<commit_message>
just showing how to use commits - removed a period
</commit_message>
<xml_diff>
--- a/Documentation/Specs.docx
+++ b/Documentation/Specs.docx
@@ -7373,8 +7373,20 @@
           <w:szCs w:val="24"/>
           <w:shd w:val="clear" w:color="auto" w:fill="FFFFFF"/>
         </w:rPr>
-        <w:t>There’s a game class for individual games (creation, our main while loop, and determining who goes next) and a leaderboard class to store high scores.</w:t>
-      </w:r>
+        <w:t>There’s a game class for individual games (creation, our main while loop, and determining who goes next) and a leaderb</w:t>
+      </w:r>
+      <w:r>
+        <w:rPr>
+          <w:rFonts w:ascii="Arial" w:eastAsia="Times New Roman" w:hAnsi="Arial" w:cs="Arial"/>
+          <w:color w:val="2D3B45"/>
+          <w:sz w:val="24"/>
+          <w:szCs w:val="24"/>
+          <w:shd w:val="clear" w:color="auto" w:fill="FFFFFF"/>
+        </w:rPr>
+        <w:t>oard class to store high scores</w:t>
+      </w:r>
+      <w:bookmarkStart w:id="0" w:name="_GoBack"/>
+      <w:bookmarkEnd w:id="0"/>
     </w:p>
     <w:p>
       <w:pPr>
@@ -8440,8 +8452,6 @@
           <w:szCs w:val="24"/>
         </w:rPr>
       </w:pPr>
-      <w:bookmarkStart w:id="0" w:name="_GoBack"/>
-      <w:bookmarkEnd w:id="0"/>
       <w:r>
         <w:rPr>
           <w:rFonts w:ascii="Arial" w:eastAsia="Times New Roman" w:hAnsi="Arial" w:cs="Arial"/>

</xml_diff>

<commit_message>
created and updated Character list view with empty list
</commit_message>
<xml_diff>
--- a/Documentation/Specs.docx
+++ b/Documentation/Specs.docx
@@ -1,6 +1,6 @@
 
 <file path=word/document.xml><?xml version="1.0" encoding="utf-8"?>
-<w:document xmlns:wpc="http://schemas.microsoft.com/office/word/2010/wordprocessingCanvas" xmlns:cx="http://schemas.microsoft.com/office/drawing/2014/chartex" xmlns:cx1="http://schemas.microsoft.com/office/drawing/2015/9/8/chartex" xmlns:cx2="http://schemas.microsoft.com/office/drawing/2015/10/21/chartex" xmlns:cx3="http://schemas.microsoft.com/office/drawing/2016/5/9/chartex" xmlns:cx4="http://schemas.microsoft.com/office/drawing/2016/5/10/chartex" xmlns:cx5="http://schemas.microsoft.com/office/drawing/2016/5/11/chartex" xmlns:cx6="http://schemas.microsoft.com/office/drawing/2016/5/12/chartex" xmlns:cx7="http://schemas.microsoft.com/office/drawing/2016/5/13/chartex" xmlns:cx8="http://schemas.microsoft.com/office/drawing/2016/5/14/chartex" xmlns:mc="http://schemas.openxmlformats.org/markup-compatibility/2006" xmlns:o="urn:schemas-microsoft-com:office:office" xmlns:r="http://schemas.openxmlformats.org/officeDocument/2006/relationships" xmlns:m="http://schemas.openxmlformats.org/officeDocument/2006/math" xmlns:v="urn:schemas-microsoft-com:vml" xmlns:wp14="http://schemas.microsoft.com/office/word/2010/wordprocessingDrawing" xmlns:wp="http://schemas.openxmlformats.org/drawingml/2006/wordprocessingDrawing" xmlns:w10="urn:schemas-microsoft-com:office:word" xmlns:w="http://schemas.openxmlformats.org/wordprocessingml/2006/main" xmlns:w14="http://schemas.microsoft.com/office/word/2010/wordml" xmlns:w15="http://schemas.microsoft.com/office/word/2012/wordml" xmlns:w16se="http://schemas.microsoft.com/office/word/2015/wordml/symex" xmlns:wpg="http://schemas.microsoft.com/office/word/2010/wordprocessingGroup" xmlns:wpi="http://schemas.microsoft.com/office/word/2010/wordprocessingInk" xmlns:wne="http://schemas.microsoft.com/office/word/2006/wordml" xmlns:wps="http://schemas.microsoft.com/office/word/2010/wordprocessingShape" mc:Ignorable="w14 w15 w16se wp14">
+<w:document xmlns:wpc="http://schemas.microsoft.com/office/word/2010/wordprocessingCanvas" xmlns:mo="http://schemas.microsoft.com/office/mac/office/2008/main" xmlns:mc="http://schemas.openxmlformats.org/markup-compatibility/2006" xmlns:mv="urn:schemas-microsoft-com:mac:vml" xmlns:o="urn:schemas-microsoft-com:office:office" xmlns:r="http://schemas.openxmlformats.org/officeDocument/2006/relationships" xmlns:m="http://schemas.openxmlformats.org/officeDocument/2006/math" xmlns:v="urn:schemas-microsoft-com:vml" xmlns:wp14="http://schemas.microsoft.com/office/word/2010/wordprocessingDrawing" xmlns:wp="http://schemas.openxmlformats.org/drawingml/2006/wordprocessingDrawing" xmlns:w10="urn:schemas-microsoft-com:office:word" xmlns:w="http://schemas.openxmlformats.org/wordprocessingml/2006/main" xmlns:w14="http://schemas.microsoft.com/office/word/2010/wordml" xmlns:w15="http://schemas.microsoft.com/office/word/2012/wordml" xmlns:wpg="http://schemas.microsoft.com/office/word/2010/wordprocessingGroup" xmlns:wpi="http://schemas.microsoft.com/office/word/2010/wordprocessingInk" xmlns:wne="http://schemas.microsoft.com/office/word/2006/wordml" xmlns:wps="http://schemas.microsoft.com/office/word/2010/wordprocessingShape" mc:Ignorable="w14 w15 wp14">
   <w:body>
     <w:p>
       <w:pPr>
@@ -69,9 +69,10 @@
       <w:r>
         <w:rPr>
           <w:noProof/>
+          <w:lang w:eastAsia="zh-CN"/>
         </w:rPr>
         <w:drawing>
-          <wp:anchor distT="0" distB="0" distL="114300" distR="114300" simplePos="0" relativeHeight="251658240" behindDoc="1" locked="0" layoutInCell="1" allowOverlap="1">
+          <wp:anchor distT="0" distB="0" distL="114300" distR="114300" simplePos="0" relativeHeight="251658240" behindDoc="1" locked="0" layoutInCell="1" allowOverlap="1" wp14:anchorId="69FE7C66" wp14:editId="62F74D03">
             <wp:simplePos x="0" y="0"/>
             <wp:positionH relativeFrom="column">
               <wp:posOffset>90488</wp:posOffset>
@@ -184,10 +185,11 @@
           <w:noProof/>
           <w:sz w:val="32"/>
           <w:szCs w:val="32"/>
+          <w:lang w:eastAsia="zh-CN"/>
         </w:rPr>
         <w:lastRenderedPageBreak/>
         <w:drawing>
-          <wp:anchor distT="0" distB="0" distL="114300" distR="114300" simplePos="0" relativeHeight="251661312" behindDoc="1" locked="0" layoutInCell="1" allowOverlap="1">
+          <wp:anchor distT="0" distB="0" distL="114300" distR="114300" simplePos="0" relativeHeight="251661312" behindDoc="1" locked="0" layoutInCell="1" allowOverlap="1" wp14:anchorId="445264E0" wp14:editId="27F4B7B9">
             <wp:simplePos x="0" y="0"/>
             <wp:positionH relativeFrom="column">
               <wp:posOffset>169508</wp:posOffset>
@@ -371,9 +373,10 @@
       <w:r>
         <w:rPr>
           <w:noProof/>
+          <w:lang w:eastAsia="zh-CN"/>
         </w:rPr>
         <w:drawing>
-          <wp:anchor distT="0" distB="0" distL="114300" distR="114300" simplePos="0" relativeHeight="251659264" behindDoc="1" locked="0" layoutInCell="1" allowOverlap="1">
+          <wp:anchor distT="0" distB="0" distL="114300" distR="114300" simplePos="0" relativeHeight="251659264" behindDoc="1" locked="0" layoutInCell="1" allowOverlap="1" wp14:anchorId="7238FF95" wp14:editId="0FB1ECFF">
             <wp:simplePos x="0" y="0"/>
             <wp:positionH relativeFrom="column">
               <wp:posOffset>685800</wp:posOffset>
@@ -582,7 +585,7 @@
           <w:color w:val="000000"/>
           <w:shd w:val="clear" w:color="auto" w:fill="FFFFFF"/>
         </w:rPr>
-        <w:t xml:space="preserve"> to view </w:t>
+        <w:t xml:space="preserve"> to view character list </w:t>
       </w:r>
       <w:r>
         <w:rPr>
@@ -590,7 +593,7 @@
           <w:color w:val="000000"/>
           <w:shd w:val="clear" w:color="auto" w:fill="FFFFFF"/>
         </w:rPr>
-        <w:t>character list</w:t>
+        <w:sym w:font="Wingdings" w:char="F0E0"/>
       </w:r>
       <w:r>
         <w:rPr>
@@ -598,23 +601,25 @@
           <w:color w:val="000000"/>
           <w:shd w:val="clear" w:color="auto" w:fill="FFFFFF"/>
         </w:rPr>
-        <w:t xml:space="preserve"> </w:t>
+        <w:t xml:space="preserve"> jump to </w:t>
       </w:r>
       <w:r>
         <w:rPr>
           <w:rFonts w:ascii="Arial" w:eastAsia="Times New Roman" w:hAnsi="Arial" w:cs="Arial"/>
           <w:color w:val="000000"/>
-          <w:shd w:val="clear" w:color="auto" w:fill="FFFFFF"/>
-        </w:rPr>
-        <w:sym w:font="Wingdings" w:char="F0E0"/>
+          <w:u w:val="single"/>
+          <w:shd w:val="clear" w:color="auto" w:fill="FFFFFF"/>
+        </w:rPr>
+        <w:t>Charact</w:t>
       </w:r>
       <w:r>
         <w:rPr>
           <w:rFonts w:ascii="Arial" w:eastAsia="Times New Roman" w:hAnsi="Arial" w:cs="Arial"/>
           <w:color w:val="000000"/>
-          <w:shd w:val="clear" w:color="auto" w:fill="FFFFFF"/>
-        </w:rPr>
-        <w:t xml:space="preserve"> jump to </w:t>
+          <w:u w:val="single"/>
+          <w:shd w:val="clear" w:color="auto" w:fill="FFFFFF"/>
+        </w:rPr>
+        <w:t xml:space="preserve">er </w:t>
       </w:r>
       <w:r>
         <w:rPr>
@@ -623,34 +628,7 @@
           <w:u w:val="single"/>
           <w:shd w:val="clear" w:color="auto" w:fill="FFFFFF"/>
         </w:rPr>
-        <w:t>Charact</w:t>
-      </w:r>
-      <w:r>
-        <w:rPr>
-          <w:rFonts w:ascii="Arial" w:eastAsia="Times New Roman" w:hAnsi="Arial" w:cs="Arial"/>
-          <w:color w:val="000000"/>
-          <w:u w:val="single"/>
-          <w:shd w:val="clear" w:color="auto" w:fill="FFFFFF"/>
-        </w:rPr>
-        <w:t xml:space="preserve">er </w:t>
-      </w:r>
-      <w:r>
-        <w:rPr>
-          <w:rFonts w:ascii="Arial" w:eastAsia="Times New Roman" w:hAnsi="Arial" w:cs="Arial"/>
-          <w:color w:val="000000"/>
-          <w:u w:val="single"/>
-          <w:shd w:val="clear" w:color="auto" w:fill="FFFFFF"/>
-        </w:rPr>
-        <w:t>Index</w:t>
-      </w:r>
-      <w:r>
-        <w:rPr>
-          <w:rFonts w:ascii="Arial" w:eastAsia="Times New Roman" w:hAnsi="Arial" w:cs="Arial"/>
-          <w:color w:val="000000"/>
-          <w:u w:val="single"/>
-          <w:shd w:val="clear" w:color="auto" w:fill="FFFFFF"/>
-        </w:rPr>
-        <w:t xml:space="preserve"> View</w:t>
+        <w:t>Index View</w:t>
       </w:r>
     </w:p>
     <w:p>
@@ -740,16 +718,7 @@
           <w:u w:val="single"/>
           <w:shd w:val="clear" w:color="auto" w:fill="FFFFFF"/>
         </w:rPr>
-        <w:t>Inventory</w:t>
-      </w:r>
-      <w:r>
-        <w:rPr>
-          <w:rFonts w:ascii="Arial" w:eastAsia="Times New Roman" w:hAnsi="Arial" w:cs="Arial"/>
-          <w:color w:val="000000"/>
-          <w:u w:val="single"/>
-          <w:shd w:val="clear" w:color="auto" w:fill="FFFFFF"/>
-        </w:rPr>
-        <w:t xml:space="preserve"> </w:t>
+        <w:t xml:space="preserve">Inventory </w:t>
       </w:r>
       <w:r>
         <w:rPr>
@@ -798,50 +767,34 @@
           <w:color w:val="000000"/>
           <w:shd w:val="clear" w:color="auto" w:fill="FFFFFF"/>
         </w:rPr>
-        <w:t>Click on</w:t>
-      </w:r>
-      <w:r>
-        <w:rPr>
-          <w:rFonts w:ascii="Arial" w:eastAsia="Times New Roman" w:hAnsi="Arial" w:cs="Arial"/>
+        <w:t xml:space="preserve">Click on </w:t>
+      </w:r>
+      <w:r>
+        <w:rPr>
+          <w:rFonts w:ascii="Arial" w:eastAsia="Times New Roman" w:hAnsi="Arial" w:cs="Arial"/>
+          <w:b/>
           <w:color w:val="000000"/>
           <w:shd w:val="clear" w:color="auto" w:fill="FFFFFF"/>
         </w:rPr>
+        <w:t>Monsters</w:t>
+      </w:r>
+      <w:r>
+        <w:rPr>
+          <w:rFonts w:ascii="Arial" w:eastAsia="Times New Roman" w:hAnsi="Arial" w:cs="Arial"/>
+          <w:b/>
+          <w:bCs/>
+          <w:color w:val="000000"/>
+          <w:shd w:val="clear" w:color="auto" w:fill="FFFFFF"/>
+        </w:rPr>
         <w:t xml:space="preserve"> </w:t>
       </w:r>
       <w:r>
         <w:rPr>
           <w:rFonts w:ascii="Arial" w:eastAsia="Times New Roman" w:hAnsi="Arial" w:cs="Arial"/>
-          <w:b/>
           <w:color w:val="000000"/>
           <w:shd w:val="clear" w:color="auto" w:fill="FFFFFF"/>
         </w:rPr>
-        <w:t>Monsters</w:t>
-      </w:r>
-      <w:r>
-        <w:rPr>
-          <w:rFonts w:ascii="Arial" w:eastAsia="Times New Roman" w:hAnsi="Arial" w:cs="Arial"/>
-          <w:b/>
-          <w:bCs/>
-          <w:color w:val="000000"/>
-          <w:shd w:val="clear" w:color="auto" w:fill="FFFFFF"/>
-        </w:rPr>
-        <w:t xml:space="preserve"> </w:t>
-      </w:r>
-      <w:r>
-        <w:rPr>
-          <w:rFonts w:ascii="Arial" w:eastAsia="Times New Roman" w:hAnsi="Arial" w:cs="Arial"/>
-          <w:color w:val="000000"/>
-          <w:shd w:val="clear" w:color="auto" w:fill="FFFFFF"/>
-        </w:rPr>
-        <w:t xml:space="preserve">to view </w:t>
-      </w:r>
-      <w:r>
-        <w:rPr>
-          <w:rFonts w:ascii="Arial" w:eastAsia="Times New Roman" w:hAnsi="Arial" w:cs="Arial"/>
-          <w:color w:val="000000"/>
-          <w:shd w:val="clear" w:color="auto" w:fill="FFFFFF"/>
-        </w:rPr>
-        <w:t>monster list</w:t>
+        <w:t>to view monster list</w:t>
       </w:r>
       <w:r>
         <w:rPr>
@@ -915,27 +868,23 @@
           <w:color w:val="000000"/>
           <w:shd w:val="clear" w:color="auto" w:fill="FFFFFF"/>
         </w:rPr>
-        <w:t>I</w:t>
-      </w:r>
-      <w:r>
-        <w:rPr>
-          <w:rFonts w:ascii="Arial" w:eastAsia="Times New Roman" w:hAnsi="Arial" w:cs="Arial"/>
-          <w:b/>
-          <w:bCs/>
+        <w:t xml:space="preserve">Items </w:t>
+      </w:r>
+      <w:r>
+        <w:rPr>
+          <w:rFonts w:ascii="Arial" w:eastAsia="Times New Roman" w:hAnsi="Arial" w:cs="Arial"/>
           <w:color w:val="000000"/>
           <w:shd w:val="clear" w:color="auto" w:fill="FFFFFF"/>
         </w:rPr>
-        <w:t>tems</w:t>
-      </w:r>
-      <w:r>
-        <w:rPr>
-          <w:rFonts w:ascii="Arial" w:eastAsia="Times New Roman" w:hAnsi="Arial" w:cs="Arial"/>
-          <w:b/>
-          <w:bCs/>
+        <w:t xml:space="preserve">to view all possible items </w:t>
+      </w:r>
+      <w:r>
+        <w:rPr>
+          <w:rFonts w:ascii="Arial" w:eastAsia="Times New Roman" w:hAnsi="Arial" w:cs="Arial"/>
           <w:color w:val="000000"/>
           <w:shd w:val="clear" w:color="auto" w:fill="FFFFFF"/>
         </w:rPr>
-        <w:t xml:space="preserve"> </w:t>
+        <w:sym w:font="Wingdings" w:char="F0E0"/>
       </w:r>
       <w:r>
         <w:rPr>
@@ -943,66 +892,16 @@
           <w:color w:val="000000"/>
           <w:shd w:val="clear" w:color="auto" w:fill="FFFFFF"/>
         </w:rPr>
-        <w:t xml:space="preserve">to </w:t>
+        <w:t xml:space="preserve"> jump to </w:t>
       </w:r>
       <w:r>
         <w:rPr>
           <w:rFonts w:ascii="Arial" w:eastAsia="Times New Roman" w:hAnsi="Arial" w:cs="Arial"/>
           <w:color w:val="000000"/>
-          <w:shd w:val="clear" w:color="auto" w:fill="FFFFFF"/>
-        </w:rPr>
-        <w:t>view all possible items</w:t>
-      </w:r>
-      <w:r>
-        <w:rPr>
-          <w:rFonts w:ascii="Arial" w:eastAsia="Times New Roman" w:hAnsi="Arial" w:cs="Arial"/>
-          <w:color w:val="000000"/>
-          <w:shd w:val="clear" w:color="auto" w:fill="FFFFFF"/>
-        </w:rPr>
-        <w:t xml:space="preserve"> </w:t>
-      </w:r>
-      <w:r>
-        <w:rPr>
-          <w:rFonts w:ascii="Arial" w:eastAsia="Times New Roman" w:hAnsi="Arial" w:cs="Arial"/>
-          <w:color w:val="000000"/>
-          <w:shd w:val="clear" w:color="auto" w:fill="FFFFFF"/>
-        </w:rPr>
-        <w:sym w:font="Wingdings" w:char="F0E0"/>
-      </w:r>
-      <w:r>
-        <w:rPr>
-          <w:rFonts w:ascii="Arial" w:eastAsia="Times New Roman" w:hAnsi="Arial" w:cs="Arial"/>
-          <w:color w:val="000000"/>
-          <w:shd w:val="clear" w:color="auto" w:fill="FFFFFF"/>
-        </w:rPr>
-        <w:t xml:space="preserve"> jump to </w:t>
-      </w:r>
-      <w:r>
-        <w:rPr>
-          <w:rFonts w:ascii="Arial" w:eastAsia="Times New Roman" w:hAnsi="Arial" w:cs="Arial"/>
-          <w:color w:val="000000"/>
-          <w:u w:val="single"/>
-          <w:shd w:val="clear" w:color="auto" w:fill="FFFFFF"/>
-        </w:rPr>
-        <w:t>I</w:t>
-      </w:r>
-      <w:r>
-        <w:rPr>
-          <w:rFonts w:ascii="Arial" w:eastAsia="Times New Roman" w:hAnsi="Arial" w:cs="Arial"/>
-          <w:color w:val="000000"/>
-          <w:u w:val="single"/>
-          <w:shd w:val="clear" w:color="auto" w:fill="FFFFFF"/>
-        </w:rPr>
-        <w:t>tems</w:t>
-      </w:r>
-      <w:r>
-        <w:rPr>
-          <w:rFonts w:ascii="Arial" w:eastAsia="Times New Roman" w:hAnsi="Arial" w:cs="Arial"/>
-          <w:color w:val="000000"/>
-          <w:u w:val="single"/>
-          <w:shd w:val="clear" w:color="auto" w:fill="FFFFFF"/>
-        </w:rPr>
-        <w:t xml:space="preserve"> Index View</w:t>
+          <w:u w:val="single"/>
+          <w:shd w:val="clear" w:color="auto" w:fill="FFFFFF"/>
+        </w:rPr>
+        <w:t>Items Index View</w:t>
       </w:r>
     </w:p>
     <w:p>
@@ -1043,33 +942,15 @@
           <w:color w:val="000000"/>
           <w:shd w:val="clear" w:color="auto" w:fill="FFFFFF"/>
         </w:rPr>
-        <w:t>Battle</w:t>
-      </w:r>
-      <w:r>
-        <w:rPr>
-          <w:rFonts w:ascii="Arial" w:eastAsia="Times New Roman" w:hAnsi="Arial" w:cs="Arial"/>
-          <w:b/>
-          <w:bCs/>
+        <w:t xml:space="preserve">Battle </w:t>
+      </w:r>
+      <w:r>
+        <w:rPr>
+          <w:rFonts w:ascii="Arial" w:eastAsia="Times New Roman" w:hAnsi="Arial" w:cs="Arial"/>
           <w:color w:val="000000"/>
           <w:shd w:val="clear" w:color="auto" w:fill="FFFFFF"/>
         </w:rPr>
-        <w:t xml:space="preserve"> </w:t>
-      </w:r>
-      <w:r>
-        <w:rPr>
-          <w:rFonts w:ascii="Arial" w:eastAsia="Times New Roman" w:hAnsi="Arial" w:cs="Arial"/>
-          <w:color w:val="000000"/>
-          <w:shd w:val="clear" w:color="auto" w:fill="FFFFFF"/>
-        </w:rPr>
-        <w:t xml:space="preserve">to view </w:t>
-      </w:r>
-      <w:r>
-        <w:rPr>
-          <w:rFonts w:ascii="Arial" w:eastAsia="Times New Roman" w:hAnsi="Arial" w:cs="Arial"/>
-          <w:color w:val="000000"/>
-          <w:shd w:val="clear" w:color="auto" w:fill="FFFFFF"/>
-        </w:rPr>
-        <w:t>battle information</w:t>
+        <w:t>to view battle information</w:t>
       </w:r>
       <w:r>
         <w:rPr>
@@ -1280,9 +1161,10 @@
       <w:r>
         <w:rPr>
           <w:noProof/>
+          <w:lang w:eastAsia="zh-CN"/>
         </w:rPr>
         <w:drawing>
-          <wp:inline distT="0" distB="0" distL="0" distR="0">
+          <wp:inline distT="0" distB="0" distL="0" distR="0" wp14:anchorId="37DD9B79" wp14:editId="4BA24A92">
             <wp:extent cx="1489375" cy="2624137"/>
             <wp:effectExtent l="0" t="0" r="0" b="5080"/>
             <wp:docPr id="32" name="Picture 32" descr="C:\Users\heath\AppData\Local\Microsoft\Windows\INetCache\Content.Word\AboutUs.jpg"/>
@@ -1508,10 +1390,11 @@
       <w:r>
         <w:rPr>
           <w:noProof/>
+          <w:lang w:eastAsia="zh-CN"/>
         </w:rPr>
         <w:lastRenderedPageBreak/>
         <w:drawing>
-          <wp:anchor distT="0" distB="0" distL="114300" distR="114300" simplePos="0" relativeHeight="251660288" behindDoc="1" locked="0" layoutInCell="1" allowOverlap="1">
+          <wp:anchor distT="0" distB="0" distL="114300" distR="114300" simplePos="0" relativeHeight="251660288" behindDoc="1" locked="0" layoutInCell="1" allowOverlap="1" wp14:anchorId="2C13A62C" wp14:editId="08DAA561">
             <wp:simplePos x="0" y="0"/>
             <wp:positionH relativeFrom="margin">
               <wp:posOffset>-89766</wp:posOffset>
@@ -1674,6 +1557,7 @@
           <w:szCs w:val="24"/>
           <w:shd w:val="clear" w:color="auto" w:fill="FFFFFF"/>
         </w:rPr>
+        <w:lastRenderedPageBreak/>
         <w:t>Empty List</w:t>
       </w:r>
     </w:p>
@@ -1695,9 +1579,10 @@
       <w:r>
         <w:rPr>
           <w:noProof/>
+          <w:lang w:eastAsia="zh-CN"/>
         </w:rPr>
         <w:drawing>
-          <wp:anchor distT="0" distB="0" distL="114300" distR="114300" simplePos="0" relativeHeight="251662336" behindDoc="1" locked="0" layoutInCell="1" allowOverlap="1">
+          <wp:anchor distT="0" distB="0" distL="114300" distR="114300" simplePos="0" relativeHeight="251662336" behindDoc="1" locked="0" layoutInCell="1" allowOverlap="1" wp14:anchorId="470720FA" wp14:editId="7788ED22">
             <wp:simplePos x="0" y="0"/>
             <wp:positionH relativeFrom="column">
               <wp:posOffset>-47625</wp:posOffset>
@@ -2187,9 +2072,11 @@
       <w:r>
         <w:rPr>
           <w:noProof/>
-        </w:rPr>
+          <w:lang w:eastAsia="zh-CN"/>
+        </w:rPr>
+        <w:lastRenderedPageBreak/>
         <w:drawing>
-          <wp:anchor distT="0" distB="0" distL="114300" distR="114300" simplePos="0" relativeHeight="251663360" behindDoc="1" locked="0" layoutInCell="1" allowOverlap="1">
+          <wp:anchor distT="0" distB="0" distL="114300" distR="114300" simplePos="0" relativeHeight="251663360" behindDoc="1" locked="0" layoutInCell="1" allowOverlap="1" wp14:anchorId="5AFE3B25" wp14:editId="662FD5C7">
             <wp:simplePos x="0" y="0"/>
             <wp:positionH relativeFrom="column">
               <wp:posOffset>408940</wp:posOffset>
@@ -2428,10 +2315,11 @@
       <w:r>
         <w:rPr>
           <w:noProof/>
+          <w:lang w:eastAsia="zh-CN"/>
         </w:rPr>
         <w:lastRenderedPageBreak/>
         <w:drawing>
-          <wp:anchor distT="0" distB="0" distL="114300" distR="114300" simplePos="0" relativeHeight="251664384" behindDoc="1" locked="0" layoutInCell="1" allowOverlap="1">
+          <wp:anchor distT="0" distB="0" distL="114300" distR="114300" simplePos="0" relativeHeight="251664384" behindDoc="1" locked="0" layoutInCell="1" allowOverlap="1" wp14:anchorId="54291D3E" wp14:editId="4853A738">
             <wp:simplePos x="0" y="0"/>
             <wp:positionH relativeFrom="column">
               <wp:posOffset>3876675</wp:posOffset>
@@ -2647,9 +2535,10 @@
       <w:r>
         <w:rPr>
           <w:noProof/>
+          <w:lang w:eastAsia="zh-CN"/>
         </w:rPr>
         <w:drawing>
-          <wp:anchor distT="0" distB="0" distL="114300" distR="114300" simplePos="0" relativeHeight="251665408" behindDoc="1" locked="0" layoutInCell="1" allowOverlap="1">
+          <wp:anchor distT="0" distB="0" distL="114300" distR="114300" simplePos="0" relativeHeight="251665408" behindDoc="1" locked="0" layoutInCell="1" allowOverlap="1" wp14:anchorId="4C42E510" wp14:editId="3D5A68DC">
             <wp:simplePos x="0" y="0"/>
             <wp:positionH relativeFrom="column">
               <wp:posOffset>148272</wp:posOffset>
@@ -2720,21 +2609,64 @@
       </w:pPr>
       <w:r>
         <w:rPr>
+          <w:rFonts w:ascii="Arial" w:hAnsi="Arial" w:cs="Arial"/>
+          <w:b/>
+          <w:sz w:val="24"/>
+          <w:szCs w:val="24"/>
+          <w:u w:val="single"/>
+        </w:rPr>
+        <w:t>Character Index View</w:t>
+      </w:r>
+    </w:p>
+    <w:p>
+      <w:pPr>
+        <w:pStyle w:val="ListParagraph"/>
+        <w:numPr>
+          <w:ilvl w:val="0"/>
+          <w:numId w:val="4"/>
+        </w:numPr>
+        <w:spacing w:before="180" w:after="180" w:line="240" w:lineRule="auto"/>
+        <w:rPr>
+          <w:rFonts w:ascii="Arial" w:hAnsi="Arial" w:cs="Arial"/>
+          <w:b/>
+          <w:i/>
+          <w:sz w:val="24"/>
+          <w:szCs w:val="24"/>
+        </w:rPr>
+      </w:pPr>
+      <w:r>
+        <w:rPr>
+          <w:rFonts w:ascii="Arial" w:hAnsi="Arial" w:cs="Arial"/>
+          <w:i/>
+          <w:sz w:val="24"/>
+          <w:szCs w:val="24"/>
+        </w:rPr>
+        <w:t>Empty List</w:t>
+      </w:r>
+    </w:p>
+    <w:p>
+      <w:pPr>
+        <w:pStyle w:val="ListParagraph"/>
+        <w:spacing w:before="180" w:after="180" w:line="240" w:lineRule="auto"/>
+        <w:ind w:left="1440"/>
+        <w:rPr>
+          <w:rFonts w:ascii="Arial" w:hAnsi="Arial" w:cs="Arial"/>
+          <w:b/>
+          <w:i/>
+          <w:sz w:val="24"/>
+          <w:szCs w:val="24"/>
+        </w:rPr>
+      </w:pPr>
+      <w:r>
+        <w:rPr>
           <w:noProof/>
+          <w:lang w:eastAsia="zh-CN"/>
         </w:rPr>
         <w:drawing>
-          <wp:anchor distT="0" distB="0" distL="114300" distR="114300" simplePos="0" relativeHeight="251666432" behindDoc="0" locked="0" layoutInCell="1" allowOverlap="1">
-            <wp:simplePos x="0" y="0"/>
-            <wp:positionH relativeFrom="margin">
-              <wp:posOffset>4342765</wp:posOffset>
-            </wp:positionH>
-            <wp:positionV relativeFrom="paragraph">
-              <wp:posOffset>2285365</wp:posOffset>
-            </wp:positionV>
-            <wp:extent cx="1376045" cy="2513965"/>
-            <wp:effectExtent l="0" t="0" r="0" b="635"/>
-            <wp:wrapSquare wrapText="bothSides"/>
-            <wp:docPr id="47" name="Picture 47" descr="C:\Users\heath\AppData\Local\Microsoft\Windows\INetCache\Content.Word\Chars List View Empty.png"/>
+          <wp:inline distT="0" distB="0" distL="0" distR="0" wp14:anchorId="507595CA" wp14:editId="4A00465E">
+            <wp:extent cx="1908606" cy="2200269"/>
+            <wp:effectExtent l="0" t="0" r="0" b="10160"/>
+            <wp:docPr id="3" name="Picture 3"/>
             <wp:cNvGraphicFramePr>
               <a:graphicFrameLocks xmlns:a="http://schemas.openxmlformats.org/drawingml/2006/main" noChangeAspect="1"/>
             </wp:cNvGraphicFramePr>
@@ -2742,59 +2674,182 @@
               <a:graphicData uri="http://schemas.openxmlformats.org/drawingml/2006/picture">
                 <pic:pic xmlns:pic="http://schemas.openxmlformats.org/drawingml/2006/picture">
                   <pic:nvPicPr>
-                    <pic:cNvPr id="0" name="Picture 95" descr="C:\Users\heath\AppData\Local\Microsoft\Windows\INetCache\Content.Word\Chars List View Empty.png"/>
-                    <pic:cNvPicPr>
-                      <a:picLocks noChangeAspect="1" noChangeArrowheads="1"/>
-                    </pic:cNvPicPr>
+                    <pic:cNvPr id="1" name=""/>
+                    <pic:cNvPicPr/>
                   </pic:nvPicPr>
                   <pic:blipFill>
-                    <a:blip r:embed="rId17">
-                      <a:extLst>
-                        <a:ext uri="{28A0092B-C50C-407E-A947-70E740481C1C}">
-                          <a14:useLocalDpi xmlns:a14="http://schemas.microsoft.com/office/drawing/2010/main" val="0"/>
-                        </a:ext>
-                      </a:extLst>
-                    </a:blip>
-                    <a:srcRect/>
+                    <a:blip r:embed="rId17"/>
                     <a:stretch>
                       <a:fillRect/>
                     </a:stretch>
                   </pic:blipFill>
-                  <pic:spPr bwMode="auto">
+                  <pic:spPr>
                     <a:xfrm>
                       <a:off x="0" y="0"/>
-                      <a:ext cx="1376045" cy="2513965"/>
+                      <a:ext cx="1979964" cy="2282532"/>
                     </a:xfrm>
                     <a:prstGeom prst="rect">
                       <a:avLst/>
                     </a:prstGeom>
-                    <a:noFill/>
-                    <a:ln>
-                      <a:noFill/>
-                    </a:ln>
                   </pic:spPr>
                 </pic:pic>
               </a:graphicData>
             </a:graphic>
-            <wp14:sizeRelH relativeFrom="margin">
-              <wp14:pctWidth>0</wp14:pctWidth>
-            </wp14:sizeRelH>
-            <wp14:sizeRelV relativeFrom="margin">
-              <wp14:pctHeight>0</wp14:pctHeight>
-            </wp14:sizeRelV>
-          </wp:anchor>
+          </wp:inline>
         </w:drawing>
       </w:r>
-      <w:r>
-        <w:rPr>
-          <w:rFonts w:ascii="Arial" w:hAnsi="Arial" w:cs="Arial"/>
-          <w:b/>
-          <w:sz w:val="24"/>
-          <w:szCs w:val="24"/>
-          <w:u w:val="single"/>
-        </w:rPr>
-        <w:t>Character Index View</w:t>
-      </w:r>
+    </w:p>
+    <w:p>
+      <w:pPr>
+        <w:pStyle w:val="ListParagraph"/>
+        <w:spacing w:before="180" w:after="180" w:line="240" w:lineRule="auto"/>
+        <w:ind w:left="1440"/>
+        <w:rPr>
+          <w:rFonts w:ascii="Arial" w:hAnsi="Arial" w:cs="Arial"/>
+          <w:b/>
+          <w:i/>
+          <w:sz w:val="24"/>
+          <w:szCs w:val="24"/>
+        </w:rPr>
+      </w:pPr>
+    </w:p>
+    <w:p>
+      <w:pPr>
+        <w:pStyle w:val="ListParagraph"/>
+        <w:numPr>
+          <w:ilvl w:val="0"/>
+          <w:numId w:val="3"/>
+        </w:numPr>
+        <w:spacing w:before="180" w:after="180" w:line="240" w:lineRule="auto"/>
+        <w:rPr>
+          <w:rFonts w:ascii="Arial" w:hAnsi="Arial" w:cs="Arial"/>
+          <w:b/>
+          <w:sz w:val="24"/>
+          <w:szCs w:val="24"/>
+        </w:rPr>
+      </w:pPr>
+      <w:r>
+        <w:rPr>
+          <w:rFonts w:ascii="Arial" w:hAnsi="Arial" w:cs="Arial"/>
+          <w:sz w:val="24"/>
+          <w:szCs w:val="24"/>
+        </w:rPr>
+        <w:lastRenderedPageBreak/>
+        <w:t xml:space="preserve">Click on </w:t>
+      </w:r>
+      <w:r>
+        <w:rPr>
+          <w:rFonts w:ascii="Arial" w:hAnsi="Arial" w:cs="Arial"/>
+          <w:b/>
+          <w:sz w:val="24"/>
+          <w:szCs w:val="24"/>
+        </w:rPr>
+        <w:t>Create Characters</w:t>
+      </w:r>
+      <w:r>
+        <w:rPr>
+          <w:rFonts w:ascii="Arial" w:hAnsi="Arial" w:cs="Arial"/>
+          <w:b/>
+          <w:sz w:val="24"/>
+          <w:szCs w:val="24"/>
+        </w:rPr>
+        <w:t xml:space="preserve"> </w:t>
+      </w:r>
+      <w:r>
+        <w:rPr>
+          <w:rFonts w:ascii="Arial" w:hAnsi="Arial" w:cs="Arial"/>
+          <w:sz w:val="24"/>
+          <w:szCs w:val="24"/>
+        </w:rPr>
+        <w:t>(</w:t>
+      </w:r>
+      <w:r>
+        <w:rPr>
+          <w:rFonts w:ascii="Arial" w:hAnsi="Arial" w:cs="Arial"/>
+          <w:sz w:val="24"/>
+          <w:szCs w:val="24"/>
+        </w:rPr>
+        <w:t>“</w:t>
+      </w:r>
+      <w:r>
+        <w:rPr>
+          <w:rFonts w:ascii="Arial" w:hAnsi="Arial" w:cs="Arial"/>
+          <w:sz w:val="24"/>
+          <w:szCs w:val="24"/>
+        </w:rPr>
+        <w:t>New Character</w:t>
+      </w:r>
+      <w:r>
+        <w:rPr>
+          <w:rFonts w:ascii="Arial" w:hAnsi="Arial" w:cs="Arial"/>
+          <w:sz w:val="24"/>
+          <w:szCs w:val="24"/>
+        </w:rPr>
+        <w:t>”</w:t>
+      </w:r>
+      <w:r>
+        <w:rPr>
+          <w:rFonts w:ascii="Arial" w:hAnsi="Arial" w:cs="Arial"/>
+          <w:sz w:val="24"/>
+          <w:szCs w:val="24"/>
+        </w:rPr>
+        <w:t>)</w:t>
+      </w:r>
+      <w:r>
+        <w:rPr>
+          <w:rFonts w:ascii="Arial" w:hAnsi="Arial" w:cs="Arial"/>
+          <w:sz w:val="24"/>
+          <w:szCs w:val="24"/>
+        </w:rPr>
+        <w:t xml:space="preserve"> </w:t>
+      </w:r>
+      <w:r>
+        <w:rPr>
+          <w:rFonts w:ascii="Arial" w:hAnsi="Arial" w:cs="Arial"/>
+          <w:sz w:val="24"/>
+          <w:szCs w:val="24"/>
+        </w:rPr>
+        <w:t xml:space="preserve">to make new characters </w:t>
+      </w:r>
+      <w:r>
+        <w:rPr>
+          <w:rFonts w:ascii="Arial" w:hAnsi="Arial" w:cs="Arial"/>
+          <w:sz w:val="24"/>
+          <w:szCs w:val="24"/>
+        </w:rPr>
+        <w:sym w:font="Wingdings" w:char="F0E0"/>
+      </w:r>
+      <w:r>
+        <w:rPr>
+          <w:rFonts w:ascii="Arial" w:hAnsi="Arial" w:cs="Arial"/>
+          <w:sz w:val="24"/>
+          <w:szCs w:val="24"/>
+        </w:rPr>
+        <w:t xml:space="preserve"> jump to </w:t>
+      </w:r>
+      <w:r>
+        <w:rPr>
+          <w:rFonts w:ascii="Arial" w:hAnsi="Arial" w:cs="Arial"/>
+          <w:sz w:val="24"/>
+          <w:szCs w:val="24"/>
+          <w:u w:val="single"/>
+        </w:rPr>
+        <w:t>Character Create View</w:t>
+      </w:r>
+      <w:bookmarkStart w:id="0" w:name="_GoBack"/>
+      <w:bookmarkEnd w:id="0"/>
+    </w:p>
+    <w:p>
+      <w:pPr>
+        <w:spacing w:before="180" w:after="180" w:line="240" w:lineRule="auto"/>
+        <w:ind w:left="1080"/>
+        <w:rPr>
+          <w:rFonts w:ascii="Arial" w:hAnsi="Arial" w:cs="Arial"/>
+          <w:i/>
+          <w:sz w:val="24"/>
+          <w:szCs w:val="24"/>
+        </w:rPr>
+      </w:pPr>
     </w:p>
     <w:p>
       <w:pPr>
@@ -2819,7 +2874,7 @@
           <w:sz w:val="24"/>
           <w:szCs w:val="24"/>
         </w:rPr>
-        <w:t>Empty List</w:t>
+        <w:t>List with Characters</w:t>
       </w:r>
     </w:p>
     <w:p>
@@ -2835,190 +2890,13 @@
           <w:szCs w:val="24"/>
         </w:rPr>
       </w:pPr>
-    </w:p>
-    <w:p>
-      <w:pPr>
-        <w:pStyle w:val="ListParagraph"/>
-        <w:numPr>
-          <w:ilvl w:val="0"/>
-          <w:numId w:val="3"/>
-        </w:numPr>
-        <w:spacing w:before="180" w:after="180" w:line="240" w:lineRule="auto"/>
-        <w:rPr>
-          <w:rFonts w:ascii="Arial" w:hAnsi="Arial" w:cs="Arial"/>
-          <w:b/>
-          <w:sz w:val="24"/>
-          <w:szCs w:val="24"/>
-        </w:rPr>
-      </w:pPr>
-      <w:r>
-        <w:rPr>
-          <w:rFonts w:ascii="Arial" w:hAnsi="Arial" w:cs="Arial"/>
-          <w:sz w:val="24"/>
-          <w:szCs w:val="24"/>
-        </w:rPr>
-        <w:t xml:space="preserve">Click on </w:t>
-      </w:r>
-      <w:r>
-        <w:rPr>
-          <w:rFonts w:ascii="Arial" w:hAnsi="Arial" w:cs="Arial"/>
-          <w:b/>
-          <w:sz w:val="24"/>
-          <w:szCs w:val="24"/>
-        </w:rPr>
-        <w:t xml:space="preserve">Create Characters </w:t>
-      </w:r>
-      <w:r>
-        <w:rPr>
-          <w:rFonts w:ascii="Arial" w:hAnsi="Arial" w:cs="Arial"/>
-          <w:sz w:val="24"/>
-          <w:szCs w:val="24"/>
-        </w:rPr>
-        <w:t xml:space="preserve">to make new characters </w:t>
-      </w:r>
-      <w:r>
-        <w:rPr>
-          <w:rFonts w:ascii="Arial" w:hAnsi="Arial" w:cs="Arial"/>
-          <w:sz w:val="24"/>
-          <w:szCs w:val="24"/>
-        </w:rPr>
-        <w:sym w:font="Wingdings" w:char="F0E0"/>
-      </w:r>
-      <w:r>
-        <w:rPr>
-          <w:rFonts w:ascii="Arial" w:hAnsi="Arial" w:cs="Arial"/>
-          <w:sz w:val="24"/>
-          <w:szCs w:val="24"/>
-        </w:rPr>
-        <w:t xml:space="preserve"> jump to </w:t>
-      </w:r>
-      <w:r>
-        <w:rPr>
-          <w:rFonts w:ascii="Arial" w:hAnsi="Arial" w:cs="Arial"/>
-          <w:sz w:val="24"/>
-          <w:szCs w:val="24"/>
-          <w:u w:val="single"/>
-        </w:rPr>
-        <w:t>Character Create View</w:t>
-      </w:r>
-    </w:p>
-    <w:p>
-      <w:pPr>
-        <w:spacing w:before="180" w:after="180" w:line="240" w:lineRule="auto"/>
-        <w:rPr>
-          <w:rFonts w:ascii="Arial" w:hAnsi="Arial" w:cs="Arial"/>
-          <w:b/>
-          <w:sz w:val="24"/>
-          <w:szCs w:val="24"/>
-        </w:rPr>
-      </w:pPr>
-    </w:p>
-    <w:p>
-      <w:pPr>
-        <w:spacing w:before="180" w:after="180" w:line="240" w:lineRule="auto"/>
-        <w:ind w:left="1080"/>
-        <w:rPr>
-          <w:rFonts w:ascii="Arial" w:hAnsi="Arial" w:cs="Arial"/>
-          <w:i/>
-          <w:sz w:val="24"/>
-          <w:szCs w:val="24"/>
-        </w:rPr>
-      </w:pPr>
-    </w:p>
-    <w:p>
-      <w:pPr>
-        <w:spacing w:before="180" w:after="180" w:line="240" w:lineRule="auto"/>
-        <w:ind w:left="1080"/>
-        <w:rPr>
-          <w:rFonts w:ascii="Arial" w:hAnsi="Arial" w:cs="Arial"/>
-          <w:i/>
-          <w:sz w:val="24"/>
-          <w:szCs w:val="24"/>
-        </w:rPr>
-      </w:pPr>
-    </w:p>
-    <w:p>
-      <w:pPr>
-        <w:spacing w:before="180" w:after="180" w:line="240" w:lineRule="auto"/>
-        <w:ind w:left="1080"/>
-        <w:rPr>
-          <w:rFonts w:ascii="Arial" w:hAnsi="Arial" w:cs="Arial"/>
-          <w:i/>
-          <w:sz w:val="24"/>
-          <w:szCs w:val="24"/>
-        </w:rPr>
-      </w:pPr>
-    </w:p>
-    <w:p>
-      <w:pPr>
-        <w:spacing w:before="180" w:after="180" w:line="240" w:lineRule="auto"/>
-        <w:ind w:left="1080"/>
-        <w:rPr>
-          <w:rFonts w:ascii="Arial" w:hAnsi="Arial" w:cs="Arial"/>
-          <w:i/>
-          <w:sz w:val="24"/>
-          <w:szCs w:val="24"/>
-        </w:rPr>
-      </w:pPr>
-    </w:p>
-    <w:p>
-      <w:pPr>
-        <w:spacing w:before="180" w:after="180" w:line="240" w:lineRule="auto"/>
-        <w:ind w:left="1080"/>
-        <w:rPr>
-          <w:rFonts w:ascii="Arial" w:hAnsi="Arial" w:cs="Arial"/>
-          <w:i/>
-          <w:sz w:val="24"/>
-          <w:szCs w:val="24"/>
-        </w:rPr>
-      </w:pPr>
-    </w:p>
-    <w:p>
-      <w:pPr>
-        <w:pStyle w:val="ListParagraph"/>
-        <w:numPr>
-          <w:ilvl w:val="0"/>
-          <w:numId w:val="4"/>
-        </w:numPr>
-        <w:spacing w:before="180" w:after="180" w:line="240" w:lineRule="auto"/>
-        <w:rPr>
-          <w:rFonts w:ascii="Arial" w:hAnsi="Arial" w:cs="Arial"/>
-          <w:b/>
-          <w:i/>
-          <w:sz w:val="24"/>
-          <w:szCs w:val="24"/>
-        </w:rPr>
-      </w:pPr>
-      <w:r>
-        <w:rPr>
-          <w:rFonts w:ascii="Arial" w:hAnsi="Arial" w:cs="Arial"/>
-          <w:i/>
-          <w:sz w:val="24"/>
-          <w:szCs w:val="24"/>
-        </w:rPr>
-        <w:lastRenderedPageBreak/>
-        <w:t>List with Characters</w:t>
-      </w:r>
-    </w:p>
-    <w:p>
-      <w:pPr>
-        <w:pStyle w:val="ListParagraph"/>
-        <w:spacing w:before="180" w:after="180" w:line="240" w:lineRule="auto"/>
-        <w:ind w:left="1440"/>
-        <w:rPr>
-          <w:rFonts w:ascii="Arial" w:hAnsi="Arial" w:cs="Arial"/>
-          <w:b/>
-          <w:i/>
-          <w:sz w:val="24"/>
-          <w:szCs w:val="24"/>
-        </w:rPr>
-      </w:pPr>
       <w:r>
         <w:rPr>
           <w:noProof/>
+          <w:lang w:eastAsia="zh-CN"/>
         </w:rPr>
         <w:drawing>
-          <wp:inline distT="0" distB="0" distL="0" distR="0">
+          <wp:inline distT="0" distB="0" distL="0" distR="0" wp14:anchorId="079851C7" wp14:editId="7985F9A9">
             <wp:extent cx="1316736" cy="2423160"/>
             <wp:effectExtent l="0" t="0" r="0" b="0"/>
             <wp:docPr id="48" name="Picture 48" descr="C:\Users\heath\AppData\Local\Microsoft\Windows\INetCache\Content.Word\Chars List View Normal.png"/>
@@ -3249,6 +3127,7 @@
           <w:szCs w:val="24"/>
           <w:u w:val="single"/>
         </w:rPr>
+        <w:lastRenderedPageBreak/>
         <w:t>Character Create View</w:t>
       </w:r>
     </w:p>
@@ -3267,9 +3146,10 @@
       <w:r>
         <w:rPr>
           <w:noProof/>
+          <w:lang w:eastAsia="zh-CN"/>
         </w:rPr>
         <w:drawing>
-          <wp:inline distT="0" distB="0" distL="0" distR="0">
+          <wp:inline distT="0" distB="0" distL="0" distR="0" wp14:anchorId="23C7B558" wp14:editId="3F84A8A4">
             <wp:extent cx="1399032" cy="2423160"/>
             <wp:effectExtent l="0" t="0" r="0" b="0"/>
             <wp:docPr id="49" name="Picture 49" descr="C:\Users\heath\AppData\Local\Microsoft\Windows\INetCache\Content.Word\Chars Creation View.png"/>
@@ -3337,6 +3217,7 @@
           <w:szCs w:val="24"/>
           <w:u w:val="single"/>
         </w:rPr>
+        <w:lastRenderedPageBreak/>
         <w:t xml:space="preserve">Character Read View </w:t>
       </w:r>
     </w:p>
@@ -3379,9 +3260,10 @@
       <w:r>
         <w:rPr>
           <w:noProof/>
+          <w:lang w:eastAsia="zh-CN"/>
         </w:rPr>
         <w:drawing>
-          <wp:inline distT="0" distB="0" distL="0" distR="0">
+          <wp:inline distT="0" distB="0" distL="0" distR="0" wp14:anchorId="5F4673D8" wp14:editId="2CD6FE43">
             <wp:extent cx="1316736" cy="2414016"/>
             <wp:effectExtent l="0" t="0" r="0" b="5715"/>
             <wp:docPr id="50" name="Picture 50" descr="C:\Users\heath\AppData\Local\Microsoft\Windows\INetCache\Content.Word\Char Details View.png"/>
@@ -3530,10 +3412,10 @@
       <w:r>
         <w:rPr>
           <w:noProof/>
-        </w:rPr>
-        <w:lastRenderedPageBreak/>
+          <w:lang w:eastAsia="zh-CN"/>
+        </w:rPr>
         <w:drawing>
-          <wp:anchor distT="0" distB="0" distL="114300" distR="114300" simplePos="0" relativeHeight="251667456" behindDoc="1" locked="0" layoutInCell="1" allowOverlap="1">
+          <wp:anchor distT="0" distB="0" distL="114300" distR="114300" simplePos="0" relativeHeight="251667456" behindDoc="1" locked="0" layoutInCell="1" allowOverlap="1" wp14:anchorId="4EE50D2E" wp14:editId="44378A6F">
             <wp:simplePos x="0" y="0"/>
             <wp:positionH relativeFrom="column">
               <wp:posOffset>687070</wp:posOffset>
@@ -3955,10 +3837,10 @@
       <w:r>
         <w:rPr>
           <w:noProof/>
-        </w:rPr>
-        <w:lastRenderedPageBreak/>
+          <w:lang w:eastAsia="zh-CN"/>
+        </w:rPr>
         <w:drawing>
-          <wp:anchor distT="0" distB="0" distL="114300" distR="114300" simplePos="0" relativeHeight="251668480" behindDoc="1" locked="0" layoutInCell="1" allowOverlap="1">
+          <wp:anchor distT="0" distB="0" distL="114300" distR="114300" simplePos="0" relativeHeight="251668480" behindDoc="1" locked="0" layoutInCell="1" allowOverlap="1" wp14:anchorId="21C68D4E" wp14:editId="5927C007">
             <wp:simplePos x="0" y="0"/>
             <wp:positionH relativeFrom="margin">
               <wp:posOffset>158266</wp:posOffset>
@@ -4100,6 +3982,7 @@
           <w:sz w:val="24"/>
           <w:szCs w:val="24"/>
         </w:rPr>
+        <w:lastRenderedPageBreak/>
         <w:t>Empty List</w:t>
       </w:r>
     </w:p>
@@ -4117,9 +4000,10 @@
       <w:r>
         <w:rPr>
           <w:noProof/>
+          <w:lang w:eastAsia="zh-CN"/>
         </w:rPr>
         <w:drawing>
-          <wp:inline distT="0" distB="0" distL="0" distR="0">
+          <wp:inline distT="0" distB="0" distL="0" distR="0" wp14:anchorId="64FEAC73" wp14:editId="192AA4CD">
             <wp:extent cx="1993392" cy="3639312"/>
             <wp:effectExtent l="0" t="0" r="6985" b="0"/>
             <wp:docPr id="52" name="Picture 52" descr="C:\Users\heath\AppData\Local\Microsoft\Windows\INetCache\Content.Word\Inven List View Empty.png"/>
@@ -4236,6 +4120,7 @@
           <w:sz w:val="24"/>
           <w:szCs w:val="24"/>
         </w:rPr>
+        <w:lastRenderedPageBreak/>
         <w:t>List with items</w:t>
       </w:r>
     </w:p>
@@ -4253,9 +4138,10 @@
       <w:r>
         <w:rPr>
           <w:noProof/>
+          <w:lang w:eastAsia="zh-CN"/>
         </w:rPr>
         <w:drawing>
-          <wp:inline distT="0" distB="0" distL="0" distR="0">
+          <wp:inline distT="0" distB="0" distL="0" distR="0" wp14:anchorId="14010AF7" wp14:editId="070E6BF1">
             <wp:extent cx="2002536" cy="3639312"/>
             <wp:effectExtent l="0" t="0" r="0" b="0"/>
             <wp:docPr id="53" name="Picture 53" descr="C:\Users\heath\AppData\Local\Microsoft\Windows\INetCache\Content.Word\Inven List View Normal.png"/>
@@ -4540,9 +4426,10 @@
       <w:r>
         <w:rPr>
           <w:noProof/>
+          <w:lang w:eastAsia="zh-CN"/>
         </w:rPr>
         <w:drawing>
-          <wp:inline distT="0" distB="0" distL="0" distR="0">
+          <wp:inline distT="0" distB="0" distL="0" distR="0" wp14:anchorId="4F4FB798" wp14:editId="40432127">
             <wp:extent cx="1984248" cy="3630168"/>
             <wp:effectExtent l="0" t="0" r="0" b="8890"/>
             <wp:docPr id="54" name="Picture 54" descr="C:\Users\heath\AppData\Local\Microsoft\Windows\INetCache\Content.Word\Inven Item Details View.png"/>
@@ -4632,10 +4519,11 @@
       <w:r>
         <w:rPr>
           <w:noProof/>
+          <w:lang w:eastAsia="zh-CN"/>
         </w:rPr>
         <w:lastRenderedPageBreak/>
         <w:drawing>
-          <wp:anchor distT="0" distB="0" distL="114300" distR="114300" simplePos="0" relativeHeight="251669504" behindDoc="1" locked="0" layoutInCell="1" allowOverlap="1">
+          <wp:anchor distT="0" distB="0" distL="114300" distR="114300" simplePos="0" relativeHeight="251669504" behindDoc="1" locked="0" layoutInCell="1" allowOverlap="1" wp14:anchorId="6A5BB453" wp14:editId="5B21C837">
             <wp:simplePos x="0" y="0"/>
             <wp:positionH relativeFrom="column">
               <wp:posOffset>58090</wp:posOffset>
@@ -4737,9 +4625,10 @@
       <w:r>
         <w:rPr>
           <w:noProof/>
+          <w:lang w:eastAsia="zh-CN"/>
         </w:rPr>
         <w:drawing>
-          <wp:anchor distT="0" distB="0" distL="114300" distR="114300" simplePos="0" relativeHeight="251670528" behindDoc="1" locked="0" layoutInCell="1" allowOverlap="1">
+          <wp:anchor distT="0" distB="0" distL="114300" distR="114300" simplePos="0" relativeHeight="251670528" behindDoc="1" locked="0" layoutInCell="1" allowOverlap="1" wp14:anchorId="3A0ACDAF" wp14:editId="4B817509">
             <wp:simplePos x="0" y="0"/>
             <wp:positionH relativeFrom="column">
               <wp:posOffset>687121</wp:posOffset>
@@ -5190,9 +5079,10 @@
       <w:r>
         <w:rPr>
           <w:noProof/>
+          <w:lang w:eastAsia="zh-CN"/>
         </w:rPr>
         <w:drawing>
-          <wp:inline distT="0" distB="0" distL="0" distR="0">
+          <wp:inline distT="0" distB="0" distL="0" distR="0" wp14:anchorId="4073B888" wp14:editId="327B0037">
             <wp:extent cx="1755648" cy="3200400"/>
             <wp:effectExtent l="0" t="0" r="0" b="0"/>
             <wp:docPr id="34" name="Picture 34" descr="C:\Users\heath\AppData\Local\Microsoft\Windows\INetCache\Content.Word\Battle(create).jpg"/>
@@ -5285,6 +5175,7 @@
           <w:szCs w:val="24"/>
           <w:u w:val="single"/>
         </w:rPr>
+        <w:lastRenderedPageBreak/>
         <w:t>Battle Read View</w:t>
       </w:r>
     </w:p>
@@ -5303,9 +5194,10 @@
       <w:r>
         <w:rPr>
           <w:noProof/>
+          <w:lang w:eastAsia="zh-CN"/>
         </w:rPr>
         <w:drawing>
-          <wp:inline distT="0" distB="0" distL="0" distR="0">
+          <wp:inline distT="0" distB="0" distL="0" distR="0" wp14:anchorId="33C40A69" wp14:editId="02D01C1D">
             <wp:extent cx="1773936" cy="3182112"/>
             <wp:effectExtent l="0" t="0" r="0" b="0"/>
             <wp:docPr id="35" name="Picture 35" descr="C:\Users\heath\AppData\Local\Microsoft\Windows\INetCache\Content.Word\Battle(view).jpg"/>
@@ -5419,6 +5311,7 @@
           <w:szCs w:val="24"/>
           <w:u w:val="single"/>
         </w:rPr>
+        <w:lastRenderedPageBreak/>
         <w:t>Battle Delete View</w:t>
       </w:r>
     </w:p>
@@ -5437,9 +5330,10 @@
       <w:r>
         <w:rPr>
           <w:noProof/>
+          <w:lang w:eastAsia="zh-CN"/>
         </w:rPr>
         <w:drawing>
-          <wp:anchor distT="0" distB="0" distL="114300" distR="114300" simplePos="0" relativeHeight="251671552" behindDoc="1" locked="0" layoutInCell="1" allowOverlap="1">
+          <wp:anchor distT="0" distB="0" distL="114300" distR="114300" simplePos="0" relativeHeight="251671552" behindDoc="1" locked="0" layoutInCell="1" allowOverlap="1" wp14:anchorId="04D34055" wp14:editId="3757AE69">
             <wp:simplePos x="0" y="0"/>
             <wp:positionH relativeFrom="column">
               <wp:posOffset>687121</wp:posOffset>
@@ -5773,10 +5667,11 @@
       <w:r>
         <w:rPr>
           <w:noProof/>
+          <w:lang w:eastAsia="zh-CN"/>
         </w:rPr>
         <w:lastRenderedPageBreak/>
         <w:drawing>
-          <wp:anchor distT="0" distB="0" distL="114300" distR="114300" simplePos="0" relativeHeight="251672576" behindDoc="1" locked="0" layoutInCell="1" allowOverlap="1">
+          <wp:anchor distT="0" distB="0" distL="114300" distR="114300" simplePos="0" relativeHeight="251672576" behindDoc="1" locked="0" layoutInCell="1" allowOverlap="1" wp14:anchorId="39CABF16" wp14:editId="32118E74">
             <wp:simplePos x="0" y="0"/>
             <wp:positionH relativeFrom="margin">
               <wp:posOffset>702978</wp:posOffset>
@@ -5894,9 +5789,10 @@
       <w:r>
         <w:rPr>
           <w:noProof/>
+          <w:lang w:eastAsia="zh-CN"/>
         </w:rPr>
         <w:drawing>
-          <wp:anchor distT="0" distB="0" distL="114300" distR="114300" simplePos="0" relativeHeight="251674624" behindDoc="1" locked="0" layoutInCell="1" allowOverlap="1">
+          <wp:anchor distT="0" distB="0" distL="114300" distR="114300" simplePos="0" relativeHeight="251674624" behindDoc="1" locked="0" layoutInCell="1" allowOverlap="1" wp14:anchorId="6692BB59" wp14:editId="262A42EA">
             <wp:simplePos x="0" y="0"/>
             <wp:positionH relativeFrom="column">
               <wp:posOffset>914400</wp:posOffset>
@@ -6181,9 +6077,10 @@
       <w:r>
         <w:rPr>
           <w:noProof/>
+          <w:lang w:eastAsia="zh-CN"/>
         </w:rPr>
         <w:drawing>
-          <wp:anchor distT="0" distB="0" distL="114300" distR="114300" simplePos="0" relativeHeight="251673600" behindDoc="1" locked="0" layoutInCell="1" allowOverlap="1">
+          <wp:anchor distT="0" distB="0" distL="114300" distR="114300" simplePos="0" relativeHeight="251673600" behindDoc="1" locked="0" layoutInCell="1" allowOverlap="1" wp14:anchorId="3E55CEF8" wp14:editId="7CF1D043">
             <wp:simplePos x="0" y="0"/>
             <wp:positionH relativeFrom="margin">
               <wp:posOffset>1484010</wp:posOffset>
@@ -6328,10 +6225,11 @@
       <w:r>
         <w:rPr>
           <w:noProof/>
+          <w:lang w:eastAsia="zh-CN"/>
         </w:rPr>
         <w:lastRenderedPageBreak/>
         <w:drawing>
-          <wp:anchor distT="0" distB="0" distL="114300" distR="114300" simplePos="0" relativeHeight="251675648" behindDoc="1" locked="0" layoutInCell="1" allowOverlap="1">
+          <wp:anchor distT="0" distB="0" distL="114300" distR="114300" simplePos="0" relativeHeight="251675648" behindDoc="1" locked="0" layoutInCell="1" allowOverlap="1" wp14:anchorId="63CFA82D" wp14:editId="3073C0B5">
             <wp:simplePos x="0" y="0"/>
             <wp:positionH relativeFrom="column">
               <wp:posOffset>168833</wp:posOffset>
@@ -6414,9 +6312,10 @@
       <w:r>
         <w:rPr>
           <w:noProof/>
+          <w:lang w:eastAsia="zh-CN"/>
         </w:rPr>
         <w:drawing>
-          <wp:inline distT="0" distB="0" distL="0" distR="0">
+          <wp:inline distT="0" distB="0" distL="0" distR="0" wp14:anchorId="63B4AAFB" wp14:editId="2510471C">
             <wp:extent cx="2633472" cy="4736592"/>
             <wp:effectExtent l="0" t="0" r="0" b="6985"/>
             <wp:docPr id="39" name="Picture 39" descr="C:\Users\heath\AppData\Local\Microsoft\Windows\INetCache\Content.Word\Item(details).jpg"/>
@@ -6564,41 +6463,7 @@
           <w:sz w:val="24"/>
           <w:szCs w:val="24"/>
         </w:rPr>
-        <w:t xml:space="preserve">????? are unencountered monsters. When you encounter a monster, their name will replace the ?????????. This idea definitely riff on a </w:t>
-      </w:r>
-      <w:proofErr w:type="spellStart"/>
-      <w:r>
-        <w:rPr>
-          <w:rFonts w:ascii="Arial" w:hAnsi="Arial" w:cs="Arial"/>
-          <w:sz w:val="24"/>
-          <w:szCs w:val="24"/>
-        </w:rPr>
-        <w:t>Pok</w:t>
-      </w:r>
-      <w:r>
-        <w:rPr>
-          <w:rFonts w:ascii="Arial" w:hAnsi="Arial" w:cs="Arial"/>
-          <w:sz w:val="24"/>
-          <w:szCs w:val="24"/>
-        </w:rPr>
-        <w:t>é</w:t>
-      </w:r>
-      <w:r>
-        <w:rPr>
-          <w:rFonts w:ascii="Arial" w:hAnsi="Arial" w:cs="Arial"/>
-          <w:sz w:val="24"/>
-          <w:szCs w:val="24"/>
-        </w:rPr>
-        <w:t>dex</w:t>
-      </w:r>
-      <w:proofErr w:type="spellEnd"/>
-      <w:r>
-        <w:rPr>
-          <w:rFonts w:ascii="Arial" w:hAnsi="Arial" w:cs="Arial"/>
-          <w:sz w:val="24"/>
-          <w:szCs w:val="24"/>
-        </w:rPr>
-        <w:t xml:space="preserve"> in Pokémon. </w:t>
+        <w:t xml:space="preserve">????? are unencountered monsters. When you encounter a monster, their name will replace the ?????????. This idea definitely riff on a Pokédex in Pokémon. </w:t>
       </w:r>
     </w:p>
     <w:p>
@@ -6655,27 +6520,7 @@
           <w:u w:val="single"/>
         </w:rPr>
         <w:lastRenderedPageBreak/>
-        <w:t xml:space="preserve">Monster </w:t>
-      </w:r>
-      <w:r>
-        <w:rPr>
-          <w:rFonts w:ascii="Arial" w:hAnsi="Arial" w:cs="Arial"/>
-          <w:b/>
-          <w:sz w:val="24"/>
-          <w:szCs w:val="24"/>
-          <w:u w:val="single"/>
-        </w:rPr>
-        <w:t xml:space="preserve">Read </w:t>
-      </w:r>
-      <w:r>
-        <w:rPr>
-          <w:rFonts w:ascii="Arial" w:hAnsi="Arial" w:cs="Arial"/>
-          <w:b/>
-          <w:sz w:val="24"/>
-          <w:szCs w:val="24"/>
-          <w:u w:val="single"/>
-        </w:rPr>
-        <w:t>View</w:t>
+        <w:t>Monster Read View</w:t>
       </w:r>
     </w:p>
     <w:p>
@@ -6748,9 +6593,11 @@
       <w:r>
         <w:rPr>
           <w:noProof/>
-        </w:rPr>
+          <w:lang w:eastAsia="zh-CN"/>
+        </w:rPr>
+        <w:lastRenderedPageBreak/>
         <w:drawing>
-          <wp:anchor distT="0" distB="0" distL="114300" distR="114300" simplePos="0" relativeHeight="251676672" behindDoc="1" locked="0" layoutInCell="1" allowOverlap="1">
+          <wp:anchor distT="0" distB="0" distL="114300" distR="114300" simplePos="0" relativeHeight="251676672" behindDoc="1" locked="0" layoutInCell="1" allowOverlap="1" wp14:anchorId="7C84D489" wp14:editId="0EDA8408">
             <wp:simplePos x="0" y="0"/>
             <wp:positionH relativeFrom="page">
               <wp:posOffset>4704800</wp:posOffset>
@@ -6823,9 +6670,10 @@
       <w:r>
         <w:rPr>
           <w:noProof/>
+          <w:lang w:eastAsia="zh-CN"/>
         </w:rPr>
         <w:drawing>
-          <wp:anchor distT="0" distB="0" distL="114300" distR="114300" simplePos="0" relativeHeight="251677696" behindDoc="1" locked="0" layoutInCell="1" allowOverlap="1">
+          <wp:anchor distT="0" distB="0" distL="114300" distR="114300" simplePos="0" relativeHeight="251677696" behindDoc="1" locked="0" layoutInCell="1" allowOverlap="1" wp14:anchorId="7007EEE9" wp14:editId="7B654FD6">
             <wp:simplePos x="0" y="0"/>
             <wp:positionH relativeFrom="column">
               <wp:posOffset>687070</wp:posOffset>
@@ -7274,9 +7122,10 @@
       <w:r>
         <w:rPr>
           <w:noProof/>
+          <w:lang w:eastAsia="zh-CN"/>
         </w:rPr>
         <w:drawing>
-          <wp:inline distT="0" distB="0" distL="0" distR="0" wp14:anchorId="52343ABF" wp14:editId="42211325">
+          <wp:inline distT="0" distB="0" distL="0" distR="0" wp14:anchorId="78B4B3DC" wp14:editId="4764E726">
             <wp:extent cx="5943600" cy="5974080"/>
             <wp:effectExtent l="0" t="0" r="0" b="7620"/>
             <wp:docPr id="1" name="Picture 1"/>
@@ -7385,8 +7234,6 @@
         </w:rPr>
         <w:t>oard class to store high scores</w:t>
       </w:r>
-      <w:bookmarkStart w:id="0" w:name="_GoBack"/>
-      <w:bookmarkEnd w:id="0"/>
     </w:p>
     <w:p>
       <w:pPr>
@@ -7448,9 +7295,10 @@
       <w:r>
         <w:rPr>
           <w:noProof/>
+          <w:lang w:eastAsia="zh-CN"/>
         </w:rPr>
         <w:drawing>
-          <wp:inline distT="0" distB="0" distL="0" distR="0" wp14:anchorId="38802B5F" wp14:editId="39B9456F">
+          <wp:inline distT="0" distB="0" distL="0" distR="0" wp14:anchorId="050469C3" wp14:editId="1559FFDC">
             <wp:extent cx="5943600" cy="3165475"/>
             <wp:effectExtent l="0" t="0" r="0" b="0"/>
             <wp:docPr id="17" name="Picture 17"/>
@@ -7564,9 +7412,10 @@
           <w:sz w:val="24"/>
           <w:szCs w:val="24"/>
           <w:shd w:val="clear" w:color="auto" w:fill="FFFFFF"/>
+          <w:lang w:eastAsia="zh-CN"/>
         </w:rPr>
         <w:drawing>
-          <wp:inline distT="0" distB="0" distL="0" distR="0">
+          <wp:inline distT="0" distB="0" distL="0" distR="0" wp14:anchorId="38B9603B" wp14:editId="3AAD91F3">
             <wp:extent cx="3107055" cy="1305560"/>
             <wp:effectExtent l="0" t="0" r="0" b="8890"/>
             <wp:docPr id="14" name="Picture 14" descr="https://lh6.googleusercontent.com/GAYvkNnJ4CxedMMmt1MC5cnlmyTwA6xk43LcYGt2K0V4GgctSk4izseBtsl-c8iOfoQ8V92G2rnuc12X2foljnPzxv61zNJkKXmghWAD-RT9OMXlQ5fPv3TzVi5_BnuXrZc2ZapM"/>
@@ -7717,9 +7566,10 @@
           <w:sz w:val="24"/>
           <w:szCs w:val="24"/>
           <w:shd w:val="clear" w:color="auto" w:fill="FFFFFF"/>
+          <w:lang w:eastAsia="zh-CN"/>
         </w:rPr>
         <w:drawing>
-          <wp:inline distT="0" distB="0" distL="0" distR="0">
+          <wp:inline distT="0" distB="0" distL="0" distR="0" wp14:anchorId="2FC4DAF0" wp14:editId="2E1003DA">
             <wp:extent cx="2950845" cy="1019810"/>
             <wp:effectExtent l="0" t="0" r="1905" b="8890"/>
             <wp:docPr id="13" name="Picture 13" descr="https://lh4.googleusercontent.com/V-r0e_lmiPqoIio02AbXuKWs46lTIqfHqDST073laFVNkAFvKqmAPX1gAT-mLrkNRGeis-wbk1X9iuBqN9Jq-IFrRFD7nqWIVNO_whNdoZ3GrWHB0F2QIwvrEA3ZkvKHJZwZNIlO"/>
@@ -7795,27 +7645,7 @@
           <w:szCs w:val="24"/>
           <w:shd w:val="clear" w:color="auto" w:fill="FFFFFF"/>
         </w:rPr>
-        <w:t xml:space="preserve">The class </w:t>
-      </w:r>
-      <w:r>
-        <w:rPr>
-          <w:rFonts w:ascii="Arial" w:eastAsia="Times New Roman" w:hAnsi="Arial" w:cs="Arial"/>
-          <w:color w:val="000000"/>
-          <w:sz w:val="24"/>
-          <w:szCs w:val="24"/>
-          <w:shd w:val="clear" w:color="auto" w:fill="FFFFFF"/>
-        </w:rPr>
-        <w:t xml:space="preserve">Character </w:t>
-      </w:r>
-      <w:r>
-        <w:rPr>
-          <w:rFonts w:ascii="Arial" w:eastAsia="Times New Roman" w:hAnsi="Arial" w:cs="Arial"/>
-          <w:color w:val="000000"/>
-          <w:sz w:val="24"/>
-          <w:szCs w:val="24"/>
-          <w:shd w:val="clear" w:color="auto" w:fill="FFFFFF"/>
-        </w:rPr>
-        <w:t xml:space="preserve">is a child class of Fighter. </w:t>
+        <w:t xml:space="preserve">The class Character is a child class of Fighter. </w:t>
       </w:r>
       <w:r>
         <w:rPr>
@@ -7876,9 +7706,10 @@
           <w:sz w:val="24"/>
           <w:szCs w:val="24"/>
           <w:shd w:val="clear" w:color="auto" w:fill="FFFFFF"/>
+          <w:lang w:eastAsia="zh-CN"/>
         </w:rPr>
         <w:drawing>
-          <wp:inline distT="0" distB="0" distL="0" distR="0">
+          <wp:inline distT="0" distB="0" distL="0" distR="0" wp14:anchorId="377093CB" wp14:editId="74E2A52A">
             <wp:extent cx="2828290" cy="2029460"/>
             <wp:effectExtent l="0" t="0" r="0" b="8890"/>
             <wp:docPr id="12" name="Picture 12" descr="https://lh6.googleusercontent.com/cE5uKi0UumAG_3hVlw3zXFXrHuZKTAq8m2xZ2uiR1r5w3b_nB6uX1GfVPZBOH7yleD57iRyAimkOZB3cuXILhE8qrhxaO-igopNHFfpv5-SkmRO3sLt73XJPb-WG-_9Syi8hBiPm"/>
@@ -7954,51 +7785,7 @@
           <w:szCs w:val="24"/>
           <w:shd w:val="clear" w:color="auto" w:fill="FFFFFF"/>
         </w:rPr>
-        <w:t xml:space="preserve">The Item dropped by defeated Monster will immediately enhance the Character that delivered the final blow. The items have different classes, such as </w:t>
-      </w:r>
-      <w:proofErr w:type="spellStart"/>
-      <w:r>
-        <w:rPr>
-          <w:rFonts w:ascii="Arial" w:eastAsia="Times New Roman" w:hAnsi="Arial" w:cs="Arial"/>
-          <w:color w:val="000000"/>
-          <w:sz w:val="24"/>
-          <w:szCs w:val="24"/>
-          <w:shd w:val="clear" w:color="auto" w:fill="FFFFFF"/>
-        </w:rPr>
-        <w:t>armour</w:t>
-      </w:r>
-      <w:proofErr w:type="spellEnd"/>
-      <w:r>
-        <w:rPr>
-          <w:rFonts w:ascii="Arial" w:eastAsia="Times New Roman" w:hAnsi="Arial" w:cs="Arial"/>
-          <w:color w:val="000000"/>
-          <w:sz w:val="24"/>
-          <w:szCs w:val="24"/>
-          <w:shd w:val="clear" w:color="auto" w:fill="FFFFFF"/>
-        </w:rPr>
-        <w:t xml:space="preserve">, weapon, boots etc., as well as the ability to modify the different skills that a fighter has. The number of modification points provided by the weapon will be based on the overall power of the monster team defeated. </w:t>
-      </w:r>
-      <w:proofErr w:type="spellStart"/>
-      <w:r>
-        <w:rPr>
-          <w:rFonts w:ascii="Arial" w:eastAsia="Times New Roman" w:hAnsi="Arial" w:cs="Arial"/>
-          <w:color w:val="000000"/>
-          <w:sz w:val="24"/>
-          <w:szCs w:val="24"/>
-          <w:shd w:val="clear" w:color="auto" w:fill="FFFFFF"/>
-        </w:rPr>
-        <w:t>Armour</w:t>
-      </w:r>
-      <w:proofErr w:type="spellEnd"/>
-      <w:r>
-        <w:rPr>
-          <w:rFonts w:ascii="Arial" w:eastAsia="Times New Roman" w:hAnsi="Arial" w:cs="Arial"/>
-          <w:color w:val="000000"/>
-          <w:sz w:val="24"/>
-          <w:szCs w:val="24"/>
-          <w:shd w:val="clear" w:color="auto" w:fill="FFFFFF"/>
-        </w:rPr>
-        <w:t xml:space="preserve"> could potentially enhance the carrier’s Defense, a weapon, could increase the carrier’s Attack, a pendant could increase the carrier’s HPs and so on. </w:t>
+        <w:t xml:space="preserve">The Item dropped by defeated Monster will immediately enhance the Character that delivered the final blow. The items have different classes, such as armour, weapon, boots etc., as well as the ability to modify the different skills that a fighter has. The number of modification points provided by the weapon will be based on the overall power of the monster team defeated. Armour could potentially enhance the carrier’s Defense, a weapon, could increase the carrier’s Attack, a pendant could increase the carrier’s HPs and so on. </w:t>
       </w:r>
     </w:p>
     <w:p>
@@ -8176,9 +7963,10 @@
           <w:sz w:val="24"/>
           <w:szCs w:val="24"/>
           <w:shd w:val="clear" w:color="auto" w:fill="FFFFFF"/>
+          <w:lang w:eastAsia="zh-CN"/>
         </w:rPr>
         <w:drawing>
-          <wp:inline distT="0" distB="0" distL="0" distR="0">
+          <wp:inline distT="0" distB="0" distL="0" distR="0" wp14:anchorId="35E734F8" wp14:editId="01E7D98D">
             <wp:extent cx="1760855" cy="1315720"/>
             <wp:effectExtent l="0" t="0" r="0" b="0"/>
             <wp:docPr id="11" name="Picture 11" descr="https://lh5.googleusercontent.com/qEjhu4VRh8qvzLoFDLo59doGKarWMXfBTUiY9_o1JsZZaq8smZ-8MTxnqNhyCKbnE3P_77v7xWYtVeBmqH1VxOojtF2ZCr7HwKqAr6cXu-6T2h6jGgfnwm9KGfWSJG3TP0roGkmP"/>
@@ -8305,9 +8093,10 @@
           <w:sz w:val="24"/>
           <w:szCs w:val="24"/>
           <w:shd w:val="clear" w:color="auto" w:fill="FFFFFF"/>
+          <w:lang w:eastAsia="zh-CN"/>
         </w:rPr>
         <w:drawing>
-          <wp:inline distT="0" distB="0" distL="0" distR="0">
+          <wp:inline distT="0" distB="0" distL="0" distR="0" wp14:anchorId="3691A654" wp14:editId="0CA6AF86">
             <wp:extent cx="4391660" cy="1706245"/>
             <wp:effectExtent l="0" t="0" r="8890" b="8255"/>
             <wp:docPr id="10" name="Picture 10" descr="https://lh5.googleusercontent.com/VseFQAX9gUQYdxXUOJymZjcO2n8qqf7iuIZ8DimbvzQJ-ZftNVWRVODY_zpPpj9TPbAdzd0q29UX4Kp3NeyBFMApzsR7zY0i7f5rGqJGGK0GoN7BsbDO1wLidGU5RyTSoPlmLXwB"/>
@@ -8482,9 +8271,10 @@
           <w:sz w:val="24"/>
           <w:szCs w:val="24"/>
           <w:shd w:val="clear" w:color="auto" w:fill="FFFFFF"/>
+          <w:lang w:eastAsia="zh-CN"/>
         </w:rPr>
         <w:drawing>
-          <wp:inline distT="0" distB="0" distL="0" distR="0">
+          <wp:inline distT="0" distB="0" distL="0" distR="0" wp14:anchorId="71A86B56" wp14:editId="652AC344">
             <wp:extent cx="2838450" cy="761365"/>
             <wp:effectExtent l="0" t="0" r="0" b="635"/>
             <wp:docPr id="9" name="Picture 9" descr="https://lh3.googleusercontent.com/ZX8wC1stHvZJcQnMJBpMUjPTaR4Ow8mtCAhGDQjARnz3jJdZsxoFMrTwtK-sUdZxhZMch-pbJ8d31GXSs2wXXMUWR8nqTeLK5TfGVB9Z1pSaTG033QLLB6OaB4HYY0aXry4KtTT0"/>
@@ -8560,20 +8350,50 @@
           <w:szCs w:val="24"/>
           <w:shd w:val="clear" w:color="auto" w:fill="FFFFFF"/>
         </w:rPr>
-        <w:t>After a Game reaches the “</w:t>
-      </w:r>
-      <w:proofErr w:type="spellStart"/>
-      <w:r>
-        <w:rPr>
-          <w:rFonts w:ascii="Arial" w:eastAsia="Times New Roman" w:hAnsi="Arial" w:cs="Arial"/>
+        <w:t>After a Game reaches the “gameOver” state, that Game instance will send a score to the Leaderboard so that the highest scores can be stored and viewable for the user in a specific screen. The Leaderboard will be updated once a game is done and allow the user to retrieve the score list in descending order from the highest to the lowest for a certain range, say, top 10 or 25.</w:t>
+      </w:r>
+    </w:p>
+    <w:p>
+      <w:pPr>
+        <w:spacing w:after="0" w:line="240" w:lineRule="auto"/>
+        <w:rPr>
+          <w:rFonts w:ascii="Times New Roman" w:eastAsia="Times New Roman" w:hAnsi="Times New Roman" w:cs="Times New Roman"/>
+          <w:sz w:val="24"/>
+          <w:szCs w:val="24"/>
+        </w:rPr>
+      </w:pPr>
+    </w:p>
+    <w:p>
+      <w:pPr>
+        <w:spacing w:after="0" w:line="240" w:lineRule="auto"/>
+        <w:rPr>
+          <w:rFonts w:ascii="Times New Roman" w:eastAsia="Times New Roman" w:hAnsi="Times New Roman" w:cs="Times New Roman"/>
+          <w:sz w:val="24"/>
+          <w:szCs w:val="24"/>
+        </w:rPr>
+      </w:pPr>
+      <w:r>
+        <w:rPr>
+          <w:rFonts w:ascii="Arial" w:eastAsia="Times New Roman" w:hAnsi="Arial" w:cs="Arial"/>
+          <w:b/>
+          <w:bCs/>
           <w:color w:val="000000"/>
           <w:sz w:val="24"/>
           <w:szCs w:val="24"/>
           <w:shd w:val="clear" w:color="auto" w:fill="FFFFFF"/>
         </w:rPr>
-        <w:t>gameOver</w:t>
-      </w:r>
-      <w:proofErr w:type="spellEnd"/>
+        <w:t>III. Game Information:</w:t>
+      </w:r>
+    </w:p>
+    <w:p>
+      <w:pPr>
+        <w:spacing w:after="0" w:line="240" w:lineRule="auto"/>
+        <w:rPr>
+          <w:rFonts w:ascii="Times New Roman" w:eastAsia="Times New Roman" w:hAnsi="Times New Roman" w:cs="Times New Roman"/>
+          <w:sz w:val="24"/>
+          <w:szCs w:val="24"/>
+        </w:rPr>
+      </w:pPr>
       <w:r>
         <w:rPr>
           <w:rFonts w:ascii="Arial" w:eastAsia="Times New Roman" w:hAnsi="Arial" w:cs="Arial"/>
@@ -8582,7 +8402,7 @@
           <w:szCs w:val="24"/>
           <w:shd w:val="clear" w:color="auto" w:fill="FFFFFF"/>
         </w:rPr>
-        <w:t>” state, that Game instance will send a score to the Leaderboard so that the highest scores can be stored and viewable for the user in a specific screen. The Leaderboard will be updated once a game is done and allow the user to retrieve the score list in descending order from the highest to the lowest for a certain range, say, top 10 or 25.</w:t>
+        <w:t>Our game will run "tank-style." During creation of characters, you can auto-generate characters or allocate skill points yourself (as well as determining the order in a character stack. You can only hit the character at the top of the opposing team’s stack. When they die, they’re popped.</w:t>
       </w:r>
     </w:p>
     <w:p>
@@ -8607,14 +8427,12 @@
       <w:r>
         <w:rPr>
           <w:rFonts w:ascii="Arial" w:eastAsia="Times New Roman" w:hAnsi="Arial" w:cs="Arial"/>
-          <w:b/>
-          <w:bCs/>
           <w:color w:val="000000"/>
           <w:sz w:val="24"/>
           <w:szCs w:val="24"/>
           <w:shd w:val="clear" w:color="auto" w:fill="FFFFFF"/>
         </w:rPr>
-        <w:t>III. Game Information:</w:t>
+        <w:t>When all of your characters are dead, you’ll be given a score for your party based the amount of experience points gained (as well as some function of the party’s inventory). Therefore, there’s not necessarily a “winner” - just those who have created characters and ordered their battle queues with enough strategy to earn their entire party a place on the leaderboard.</w:t>
       </w:r>
     </w:p>
     <w:p>
@@ -8626,15 +8444,27 @@
           <w:szCs w:val="24"/>
         </w:rPr>
       </w:pPr>
-      <w:r>
-        <w:rPr>
-          <w:rFonts w:ascii="Arial" w:eastAsia="Times New Roman" w:hAnsi="Arial" w:cs="Arial"/>
+    </w:p>
+    <w:p>
+      <w:pPr>
+        <w:spacing w:after="0" w:line="240" w:lineRule="auto"/>
+        <w:rPr>
+          <w:rFonts w:ascii="Times New Roman" w:eastAsia="Times New Roman" w:hAnsi="Times New Roman" w:cs="Times New Roman"/>
+          <w:sz w:val="24"/>
+          <w:szCs w:val="24"/>
+        </w:rPr>
+      </w:pPr>
+      <w:r>
+        <w:rPr>
+          <w:rFonts w:ascii="Arial" w:eastAsia="Times New Roman" w:hAnsi="Arial" w:cs="Arial"/>
+          <w:b/>
+          <w:bCs/>
           <w:color w:val="000000"/>
           <w:sz w:val="24"/>
           <w:szCs w:val="24"/>
           <w:shd w:val="clear" w:color="auto" w:fill="FFFFFF"/>
         </w:rPr>
-        <w:t>Our game will run "tank-style." During creation of characters, you can auto-generate characters or allocate skill points yourself (as well as determining the order in a character stack. You can only hit the character at the top of the opposing team’s stack. When they die, they’re popped.</w:t>
+        <w:t>IV. Combat logic:</w:t>
       </w:r>
     </w:p>
     <w:p>
@@ -8646,16 +8476,6 @@
           <w:szCs w:val="24"/>
         </w:rPr>
       </w:pPr>
-    </w:p>
-    <w:p>
-      <w:pPr>
-        <w:spacing w:after="0" w:line="240" w:lineRule="auto"/>
-        <w:rPr>
-          <w:rFonts w:ascii="Times New Roman" w:eastAsia="Times New Roman" w:hAnsi="Times New Roman" w:cs="Times New Roman"/>
-          <w:sz w:val="24"/>
-          <w:szCs w:val="24"/>
-        </w:rPr>
-      </w:pPr>
       <w:r>
         <w:rPr>
           <w:rFonts w:ascii="Arial" w:eastAsia="Times New Roman" w:hAnsi="Arial" w:cs="Arial"/>
@@ -8664,103 +8484,7 @@
           <w:szCs w:val="24"/>
           <w:shd w:val="clear" w:color="auto" w:fill="FFFFFF"/>
         </w:rPr>
-        <w:t>When all of your characters are dead, you’ll be given a score for your party based the amount of experience points gained (as well as some function of the party’s inventory). Therefore, there’s not necessarily a “winner” - just those who have created characters and ordered their battle queues with enough strategy to earn their entire party a place on the leaderboard.</w:t>
-      </w:r>
-    </w:p>
-    <w:p>
-      <w:pPr>
-        <w:spacing w:after="0" w:line="240" w:lineRule="auto"/>
-        <w:rPr>
-          <w:rFonts w:ascii="Times New Roman" w:eastAsia="Times New Roman" w:hAnsi="Times New Roman" w:cs="Times New Roman"/>
-          <w:sz w:val="24"/>
-          <w:szCs w:val="24"/>
-        </w:rPr>
-      </w:pPr>
-    </w:p>
-    <w:p>
-      <w:pPr>
-        <w:spacing w:after="0" w:line="240" w:lineRule="auto"/>
-        <w:rPr>
-          <w:rFonts w:ascii="Times New Roman" w:eastAsia="Times New Roman" w:hAnsi="Times New Roman" w:cs="Times New Roman"/>
-          <w:sz w:val="24"/>
-          <w:szCs w:val="24"/>
-        </w:rPr>
-      </w:pPr>
-      <w:r>
-        <w:rPr>
-          <w:rFonts w:ascii="Arial" w:eastAsia="Times New Roman" w:hAnsi="Arial" w:cs="Arial"/>
-          <w:b/>
-          <w:bCs/>
-          <w:color w:val="000000"/>
-          <w:sz w:val="24"/>
-          <w:szCs w:val="24"/>
-          <w:shd w:val="clear" w:color="auto" w:fill="FFFFFF"/>
-        </w:rPr>
-        <w:t>IV. Combat logic:</w:t>
-      </w:r>
-    </w:p>
-    <w:p>
-      <w:pPr>
-        <w:spacing w:after="0" w:line="240" w:lineRule="auto"/>
-        <w:rPr>
-          <w:rFonts w:ascii="Times New Roman" w:eastAsia="Times New Roman" w:hAnsi="Times New Roman" w:cs="Times New Roman"/>
-          <w:sz w:val="24"/>
-          <w:szCs w:val="24"/>
-        </w:rPr>
-      </w:pPr>
-      <w:r>
-        <w:rPr>
-          <w:rFonts w:ascii="Arial" w:eastAsia="Times New Roman" w:hAnsi="Arial" w:cs="Arial"/>
-          <w:color w:val="000000"/>
-          <w:sz w:val="24"/>
-          <w:szCs w:val="24"/>
-          <w:shd w:val="clear" w:color="auto" w:fill="FFFFFF"/>
-        </w:rPr>
-        <w:t xml:space="preserve">When creating a new battle, all remaining characters are enqueued with the fresh batch of newly generated monsters in order of </w:t>
-      </w:r>
-      <w:proofErr w:type="spellStart"/>
-      <w:r>
-        <w:rPr>
-          <w:rFonts w:ascii="Arial" w:eastAsia="Times New Roman" w:hAnsi="Arial" w:cs="Arial"/>
-          <w:color w:val="000000"/>
-          <w:sz w:val="24"/>
-          <w:szCs w:val="24"/>
-          <w:shd w:val="clear" w:color="auto" w:fill="FFFFFF"/>
-        </w:rPr>
-        <w:t>dex</w:t>
-      </w:r>
-      <w:proofErr w:type="spellEnd"/>
-      <w:r>
-        <w:rPr>
-          <w:rFonts w:ascii="Arial" w:eastAsia="Times New Roman" w:hAnsi="Arial" w:cs="Arial"/>
-          <w:color w:val="000000"/>
-          <w:sz w:val="24"/>
-          <w:szCs w:val="24"/>
-          <w:shd w:val="clear" w:color="auto" w:fill="FFFFFF"/>
-        </w:rPr>
-        <w:t xml:space="preserve">. This is the </w:t>
-      </w:r>
-      <w:proofErr w:type="spellStart"/>
-      <w:r>
-        <w:rPr>
-          <w:rFonts w:ascii="Arial" w:eastAsia="Times New Roman" w:hAnsi="Arial" w:cs="Arial"/>
-          <w:color w:val="000000"/>
-          <w:sz w:val="24"/>
-          <w:szCs w:val="24"/>
-          <w:shd w:val="clear" w:color="auto" w:fill="FFFFFF"/>
-        </w:rPr>
-        <w:t>combatQueue</w:t>
-      </w:r>
-      <w:proofErr w:type="spellEnd"/>
-      <w:r>
-        <w:rPr>
-          <w:rFonts w:ascii="Arial" w:eastAsia="Times New Roman" w:hAnsi="Arial" w:cs="Arial"/>
-          <w:color w:val="000000"/>
-          <w:sz w:val="24"/>
-          <w:szCs w:val="24"/>
-          <w:shd w:val="clear" w:color="auto" w:fill="FFFFFF"/>
-        </w:rPr>
-        <w:t xml:space="preserve">, which determines move number. </w:t>
+        <w:t xml:space="preserve">When creating a new battle, all remaining characters are enqueued with the fresh batch of newly generated monsters in order of dex. This is the combatQueue, which determines move number. </w:t>
       </w:r>
     </w:p>
     <w:p>
@@ -8791,51 +8515,7 @@
           <w:szCs w:val="24"/>
           <w:shd w:val="clear" w:color="auto" w:fill="FFFFFF"/>
         </w:rPr>
-        <w:t xml:space="preserve">1. Dequeue the </w:t>
-      </w:r>
-      <w:proofErr w:type="spellStart"/>
-      <w:r>
-        <w:rPr>
-          <w:rFonts w:ascii="Arial" w:eastAsia="Times New Roman" w:hAnsi="Arial" w:cs="Arial"/>
-          <w:color w:val="000000"/>
-          <w:sz w:val="24"/>
-          <w:szCs w:val="24"/>
-          <w:shd w:val="clear" w:color="auto" w:fill="FFFFFF"/>
-        </w:rPr>
-        <w:t>combatQueue</w:t>
-      </w:r>
-      <w:proofErr w:type="spellEnd"/>
-      <w:r>
-        <w:rPr>
-          <w:rFonts w:ascii="Arial" w:eastAsia="Times New Roman" w:hAnsi="Arial" w:cs="Arial"/>
-          <w:color w:val="000000"/>
-          <w:sz w:val="24"/>
-          <w:szCs w:val="24"/>
-          <w:shd w:val="clear" w:color="auto" w:fill="FFFFFF"/>
-        </w:rPr>
-        <w:t xml:space="preserve">. If </w:t>
-      </w:r>
-      <w:proofErr w:type="spellStart"/>
-      <w:r>
-        <w:rPr>
-          <w:rFonts w:ascii="Arial" w:eastAsia="Times New Roman" w:hAnsi="Arial" w:cs="Arial"/>
-          <w:color w:val="000000"/>
-          <w:sz w:val="24"/>
-          <w:szCs w:val="24"/>
-          <w:shd w:val="clear" w:color="auto" w:fill="FFFFFF"/>
-        </w:rPr>
-        <w:t>isAlive</w:t>
-      </w:r>
-      <w:proofErr w:type="spellEnd"/>
-      <w:r>
-        <w:rPr>
-          <w:rFonts w:ascii="Arial" w:eastAsia="Times New Roman" w:hAnsi="Arial" w:cs="Arial"/>
-          <w:color w:val="000000"/>
-          <w:sz w:val="24"/>
-          <w:szCs w:val="24"/>
-          <w:shd w:val="clear" w:color="auto" w:fill="FFFFFF"/>
-        </w:rPr>
-        <w:t xml:space="preserve"> == false, dequeue again. Else, attack the fighter at the top of the opposite team’s stack.</w:t>
+        <w:t>1. Dequeue the combatQueue. If isAlive == false, dequeue again. Else, attack the fighter at the top of the opposite team’s stack.</w:t>
       </w:r>
     </w:p>
     <w:p>
@@ -8877,95 +8557,7 @@
           <w:szCs w:val="24"/>
           <w:shd w:val="clear" w:color="auto" w:fill="FFFFFF"/>
         </w:rPr>
-        <w:t>(1-20)(</w:t>
-      </w:r>
-      <w:proofErr w:type="spellStart"/>
-      <w:r>
-        <w:rPr>
-          <w:rFonts w:ascii="Arial" w:eastAsia="Times New Roman" w:hAnsi="Arial" w:cs="Arial"/>
-          <w:color w:val="000000"/>
-          <w:sz w:val="24"/>
-          <w:szCs w:val="24"/>
-          <w:shd w:val="clear" w:color="auto" w:fill="FFFFFF"/>
-        </w:rPr>
-        <w:t>AttackerLevel</w:t>
-      </w:r>
-      <w:proofErr w:type="spellEnd"/>
-      <w:r>
-        <w:rPr>
-          <w:rFonts w:ascii="Arial" w:eastAsia="Times New Roman" w:hAnsi="Arial" w:cs="Arial"/>
-          <w:color w:val="000000"/>
-          <w:sz w:val="24"/>
-          <w:szCs w:val="24"/>
-          <w:shd w:val="clear" w:color="auto" w:fill="FFFFFF"/>
-        </w:rPr>
-        <w:t xml:space="preserve"> + </w:t>
-      </w:r>
-      <w:proofErr w:type="spellStart"/>
-      <w:r>
-        <w:rPr>
-          <w:rFonts w:ascii="Arial" w:eastAsia="Times New Roman" w:hAnsi="Arial" w:cs="Arial"/>
-          <w:color w:val="000000"/>
-          <w:sz w:val="24"/>
-          <w:szCs w:val="24"/>
-          <w:shd w:val="clear" w:color="auto" w:fill="FFFFFF"/>
-        </w:rPr>
-        <w:t>AttackerStrength</w:t>
-      </w:r>
-      <w:proofErr w:type="spellEnd"/>
-      <w:r>
-        <w:rPr>
-          <w:rFonts w:ascii="Arial" w:eastAsia="Times New Roman" w:hAnsi="Arial" w:cs="Arial"/>
-          <w:color w:val="000000"/>
-          <w:sz w:val="24"/>
-          <w:szCs w:val="24"/>
-          <w:shd w:val="clear" w:color="auto" w:fill="FFFFFF"/>
-        </w:rPr>
-        <w:t>) - (1-20)(</w:t>
-      </w:r>
-      <w:proofErr w:type="spellStart"/>
-      <w:r>
-        <w:rPr>
-          <w:rFonts w:ascii="Arial" w:eastAsia="Times New Roman" w:hAnsi="Arial" w:cs="Arial"/>
-          <w:color w:val="000000"/>
-          <w:sz w:val="24"/>
-          <w:szCs w:val="24"/>
-          <w:shd w:val="clear" w:color="auto" w:fill="FFFFFF"/>
-        </w:rPr>
-        <w:t>DefenderLevel</w:t>
-      </w:r>
-      <w:proofErr w:type="spellEnd"/>
-      <w:r>
-        <w:rPr>
-          <w:rFonts w:ascii="Arial" w:eastAsia="Times New Roman" w:hAnsi="Arial" w:cs="Arial"/>
-          <w:color w:val="000000"/>
-          <w:sz w:val="24"/>
-          <w:szCs w:val="24"/>
-          <w:shd w:val="clear" w:color="auto" w:fill="FFFFFF"/>
-        </w:rPr>
-        <w:t xml:space="preserve"> + </w:t>
-      </w:r>
-      <w:proofErr w:type="spellStart"/>
-      <w:r>
-        <w:rPr>
-          <w:rFonts w:ascii="Arial" w:eastAsia="Times New Roman" w:hAnsi="Arial" w:cs="Arial"/>
-          <w:color w:val="000000"/>
-          <w:sz w:val="24"/>
-          <w:szCs w:val="24"/>
-          <w:shd w:val="clear" w:color="auto" w:fill="FFFFFF"/>
-        </w:rPr>
-        <w:t>DefenderDefense</w:t>
-      </w:r>
-      <w:proofErr w:type="spellEnd"/>
-      <w:r>
-        <w:rPr>
-          <w:rFonts w:ascii="Arial" w:eastAsia="Times New Roman" w:hAnsi="Arial" w:cs="Arial"/>
-          <w:color w:val="000000"/>
-          <w:sz w:val="24"/>
-          <w:szCs w:val="24"/>
-          <w:shd w:val="clear" w:color="auto" w:fill="FFFFFF"/>
-        </w:rPr>
-        <w:t>)</w:t>
+        <w:t>(1-20)(AttackerLevel + AttackerStrength) - (1-20)(DefenderLevel + DefenderDefense)</w:t>
       </w:r>
     </w:p>
     <w:p>
@@ -8996,29 +8588,7 @@
           <w:szCs w:val="24"/>
           <w:shd w:val="clear" w:color="auto" w:fill="FFFFFF"/>
         </w:rPr>
-        <w:t xml:space="preserve">Where (1-20) is a simulated D20 dice roll </w:t>
-      </w:r>
-      <w:proofErr w:type="spellStart"/>
-      <w:r>
-        <w:rPr>
-          <w:rFonts w:ascii="Arial" w:eastAsia="Times New Roman" w:hAnsi="Arial" w:cs="Arial"/>
-          <w:color w:val="000000"/>
-          <w:sz w:val="24"/>
-          <w:szCs w:val="24"/>
-          <w:shd w:val="clear" w:color="auto" w:fill="FFFFFF"/>
-        </w:rPr>
-        <w:t>equalling</w:t>
-      </w:r>
-      <w:proofErr w:type="spellEnd"/>
-      <w:r>
-        <w:rPr>
-          <w:rFonts w:ascii="Arial" w:eastAsia="Times New Roman" w:hAnsi="Arial" w:cs="Arial"/>
-          <w:color w:val="000000"/>
-          <w:sz w:val="24"/>
-          <w:szCs w:val="24"/>
-          <w:shd w:val="clear" w:color="auto" w:fill="FFFFFF"/>
-        </w:rPr>
-        <w:t xml:space="preserve"> between 0.1 to 2.0. Negative scores are misses.</w:t>
+        <w:t>Where (1-20) is a simulated D20 dice roll equalling between 0.1 to 2.0. Negative scores are misses.</w:t>
       </w:r>
     </w:p>
     <w:p>
@@ -9049,29 +8619,7 @@
           <w:szCs w:val="24"/>
           <w:shd w:val="clear" w:color="auto" w:fill="FFFFFF"/>
         </w:rPr>
-        <w:t xml:space="preserve">3. If there is a hit, </w:t>
-      </w:r>
-      <w:proofErr w:type="spellStart"/>
-      <w:r>
-        <w:rPr>
-          <w:rFonts w:ascii="Arial" w:eastAsia="Times New Roman" w:hAnsi="Arial" w:cs="Arial"/>
-          <w:color w:val="000000"/>
-          <w:sz w:val="24"/>
-          <w:szCs w:val="24"/>
-          <w:shd w:val="clear" w:color="auto" w:fill="FFFFFF"/>
-        </w:rPr>
-        <w:t>DefenderHP</w:t>
-      </w:r>
-      <w:proofErr w:type="spellEnd"/>
-      <w:r>
-        <w:rPr>
-          <w:rFonts w:ascii="Arial" w:eastAsia="Times New Roman" w:hAnsi="Arial" w:cs="Arial"/>
-          <w:color w:val="000000"/>
-          <w:sz w:val="24"/>
-          <w:szCs w:val="24"/>
-          <w:shd w:val="clear" w:color="auto" w:fill="FFFFFF"/>
-        </w:rPr>
-        <w:t xml:space="preserve"> -= Damage.</w:t>
+        <w:t>3. If there is a hit, DefenderHP -= Damage.</w:t>
       </w:r>
     </w:p>
     <w:p>
@@ -9102,29 +8650,7 @@
           <w:szCs w:val="24"/>
           <w:shd w:val="clear" w:color="auto" w:fill="FFFFFF"/>
         </w:rPr>
-        <w:t xml:space="preserve">4. Check if the character is alive - </w:t>
-      </w:r>
-      <w:proofErr w:type="spellStart"/>
-      <w:r>
-        <w:rPr>
-          <w:rFonts w:ascii="Arial" w:eastAsia="Times New Roman" w:hAnsi="Arial" w:cs="Arial"/>
-          <w:color w:val="000000"/>
-          <w:sz w:val="24"/>
-          <w:szCs w:val="24"/>
-          <w:shd w:val="clear" w:color="auto" w:fill="FFFFFF"/>
-        </w:rPr>
-        <w:t>isAlive</w:t>
-      </w:r>
-      <w:proofErr w:type="spellEnd"/>
-      <w:r>
-        <w:rPr>
-          <w:rFonts w:ascii="Arial" w:eastAsia="Times New Roman" w:hAnsi="Arial" w:cs="Arial"/>
-          <w:color w:val="000000"/>
-          <w:sz w:val="24"/>
-          <w:szCs w:val="24"/>
-          <w:shd w:val="clear" w:color="auto" w:fill="FFFFFF"/>
-        </w:rPr>
-        <w:t>(). If it is not alive, dequeue.  If the dead fighter is a monster, generate an item and grant it to the last character to land a hit. Update the score.</w:t>
+        <w:t>4. Check if the character is alive - isAlive(). If it is not alive, dequeue.  If the dead fighter is a monster, generate an item and grant it to the last character to land a hit. Update the score.</w:t>
       </w:r>
     </w:p>
     <w:p>
@@ -9146,29 +8672,7 @@
           <w:shd w:val="clear" w:color="auto" w:fill="FFFFFF"/>
         </w:rPr>
         <w:tab/>
-        <w:t xml:space="preserve">If the fighter is alive, enqueue the fighter in the </w:t>
-      </w:r>
-      <w:proofErr w:type="spellStart"/>
-      <w:r>
-        <w:rPr>
-          <w:rFonts w:ascii="Arial" w:eastAsia="Times New Roman" w:hAnsi="Arial" w:cs="Arial"/>
-          <w:color w:val="000000"/>
-          <w:sz w:val="24"/>
-          <w:szCs w:val="24"/>
-          <w:shd w:val="clear" w:color="auto" w:fill="FFFFFF"/>
-        </w:rPr>
-        <w:t>combatQueue</w:t>
-      </w:r>
-      <w:proofErr w:type="spellEnd"/>
-      <w:r>
-        <w:rPr>
-          <w:rFonts w:ascii="Arial" w:eastAsia="Times New Roman" w:hAnsi="Arial" w:cs="Arial"/>
-          <w:color w:val="000000"/>
-          <w:sz w:val="24"/>
-          <w:szCs w:val="24"/>
-          <w:shd w:val="clear" w:color="auto" w:fill="FFFFFF"/>
-        </w:rPr>
-        <w:t>.</w:t>
+        <w:t>If the fighter is alive, enqueue the fighter in the combatQueue.</w:t>
       </w:r>
     </w:p>
     <w:p>
@@ -9230,51 +8734,7 @@
           <w:szCs w:val="24"/>
           <w:shd w:val="clear" w:color="auto" w:fill="FFFFFF"/>
         </w:rPr>
-        <w:t>5. If monster stack is empty but the character queue is not, display that you've entered a new portion of the dungeon. Generate a new round. (</w:t>
-      </w:r>
-      <w:proofErr w:type="spellStart"/>
-      <w:r>
-        <w:rPr>
-          <w:rFonts w:ascii="Arial" w:eastAsia="Times New Roman" w:hAnsi="Arial" w:cs="Arial"/>
-          <w:color w:val="000000"/>
-          <w:sz w:val="24"/>
-          <w:szCs w:val="24"/>
-          <w:shd w:val="clear" w:color="auto" w:fill="FFFFFF"/>
-        </w:rPr>
-        <w:t>roundNumber</w:t>
-      </w:r>
-      <w:proofErr w:type="spellEnd"/>
-      <w:r>
-        <w:rPr>
-          <w:rFonts w:ascii="Arial" w:eastAsia="Times New Roman" w:hAnsi="Arial" w:cs="Arial"/>
-          <w:color w:val="000000"/>
-          <w:sz w:val="24"/>
-          <w:szCs w:val="24"/>
-          <w:shd w:val="clear" w:color="auto" w:fill="FFFFFF"/>
-        </w:rPr>
-        <w:t xml:space="preserve">++, new monsters, new </w:t>
-      </w:r>
-      <w:proofErr w:type="spellStart"/>
-      <w:r>
-        <w:rPr>
-          <w:rFonts w:ascii="Arial" w:eastAsia="Times New Roman" w:hAnsi="Arial" w:cs="Arial"/>
-          <w:color w:val="000000"/>
-          <w:sz w:val="24"/>
-          <w:szCs w:val="24"/>
-          <w:shd w:val="clear" w:color="auto" w:fill="FFFFFF"/>
-        </w:rPr>
-        <w:t>combatQueue</w:t>
-      </w:r>
-      <w:proofErr w:type="spellEnd"/>
-      <w:r>
-        <w:rPr>
-          <w:rFonts w:ascii="Arial" w:eastAsia="Times New Roman" w:hAnsi="Arial" w:cs="Arial"/>
-          <w:color w:val="000000"/>
-          <w:sz w:val="24"/>
-          <w:szCs w:val="24"/>
-          <w:shd w:val="clear" w:color="auto" w:fill="FFFFFF"/>
-        </w:rPr>
-        <w:t>). Update the score. Start at 1.</w:t>
+        <w:t>5. If monster stack is empty but the character queue is not, display that you've entered a new portion of the dungeon. Generate a new round. (roundNumber++, new monsters, new combatQueue). Update the score. Start at 1.</w:t>
       </w:r>
     </w:p>
     <w:p>
@@ -9382,7 +8842,7 @@
 </file>
 
 <file path=word/endnotes.xml><?xml version="1.0" encoding="utf-8"?>
-<w:endnotes xmlns:wpc="http://schemas.microsoft.com/office/word/2010/wordprocessingCanvas" xmlns:cx="http://schemas.microsoft.com/office/drawing/2014/chartex" xmlns:cx1="http://schemas.microsoft.com/office/drawing/2015/9/8/chartex" xmlns:cx2="http://schemas.microsoft.com/office/drawing/2015/10/21/chartex" xmlns:cx3="http://schemas.microsoft.com/office/drawing/2016/5/9/chartex" xmlns:cx4="http://schemas.microsoft.com/office/drawing/2016/5/10/chartex" xmlns:cx5="http://schemas.microsoft.com/office/drawing/2016/5/11/chartex" xmlns:cx6="http://schemas.microsoft.com/office/drawing/2016/5/12/chartex" xmlns:cx7="http://schemas.microsoft.com/office/drawing/2016/5/13/chartex" xmlns:cx8="http://schemas.microsoft.com/office/drawing/2016/5/14/chartex" xmlns:mc="http://schemas.openxmlformats.org/markup-compatibility/2006" xmlns:o="urn:schemas-microsoft-com:office:office" xmlns:r="http://schemas.openxmlformats.org/officeDocument/2006/relationships" xmlns:m="http://schemas.openxmlformats.org/officeDocument/2006/math" xmlns:v="urn:schemas-microsoft-com:vml" xmlns:wp14="http://schemas.microsoft.com/office/word/2010/wordprocessingDrawing" xmlns:wp="http://schemas.openxmlformats.org/drawingml/2006/wordprocessingDrawing" xmlns:w10="urn:schemas-microsoft-com:office:word" xmlns:w="http://schemas.openxmlformats.org/wordprocessingml/2006/main" xmlns:w14="http://schemas.microsoft.com/office/word/2010/wordml" xmlns:w15="http://schemas.microsoft.com/office/word/2012/wordml" xmlns:w16se="http://schemas.microsoft.com/office/word/2015/wordml/symex" xmlns:wpg="http://schemas.microsoft.com/office/word/2010/wordprocessingGroup" xmlns:wpi="http://schemas.microsoft.com/office/word/2010/wordprocessingInk" xmlns:wne="http://schemas.microsoft.com/office/word/2006/wordml" xmlns:wps="http://schemas.microsoft.com/office/word/2010/wordprocessingShape" mc:Ignorable="w14 w15 w16se wp14">
+<w:endnotes xmlns:wpc="http://schemas.microsoft.com/office/word/2010/wordprocessingCanvas" xmlns:mo="http://schemas.microsoft.com/office/mac/office/2008/main" xmlns:mc="http://schemas.openxmlformats.org/markup-compatibility/2006" xmlns:mv="urn:schemas-microsoft-com:mac:vml" xmlns:o="urn:schemas-microsoft-com:office:office" xmlns:r="http://schemas.openxmlformats.org/officeDocument/2006/relationships" xmlns:m="http://schemas.openxmlformats.org/officeDocument/2006/math" xmlns:v="urn:schemas-microsoft-com:vml" xmlns:wp14="http://schemas.microsoft.com/office/word/2010/wordprocessingDrawing" xmlns:wp="http://schemas.openxmlformats.org/drawingml/2006/wordprocessingDrawing" xmlns:w10="urn:schemas-microsoft-com:office:word" xmlns:w="http://schemas.openxmlformats.org/wordprocessingml/2006/main" xmlns:w14="http://schemas.microsoft.com/office/word/2010/wordml" xmlns:w15="http://schemas.microsoft.com/office/word/2012/wordml" xmlns:wpg="http://schemas.microsoft.com/office/word/2010/wordprocessingGroup" xmlns:wpi="http://schemas.microsoft.com/office/word/2010/wordprocessingInk" xmlns:wne="http://schemas.microsoft.com/office/word/2006/wordml" xmlns:wps="http://schemas.microsoft.com/office/word/2010/wordprocessingShape" mc:Ignorable="w14 w15 wp14">
   <w:endnote w:type="separator" w:id="-1">
     <w:p>
       <w:pPr>
@@ -9407,7 +8867,7 @@
 </file>
 
 <file path=word/footnotes.xml><?xml version="1.0" encoding="utf-8"?>
-<w:footnotes xmlns:wpc="http://schemas.microsoft.com/office/word/2010/wordprocessingCanvas" xmlns:cx="http://schemas.microsoft.com/office/drawing/2014/chartex" xmlns:cx1="http://schemas.microsoft.com/office/drawing/2015/9/8/chartex" xmlns:cx2="http://schemas.microsoft.com/office/drawing/2015/10/21/chartex" xmlns:cx3="http://schemas.microsoft.com/office/drawing/2016/5/9/chartex" xmlns:cx4="http://schemas.microsoft.com/office/drawing/2016/5/10/chartex" xmlns:cx5="http://schemas.microsoft.com/office/drawing/2016/5/11/chartex" xmlns:cx6="http://schemas.microsoft.com/office/drawing/2016/5/12/chartex" xmlns:cx7="http://schemas.microsoft.com/office/drawing/2016/5/13/chartex" xmlns:cx8="http://schemas.microsoft.com/office/drawing/2016/5/14/chartex" xmlns:mc="http://schemas.openxmlformats.org/markup-compatibility/2006" xmlns:o="urn:schemas-microsoft-com:office:office" xmlns:r="http://schemas.openxmlformats.org/officeDocument/2006/relationships" xmlns:m="http://schemas.openxmlformats.org/officeDocument/2006/math" xmlns:v="urn:schemas-microsoft-com:vml" xmlns:wp14="http://schemas.microsoft.com/office/word/2010/wordprocessingDrawing" xmlns:wp="http://schemas.openxmlformats.org/drawingml/2006/wordprocessingDrawing" xmlns:w10="urn:schemas-microsoft-com:office:word" xmlns:w="http://schemas.openxmlformats.org/wordprocessingml/2006/main" xmlns:w14="http://schemas.microsoft.com/office/word/2010/wordml" xmlns:w15="http://schemas.microsoft.com/office/word/2012/wordml" xmlns:w16se="http://schemas.microsoft.com/office/word/2015/wordml/symex" xmlns:wpg="http://schemas.microsoft.com/office/word/2010/wordprocessingGroup" xmlns:wpi="http://schemas.microsoft.com/office/word/2010/wordprocessingInk" xmlns:wne="http://schemas.microsoft.com/office/word/2006/wordml" xmlns:wps="http://schemas.microsoft.com/office/word/2010/wordprocessingShape" mc:Ignorable="w14 w15 w16se wp14">
+<w:footnotes xmlns:wpc="http://schemas.microsoft.com/office/word/2010/wordprocessingCanvas" xmlns:mo="http://schemas.microsoft.com/office/mac/office/2008/main" xmlns:mc="http://schemas.openxmlformats.org/markup-compatibility/2006" xmlns:mv="urn:schemas-microsoft-com:mac:vml" xmlns:o="urn:schemas-microsoft-com:office:office" xmlns:r="http://schemas.openxmlformats.org/officeDocument/2006/relationships" xmlns:m="http://schemas.openxmlformats.org/officeDocument/2006/math" xmlns:v="urn:schemas-microsoft-com:vml" xmlns:wp14="http://schemas.microsoft.com/office/word/2010/wordprocessingDrawing" xmlns:wp="http://schemas.openxmlformats.org/drawingml/2006/wordprocessingDrawing" xmlns:w10="urn:schemas-microsoft-com:office:word" xmlns:w="http://schemas.openxmlformats.org/wordprocessingml/2006/main" xmlns:w14="http://schemas.microsoft.com/office/word/2010/wordml" xmlns:w15="http://schemas.microsoft.com/office/word/2012/wordml" xmlns:wpg="http://schemas.microsoft.com/office/word/2010/wordprocessingGroup" xmlns:wpi="http://schemas.microsoft.com/office/word/2010/wordprocessingInk" xmlns:wne="http://schemas.microsoft.com/office/word/2006/wordml" xmlns:wps="http://schemas.microsoft.com/office/word/2010/wordprocessingShape" mc:Ignorable="w14 w15 wp14">
   <w:footnote w:type="separator" w:id="-1">
     <w:p>
       <w:pPr>
@@ -9432,7 +8892,7 @@
 </file>
 
 <file path=word/header1.xml><?xml version="1.0" encoding="utf-8"?>
-<w:hdr xmlns:wpc="http://schemas.microsoft.com/office/word/2010/wordprocessingCanvas" xmlns:cx="http://schemas.microsoft.com/office/drawing/2014/chartex" xmlns:cx1="http://schemas.microsoft.com/office/drawing/2015/9/8/chartex" xmlns:cx2="http://schemas.microsoft.com/office/drawing/2015/10/21/chartex" xmlns:cx3="http://schemas.microsoft.com/office/drawing/2016/5/9/chartex" xmlns:cx4="http://schemas.microsoft.com/office/drawing/2016/5/10/chartex" xmlns:cx5="http://schemas.microsoft.com/office/drawing/2016/5/11/chartex" xmlns:cx6="http://schemas.microsoft.com/office/drawing/2016/5/12/chartex" xmlns:cx7="http://schemas.microsoft.com/office/drawing/2016/5/13/chartex" xmlns:cx8="http://schemas.microsoft.com/office/drawing/2016/5/14/chartex" xmlns:mc="http://schemas.openxmlformats.org/markup-compatibility/2006" xmlns:o="urn:schemas-microsoft-com:office:office" xmlns:r="http://schemas.openxmlformats.org/officeDocument/2006/relationships" xmlns:m="http://schemas.openxmlformats.org/officeDocument/2006/math" xmlns:v="urn:schemas-microsoft-com:vml" xmlns:wp14="http://schemas.microsoft.com/office/word/2010/wordprocessingDrawing" xmlns:wp="http://schemas.openxmlformats.org/drawingml/2006/wordprocessingDrawing" xmlns:w10="urn:schemas-microsoft-com:office:word" xmlns:w="http://schemas.openxmlformats.org/wordprocessingml/2006/main" xmlns:w14="http://schemas.microsoft.com/office/word/2010/wordml" xmlns:w15="http://schemas.microsoft.com/office/word/2012/wordml" xmlns:w16se="http://schemas.microsoft.com/office/word/2015/wordml/symex" xmlns:wpg="http://schemas.microsoft.com/office/word/2010/wordprocessingGroup" xmlns:wpi="http://schemas.microsoft.com/office/word/2010/wordprocessingInk" xmlns:wne="http://schemas.microsoft.com/office/word/2006/wordml" xmlns:wps="http://schemas.microsoft.com/office/word/2010/wordprocessingShape" mc:Ignorable="w14 w15 w16se wp14">
+<w:hdr xmlns:wpc="http://schemas.microsoft.com/office/word/2010/wordprocessingCanvas" xmlns:mo="http://schemas.microsoft.com/office/mac/office/2008/main" xmlns:mc="http://schemas.openxmlformats.org/markup-compatibility/2006" xmlns:mv="urn:schemas-microsoft-com:mac:vml" xmlns:o="urn:schemas-microsoft-com:office:office" xmlns:r="http://schemas.openxmlformats.org/officeDocument/2006/relationships" xmlns:m="http://schemas.openxmlformats.org/officeDocument/2006/math" xmlns:v="urn:schemas-microsoft-com:vml" xmlns:wp14="http://schemas.microsoft.com/office/word/2010/wordprocessingDrawing" xmlns:wp="http://schemas.openxmlformats.org/drawingml/2006/wordprocessingDrawing" xmlns:w10="urn:schemas-microsoft-com:office:word" xmlns:w="http://schemas.openxmlformats.org/wordprocessingml/2006/main" xmlns:w14="http://schemas.microsoft.com/office/word/2010/wordml" xmlns:w15="http://schemas.microsoft.com/office/word/2012/wordml" xmlns:wpg="http://schemas.microsoft.com/office/word/2010/wordprocessingGroup" xmlns:wpi="http://schemas.microsoft.com/office/word/2010/wordprocessingInk" xmlns:wne="http://schemas.microsoft.com/office/word/2006/wordml" xmlns:wps="http://schemas.microsoft.com/office/word/2010/wordprocessingShape" mc:Ignorable="w14 w15 wp14">
   <w:p>
     <w:pPr>
       <w:pStyle w:val="NormalWeb"/>
@@ -9477,7 +8937,7 @@
         <w:sz w:val="20"/>
         <w:szCs w:val="20"/>
       </w:rPr>
-      <w:t>Submitted by: Heather</w:t>
+      <w:t xml:space="preserve">Submitted by: Heather Wensler, Matthew </w:t>
     </w:r>
     <w:r>
       <w:rPr>
@@ -9486,45 +8946,7 @@
         <w:sz w:val="20"/>
         <w:szCs w:val="20"/>
       </w:rPr>
-      <w:t xml:space="preserve"> Wensler</w:t>
-    </w:r>
-    <w:r>
-      <w:rPr>
-        <w:rFonts w:ascii="Arial" w:hAnsi="Arial" w:cs="Arial"/>
-        <w:color w:val="000000"/>
-        <w:sz w:val="20"/>
-        <w:szCs w:val="20"/>
-      </w:rPr>
-      <w:t xml:space="preserve">, Matthew </w:t>
-    </w:r>
-    <w:r>
-      <w:rPr>
-        <w:rFonts w:ascii="Arial" w:hAnsi="Arial" w:cs="Arial"/>
-        <w:color w:val="000000"/>
-        <w:sz w:val="20"/>
-        <w:szCs w:val="20"/>
-      </w:rPr>
-      <w:t xml:space="preserve">Irwin, Sunny Yeung, </w:t>
-    </w:r>
-    <w:proofErr w:type="spellStart"/>
-    <w:r>
-      <w:rPr>
-        <w:rFonts w:ascii="Arial" w:hAnsi="Arial" w:cs="Arial"/>
-        <w:color w:val="000000"/>
-        <w:sz w:val="20"/>
-        <w:szCs w:val="20"/>
-      </w:rPr>
-      <w:t>Shuai</w:t>
-    </w:r>
-    <w:proofErr w:type="spellEnd"/>
-    <w:r>
-      <w:rPr>
-        <w:rFonts w:ascii="Arial" w:hAnsi="Arial" w:cs="Arial"/>
-        <w:color w:val="000000"/>
-        <w:sz w:val="20"/>
-        <w:szCs w:val="20"/>
-      </w:rPr>
-      <w:t xml:space="preserve"> Miao (</w:t>
+      <w:t>Irwin, Sunny Yeung, Shuai Miao (</w:t>
     </w:r>
     <w:r>
       <w:rPr>
@@ -9545,8 +8967,8 @@
 </file>
 
 <file path=word/numbering.xml><?xml version="1.0" encoding="utf-8"?>
-<w:numbering xmlns:wpc="http://schemas.microsoft.com/office/word/2010/wordprocessingCanvas" xmlns:cx="http://schemas.microsoft.com/office/drawing/2014/chartex" xmlns:cx1="http://schemas.microsoft.com/office/drawing/2015/9/8/chartex" xmlns:cx2="http://schemas.microsoft.com/office/drawing/2015/10/21/chartex" xmlns:cx3="http://schemas.microsoft.com/office/drawing/2016/5/9/chartex" xmlns:cx4="http://schemas.microsoft.com/office/drawing/2016/5/10/chartex" xmlns:cx5="http://schemas.microsoft.com/office/drawing/2016/5/11/chartex" xmlns:cx6="http://schemas.microsoft.com/office/drawing/2016/5/12/chartex" xmlns:cx7="http://schemas.microsoft.com/office/drawing/2016/5/13/chartex" xmlns:cx8="http://schemas.microsoft.com/office/drawing/2016/5/14/chartex" xmlns:mc="http://schemas.openxmlformats.org/markup-compatibility/2006" xmlns:o="urn:schemas-microsoft-com:office:office" xmlns:r="http://schemas.openxmlformats.org/officeDocument/2006/relationships" xmlns:m="http://schemas.openxmlformats.org/officeDocument/2006/math" xmlns:v="urn:schemas-microsoft-com:vml" xmlns:wp14="http://schemas.microsoft.com/office/word/2010/wordprocessingDrawing" xmlns:wp="http://schemas.openxmlformats.org/drawingml/2006/wordprocessingDrawing" xmlns:w10="urn:schemas-microsoft-com:office:word" xmlns:w="http://schemas.openxmlformats.org/wordprocessingml/2006/main" xmlns:w14="http://schemas.microsoft.com/office/word/2010/wordml" xmlns:w15="http://schemas.microsoft.com/office/word/2012/wordml" xmlns:w16se="http://schemas.microsoft.com/office/word/2015/wordml/symex" xmlns:wpg="http://schemas.microsoft.com/office/word/2010/wordprocessingGroup" xmlns:wpi="http://schemas.microsoft.com/office/word/2010/wordprocessingInk" xmlns:wne="http://schemas.microsoft.com/office/word/2006/wordml" xmlns:wps="http://schemas.microsoft.com/office/word/2010/wordprocessingShape" mc:Ignorable="w14 w15 w16se wp14">
-  <w:abstractNum w:abstractNumId="0" w15:restartNumberingAfterBreak="0">
+<w:numbering xmlns:wpc="http://schemas.microsoft.com/office/word/2010/wordprocessingCanvas" xmlns:mo="http://schemas.microsoft.com/office/mac/office/2008/main" xmlns:mc="http://schemas.openxmlformats.org/markup-compatibility/2006" xmlns:mv="urn:schemas-microsoft-com:mac:vml" xmlns:o="urn:schemas-microsoft-com:office:office" xmlns:r="http://schemas.openxmlformats.org/officeDocument/2006/relationships" xmlns:m="http://schemas.openxmlformats.org/officeDocument/2006/math" xmlns:v="urn:schemas-microsoft-com:vml" xmlns:wp14="http://schemas.microsoft.com/office/word/2010/wordprocessingDrawing" xmlns:wp="http://schemas.openxmlformats.org/drawingml/2006/wordprocessingDrawing" xmlns:w10="urn:schemas-microsoft-com:office:word" xmlns:w="http://schemas.openxmlformats.org/wordprocessingml/2006/main" xmlns:w14="http://schemas.microsoft.com/office/word/2010/wordml" xmlns:w15="http://schemas.microsoft.com/office/word/2012/wordml" xmlns:wpg="http://schemas.microsoft.com/office/word/2010/wordprocessingGroup" xmlns:wpi="http://schemas.microsoft.com/office/word/2010/wordprocessingInk" xmlns:wne="http://schemas.microsoft.com/office/word/2006/wordml" xmlns:wps="http://schemas.microsoft.com/office/word/2010/wordprocessingShape" mc:Ignorable="w14 w15 wp14">
+  <w:abstractNum w:abstractNumId="0">
     <w:nsid w:val="104D0E5A"/>
     <w:multiLevelType w:val="hybridMultilevel"/>
     <w:tmpl w:val="39DABABC"/>
@@ -9635,7 +9057,7 @@
       </w:pPr>
     </w:lvl>
   </w:abstractNum>
-  <w:abstractNum w:abstractNumId="1" w15:restartNumberingAfterBreak="0">
+  <w:abstractNum w:abstractNumId="1">
     <w:nsid w:val="2DC171B0"/>
     <w:multiLevelType w:val="multilevel"/>
     <w:tmpl w:val="75549BB4"/>
@@ -9784,7 +9206,7 @@
       </w:rPr>
     </w:lvl>
   </w:abstractNum>
-  <w:abstractNum w:abstractNumId="2" w15:restartNumberingAfterBreak="0">
+  <w:abstractNum w:abstractNumId="2">
     <w:nsid w:val="428D5C4B"/>
     <w:multiLevelType w:val="hybridMultilevel"/>
     <w:tmpl w:val="D816582C"/>
@@ -9897,7 +9319,7 @@
       </w:rPr>
     </w:lvl>
   </w:abstractNum>
-  <w:abstractNum w:abstractNumId="3" w15:restartNumberingAfterBreak="0">
+  <w:abstractNum w:abstractNumId="3">
     <w:nsid w:val="79783C9A"/>
     <w:multiLevelType w:val="hybridMultilevel"/>
     <w:tmpl w:val="438A5024"/>
@@ -10026,11 +9448,11 @@
 </file>
 
 <file path=word/styles.xml><?xml version="1.0" encoding="utf-8"?>
-<w:styles xmlns:mc="http://schemas.openxmlformats.org/markup-compatibility/2006" xmlns:r="http://schemas.openxmlformats.org/officeDocument/2006/relationships" xmlns:w="http://schemas.openxmlformats.org/wordprocessingml/2006/main" xmlns:w14="http://schemas.microsoft.com/office/word/2010/wordml" xmlns:w15="http://schemas.microsoft.com/office/word/2012/wordml" xmlns:w16se="http://schemas.microsoft.com/office/word/2015/wordml/symex" mc:Ignorable="w14 w15 w16se">
+<w:styles xmlns:mc="http://schemas.openxmlformats.org/markup-compatibility/2006" xmlns:r="http://schemas.openxmlformats.org/officeDocument/2006/relationships" xmlns:w="http://schemas.openxmlformats.org/wordprocessingml/2006/main" xmlns:w14="http://schemas.microsoft.com/office/word/2010/wordml" xmlns:w15="http://schemas.microsoft.com/office/word/2012/wordml" mc:Ignorable="w14 w15">
   <w:docDefaults>
     <w:rPrDefault>
       <w:rPr>
-        <w:rFonts w:asciiTheme="minorHAnsi" w:eastAsiaTheme="minorHAnsi" w:hAnsiTheme="minorHAnsi" w:cstheme="minorBidi"/>
+        <w:rFonts w:asciiTheme="minorHAnsi" w:eastAsiaTheme="minorEastAsia" w:hAnsiTheme="minorHAnsi" w:cstheme="minorBidi"/>
         <w:sz w:val="22"/>
         <w:szCs w:val="22"/>
         <w:lang w:val="en-US" w:eastAsia="en-US" w:bidi="ar-SA"/>
@@ -10042,7 +9464,7 @@
       </w:pPr>
     </w:pPrDefault>
   </w:docDefaults>
-  <w:latentStyles w:defLockedState="0" w:defUIPriority="99" w:defSemiHidden="0" w:defUnhideWhenUsed="0" w:defQFormat="0" w:count="374">
+  <w:latentStyles w:defLockedState="0" w:defUIPriority="99" w:defSemiHidden="0" w:defUnhideWhenUsed="0" w:defQFormat="0" w:count="382">
     <w:lsdException w:name="Normal" w:uiPriority="0" w:qFormat="1"/>
     <w:lsdException w:name="heading 1" w:uiPriority="9" w:qFormat="1"/>
     <w:lsdException w:name="heading 2" w:semiHidden="1" w:uiPriority="9" w:unhideWhenUsed="1" w:qFormat="1"/>
@@ -10416,7 +9838,6 @@
     <w:lsdException w:name="List Table 7 Colorful Accent 6" w:uiPriority="52"/>
     <w:lsdException w:name="Mention" w:semiHidden="1" w:unhideWhenUsed="1"/>
     <w:lsdException w:name="Smart Hyperlink" w:semiHidden="1" w:unhideWhenUsed="1"/>
-    <w:lsdException w:name="Hashtag" w:semiHidden="1" w:unhideWhenUsed="1"/>
   </w:latentStyles>
   <w:style w:type="paragraph" w:default="1" w:styleId="Normal">
     <w:name w:val="Normal"/>
@@ -10425,6 +9846,7 @@
   <w:style w:type="character" w:default="1" w:styleId="DefaultParagraphFont">
     <w:name w:val="Default Paragraph Font"/>
     <w:uiPriority w:val="1"/>
+    <w:semiHidden/>
     <w:unhideWhenUsed/>
   </w:style>
   <w:style w:type="table" w:default="1" w:styleId="TableNormal">

</xml_diff>

<commit_message>
created and update Character list view with characters, also updated some descriptions
</commit_message>
<xml_diff>
--- a/Documentation/Specs.docx
+++ b/Documentation/Specs.docx
@@ -2657,15 +2657,30 @@
           <w:szCs w:val="24"/>
         </w:rPr>
       </w:pPr>
+    </w:p>
+    <w:p>
+      <w:pPr>
+        <w:pStyle w:val="ListParagraph"/>
+        <w:spacing w:before="180" w:after="180" w:line="240" w:lineRule="auto"/>
+        <w:ind w:left="1440"/>
+        <w:rPr>
+          <w:rFonts w:ascii="Arial" w:hAnsi="Arial" w:cs="Arial"/>
+          <w:b/>
+          <w:i/>
+          <w:sz w:val="24"/>
+          <w:szCs w:val="24"/>
+        </w:rPr>
+      </w:pPr>
       <w:r>
         <w:rPr>
           <w:noProof/>
           <w:lang w:eastAsia="zh-CN"/>
         </w:rPr>
+        <w:lastRenderedPageBreak/>
         <w:drawing>
-          <wp:inline distT="0" distB="0" distL="0" distR="0" wp14:anchorId="507595CA" wp14:editId="4A00465E">
-            <wp:extent cx="1908606" cy="2200269"/>
-            <wp:effectExtent l="0" t="0" r="0" b="10160"/>
+          <wp:inline distT="0" distB="0" distL="0" distR="0" wp14:anchorId="507595CA" wp14:editId="76DF4880">
+            <wp:extent cx="2337435" cy="2694629"/>
+            <wp:effectExtent l="0" t="0" r="0" b="0"/>
             <wp:docPr id="3" name="Picture 3"/>
             <wp:cNvGraphicFramePr>
               <a:graphicFrameLocks xmlns:a="http://schemas.openxmlformats.org/drawingml/2006/main" noChangeAspect="1"/>
@@ -2686,7 +2701,7 @@
                   <pic:spPr>
                     <a:xfrm>
                       <a:off x="0" y="0"/>
-                      <a:ext cx="1979964" cy="2282532"/>
+                      <a:ext cx="2433242" cy="2805076"/>
                     </a:xfrm>
                     <a:prstGeom prst="rect">
                       <a:avLst/>
@@ -2734,7 +2749,6 @@
           <w:sz w:val="24"/>
           <w:szCs w:val="24"/>
         </w:rPr>
-        <w:lastRenderedPageBreak/>
         <w:t xml:space="preserve">Click on </w:t>
       </w:r>
       <w:r>
@@ -2744,12 +2758,11 @@
           <w:sz w:val="24"/>
           <w:szCs w:val="24"/>
         </w:rPr>
-        <w:t>Create Characters</w:t>
-      </w:r>
-      <w:r>
-        <w:rPr>
-          <w:rFonts w:ascii="Arial" w:hAnsi="Arial" w:cs="Arial"/>
-          <w:b/>
+        <w:t>New Character</w:t>
+      </w:r>
+      <w:r>
+        <w:rPr>
+          <w:rFonts w:ascii="Arial" w:hAnsi="Arial" w:cs="Arial"/>
           <w:sz w:val="24"/>
           <w:szCs w:val="24"/>
         </w:rPr>
@@ -2761,54 +2774,6 @@
           <w:sz w:val="24"/>
           <w:szCs w:val="24"/>
         </w:rPr>
-        <w:t>(</w:t>
-      </w:r>
-      <w:r>
-        <w:rPr>
-          <w:rFonts w:ascii="Arial" w:hAnsi="Arial" w:cs="Arial"/>
-          <w:sz w:val="24"/>
-          <w:szCs w:val="24"/>
-        </w:rPr>
-        <w:t>“</w:t>
-      </w:r>
-      <w:r>
-        <w:rPr>
-          <w:rFonts w:ascii="Arial" w:hAnsi="Arial" w:cs="Arial"/>
-          <w:sz w:val="24"/>
-          <w:szCs w:val="24"/>
-        </w:rPr>
-        <w:t>New Character</w:t>
-      </w:r>
-      <w:r>
-        <w:rPr>
-          <w:rFonts w:ascii="Arial" w:hAnsi="Arial" w:cs="Arial"/>
-          <w:sz w:val="24"/>
-          <w:szCs w:val="24"/>
-        </w:rPr>
-        <w:t>”</w:t>
-      </w:r>
-      <w:r>
-        <w:rPr>
-          <w:rFonts w:ascii="Arial" w:hAnsi="Arial" w:cs="Arial"/>
-          <w:sz w:val="24"/>
-          <w:szCs w:val="24"/>
-        </w:rPr>
-        <w:t>)</w:t>
-      </w:r>
-      <w:r>
-        <w:rPr>
-          <w:rFonts w:ascii="Arial" w:hAnsi="Arial" w:cs="Arial"/>
-          <w:sz w:val="24"/>
-          <w:szCs w:val="24"/>
-        </w:rPr>
-        <w:t xml:space="preserve"> </w:t>
-      </w:r>
-      <w:r>
-        <w:rPr>
-          <w:rFonts w:ascii="Arial" w:hAnsi="Arial" w:cs="Arial"/>
-          <w:sz w:val="24"/>
-          <w:szCs w:val="24"/>
-        </w:rPr>
         <w:t xml:space="preserve">to make new characters </w:t>
       </w:r>
       <w:r>
@@ -2834,10 +2799,26 @@
           <w:szCs w:val="24"/>
           <w:u w:val="single"/>
         </w:rPr>
-        <w:t>Character Create View</w:t>
-      </w:r>
-      <w:bookmarkStart w:id="0" w:name="_GoBack"/>
-      <w:bookmarkEnd w:id="0"/>
+        <w:t>Character Create</w:t>
+      </w:r>
+      <w:r>
+        <w:rPr>
+          <w:rFonts w:ascii="Arial" w:hAnsi="Arial" w:cs="Arial"/>
+          <w:sz w:val="24"/>
+          <w:szCs w:val="24"/>
+          <w:u w:val="single"/>
+        </w:rPr>
+        <w:t>/Update/Delete</w:t>
+      </w:r>
+      <w:r>
+        <w:rPr>
+          <w:rFonts w:ascii="Arial" w:hAnsi="Arial" w:cs="Arial"/>
+          <w:sz w:val="24"/>
+          <w:szCs w:val="24"/>
+          <w:u w:val="single"/>
+        </w:rPr>
+        <w:t xml:space="preserve"> View</w:t>
+      </w:r>
     </w:p>
     <w:p>
       <w:pPr>
@@ -2890,16 +2871,33 @@
           <w:szCs w:val="24"/>
         </w:rPr>
       </w:pPr>
-      <w:r>
-        <w:rPr>
-          <w:noProof/>
-          <w:lang w:eastAsia="zh-CN"/>
+    </w:p>
+    <w:p>
+      <w:pPr>
+        <w:pStyle w:val="ListParagraph"/>
+        <w:spacing w:before="180" w:after="180" w:line="240" w:lineRule="auto"/>
+        <w:ind w:left="1440"/>
+        <w:rPr>
+          <w:rFonts w:ascii="Arial" w:hAnsi="Arial" w:cs="Arial"/>
+          <w:b/>
+          <w:i/>
+          <w:sz w:val="24"/>
+          <w:szCs w:val="24"/>
+        </w:rPr>
+      </w:pPr>
+      <w:r>
+        <w:rPr>
+          <w:rFonts w:ascii="Arial" w:hAnsi="Arial" w:cs="Arial"/>
+          <w:b/>
+          <w:i/>
+          <w:sz w:val="24"/>
+          <w:szCs w:val="24"/>
         </w:rPr>
         <w:drawing>
-          <wp:inline distT="0" distB="0" distL="0" distR="0" wp14:anchorId="079851C7" wp14:editId="7985F9A9">
-            <wp:extent cx="1316736" cy="2423160"/>
-            <wp:effectExtent l="0" t="0" r="0" b="0"/>
-            <wp:docPr id="48" name="Picture 48" descr="C:\Users\heath\AppData\Local\Microsoft\Windows\INetCache\Content.Word\Chars List View Normal.png"/>
+          <wp:inline distT="0" distB="0" distL="0" distR="0" wp14:anchorId="71F9DE20" wp14:editId="47DE1CF7">
+            <wp:extent cx="2483705" cy="2866830"/>
+            <wp:effectExtent l="0" t="0" r="5715" b="3810"/>
+            <wp:docPr id="4" name="Picture 4"/>
             <wp:cNvGraphicFramePr>
               <a:graphicFrameLocks xmlns:a="http://schemas.openxmlformats.org/drawingml/2006/main" noChangeAspect="1"/>
             </wp:cNvGraphicFramePr>
@@ -2907,36 +2905,23 @@
               <a:graphicData uri="http://schemas.openxmlformats.org/drawingml/2006/picture">
                 <pic:pic xmlns:pic="http://schemas.openxmlformats.org/drawingml/2006/picture">
                   <pic:nvPicPr>
-                    <pic:cNvPr id="0" name="Picture 97" descr="C:\Users\heath\AppData\Local\Microsoft\Windows\INetCache\Content.Word\Chars List View Normal.png"/>
-                    <pic:cNvPicPr>
-                      <a:picLocks noChangeAspect="1" noChangeArrowheads="1"/>
-                    </pic:cNvPicPr>
+                    <pic:cNvPr id="1" name=""/>
+                    <pic:cNvPicPr/>
                   </pic:nvPicPr>
                   <pic:blipFill>
-                    <a:blip r:embed="rId18">
-                      <a:extLst>
-                        <a:ext uri="{28A0092B-C50C-407E-A947-70E740481C1C}">
-                          <a14:useLocalDpi xmlns:a14="http://schemas.microsoft.com/office/drawing/2010/main" val="0"/>
-                        </a:ext>
-                      </a:extLst>
-                    </a:blip>
-                    <a:srcRect/>
+                    <a:blip r:embed="rId18"/>
                     <a:stretch>
                       <a:fillRect/>
                     </a:stretch>
                   </pic:blipFill>
-                  <pic:spPr bwMode="auto">
+                  <pic:spPr>
                     <a:xfrm>
                       <a:off x="0" y="0"/>
-                      <a:ext cx="1316736" cy="2423160"/>
+                      <a:ext cx="2500661" cy="2886402"/>
                     </a:xfrm>
                     <a:prstGeom prst="rect">
                       <a:avLst/>
                     </a:prstGeom>
-                    <a:noFill/>
-                    <a:ln>
-                      <a:noFill/>
-                    </a:ln>
                   </pic:spPr>
                 </pic:pic>
               </a:graphicData>
@@ -2948,6 +2933,20 @@
     <w:p>
       <w:pPr>
         <w:pStyle w:val="ListParagraph"/>
+        <w:spacing w:before="180" w:after="180" w:line="240" w:lineRule="auto"/>
+        <w:ind w:left="1440"/>
+        <w:rPr>
+          <w:rFonts w:ascii="Arial" w:hAnsi="Arial" w:cs="Arial"/>
+          <w:b/>
+          <w:i/>
+          <w:sz w:val="24"/>
+          <w:szCs w:val="24"/>
+        </w:rPr>
+      </w:pPr>
+    </w:p>
+    <w:p>
+      <w:pPr>
+        <w:pStyle w:val="ListParagraph"/>
         <w:numPr>
           <w:ilvl w:val="0"/>
           <w:numId w:val="3"/>
@@ -2976,19 +2975,12 @@
           <w:sz w:val="24"/>
           <w:szCs w:val="24"/>
         </w:rPr>
-        <w:t xml:space="preserve">Edit Characters </w:t>
-      </w:r>
-      <w:r>
-        <w:rPr>
-          <w:rFonts w:ascii="Arial" w:hAnsi="Arial" w:cs="Arial"/>
-          <w:sz w:val="24"/>
-          <w:szCs w:val="24"/>
-        </w:rPr>
-        <w:t>to update characters’ info. This button is only shown before a battle.</w:t>
-      </w:r>
-      <w:r>
-        <w:rPr>
-          <w:rFonts w:ascii="Arial" w:hAnsi="Arial" w:cs="Arial"/>
+        <w:t>Character cell</w:t>
+      </w:r>
+      <w:r>
+        <w:rPr>
+          <w:rFonts w:ascii="Arial" w:hAnsi="Arial" w:cs="Arial"/>
+          <w:b/>
           <w:sz w:val="24"/>
           <w:szCs w:val="24"/>
         </w:rPr>
@@ -3000,6 +2992,30 @@
           <w:sz w:val="24"/>
           <w:szCs w:val="24"/>
         </w:rPr>
+        <w:t xml:space="preserve">to </w:t>
+      </w:r>
+      <w:r>
+        <w:rPr>
+          <w:rFonts w:ascii="Arial" w:hAnsi="Arial" w:cs="Arial"/>
+          <w:sz w:val="24"/>
+          <w:szCs w:val="24"/>
+        </w:rPr>
+        <w:t>view, update and delete</w:t>
+      </w:r>
+      <w:r>
+        <w:rPr>
+          <w:rFonts w:ascii="Arial" w:hAnsi="Arial" w:cs="Arial"/>
+          <w:sz w:val="24"/>
+          <w:szCs w:val="24"/>
+        </w:rPr>
+        <w:t xml:space="preserve"> characters’ info. </w:t>
+      </w:r>
+      <w:r>
+        <w:rPr>
+          <w:rFonts w:ascii="Arial" w:hAnsi="Arial" w:cs="Arial"/>
+          <w:sz w:val="24"/>
+          <w:szCs w:val="24"/>
+        </w:rPr>
         <w:sym w:font="Wingdings" w:char="F0E0"/>
       </w:r>
       <w:r>
@@ -3017,80 +3033,30 @@
           <w:szCs w:val="24"/>
           <w:u w:val="single"/>
         </w:rPr>
-        <w:t>Characters Update View</w:t>
-      </w:r>
-    </w:p>
-    <w:p>
-      <w:pPr>
-        <w:pStyle w:val="ListParagraph"/>
-        <w:numPr>
-          <w:ilvl w:val="0"/>
-          <w:numId w:val="3"/>
-        </w:numPr>
-        <w:spacing w:before="180" w:after="180" w:line="240" w:lineRule="auto"/>
-        <w:rPr>
-          <w:rFonts w:ascii="Arial" w:hAnsi="Arial" w:cs="Arial"/>
-          <w:b/>
-          <w:i/>
-          <w:sz w:val="24"/>
-          <w:szCs w:val="24"/>
-        </w:rPr>
-      </w:pPr>
-      <w:r>
-        <w:rPr>
-          <w:rFonts w:ascii="Arial" w:hAnsi="Arial" w:cs="Arial"/>
-          <w:sz w:val="24"/>
-          <w:szCs w:val="24"/>
-        </w:rPr>
-        <w:t xml:space="preserve">Click on a </w:t>
-      </w:r>
-      <w:r>
-        <w:rPr>
-          <w:rFonts w:ascii="Arial" w:hAnsi="Arial" w:cs="Arial"/>
-          <w:b/>
-          <w:sz w:val="24"/>
-          <w:szCs w:val="24"/>
-        </w:rPr>
-        <w:t xml:space="preserve">Character Item </w:t>
-      </w:r>
-      <w:r>
-        <w:rPr>
-          <w:rFonts w:ascii="Arial" w:hAnsi="Arial" w:cs="Arial"/>
-          <w:sz w:val="24"/>
-          <w:szCs w:val="24"/>
-        </w:rPr>
-        <w:t xml:space="preserve">to view details </w:t>
-      </w:r>
-      <w:r>
-        <w:rPr>
-          <w:rFonts w:ascii="Arial" w:hAnsi="Arial" w:cs="Arial"/>
-          <w:sz w:val="24"/>
-          <w:szCs w:val="24"/>
-        </w:rPr>
-        <w:sym w:font="Wingdings" w:char="F0E0"/>
-      </w:r>
-      <w:r>
-        <w:rPr>
-          <w:rFonts w:ascii="Arial" w:hAnsi="Arial" w:cs="Arial"/>
-          <w:sz w:val="24"/>
-          <w:szCs w:val="24"/>
-        </w:rPr>
-        <w:t xml:space="preserve"> jump to </w:t>
-      </w:r>
-      <w:r>
-        <w:rPr>
-          <w:rFonts w:ascii="Arial" w:hAnsi="Arial" w:cs="Arial"/>
-          <w:sz w:val="24"/>
-          <w:szCs w:val="24"/>
-          <w:u w:val="single"/>
-        </w:rPr>
-        <w:t>Character Details View</w:t>
-      </w:r>
-    </w:p>
-    <w:p>
-      <w:pPr>
-        <w:spacing w:before="180" w:after="180" w:line="240" w:lineRule="auto"/>
-        <w:ind w:left="1080"/>
+        <w:t xml:space="preserve">Characters </w:t>
+      </w:r>
+      <w:r>
+        <w:rPr>
+          <w:rFonts w:ascii="Arial" w:hAnsi="Arial" w:cs="Arial"/>
+          <w:sz w:val="24"/>
+          <w:szCs w:val="24"/>
+          <w:u w:val="single"/>
+        </w:rPr>
+        <w:t xml:space="preserve">Create/Update/Delete </w:t>
+      </w:r>
+      <w:r>
+        <w:rPr>
+          <w:rFonts w:ascii="Arial" w:hAnsi="Arial" w:cs="Arial"/>
+          <w:sz w:val="24"/>
+          <w:szCs w:val="24"/>
+          <w:u w:val="single"/>
+        </w:rPr>
+        <w:t>View</w:t>
+      </w:r>
+    </w:p>
+    <w:p>
+      <w:pPr>
+        <w:spacing w:before="180" w:after="180" w:line="240" w:lineRule="auto"/>
         <w:rPr>
           <w:rFonts w:ascii="Arial" w:hAnsi="Arial" w:cs="Arial"/>
           <w:b/>
@@ -3119,6 +3085,34 @@
           <w:u w:val="single"/>
         </w:rPr>
       </w:pPr>
+    </w:p>
+    <w:p>
+      <w:pPr>
+        <w:spacing w:before="180" w:after="180" w:line="240" w:lineRule="auto"/>
+        <w:ind w:left="1080"/>
+        <w:rPr>
+          <w:rFonts w:ascii="Arial" w:hAnsi="Arial" w:cs="Arial"/>
+          <w:b/>
+          <w:sz w:val="24"/>
+          <w:szCs w:val="24"/>
+          <w:u w:val="single"/>
+        </w:rPr>
+      </w:pPr>
+    </w:p>
+    <w:p>
+      <w:pPr>
+        <w:spacing w:before="180" w:after="180" w:line="240" w:lineRule="auto"/>
+        <w:ind w:left="1080"/>
+        <w:rPr>
+          <w:rFonts w:ascii="Arial" w:hAnsi="Arial" w:cs="Arial"/>
+          <w:b/>
+          <w:sz w:val="24"/>
+          <w:szCs w:val="24"/>
+          <w:u w:val="single"/>
+        </w:rPr>
+      </w:pPr>
+      <w:bookmarkStart w:id="0" w:name="_GoBack"/>
+      <w:bookmarkEnd w:id="0"/>
       <w:r>
         <w:rPr>
           <w:rFonts w:ascii="Arial" w:hAnsi="Arial" w:cs="Arial"/>
@@ -3414,6 +3408,7 @@
           <w:noProof/>
           <w:lang w:eastAsia="zh-CN"/>
         </w:rPr>
+        <w:lastRenderedPageBreak/>
         <w:drawing>
           <wp:anchor distT="0" distB="0" distL="114300" distR="114300" simplePos="0" relativeHeight="251667456" behindDoc="1" locked="0" layoutInCell="1" allowOverlap="1" wp14:anchorId="4EE50D2E" wp14:editId="44378A6F">
             <wp:simplePos x="0" y="0"/>
@@ -3839,6 +3834,7 @@
           <w:noProof/>
           <w:lang w:eastAsia="zh-CN"/>
         </w:rPr>
+        <w:lastRenderedPageBreak/>
         <w:drawing>
           <wp:anchor distT="0" distB="0" distL="114300" distR="114300" simplePos="0" relativeHeight="251668480" behindDoc="1" locked="0" layoutInCell="1" allowOverlap="1" wp14:anchorId="21C68D4E" wp14:editId="5927C007">
             <wp:simplePos x="0" y="0"/>

</xml_diff>

<commit_message>
combined Character create, update and delete views into one screen, updated the descriptions as well
</commit_message>
<xml_diff>
--- a/Documentation/Specs.docx
+++ b/Documentation/Specs.docx
@@ -2678,9 +2678,9 @@
         </w:rPr>
         <w:lastRenderedPageBreak/>
         <w:drawing>
-          <wp:inline distT="0" distB="0" distL="0" distR="0" wp14:anchorId="507595CA" wp14:editId="76DF4880">
-            <wp:extent cx="2337435" cy="2694629"/>
-            <wp:effectExtent l="0" t="0" r="0" b="0"/>
+          <wp:inline distT="0" distB="0" distL="0" distR="0" wp14:anchorId="507595CA" wp14:editId="2F490C88">
+            <wp:extent cx="2451735" cy="2826394"/>
+            <wp:effectExtent l="0" t="0" r="12065" b="0"/>
             <wp:docPr id="3" name="Picture 3"/>
             <wp:cNvGraphicFramePr>
               <a:graphicFrameLocks xmlns:a="http://schemas.openxmlformats.org/drawingml/2006/main" noChangeAspect="1"/>
@@ -2701,7 +2701,7 @@
                   <pic:spPr>
                     <a:xfrm>
                       <a:off x="0" y="0"/>
-                      <a:ext cx="2433242" cy="2805076"/>
+                      <a:ext cx="2556058" cy="2946659"/>
                     </a:xfrm>
                     <a:prstGeom prst="rect">
                       <a:avLst/>
@@ -2894,9 +2894,9 @@
           <w:szCs w:val="24"/>
         </w:rPr>
         <w:drawing>
-          <wp:inline distT="0" distB="0" distL="0" distR="0" wp14:anchorId="71F9DE20" wp14:editId="47DE1CF7">
-            <wp:extent cx="2483705" cy="2866830"/>
-            <wp:effectExtent l="0" t="0" r="5715" b="3810"/>
+          <wp:inline distT="0" distB="0" distL="0" distR="0" wp14:anchorId="71F9DE20" wp14:editId="1210F62A">
+            <wp:extent cx="2451735" cy="2829929"/>
+            <wp:effectExtent l="0" t="0" r="12065" b="0"/>
             <wp:docPr id="4" name="Picture 4"/>
             <wp:cNvGraphicFramePr>
               <a:graphicFrameLocks xmlns:a="http://schemas.openxmlformats.org/drawingml/2006/main" noChangeAspect="1"/>
@@ -2917,7 +2917,7 @@
                   <pic:spPr>
                     <a:xfrm>
                       <a:off x="0" y="0"/>
-                      <a:ext cx="2500661" cy="2886402"/>
+                      <a:ext cx="2474729" cy="2856470"/>
                     </a:xfrm>
                     <a:prstGeom prst="rect">
                       <a:avLst/>
@@ -3098,6 +3098,67 @@
           <w:u w:val="single"/>
         </w:rPr>
       </w:pPr>
+      <w:r>
+        <w:rPr>
+          <w:rFonts w:ascii="Arial" w:hAnsi="Arial" w:cs="Arial"/>
+          <w:b/>
+          <w:sz w:val="24"/>
+          <w:szCs w:val="24"/>
+          <w:u w:val="single"/>
+        </w:rPr>
+        <w:lastRenderedPageBreak/>
+        <w:t>C</w:t>
+      </w:r>
+      <w:r>
+        <w:rPr>
+          <w:rFonts w:ascii="Arial" w:hAnsi="Arial" w:cs="Arial"/>
+          <w:b/>
+          <w:sz w:val="24"/>
+          <w:szCs w:val="24"/>
+          <w:u w:val="single"/>
+        </w:rPr>
+        <w:t xml:space="preserve">haracter </w:t>
+      </w:r>
+      <w:r>
+        <w:rPr>
+          <w:rFonts w:ascii="Arial" w:hAnsi="Arial" w:cs="Arial"/>
+          <w:b/>
+          <w:sz w:val="24"/>
+          <w:szCs w:val="24"/>
+          <w:u w:val="single"/>
+        </w:rPr>
+        <w:t>Read/</w:t>
+      </w:r>
+      <w:r>
+        <w:rPr>
+          <w:rFonts w:ascii="Arial" w:hAnsi="Arial" w:cs="Arial"/>
+          <w:b/>
+          <w:sz w:val="24"/>
+          <w:szCs w:val="24"/>
+          <w:u w:val="single"/>
+        </w:rPr>
+        <w:t>Update</w:t>
+      </w:r>
+      <w:r>
+        <w:rPr>
+          <w:rFonts w:ascii="Arial" w:hAnsi="Arial" w:cs="Arial"/>
+          <w:b/>
+          <w:sz w:val="24"/>
+          <w:szCs w:val="24"/>
+          <w:u w:val="single"/>
+        </w:rPr>
+        <w:t>/Delete</w:t>
+      </w:r>
+      <w:r>
+        <w:rPr>
+          <w:rFonts w:ascii="Arial" w:hAnsi="Arial" w:cs="Arial"/>
+          <w:b/>
+          <w:sz w:val="24"/>
+          <w:szCs w:val="24"/>
+          <w:u w:val="single"/>
+        </w:rPr>
+        <w:t xml:space="preserve"> View</w:t>
+      </w:r>
     </w:p>
     <w:p>
       <w:pPr>
@@ -3111,42 +3172,19 @@
           <w:u w:val="single"/>
         </w:rPr>
       </w:pPr>
-      <w:bookmarkStart w:id="0" w:name="_GoBack"/>
-      <w:bookmarkEnd w:id="0"/>
-      <w:r>
-        <w:rPr>
-          <w:rFonts w:ascii="Arial" w:hAnsi="Arial" w:cs="Arial"/>
-          <w:b/>
-          <w:sz w:val="24"/>
-          <w:szCs w:val="24"/>
-          <w:u w:val="single"/>
-        </w:rPr>
-        <w:lastRenderedPageBreak/>
-        <w:t>Character Create View</w:t>
-      </w:r>
-    </w:p>
-    <w:p>
-      <w:pPr>
-        <w:spacing w:before="180" w:after="180" w:line="240" w:lineRule="auto"/>
-        <w:ind w:left="1080"/>
-        <w:rPr>
-          <w:rFonts w:ascii="Arial" w:hAnsi="Arial" w:cs="Arial"/>
-          <w:b/>
-          <w:sz w:val="24"/>
-          <w:szCs w:val="24"/>
-          <w:u w:val="single"/>
-        </w:rPr>
-      </w:pPr>
-      <w:r>
-        <w:rPr>
-          <w:noProof/>
-          <w:lang w:eastAsia="zh-CN"/>
+      <w:r>
+        <w:rPr>
+          <w:rFonts w:ascii="Arial" w:hAnsi="Arial" w:cs="Arial"/>
+          <w:b/>
+          <w:sz w:val="24"/>
+          <w:szCs w:val="24"/>
+          <w:u w:val="single"/>
         </w:rPr>
         <w:drawing>
-          <wp:inline distT="0" distB="0" distL="0" distR="0" wp14:anchorId="23C7B558" wp14:editId="3F84A8A4">
-            <wp:extent cx="1399032" cy="2423160"/>
-            <wp:effectExtent l="0" t="0" r="0" b="0"/>
-            <wp:docPr id="49" name="Picture 49" descr="C:\Users\heath\AppData\Local\Microsoft\Windows\INetCache\Content.Word\Chars Creation View.png"/>
+          <wp:inline distT="0" distB="0" distL="0" distR="0" wp14:anchorId="7880BAB7" wp14:editId="5FAC2F90">
+            <wp:extent cx="1649372" cy="2825618"/>
+            <wp:effectExtent l="0" t="0" r="1905" b="0"/>
+            <wp:docPr id="7" name="Picture 7"/>
             <wp:cNvGraphicFramePr>
               <a:graphicFrameLocks xmlns:a="http://schemas.openxmlformats.org/drawingml/2006/main" noChangeAspect="1"/>
             </wp:cNvGraphicFramePr>
@@ -3154,36 +3192,23 @@
               <a:graphicData uri="http://schemas.openxmlformats.org/drawingml/2006/picture">
                 <pic:pic xmlns:pic="http://schemas.openxmlformats.org/drawingml/2006/picture">
                   <pic:nvPicPr>
-                    <pic:cNvPr id="0" name="Picture 99" descr="C:\Users\heath\AppData\Local\Microsoft\Windows\INetCache\Content.Word\Chars Creation View.png"/>
-                    <pic:cNvPicPr>
-                      <a:picLocks noChangeAspect="1" noChangeArrowheads="1"/>
-                    </pic:cNvPicPr>
+                    <pic:cNvPr id="1" name=""/>
+                    <pic:cNvPicPr/>
                   </pic:nvPicPr>
                   <pic:blipFill>
-                    <a:blip r:embed="rId19">
-                      <a:extLst>
-                        <a:ext uri="{28A0092B-C50C-407E-A947-70E740481C1C}">
-                          <a14:useLocalDpi xmlns:a14="http://schemas.microsoft.com/office/drawing/2010/main" val="0"/>
-                        </a:ext>
-                      </a:extLst>
-                    </a:blip>
-                    <a:srcRect/>
+                    <a:blip r:embed="rId19"/>
                     <a:stretch>
                       <a:fillRect/>
                     </a:stretch>
                   </pic:blipFill>
-                  <pic:spPr bwMode="auto">
+                  <pic:spPr>
                     <a:xfrm>
                       <a:off x="0" y="0"/>
-                      <a:ext cx="1399032" cy="2423160"/>
+                      <a:ext cx="1660277" cy="2844299"/>
                     </a:xfrm>
                     <a:prstGeom prst="rect">
                       <a:avLst/>
                     </a:prstGeom>
-                    <a:noFill/>
-                    <a:ln>
-                      <a:noFill/>
-                    </a:ln>
                   </pic:spPr>
                 </pic:pic>
               </a:graphicData>
@@ -3194,29 +3219,6 @@
     </w:p>
     <w:p>
       <w:pPr>
-        <w:spacing w:before="180" w:after="180" w:line="240" w:lineRule="auto"/>
-        <w:ind w:left="1080"/>
-        <w:rPr>
-          <w:rFonts w:ascii="Arial" w:hAnsi="Arial" w:cs="Arial"/>
-          <w:sz w:val="24"/>
-          <w:szCs w:val="24"/>
-          <w:u w:val="single"/>
-        </w:rPr>
-      </w:pPr>
-      <w:r>
-        <w:rPr>
-          <w:rFonts w:ascii="Arial" w:hAnsi="Arial" w:cs="Arial"/>
-          <w:b/>
-          <w:sz w:val="24"/>
-          <w:szCs w:val="24"/>
-          <w:u w:val="single"/>
-        </w:rPr>
-        <w:lastRenderedPageBreak/>
-        <w:t xml:space="preserve">Character Read View </w:t>
-      </w:r>
-    </w:p>
-    <w:p>
-      <w:pPr>
         <w:pStyle w:val="ListParagraph"/>
         <w:numPr>
           <w:ilvl w:val="0"/>
@@ -3225,27 +3227,659 @@
         <w:spacing w:before="180" w:after="180" w:line="240" w:lineRule="auto"/>
         <w:rPr>
           <w:rFonts w:ascii="Arial" w:hAnsi="Arial" w:cs="Arial"/>
-          <w:sz w:val="24"/>
-          <w:szCs w:val="24"/>
-          <w:u w:val="single"/>
-        </w:rPr>
-      </w:pPr>
-      <w:r>
-        <w:rPr>
-          <w:rFonts w:ascii="Arial" w:hAnsi="Arial" w:cs="Arial"/>
-          <w:sz w:val="24"/>
-          <w:szCs w:val="24"/>
-        </w:rPr>
-        <w:t>Shows character details</w:t>
-      </w:r>
-    </w:p>
-    <w:p>
-      <w:pPr>
-        <w:pStyle w:val="ListParagraph"/>
-        <w:spacing w:before="180" w:after="180" w:line="240" w:lineRule="auto"/>
-        <w:ind w:left="1440"/>
-        <w:rPr>
-          <w:rFonts w:ascii="Arial" w:hAnsi="Arial" w:cs="Arial"/>
+          <w:b/>
+          <w:sz w:val="24"/>
+          <w:szCs w:val="24"/>
+        </w:rPr>
+      </w:pPr>
+      <w:r>
+        <w:rPr>
+          <w:rFonts w:ascii="Arial" w:hAnsi="Arial" w:cs="Arial"/>
+          <w:sz w:val="24"/>
+          <w:szCs w:val="24"/>
+        </w:rPr>
+        <w:t xml:space="preserve">Click on </w:t>
+      </w:r>
+      <w:r>
+        <w:rPr>
+          <w:rFonts w:ascii="Arial" w:hAnsi="Arial" w:cs="Arial"/>
+          <w:b/>
+          <w:sz w:val="24"/>
+          <w:szCs w:val="24"/>
+        </w:rPr>
+        <w:t>Save</w:t>
+      </w:r>
+      <w:r>
+        <w:rPr>
+          <w:rFonts w:ascii="Arial" w:hAnsi="Arial" w:cs="Arial"/>
+          <w:sz w:val="24"/>
+          <w:szCs w:val="24"/>
+        </w:rPr>
+        <w:t xml:space="preserve"> </w:t>
+      </w:r>
+      <w:r>
+        <w:rPr>
+          <w:rFonts w:ascii="Arial" w:hAnsi="Arial" w:cs="Arial"/>
+          <w:sz w:val="24"/>
+          <w:szCs w:val="24"/>
+        </w:rPr>
+        <w:t xml:space="preserve">to </w:t>
+      </w:r>
+      <w:r>
+        <w:rPr>
+          <w:rFonts w:ascii="Arial" w:hAnsi="Arial" w:cs="Arial"/>
+          <w:sz w:val="24"/>
+          <w:szCs w:val="24"/>
+        </w:rPr>
+        <w:t>create</w:t>
+      </w:r>
+      <w:r>
+        <w:rPr>
+          <w:rFonts w:ascii="Arial" w:hAnsi="Arial" w:cs="Arial"/>
+          <w:sz w:val="24"/>
+          <w:szCs w:val="24"/>
+        </w:rPr>
+        <w:t xml:space="preserve"> new characters</w:t>
+      </w:r>
+      <w:r>
+        <w:rPr>
+          <w:rFonts w:ascii="Arial" w:hAnsi="Arial" w:cs="Arial"/>
+          <w:sz w:val="24"/>
+          <w:szCs w:val="24"/>
+        </w:rPr>
+        <w:t xml:space="preserve"> (empty list) OR to update character’s info (not empty) </w:t>
+      </w:r>
+      <w:r>
+        <w:rPr>
+          <w:rFonts w:ascii="Arial" w:hAnsi="Arial" w:cs="Arial"/>
+          <w:sz w:val="24"/>
+          <w:szCs w:val="24"/>
+        </w:rPr>
+        <w:sym w:font="Wingdings" w:char="F0E0"/>
+      </w:r>
+      <w:r>
+        <w:rPr>
+          <w:rFonts w:ascii="Arial" w:hAnsi="Arial" w:cs="Arial"/>
+          <w:sz w:val="24"/>
+          <w:szCs w:val="24"/>
+        </w:rPr>
+        <w:t>and then</w:t>
+      </w:r>
+      <w:r>
+        <w:rPr>
+          <w:rFonts w:ascii="Arial" w:hAnsi="Arial" w:cs="Arial"/>
+          <w:sz w:val="24"/>
+          <w:szCs w:val="24"/>
+        </w:rPr>
+        <w:t xml:space="preserve"> jump to </w:t>
+      </w:r>
+      <w:r>
+        <w:rPr>
+          <w:rFonts w:ascii="Arial" w:hAnsi="Arial" w:cs="Arial"/>
+          <w:sz w:val="24"/>
+          <w:szCs w:val="24"/>
+          <w:u w:val="single"/>
+        </w:rPr>
+        <w:t xml:space="preserve">Character </w:t>
+      </w:r>
+      <w:r>
+        <w:rPr>
+          <w:rFonts w:ascii="Arial" w:hAnsi="Arial" w:cs="Arial"/>
+          <w:sz w:val="24"/>
+          <w:szCs w:val="24"/>
+          <w:u w:val="single"/>
+        </w:rPr>
+        <w:t>Index</w:t>
+      </w:r>
+      <w:r>
+        <w:rPr>
+          <w:rFonts w:ascii="Arial" w:hAnsi="Arial" w:cs="Arial"/>
+          <w:sz w:val="24"/>
+          <w:szCs w:val="24"/>
+          <w:u w:val="single"/>
+        </w:rPr>
+        <w:t xml:space="preserve"> View</w:t>
+      </w:r>
+    </w:p>
+    <w:p>
+      <w:pPr>
+        <w:pStyle w:val="ListParagraph"/>
+        <w:numPr>
+          <w:ilvl w:val="0"/>
+          <w:numId w:val="3"/>
+        </w:numPr>
+        <w:spacing w:before="180" w:after="180" w:line="240" w:lineRule="auto"/>
+        <w:rPr>
+          <w:rFonts w:ascii="Arial" w:hAnsi="Arial" w:cs="Arial"/>
+          <w:b/>
+          <w:sz w:val="24"/>
+          <w:szCs w:val="24"/>
+        </w:rPr>
+      </w:pPr>
+      <w:r>
+        <w:rPr>
+          <w:rFonts w:ascii="Arial" w:hAnsi="Arial" w:cs="Arial"/>
+          <w:sz w:val="24"/>
+          <w:szCs w:val="24"/>
+        </w:rPr>
+        <w:t xml:space="preserve">Click on </w:t>
+      </w:r>
+      <w:r>
+        <w:rPr>
+          <w:rFonts w:ascii="Arial" w:hAnsi="Arial" w:cs="Arial"/>
+          <w:b/>
+          <w:sz w:val="24"/>
+          <w:szCs w:val="24"/>
+        </w:rPr>
+        <w:t>Delete</w:t>
+      </w:r>
+      <w:r>
+        <w:rPr>
+          <w:rFonts w:ascii="Arial" w:hAnsi="Arial" w:cs="Arial"/>
+          <w:sz w:val="24"/>
+          <w:szCs w:val="24"/>
+        </w:rPr>
+        <w:t xml:space="preserve"> </w:t>
+      </w:r>
+      <w:r>
+        <w:rPr>
+          <w:rFonts w:ascii="Arial" w:hAnsi="Arial" w:cs="Arial"/>
+          <w:sz w:val="24"/>
+          <w:szCs w:val="24"/>
+        </w:rPr>
+        <w:t xml:space="preserve">to </w:t>
+      </w:r>
+      <w:r>
+        <w:rPr>
+          <w:rFonts w:ascii="Arial" w:hAnsi="Arial" w:cs="Arial"/>
+          <w:sz w:val="24"/>
+          <w:szCs w:val="24"/>
+        </w:rPr>
+        <w:t>delete</w:t>
+      </w:r>
+      <w:r>
+        <w:rPr>
+          <w:rFonts w:ascii="Arial" w:hAnsi="Arial" w:cs="Arial"/>
+          <w:sz w:val="24"/>
+          <w:szCs w:val="24"/>
+        </w:rPr>
+        <w:t xml:space="preserve"> </w:t>
+      </w:r>
+      <w:r>
+        <w:rPr>
+          <w:rFonts w:ascii="Arial" w:hAnsi="Arial" w:cs="Arial"/>
+          <w:sz w:val="24"/>
+          <w:szCs w:val="24"/>
+        </w:rPr>
+        <w:t>the character</w:t>
+      </w:r>
+      <w:r>
+        <w:rPr>
+          <w:rFonts w:ascii="Arial" w:hAnsi="Arial" w:cs="Arial"/>
+          <w:sz w:val="24"/>
+          <w:szCs w:val="24"/>
+        </w:rPr>
+        <w:t xml:space="preserve"> </w:t>
+      </w:r>
+      <w:r>
+        <w:rPr>
+          <w:rFonts w:ascii="Arial" w:hAnsi="Arial" w:cs="Arial"/>
+          <w:sz w:val="24"/>
+          <w:szCs w:val="24"/>
+        </w:rPr>
+        <w:sym w:font="Wingdings" w:char="F0E0"/>
+      </w:r>
+      <w:r>
+        <w:rPr>
+          <w:rFonts w:ascii="Arial" w:hAnsi="Arial" w:cs="Arial"/>
+          <w:sz w:val="24"/>
+          <w:szCs w:val="24"/>
+        </w:rPr>
+        <w:t xml:space="preserve"> jump to </w:t>
+      </w:r>
+      <w:r>
+        <w:rPr>
+          <w:rFonts w:ascii="Arial" w:hAnsi="Arial" w:cs="Arial"/>
+          <w:sz w:val="24"/>
+          <w:szCs w:val="24"/>
+          <w:u w:val="single"/>
+        </w:rPr>
+        <w:t>Character Index View</w:t>
+      </w:r>
+    </w:p>
+    <w:p>
+      <w:pPr>
+        <w:pStyle w:val="ListParagraph"/>
+        <w:numPr>
+          <w:ilvl w:val="0"/>
+          <w:numId w:val="3"/>
+        </w:numPr>
+        <w:spacing w:before="180" w:after="180" w:line="240" w:lineRule="auto"/>
+        <w:rPr>
+          <w:rFonts w:ascii="Arial" w:hAnsi="Arial" w:cs="Arial"/>
+          <w:b/>
+          <w:sz w:val="24"/>
+          <w:szCs w:val="24"/>
+        </w:rPr>
+      </w:pPr>
+      <w:r>
+        <w:rPr>
+          <w:rFonts w:ascii="Arial" w:hAnsi="Arial" w:cs="Arial"/>
+          <w:sz w:val="24"/>
+          <w:szCs w:val="24"/>
+        </w:rPr>
+        <w:t xml:space="preserve">Click on </w:t>
+      </w:r>
+      <w:r>
+        <w:rPr>
+          <w:rFonts w:ascii="Arial" w:hAnsi="Arial" w:cs="Arial"/>
+          <w:b/>
+          <w:sz w:val="24"/>
+          <w:szCs w:val="24"/>
+        </w:rPr>
+        <w:t>Cancel</w:t>
+      </w:r>
+      <w:r>
+        <w:rPr>
+          <w:rFonts w:ascii="Arial" w:hAnsi="Arial" w:cs="Arial"/>
+          <w:sz w:val="24"/>
+          <w:szCs w:val="24"/>
+        </w:rPr>
+        <w:t xml:space="preserve"> </w:t>
+      </w:r>
+      <w:r>
+        <w:rPr>
+          <w:rFonts w:ascii="Arial" w:hAnsi="Arial" w:cs="Arial"/>
+          <w:sz w:val="24"/>
+          <w:szCs w:val="24"/>
+        </w:rPr>
+        <w:t xml:space="preserve">to </w:t>
+      </w:r>
+      <w:r>
+        <w:rPr>
+          <w:rFonts w:ascii="Arial" w:hAnsi="Arial" w:cs="Arial"/>
+          <w:sz w:val="24"/>
+          <w:szCs w:val="24"/>
+        </w:rPr>
+        <w:t>cancel</w:t>
+      </w:r>
+      <w:r>
+        <w:rPr>
+          <w:rFonts w:ascii="Arial" w:hAnsi="Arial" w:cs="Arial"/>
+          <w:sz w:val="24"/>
+          <w:szCs w:val="24"/>
+        </w:rPr>
+        <w:t xml:space="preserve"> </w:t>
+      </w:r>
+      <w:r>
+        <w:rPr>
+          <w:rFonts w:ascii="Arial" w:hAnsi="Arial" w:cs="Arial"/>
+          <w:sz w:val="24"/>
+          <w:szCs w:val="24"/>
+        </w:rPr>
+        <w:t xml:space="preserve">the current operations </w:t>
+      </w:r>
+      <w:r>
+        <w:rPr>
+          <w:rFonts w:ascii="Arial" w:hAnsi="Arial" w:cs="Arial"/>
+          <w:sz w:val="24"/>
+          <w:szCs w:val="24"/>
+        </w:rPr>
+        <w:sym w:font="Wingdings" w:char="F0E0"/>
+      </w:r>
+      <w:r>
+        <w:rPr>
+          <w:rFonts w:ascii="Arial" w:hAnsi="Arial" w:cs="Arial"/>
+          <w:sz w:val="24"/>
+          <w:szCs w:val="24"/>
+        </w:rPr>
+        <w:t xml:space="preserve"> jump to </w:t>
+      </w:r>
+      <w:r>
+        <w:rPr>
+          <w:rFonts w:ascii="Arial" w:hAnsi="Arial" w:cs="Arial"/>
+          <w:sz w:val="24"/>
+          <w:szCs w:val="24"/>
+          <w:u w:val="single"/>
+        </w:rPr>
+        <w:t>Character Index View</w:t>
+      </w:r>
+    </w:p>
+    <w:p>
+      <w:pPr>
+        <w:spacing w:before="180" w:after="180" w:line="240" w:lineRule="auto"/>
+        <w:ind w:left="1080"/>
+        <w:rPr>
+          <w:rFonts w:ascii="Arial" w:hAnsi="Arial" w:cs="Arial"/>
+          <w:b/>
+          <w:sz w:val="24"/>
+          <w:szCs w:val="24"/>
+          <w:u w:val="single"/>
+        </w:rPr>
+      </w:pPr>
+      <w:bookmarkStart w:id="0" w:name="_GoBack"/>
+      <w:bookmarkEnd w:id="0"/>
+    </w:p>
+    <w:p>
+      <w:pPr>
+        <w:spacing w:before="180" w:after="180" w:line="240" w:lineRule="auto"/>
+        <w:ind w:left="1080"/>
+        <w:rPr>
+          <w:rFonts w:ascii="Arial" w:hAnsi="Arial" w:cs="Arial"/>
+          <w:b/>
+          <w:sz w:val="24"/>
+          <w:szCs w:val="24"/>
+          <w:u w:val="single"/>
+        </w:rPr>
+      </w:pPr>
+      <w:r>
+        <w:rPr>
+          <w:rFonts w:ascii="Arial" w:hAnsi="Arial" w:cs="Arial"/>
+          <w:b/>
+          <w:sz w:val="24"/>
+          <w:szCs w:val="24"/>
+          <w:u w:val="single"/>
+        </w:rPr>
+        <w:t>Notes:</w:t>
+      </w:r>
+    </w:p>
+    <w:p>
+      <w:pPr>
+        <w:spacing w:before="180" w:after="180" w:line="240" w:lineRule="auto"/>
+        <w:ind w:left="1080"/>
+        <w:rPr>
+          <w:rFonts w:ascii="Arial" w:hAnsi="Arial" w:cs="Arial"/>
+          <w:sz w:val="24"/>
+          <w:szCs w:val="24"/>
+        </w:rPr>
+      </w:pPr>
+      <w:r>
+        <w:rPr>
+          <w:rFonts w:ascii="Arial" w:hAnsi="Arial" w:cs="Arial"/>
+          <w:sz w:val="24"/>
+          <w:szCs w:val="24"/>
+        </w:rPr>
+        <w:t>In order to play the game, the user must create four characters. The user is allowed to edit characters in Character Update View, but cannot delete characters.</w:t>
+      </w:r>
+    </w:p>
+    <w:p>
+      <w:pPr>
+        <w:spacing w:before="180" w:after="180" w:line="240" w:lineRule="auto"/>
+        <w:ind w:left="1080"/>
+        <w:rPr>
+          <w:rFonts w:ascii="Arial" w:hAnsi="Arial" w:cs="Arial"/>
+          <w:sz w:val="24"/>
+          <w:szCs w:val="24"/>
+        </w:rPr>
+      </w:pPr>
+    </w:p>
+    <w:p>
+      <w:pPr>
+        <w:spacing w:before="180" w:after="180" w:line="240" w:lineRule="auto"/>
+        <w:ind w:left="1080"/>
+        <w:rPr>
+          <w:rFonts w:ascii="Arial" w:hAnsi="Arial" w:cs="Arial"/>
+          <w:b/>
+          <w:sz w:val="24"/>
+          <w:szCs w:val="24"/>
+          <w:u w:val="single"/>
+        </w:rPr>
+      </w:pPr>
+    </w:p>
+    <w:p>
+      <w:pPr>
+        <w:spacing w:before="180" w:after="180" w:line="240" w:lineRule="auto"/>
+        <w:ind w:left="1080"/>
+        <w:rPr>
+          <w:rFonts w:ascii="Arial" w:hAnsi="Arial" w:cs="Arial"/>
+          <w:b/>
+          <w:sz w:val="24"/>
+          <w:szCs w:val="24"/>
+          <w:u w:val="single"/>
+        </w:rPr>
+      </w:pPr>
+    </w:p>
+    <w:p>
+      <w:pPr>
+        <w:spacing w:before="180" w:after="180" w:line="240" w:lineRule="auto"/>
+        <w:ind w:left="1080"/>
+        <w:rPr>
+          <w:rFonts w:ascii="Arial" w:hAnsi="Arial" w:cs="Arial"/>
+          <w:b/>
+          <w:sz w:val="24"/>
+          <w:szCs w:val="24"/>
+          <w:u w:val="single"/>
+        </w:rPr>
+      </w:pPr>
+    </w:p>
+    <w:p>
+      <w:pPr>
+        <w:spacing w:before="180" w:after="180" w:line="240" w:lineRule="auto"/>
+        <w:ind w:left="1080"/>
+        <w:rPr>
+          <w:rFonts w:ascii="Arial" w:hAnsi="Arial" w:cs="Arial"/>
+          <w:b/>
+          <w:sz w:val="24"/>
+          <w:szCs w:val="24"/>
+          <w:u w:val="single"/>
+        </w:rPr>
+      </w:pPr>
+    </w:p>
+    <w:p>
+      <w:pPr>
+        <w:spacing w:before="180" w:after="180" w:line="240" w:lineRule="auto"/>
+        <w:ind w:left="1080"/>
+        <w:rPr>
+          <w:rFonts w:ascii="Arial" w:hAnsi="Arial" w:cs="Arial"/>
+          <w:b/>
+          <w:sz w:val="24"/>
+          <w:szCs w:val="24"/>
+          <w:u w:val="single"/>
+        </w:rPr>
+      </w:pPr>
+    </w:p>
+    <w:p>
+      <w:pPr>
+        <w:spacing w:before="180" w:after="180" w:line="240" w:lineRule="auto"/>
+        <w:ind w:left="1080"/>
+        <w:rPr>
+          <w:rFonts w:ascii="Arial" w:hAnsi="Arial" w:cs="Arial"/>
+          <w:b/>
+          <w:sz w:val="24"/>
+          <w:szCs w:val="24"/>
+          <w:u w:val="single"/>
+        </w:rPr>
+      </w:pPr>
+    </w:p>
+    <w:p>
+      <w:pPr>
+        <w:spacing w:before="180" w:after="180" w:line="240" w:lineRule="auto"/>
+        <w:ind w:left="1080"/>
+        <w:rPr>
+          <w:rFonts w:ascii="Arial" w:hAnsi="Arial" w:cs="Arial"/>
+          <w:b/>
+          <w:sz w:val="24"/>
+          <w:szCs w:val="24"/>
+          <w:u w:val="single"/>
+        </w:rPr>
+      </w:pPr>
+    </w:p>
+    <w:p>
+      <w:pPr>
+        <w:spacing w:before="180" w:after="180" w:line="240" w:lineRule="auto"/>
+        <w:ind w:left="1080"/>
+        <w:rPr>
+          <w:rFonts w:ascii="Arial" w:hAnsi="Arial" w:cs="Arial"/>
+          <w:b/>
+          <w:sz w:val="24"/>
+          <w:szCs w:val="24"/>
+          <w:u w:val="single"/>
+        </w:rPr>
+      </w:pPr>
+    </w:p>
+    <w:p>
+      <w:pPr>
+        <w:spacing w:before="180" w:after="180" w:line="240" w:lineRule="auto"/>
+        <w:ind w:left="1080"/>
+        <w:rPr>
+          <w:rFonts w:ascii="Arial" w:hAnsi="Arial" w:cs="Arial"/>
+          <w:b/>
+          <w:sz w:val="24"/>
+          <w:szCs w:val="24"/>
+          <w:u w:val="single"/>
+        </w:rPr>
+      </w:pPr>
+    </w:p>
+    <w:p>
+      <w:pPr>
+        <w:spacing w:before="180" w:after="180" w:line="240" w:lineRule="auto"/>
+        <w:ind w:left="1080"/>
+        <w:rPr>
+          <w:rFonts w:ascii="Arial" w:hAnsi="Arial" w:cs="Arial"/>
+          <w:b/>
+          <w:sz w:val="24"/>
+          <w:szCs w:val="24"/>
+          <w:u w:val="single"/>
+        </w:rPr>
+      </w:pPr>
+    </w:p>
+    <w:p>
+      <w:pPr>
+        <w:spacing w:before="180" w:after="180" w:line="240" w:lineRule="auto"/>
+        <w:ind w:left="1080"/>
+        <w:rPr>
+          <w:rFonts w:ascii="Arial" w:hAnsi="Arial" w:cs="Arial"/>
+          <w:b/>
+          <w:sz w:val="24"/>
+          <w:szCs w:val="24"/>
+          <w:u w:val="single"/>
+        </w:rPr>
+      </w:pPr>
+    </w:p>
+    <w:p>
+      <w:pPr>
+        <w:spacing w:before="180" w:after="180" w:line="240" w:lineRule="auto"/>
+        <w:ind w:left="1080"/>
+        <w:rPr>
+          <w:rFonts w:ascii="Arial" w:hAnsi="Arial" w:cs="Arial"/>
+          <w:b/>
+          <w:sz w:val="24"/>
+          <w:szCs w:val="24"/>
+          <w:u w:val="single"/>
+        </w:rPr>
+      </w:pPr>
+    </w:p>
+    <w:p>
+      <w:pPr>
+        <w:spacing w:before="180" w:after="180" w:line="240" w:lineRule="auto"/>
+        <w:ind w:left="1080"/>
+        <w:rPr>
+          <w:rFonts w:ascii="Arial" w:hAnsi="Arial" w:cs="Arial"/>
+          <w:b/>
+          <w:sz w:val="24"/>
+          <w:szCs w:val="24"/>
+          <w:u w:val="single"/>
+        </w:rPr>
+      </w:pPr>
+    </w:p>
+    <w:p>
+      <w:pPr>
+        <w:spacing w:before="180" w:after="180" w:line="240" w:lineRule="auto"/>
+        <w:ind w:left="1080"/>
+        <w:rPr>
+          <w:rFonts w:ascii="Arial" w:hAnsi="Arial" w:cs="Arial"/>
+          <w:b/>
+          <w:sz w:val="24"/>
+          <w:szCs w:val="24"/>
+          <w:u w:val="single"/>
+        </w:rPr>
+      </w:pPr>
+    </w:p>
+    <w:p>
+      <w:pPr>
+        <w:spacing w:before="180" w:after="180" w:line="240" w:lineRule="auto"/>
+        <w:ind w:left="1080"/>
+        <w:rPr>
+          <w:rFonts w:ascii="Arial" w:hAnsi="Arial" w:cs="Arial"/>
+          <w:b/>
+          <w:sz w:val="24"/>
+          <w:szCs w:val="24"/>
+          <w:u w:val="single"/>
+        </w:rPr>
+      </w:pPr>
+    </w:p>
+    <w:p>
+      <w:pPr>
+        <w:spacing w:before="180" w:after="180" w:line="240" w:lineRule="auto"/>
+        <w:ind w:left="1080"/>
+        <w:rPr>
+          <w:rFonts w:ascii="Arial" w:hAnsi="Arial" w:cs="Arial"/>
+          <w:b/>
+          <w:sz w:val="24"/>
+          <w:szCs w:val="24"/>
+          <w:u w:val="single"/>
+        </w:rPr>
+      </w:pPr>
+    </w:p>
+    <w:p>
+      <w:pPr>
+        <w:spacing w:before="180" w:after="180" w:line="240" w:lineRule="auto"/>
+        <w:ind w:left="1080"/>
+        <w:rPr>
+          <w:rFonts w:ascii="Arial" w:hAnsi="Arial" w:cs="Arial"/>
+          <w:b/>
+          <w:sz w:val="24"/>
+          <w:szCs w:val="24"/>
+          <w:u w:val="single"/>
+        </w:rPr>
+      </w:pPr>
+    </w:p>
+    <w:p>
+      <w:pPr>
+        <w:spacing w:before="180" w:after="180" w:line="240" w:lineRule="auto"/>
+        <w:ind w:left="1080"/>
+        <w:rPr>
+          <w:rFonts w:ascii="Arial" w:hAnsi="Arial" w:cs="Arial"/>
+          <w:b/>
+          <w:sz w:val="24"/>
+          <w:szCs w:val="24"/>
+          <w:u w:val="single"/>
+        </w:rPr>
+      </w:pPr>
+    </w:p>
+    <w:p>
+      <w:pPr>
+        <w:spacing w:before="180" w:after="180" w:line="240" w:lineRule="auto"/>
+        <w:ind w:left="1080"/>
+        <w:rPr>
+          <w:rFonts w:ascii="Arial" w:hAnsi="Arial" w:cs="Arial"/>
+          <w:b/>
+          <w:sz w:val="24"/>
+          <w:szCs w:val="24"/>
+          <w:u w:val="single"/>
+        </w:rPr>
+      </w:pPr>
+    </w:p>
+    <w:p>
+      <w:pPr>
+        <w:spacing w:before="180" w:after="180" w:line="240" w:lineRule="auto"/>
+        <w:ind w:left="1080"/>
+        <w:rPr>
+          <w:rFonts w:ascii="Arial" w:hAnsi="Arial" w:cs="Arial"/>
+          <w:b/>
+          <w:sz w:val="24"/>
+          <w:szCs w:val="24"/>
+          <w:u w:val="single"/>
+        </w:rPr>
+      </w:pPr>
+    </w:p>
+    <w:p>
+      <w:pPr>
+        <w:spacing w:before="180" w:after="180" w:line="240" w:lineRule="auto"/>
+        <w:ind w:left="1080"/>
+        <w:rPr>
+          <w:rFonts w:ascii="Arial" w:hAnsi="Arial" w:cs="Arial"/>
+          <w:b/>
           <w:sz w:val="24"/>
           <w:szCs w:val="24"/>
           <w:u w:val="single"/>
@@ -3256,585 +3890,6 @@
           <w:noProof/>
           <w:lang w:eastAsia="zh-CN"/>
         </w:rPr>
-        <w:drawing>
-          <wp:inline distT="0" distB="0" distL="0" distR="0" wp14:anchorId="5F4673D8" wp14:editId="2CD6FE43">
-            <wp:extent cx="1316736" cy="2414016"/>
-            <wp:effectExtent l="0" t="0" r="0" b="5715"/>
-            <wp:docPr id="50" name="Picture 50" descr="C:\Users\heath\AppData\Local\Microsoft\Windows\INetCache\Content.Word\Char Details View.png"/>
-            <wp:cNvGraphicFramePr>
-              <a:graphicFrameLocks xmlns:a="http://schemas.openxmlformats.org/drawingml/2006/main" noChangeAspect="1"/>
-            </wp:cNvGraphicFramePr>
-            <a:graphic xmlns:a="http://schemas.openxmlformats.org/drawingml/2006/main">
-              <a:graphicData uri="http://schemas.openxmlformats.org/drawingml/2006/picture">
-                <pic:pic xmlns:pic="http://schemas.openxmlformats.org/drawingml/2006/picture">
-                  <pic:nvPicPr>
-                    <pic:cNvPr id="0" name="Picture 101" descr="C:\Users\heath\AppData\Local\Microsoft\Windows\INetCache\Content.Word\Char Details View.png"/>
-                    <pic:cNvPicPr>
-                      <a:picLocks noChangeAspect="1" noChangeArrowheads="1"/>
-                    </pic:cNvPicPr>
-                  </pic:nvPicPr>
-                  <pic:blipFill>
-                    <a:blip r:embed="rId20">
-                      <a:extLst>
-                        <a:ext uri="{28A0092B-C50C-407E-A947-70E740481C1C}">
-                          <a14:useLocalDpi xmlns:a14="http://schemas.microsoft.com/office/drawing/2010/main" val="0"/>
-                        </a:ext>
-                      </a:extLst>
-                    </a:blip>
-                    <a:srcRect/>
-                    <a:stretch>
-                      <a:fillRect/>
-                    </a:stretch>
-                  </pic:blipFill>
-                  <pic:spPr bwMode="auto">
-                    <a:xfrm>
-                      <a:off x="0" y="0"/>
-                      <a:ext cx="1316736" cy="2414016"/>
-                    </a:xfrm>
-                    <a:prstGeom prst="rect">
-                      <a:avLst/>
-                    </a:prstGeom>
-                    <a:noFill/>
-                    <a:ln>
-                      <a:noFill/>
-                    </a:ln>
-                  </pic:spPr>
-                </pic:pic>
-              </a:graphicData>
-            </a:graphic>
-          </wp:inline>
-        </w:drawing>
-      </w:r>
-    </w:p>
-    <w:p>
-      <w:pPr>
-        <w:spacing w:before="180" w:after="180" w:line="240" w:lineRule="auto"/>
-        <w:ind w:left="1080"/>
-        <w:rPr>
-          <w:rFonts w:ascii="Arial" w:hAnsi="Arial" w:cs="Arial"/>
-          <w:b/>
-          <w:sz w:val="24"/>
-          <w:szCs w:val="24"/>
-          <w:u w:val="single"/>
-        </w:rPr>
-        <w:sectPr>
-          <w:type w:val="continuous"/>
-          <w:pgSz w:w="12240" w:h="15840"/>
-          <w:pgMar w:top="1440" w:right="1440" w:bottom="1440" w:left="1440" w:header="720" w:footer="720" w:gutter="0"/>
-          <w:cols w:num="2" w:space="720"/>
-          <w:docGrid w:linePitch="360"/>
-        </w:sectPr>
-      </w:pPr>
-    </w:p>
-    <w:p>
-      <w:pPr>
-        <w:spacing w:before="180" w:after="180" w:line="240" w:lineRule="auto"/>
-        <w:ind w:left="1080"/>
-        <w:rPr>
-          <w:rFonts w:ascii="Arial" w:hAnsi="Arial" w:cs="Arial"/>
-          <w:b/>
-          <w:sz w:val="24"/>
-          <w:szCs w:val="24"/>
-          <w:u w:val="single"/>
-        </w:rPr>
-      </w:pPr>
-    </w:p>
-    <w:p>
-      <w:pPr>
-        <w:spacing w:before="180" w:after="180" w:line="240" w:lineRule="auto"/>
-        <w:ind w:left="1080"/>
-        <w:rPr>
-          <w:rFonts w:ascii="Arial" w:hAnsi="Arial" w:cs="Arial"/>
-          <w:b/>
-          <w:sz w:val="24"/>
-          <w:szCs w:val="24"/>
-          <w:u w:val="single"/>
-        </w:rPr>
-      </w:pPr>
-    </w:p>
-    <w:p>
-      <w:pPr>
-        <w:spacing w:before="180" w:after="180" w:line="240" w:lineRule="auto"/>
-        <w:ind w:left="1080"/>
-        <w:rPr>
-          <w:rFonts w:ascii="Arial" w:hAnsi="Arial" w:cs="Arial"/>
-          <w:b/>
-          <w:sz w:val="24"/>
-          <w:szCs w:val="24"/>
-          <w:u w:val="single"/>
-        </w:rPr>
-      </w:pPr>
-    </w:p>
-    <w:p>
-      <w:pPr>
-        <w:spacing w:before="180" w:after="180" w:line="240" w:lineRule="auto"/>
-        <w:ind w:left="1080"/>
-        <w:rPr>
-          <w:rFonts w:ascii="Arial" w:hAnsi="Arial" w:cs="Arial"/>
-          <w:b/>
-          <w:sz w:val="24"/>
-          <w:szCs w:val="24"/>
-          <w:u w:val="single"/>
-        </w:rPr>
-      </w:pPr>
-    </w:p>
-    <w:p>
-      <w:pPr>
-        <w:spacing w:before="180" w:after="180" w:line="240" w:lineRule="auto"/>
-        <w:ind w:left="1080"/>
-        <w:rPr>
-          <w:rFonts w:ascii="Arial" w:hAnsi="Arial" w:cs="Arial"/>
-          <w:b/>
-          <w:sz w:val="24"/>
-          <w:szCs w:val="24"/>
-          <w:u w:val="single"/>
-        </w:rPr>
-      </w:pPr>
-    </w:p>
-    <w:p>
-      <w:pPr>
-        <w:spacing w:before="180" w:after="180" w:line="240" w:lineRule="auto"/>
-        <w:ind w:left="1080"/>
-        <w:rPr>
-          <w:rFonts w:ascii="Arial" w:hAnsi="Arial" w:cs="Arial"/>
-          <w:b/>
-          <w:sz w:val="24"/>
-          <w:szCs w:val="24"/>
-          <w:u w:val="single"/>
-        </w:rPr>
-      </w:pPr>
-      <w:r>
-        <w:rPr>
-          <w:noProof/>
-          <w:lang w:eastAsia="zh-CN"/>
-        </w:rPr>
-        <w:lastRenderedPageBreak/>
-        <w:drawing>
-          <wp:anchor distT="0" distB="0" distL="114300" distR="114300" simplePos="0" relativeHeight="251667456" behindDoc="1" locked="0" layoutInCell="1" allowOverlap="1" wp14:anchorId="4EE50D2E" wp14:editId="44378A6F">
-            <wp:simplePos x="0" y="0"/>
-            <wp:positionH relativeFrom="column">
-              <wp:posOffset>687070</wp:posOffset>
-            </wp:positionH>
-            <wp:positionV relativeFrom="paragraph">
-              <wp:posOffset>287020</wp:posOffset>
-            </wp:positionV>
-            <wp:extent cx="2085975" cy="3641725"/>
-            <wp:effectExtent l="0" t="0" r="9525" b="0"/>
-            <wp:wrapTight wrapText="bothSides">
-              <wp:wrapPolygon edited="0">
-                <wp:start x="0" y="0"/>
-                <wp:lineTo x="0" y="21468"/>
-                <wp:lineTo x="21501" y="21468"/>
-                <wp:lineTo x="21501" y="0"/>
-                <wp:lineTo x="0" y="0"/>
-              </wp:wrapPolygon>
-            </wp:wrapTight>
-            <wp:docPr id="51" name="Picture 51" descr="C:\Users\heath\AppData\Local\Microsoft\Windows\INetCache\Content.Word\Chars Update View.png"/>
-            <wp:cNvGraphicFramePr>
-              <a:graphicFrameLocks xmlns:a="http://schemas.openxmlformats.org/drawingml/2006/main" noChangeAspect="1"/>
-            </wp:cNvGraphicFramePr>
-            <a:graphic xmlns:a="http://schemas.openxmlformats.org/drawingml/2006/main">
-              <a:graphicData uri="http://schemas.openxmlformats.org/drawingml/2006/picture">
-                <pic:pic xmlns:pic="http://schemas.openxmlformats.org/drawingml/2006/picture">
-                  <pic:nvPicPr>
-                    <pic:cNvPr id="0" name="Picture 103" descr="C:\Users\heath\AppData\Local\Microsoft\Windows\INetCache\Content.Word\Chars Update View.png"/>
-                    <pic:cNvPicPr>
-                      <a:picLocks noChangeAspect="1" noChangeArrowheads="1"/>
-                    </pic:cNvPicPr>
-                  </pic:nvPicPr>
-                  <pic:blipFill>
-                    <a:blip r:embed="rId21">
-                      <a:extLst>
-                        <a:ext uri="{28A0092B-C50C-407E-A947-70E740481C1C}">
-                          <a14:useLocalDpi xmlns:a14="http://schemas.microsoft.com/office/drawing/2010/main" val="0"/>
-                        </a:ext>
-                      </a:extLst>
-                    </a:blip>
-                    <a:srcRect/>
-                    <a:stretch>
-                      <a:fillRect/>
-                    </a:stretch>
-                  </pic:blipFill>
-                  <pic:spPr bwMode="auto">
-                    <a:xfrm>
-                      <a:off x="0" y="0"/>
-                      <a:ext cx="2085975" cy="3641725"/>
-                    </a:xfrm>
-                    <a:prstGeom prst="rect">
-                      <a:avLst/>
-                    </a:prstGeom>
-                    <a:noFill/>
-                    <a:ln>
-                      <a:noFill/>
-                    </a:ln>
-                  </pic:spPr>
-                </pic:pic>
-              </a:graphicData>
-            </a:graphic>
-            <wp14:sizeRelH relativeFrom="page">
-              <wp14:pctWidth>0</wp14:pctWidth>
-            </wp14:sizeRelH>
-            <wp14:sizeRelV relativeFrom="page">
-              <wp14:pctHeight>0</wp14:pctHeight>
-            </wp14:sizeRelV>
-          </wp:anchor>
-        </w:drawing>
-      </w:r>
-      <w:r>
-        <w:rPr>
-          <w:rFonts w:ascii="Arial" w:hAnsi="Arial" w:cs="Arial"/>
-          <w:b/>
-          <w:sz w:val="24"/>
-          <w:szCs w:val="24"/>
-          <w:u w:val="single"/>
-        </w:rPr>
-        <w:t>Character Update View</w:t>
-      </w:r>
-    </w:p>
-    <w:p>
-      <w:pPr>
-        <w:spacing w:before="180" w:after="180" w:line="240" w:lineRule="auto"/>
-        <w:ind w:left="1080"/>
-        <w:rPr>
-          <w:rFonts w:ascii="Arial" w:hAnsi="Arial" w:cs="Arial"/>
-          <w:b/>
-          <w:sz w:val="24"/>
-          <w:szCs w:val="24"/>
-          <w:u w:val="single"/>
-        </w:rPr>
-      </w:pPr>
-    </w:p>
-    <w:p>
-      <w:pPr>
-        <w:spacing w:before="180" w:after="180" w:line="240" w:lineRule="auto"/>
-        <w:ind w:left="1080"/>
-        <w:rPr>
-          <w:rFonts w:ascii="Arial" w:hAnsi="Arial" w:cs="Arial"/>
-          <w:b/>
-          <w:sz w:val="24"/>
-          <w:szCs w:val="24"/>
-          <w:u w:val="single"/>
-        </w:rPr>
-      </w:pPr>
-      <w:r>
-        <w:rPr>
-          <w:rFonts w:ascii="Arial" w:hAnsi="Arial" w:cs="Arial"/>
-          <w:b/>
-          <w:sz w:val="24"/>
-          <w:szCs w:val="24"/>
-          <w:u w:val="single"/>
-        </w:rPr>
-        <w:t>Notes:</w:t>
-      </w:r>
-    </w:p>
-    <w:p>
-      <w:pPr>
-        <w:spacing w:before="180" w:after="180" w:line="240" w:lineRule="auto"/>
-        <w:ind w:left="1080"/>
-        <w:rPr>
-          <w:rFonts w:ascii="Arial" w:hAnsi="Arial" w:cs="Arial"/>
-          <w:sz w:val="24"/>
-          <w:szCs w:val="24"/>
-        </w:rPr>
-      </w:pPr>
-      <w:r>
-        <w:rPr>
-          <w:rFonts w:ascii="Arial" w:hAnsi="Arial" w:cs="Arial"/>
-          <w:sz w:val="24"/>
-          <w:szCs w:val="24"/>
-        </w:rPr>
-        <w:t>In order to play the game, the user must create four characters. The user is allowed to edit characters in Character Update View, but cannot delete characters.</w:t>
-      </w:r>
-    </w:p>
-    <w:p>
-      <w:pPr>
-        <w:spacing w:before="180" w:after="180" w:line="240" w:lineRule="auto"/>
-        <w:ind w:left="1080"/>
-        <w:rPr>
-          <w:rFonts w:ascii="Arial" w:hAnsi="Arial" w:cs="Arial"/>
-          <w:sz w:val="24"/>
-          <w:szCs w:val="24"/>
-        </w:rPr>
-      </w:pPr>
-    </w:p>
-    <w:p>
-      <w:pPr>
-        <w:spacing w:before="180" w:after="180" w:line="240" w:lineRule="auto"/>
-        <w:ind w:left="1080"/>
-        <w:rPr>
-          <w:rFonts w:ascii="Arial" w:hAnsi="Arial" w:cs="Arial"/>
-          <w:b/>
-          <w:sz w:val="24"/>
-          <w:szCs w:val="24"/>
-          <w:u w:val="single"/>
-        </w:rPr>
-      </w:pPr>
-    </w:p>
-    <w:p>
-      <w:pPr>
-        <w:spacing w:before="180" w:after="180" w:line="240" w:lineRule="auto"/>
-        <w:ind w:left="1080"/>
-        <w:rPr>
-          <w:rFonts w:ascii="Arial" w:hAnsi="Arial" w:cs="Arial"/>
-          <w:b/>
-          <w:sz w:val="24"/>
-          <w:szCs w:val="24"/>
-          <w:u w:val="single"/>
-        </w:rPr>
-      </w:pPr>
-    </w:p>
-    <w:p>
-      <w:pPr>
-        <w:spacing w:before="180" w:after="180" w:line="240" w:lineRule="auto"/>
-        <w:ind w:left="1080"/>
-        <w:rPr>
-          <w:rFonts w:ascii="Arial" w:hAnsi="Arial" w:cs="Arial"/>
-          <w:b/>
-          <w:sz w:val="24"/>
-          <w:szCs w:val="24"/>
-          <w:u w:val="single"/>
-        </w:rPr>
-      </w:pPr>
-    </w:p>
-    <w:p>
-      <w:pPr>
-        <w:spacing w:before="180" w:after="180" w:line="240" w:lineRule="auto"/>
-        <w:ind w:left="1080"/>
-        <w:rPr>
-          <w:rFonts w:ascii="Arial" w:hAnsi="Arial" w:cs="Arial"/>
-          <w:b/>
-          <w:sz w:val="24"/>
-          <w:szCs w:val="24"/>
-          <w:u w:val="single"/>
-        </w:rPr>
-      </w:pPr>
-    </w:p>
-    <w:p>
-      <w:pPr>
-        <w:spacing w:before="180" w:after="180" w:line="240" w:lineRule="auto"/>
-        <w:ind w:left="1080"/>
-        <w:rPr>
-          <w:rFonts w:ascii="Arial" w:hAnsi="Arial" w:cs="Arial"/>
-          <w:b/>
-          <w:sz w:val="24"/>
-          <w:szCs w:val="24"/>
-          <w:u w:val="single"/>
-        </w:rPr>
-      </w:pPr>
-    </w:p>
-    <w:p>
-      <w:pPr>
-        <w:spacing w:before="180" w:after="180" w:line="240" w:lineRule="auto"/>
-        <w:ind w:left="1080"/>
-        <w:rPr>
-          <w:rFonts w:ascii="Arial" w:hAnsi="Arial" w:cs="Arial"/>
-          <w:b/>
-          <w:sz w:val="24"/>
-          <w:szCs w:val="24"/>
-          <w:u w:val="single"/>
-        </w:rPr>
-      </w:pPr>
-    </w:p>
-    <w:p>
-      <w:pPr>
-        <w:spacing w:before="180" w:after="180" w:line="240" w:lineRule="auto"/>
-        <w:ind w:left="1080"/>
-        <w:rPr>
-          <w:rFonts w:ascii="Arial" w:hAnsi="Arial" w:cs="Arial"/>
-          <w:b/>
-          <w:sz w:val="24"/>
-          <w:szCs w:val="24"/>
-          <w:u w:val="single"/>
-        </w:rPr>
-      </w:pPr>
-    </w:p>
-    <w:p>
-      <w:pPr>
-        <w:spacing w:before="180" w:after="180" w:line="240" w:lineRule="auto"/>
-        <w:ind w:left="1080"/>
-        <w:rPr>
-          <w:rFonts w:ascii="Arial" w:hAnsi="Arial" w:cs="Arial"/>
-          <w:b/>
-          <w:sz w:val="24"/>
-          <w:szCs w:val="24"/>
-          <w:u w:val="single"/>
-        </w:rPr>
-      </w:pPr>
-    </w:p>
-    <w:p>
-      <w:pPr>
-        <w:spacing w:before="180" w:after="180" w:line="240" w:lineRule="auto"/>
-        <w:ind w:left="1080"/>
-        <w:rPr>
-          <w:rFonts w:ascii="Arial" w:hAnsi="Arial" w:cs="Arial"/>
-          <w:b/>
-          <w:sz w:val="24"/>
-          <w:szCs w:val="24"/>
-          <w:u w:val="single"/>
-        </w:rPr>
-      </w:pPr>
-    </w:p>
-    <w:p>
-      <w:pPr>
-        <w:spacing w:before="180" w:after="180" w:line="240" w:lineRule="auto"/>
-        <w:ind w:left="1080"/>
-        <w:rPr>
-          <w:rFonts w:ascii="Arial" w:hAnsi="Arial" w:cs="Arial"/>
-          <w:b/>
-          <w:sz w:val="24"/>
-          <w:szCs w:val="24"/>
-          <w:u w:val="single"/>
-        </w:rPr>
-      </w:pPr>
-    </w:p>
-    <w:p>
-      <w:pPr>
-        <w:spacing w:before="180" w:after="180" w:line="240" w:lineRule="auto"/>
-        <w:ind w:left="1080"/>
-        <w:rPr>
-          <w:rFonts w:ascii="Arial" w:hAnsi="Arial" w:cs="Arial"/>
-          <w:b/>
-          <w:sz w:val="24"/>
-          <w:szCs w:val="24"/>
-          <w:u w:val="single"/>
-        </w:rPr>
-      </w:pPr>
-    </w:p>
-    <w:p>
-      <w:pPr>
-        <w:spacing w:before="180" w:after="180" w:line="240" w:lineRule="auto"/>
-        <w:ind w:left="1080"/>
-        <w:rPr>
-          <w:rFonts w:ascii="Arial" w:hAnsi="Arial" w:cs="Arial"/>
-          <w:b/>
-          <w:sz w:val="24"/>
-          <w:szCs w:val="24"/>
-          <w:u w:val="single"/>
-        </w:rPr>
-      </w:pPr>
-    </w:p>
-    <w:p>
-      <w:pPr>
-        <w:spacing w:before="180" w:after="180" w:line="240" w:lineRule="auto"/>
-        <w:ind w:left="1080"/>
-        <w:rPr>
-          <w:rFonts w:ascii="Arial" w:hAnsi="Arial" w:cs="Arial"/>
-          <w:b/>
-          <w:sz w:val="24"/>
-          <w:szCs w:val="24"/>
-          <w:u w:val="single"/>
-        </w:rPr>
-      </w:pPr>
-    </w:p>
-    <w:p>
-      <w:pPr>
-        <w:spacing w:before="180" w:after="180" w:line="240" w:lineRule="auto"/>
-        <w:ind w:left="1080"/>
-        <w:rPr>
-          <w:rFonts w:ascii="Arial" w:hAnsi="Arial" w:cs="Arial"/>
-          <w:b/>
-          <w:sz w:val="24"/>
-          <w:szCs w:val="24"/>
-          <w:u w:val="single"/>
-        </w:rPr>
-      </w:pPr>
-    </w:p>
-    <w:p>
-      <w:pPr>
-        <w:spacing w:before="180" w:after="180" w:line="240" w:lineRule="auto"/>
-        <w:ind w:left="1080"/>
-        <w:rPr>
-          <w:rFonts w:ascii="Arial" w:hAnsi="Arial" w:cs="Arial"/>
-          <w:b/>
-          <w:sz w:val="24"/>
-          <w:szCs w:val="24"/>
-          <w:u w:val="single"/>
-        </w:rPr>
-      </w:pPr>
-    </w:p>
-    <w:p>
-      <w:pPr>
-        <w:spacing w:before="180" w:after="180" w:line="240" w:lineRule="auto"/>
-        <w:ind w:left="1080"/>
-        <w:rPr>
-          <w:rFonts w:ascii="Arial" w:hAnsi="Arial" w:cs="Arial"/>
-          <w:b/>
-          <w:sz w:val="24"/>
-          <w:szCs w:val="24"/>
-          <w:u w:val="single"/>
-        </w:rPr>
-      </w:pPr>
-    </w:p>
-    <w:p>
-      <w:pPr>
-        <w:spacing w:before="180" w:after="180" w:line="240" w:lineRule="auto"/>
-        <w:ind w:left="1080"/>
-        <w:rPr>
-          <w:rFonts w:ascii="Arial" w:hAnsi="Arial" w:cs="Arial"/>
-          <w:b/>
-          <w:sz w:val="24"/>
-          <w:szCs w:val="24"/>
-          <w:u w:val="single"/>
-        </w:rPr>
-      </w:pPr>
-    </w:p>
-    <w:p>
-      <w:pPr>
-        <w:spacing w:before="180" w:after="180" w:line="240" w:lineRule="auto"/>
-        <w:ind w:left="1080"/>
-        <w:rPr>
-          <w:rFonts w:ascii="Arial" w:hAnsi="Arial" w:cs="Arial"/>
-          <w:b/>
-          <w:sz w:val="24"/>
-          <w:szCs w:val="24"/>
-          <w:u w:val="single"/>
-        </w:rPr>
-      </w:pPr>
-    </w:p>
-    <w:p>
-      <w:pPr>
-        <w:spacing w:before="180" w:after="180" w:line="240" w:lineRule="auto"/>
-        <w:ind w:left="1080"/>
-        <w:rPr>
-          <w:rFonts w:ascii="Arial" w:hAnsi="Arial" w:cs="Arial"/>
-          <w:b/>
-          <w:sz w:val="24"/>
-          <w:szCs w:val="24"/>
-          <w:u w:val="single"/>
-        </w:rPr>
-      </w:pPr>
-    </w:p>
-    <w:p>
-      <w:pPr>
-        <w:spacing w:before="180" w:after="180" w:line="240" w:lineRule="auto"/>
-        <w:ind w:left="1080"/>
-        <w:rPr>
-          <w:rFonts w:ascii="Arial" w:hAnsi="Arial" w:cs="Arial"/>
-          <w:b/>
-          <w:sz w:val="24"/>
-          <w:szCs w:val="24"/>
-          <w:u w:val="single"/>
-        </w:rPr>
-      </w:pPr>
-    </w:p>
-    <w:p>
-      <w:pPr>
-        <w:spacing w:before="180" w:after="180" w:line="240" w:lineRule="auto"/>
-        <w:ind w:left="1080"/>
-        <w:rPr>
-          <w:rFonts w:ascii="Arial" w:hAnsi="Arial" w:cs="Arial"/>
-          <w:b/>
-          <w:sz w:val="24"/>
-          <w:szCs w:val="24"/>
-          <w:u w:val="single"/>
-        </w:rPr>
-      </w:pPr>
-      <w:r>
-        <w:rPr>
-          <w:noProof/>
-          <w:lang w:eastAsia="zh-CN"/>
-        </w:rPr>
-        <w:lastRenderedPageBreak/>
         <w:drawing>
           <wp:anchor distT="0" distB="0" distL="114300" distR="114300" simplePos="0" relativeHeight="251668480" behindDoc="1" locked="0" layoutInCell="1" allowOverlap="1" wp14:anchorId="21C68D4E" wp14:editId="5927C007">
             <wp:simplePos x="0" y="0"/>
@@ -3867,7 +3922,7 @@
                     <pic:cNvPicPr/>
                   </pic:nvPicPr>
                   <pic:blipFill>
-                    <a:blip r:embed="rId22" cstate="print">
+                    <a:blip r:embed="rId20" cstate="print">
                       <a:extLst>
                         <a:ext uri="{28A0092B-C50C-407E-A947-70E740481C1C}">
                           <a14:useLocalDpi xmlns:a14="http://schemas.microsoft.com/office/drawing/2010/main" val="0"/>
@@ -3998,6 +4053,7 @@
           <w:noProof/>
           <w:lang w:eastAsia="zh-CN"/>
         </w:rPr>
+        <w:lastRenderedPageBreak/>
         <w:drawing>
           <wp:inline distT="0" distB="0" distL="0" distR="0" wp14:anchorId="64FEAC73" wp14:editId="192AA4CD">
             <wp:extent cx="1993392" cy="3639312"/>
@@ -4016,7 +4072,7 @@
                     </pic:cNvPicPr>
                   </pic:nvPicPr>
                   <pic:blipFill>
-                    <a:blip r:embed="rId23">
+                    <a:blip r:embed="rId21">
                       <a:extLst>
                         <a:ext uri="{28A0092B-C50C-407E-A947-70E740481C1C}">
                           <a14:useLocalDpi xmlns:a14="http://schemas.microsoft.com/office/drawing/2010/main" val="0"/>
@@ -4116,7 +4172,6 @@
           <w:sz w:val="24"/>
           <w:szCs w:val="24"/>
         </w:rPr>
-        <w:lastRenderedPageBreak/>
         <w:t>List with items</w:t>
       </w:r>
     </w:p>
@@ -4136,6 +4191,7 @@
           <w:noProof/>
           <w:lang w:eastAsia="zh-CN"/>
         </w:rPr>
+        <w:lastRenderedPageBreak/>
         <w:drawing>
           <wp:inline distT="0" distB="0" distL="0" distR="0" wp14:anchorId="14010AF7" wp14:editId="070E6BF1">
             <wp:extent cx="2002536" cy="3639312"/>
@@ -4154,7 +4210,7 @@
                     </pic:cNvPicPr>
                   </pic:nvPicPr>
                   <pic:blipFill>
-                    <a:blip r:embed="rId24">
+                    <a:blip r:embed="rId22">
                       <a:extLst>
                         <a:ext uri="{28A0092B-C50C-407E-A947-70E740481C1C}">
                           <a14:useLocalDpi xmlns:a14="http://schemas.microsoft.com/office/drawing/2010/main" val="0"/>
@@ -4424,6 +4480,7 @@
           <w:noProof/>
           <w:lang w:eastAsia="zh-CN"/>
         </w:rPr>
+        <w:lastRenderedPageBreak/>
         <w:drawing>
           <wp:inline distT="0" distB="0" distL="0" distR="0" wp14:anchorId="4F4FB798" wp14:editId="40432127">
             <wp:extent cx="1984248" cy="3630168"/>
@@ -4442,7 +4499,7 @@
                     </pic:cNvPicPr>
                   </pic:nvPicPr>
                   <pic:blipFill>
-                    <a:blip r:embed="rId25">
+                    <a:blip r:embed="rId23">
                       <a:extLst>
                         <a:ext uri="{28A0092B-C50C-407E-A947-70E740481C1C}">
                           <a14:useLocalDpi xmlns:a14="http://schemas.microsoft.com/office/drawing/2010/main" val="0"/>
@@ -4517,7 +4574,6 @@
           <w:noProof/>
           <w:lang w:eastAsia="zh-CN"/>
         </w:rPr>
-        <w:lastRenderedPageBreak/>
         <w:drawing>
           <wp:anchor distT="0" distB="0" distL="114300" distR="114300" simplePos="0" relativeHeight="251669504" behindDoc="1" locked="0" layoutInCell="1" allowOverlap="1" wp14:anchorId="6A5BB453" wp14:editId="5B21C837">
             <wp:simplePos x="0" y="0"/>
@@ -4550,7 +4606,7 @@
                     <pic:cNvPicPr/>
                   </pic:nvPicPr>
                   <pic:blipFill>
-                    <a:blip r:embed="rId26" cstate="print">
+                    <a:blip r:embed="rId24" cstate="print">
                       <a:extLst>
                         <a:ext uri="{28A0092B-C50C-407E-A947-70E740481C1C}">
                           <a14:useLocalDpi xmlns:a14="http://schemas.microsoft.com/office/drawing/2010/main" val="0"/>
@@ -4623,6 +4679,7 @@
           <w:noProof/>
           <w:lang w:eastAsia="zh-CN"/>
         </w:rPr>
+        <w:lastRenderedPageBreak/>
         <w:drawing>
           <wp:anchor distT="0" distB="0" distL="114300" distR="114300" simplePos="0" relativeHeight="251670528" behindDoc="1" locked="0" layoutInCell="1" allowOverlap="1" wp14:anchorId="3A0ACDAF" wp14:editId="4B817509">
             <wp:simplePos x="0" y="0"/>
@@ -4657,7 +4714,7 @@
                     </pic:cNvPicPr>
                   </pic:nvPicPr>
                   <pic:blipFill>
-                    <a:blip r:embed="rId27">
+                    <a:blip r:embed="rId25">
                       <a:extLst>
                         <a:ext uri="{28A0092B-C50C-407E-A947-70E740481C1C}">
                           <a14:useLocalDpi xmlns:a14="http://schemas.microsoft.com/office/drawing/2010/main" val="0"/>
@@ -5077,6 +5134,7 @@
           <w:noProof/>
           <w:lang w:eastAsia="zh-CN"/>
         </w:rPr>
+        <w:lastRenderedPageBreak/>
         <w:drawing>
           <wp:inline distT="0" distB="0" distL="0" distR="0" wp14:anchorId="4073B888" wp14:editId="327B0037">
             <wp:extent cx="1755648" cy="3200400"/>
@@ -5095,7 +5153,7 @@
                     </pic:cNvPicPr>
                   </pic:nvPicPr>
                   <pic:blipFill>
-                    <a:blip r:embed="rId28">
+                    <a:blip r:embed="rId26">
                       <a:extLst>
                         <a:ext uri="{28A0092B-C50C-407E-A947-70E740481C1C}">
                           <a14:useLocalDpi xmlns:a14="http://schemas.microsoft.com/office/drawing/2010/main" val="0"/>
@@ -5210,7 +5268,7 @@
                     </pic:cNvPicPr>
                   </pic:nvPicPr>
                   <pic:blipFill>
-                    <a:blip r:embed="rId29">
+                    <a:blip r:embed="rId27">
                       <a:extLst>
                         <a:ext uri="{28A0092B-C50C-407E-A947-70E740481C1C}">
                           <a14:useLocalDpi xmlns:a14="http://schemas.microsoft.com/office/drawing/2010/main" val="0"/>
@@ -5362,7 +5420,7 @@
                     </pic:cNvPicPr>
                   </pic:nvPicPr>
                   <pic:blipFill>
-                    <a:blip r:embed="rId30">
+                    <a:blip r:embed="rId28">
                       <a:extLst>
                         <a:ext uri="{28A0092B-C50C-407E-A947-70E740481C1C}">
                           <a14:useLocalDpi xmlns:a14="http://schemas.microsoft.com/office/drawing/2010/main" val="0"/>
@@ -5698,7 +5756,7 @@
                     <pic:cNvPicPr/>
                   </pic:nvPicPr>
                   <pic:blipFill>
-                    <a:blip r:embed="rId31" cstate="print">
+                    <a:blip r:embed="rId29" cstate="print">
                       <a:extLst>
                         <a:ext uri="{28A0092B-C50C-407E-A947-70E740481C1C}">
                           <a14:useLocalDpi xmlns:a14="http://schemas.microsoft.com/office/drawing/2010/main" val="0"/>
@@ -5821,7 +5879,7 @@
                     </pic:cNvPicPr>
                   </pic:nvPicPr>
                   <pic:blipFill>
-                    <a:blip r:embed="rId32">
+                    <a:blip r:embed="rId30">
                       <a:extLst>
                         <a:ext uri="{28A0092B-C50C-407E-A947-70E740481C1C}">
                           <a14:useLocalDpi xmlns:a14="http://schemas.microsoft.com/office/drawing/2010/main" val="0"/>
@@ -6109,7 +6167,7 @@
                     </pic:cNvPicPr>
                   </pic:nvPicPr>
                   <pic:blipFill>
-                    <a:blip r:embed="rId33">
+                    <a:blip r:embed="rId31">
                       <a:extLst>
                         <a:ext uri="{28A0092B-C50C-407E-A947-70E740481C1C}">
                           <a14:useLocalDpi xmlns:a14="http://schemas.microsoft.com/office/drawing/2010/main" val="0"/>
@@ -6256,7 +6314,7 @@
                     <pic:cNvPicPr/>
                   </pic:nvPicPr>
                   <pic:blipFill>
-                    <a:blip r:embed="rId34">
+                    <a:blip r:embed="rId32">
                       <a:extLst>
                         <a:ext uri="{28A0092B-C50C-407E-A947-70E740481C1C}">
                           <a14:useLocalDpi xmlns:a14="http://schemas.microsoft.com/office/drawing/2010/main" val="0"/>
@@ -6328,7 +6386,7 @@
                     </pic:cNvPicPr>
                   </pic:nvPicPr>
                   <pic:blipFill>
-                    <a:blip r:embed="rId33">
+                    <a:blip r:embed="rId31">
                       <a:extLst>
                         <a:ext uri="{28A0092B-C50C-407E-A947-70E740481C1C}">
                           <a14:useLocalDpi xmlns:a14="http://schemas.microsoft.com/office/drawing/2010/main" val="0"/>
@@ -6459,7 +6517,25 @@
           <w:sz w:val="24"/>
           <w:szCs w:val="24"/>
         </w:rPr>
-        <w:t xml:space="preserve">????? are unencountered monsters. When you encounter a monster, their name will replace the ?????????. This idea definitely riff on a Pokédex in Pokémon. </w:t>
+        <w:t xml:space="preserve">????? are unencountered monsters. When you encounter a monster, their name will replace the ?????????. This idea definitely riff on a </w:t>
+      </w:r>
+      <w:proofErr w:type="spellStart"/>
+      <w:r>
+        <w:rPr>
+          <w:rFonts w:ascii="Arial" w:hAnsi="Arial" w:cs="Arial"/>
+          <w:sz w:val="24"/>
+          <w:szCs w:val="24"/>
+        </w:rPr>
+        <w:t>Pokédex</w:t>
+      </w:r>
+      <w:proofErr w:type="spellEnd"/>
+      <w:r>
+        <w:rPr>
+          <w:rFonts w:ascii="Arial" w:hAnsi="Arial" w:cs="Arial"/>
+          <w:sz w:val="24"/>
+          <w:szCs w:val="24"/>
+        </w:rPr>
+        <w:t xml:space="preserve"> in Pokémon. </w:t>
       </w:r>
     </w:p>
     <w:p>
@@ -6626,7 +6702,7 @@
                     </pic:cNvPicPr>
                   </pic:nvPicPr>
                   <pic:blipFill>
-                    <a:blip r:embed="rId35">
+                    <a:blip r:embed="rId33">
                       <a:extLst>
                         <a:ext uri="{28A0092B-C50C-407E-A947-70E740481C1C}">
                           <a14:useLocalDpi xmlns:a14="http://schemas.microsoft.com/office/drawing/2010/main" val="0"/>
@@ -6702,7 +6778,7 @@
                     </pic:cNvPicPr>
                   </pic:nvPicPr>
                   <pic:blipFill>
-                    <a:blip r:embed="rId36">
+                    <a:blip r:embed="rId34">
                       <a:extLst>
                         <a:ext uri="{28A0092B-C50C-407E-A947-70E740481C1C}">
                           <a14:useLocalDpi xmlns:a14="http://schemas.microsoft.com/office/drawing/2010/main" val="0"/>
@@ -7136,7 +7212,7 @@
                     <pic:cNvPicPr/>
                   </pic:nvPicPr>
                   <pic:blipFill>
-                    <a:blip r:embed="rId37"/>
+                    <a:blip r:embed="rId35"/>
                     <a:stretch>
                       <a:fillRect/>
                     </a:stretch>
@@ -7309,7 +7385,7 @@
                     <pic:cNvPicPr/>
                   </pic:nvPicPr>
                   <pic:blipFill>
-                    <a:blip r:embed="rId38"/>
+                    <a:blip r:embed="rId36"/>
                     <a:stretch>
                       <a:fillRect/>
                     </a:stretch>
@@ -7428,7 +7504,7 @@
                     </pic:cNvPicPr>
                   </pic:nvPicPr>
                   <pic:blipFill>
-                    <a:blip r:embed="rId39">
+                    <a:blip r:embed="rId37">
                       <a:extLst>
                         <a:ext uri="{28A0092B-C50C-407E-A947-70E740481C1C}">
                           <a14:useLocalDpi xmlns:a14="http://schemas.microsoft.com/office/drawing/2010/main" val="0"/>
@@ -7582,7 +7658,7 @@
                     </pic:cNvPicPr>
                   </pic:nvPicPr>
                   <pic:blipFill>
-                    <a:blip r:embed="rId40">
+                    <a:blip r:embed="rId38">
                       <a:extLst>
                         <a:ext uri="{28A0092B-C50C-407E-A947-70E740481C1C}">
                           <a14:useLocalDpi xmlns:a14="http://schemas.microsoft.com/office/drawing/2010/main" val="0"/>
@@ -7722,7 +7798,7 @@
                     </pic:cNvPicPr>
                   </pic:nvPicPr>
                   <pic:blipFill>
-                    <a:blip r:embed="rId41">
+                    <a:blip r:embed="rId39">
                       <a:extLst>
                         <a:ext uri="{28A0092B-C50C-407E-A947-70E740481C1C}">
                           <a14:useLocalDpi xmlns:a14="http://schemas.microsoft.com/office/drawing/2010/main" val="0"/>
@@ -7781,7 +7857,51 @@
           <w:szCs w:val="24"/>
           <w:shd w:val="clear" w:color="auto" w:fill="FFFFFF"/>
         </w:rPr>
-        <w:t xml:space="preserve">The Item dropped by defeated Monster will immediately enhance the Character that delivered the final blow. The items have different classes, such as armour, weapon, boots etc., as well as the ability to modify the different skills that a fighter has. The number of modification points provided by the weapon will be based on the overall power of the monster team defeated. Armour could potentially enhance the carrier’s Defense, a weapon, could increase the carrier’s Attack, a pendant could increase the carrier’s HPs and so on. </w:t>
+        <w:t xml:space="preserve">The Item dropped by defeated Monster will immediately enhance the Character that delivered the final blow. The items have different classes, such as </w:t>
+      </w:r>
+      <w:proofErr w:type="spellStart"/>
+      <w:r>
+        <w:rPr>
+          <w:rFonts w:ascii="Arial" w:eastAsia="Times New Roman" w:hAnsi="Arial" w:cs="Arial"/>
+          <w:color w:val="000000"/>
+          <w:sz w:val="24"/>
+          <w:szCs w:val="24"/>
+          <w:shd w:val="clear" w:color="auto" w:fill="FFFFFF"/>
+        </w:rPr>
+        <w:t>armour</w:t>
+      </w:r>
+      <w:proofErr w:type="spellEnd"/>
+      <w:r>
+        <w:rPr>
+          <w:rFonts w:ascii="Arial" w:eastAsia="Times New Roman" w:hAnsi="Arial" w:cs="Arial"/>
+          <w:color w:val="000000"/>
+          <w:sz w:val="24"/>
+          <w:szCs w:val="24"/>
+          <w:shd w:val="clear" w:color="auto" w:fill="FFFFFF"/>
+        </w:rPr>
+        <w:t xml:space="preserve">, weapon, boots etc., as well as the ability to modify the different skills that a fighter has. The number of modification points provided by the weapon will be based on the overall power of the monster team defeated. </w:t>
+      </w:r>
+      <w:proofErr w:type="spellStart"/>
+      <w:r>
+        <w:rPr>
+          <w:rFonts w:ascii="Arial" w:eastAsia="Times New Roman" w:hAnsi="Arial" w:cs="Arial"/>
+          <w:color w:val="000000"/>
+          <w:sz w:val="24"/>
+          <w:szCs w:val="24"/>
+          <w:shd w:val="clear" w:color="auto" w:fill="FFFFFF"/>
+        </w:rPr>
+        <w:t>Armour</w:t>
+      </w:r>
+      <w:proofErr w:type="spellEnd"/>
+      <w:r>
+        <w:rPr>
+          <w:rFonts w:ascii="Arial" w:eastAsia="Times New Roman" w:hAnsi="Arial" w:cs="Arial"/>
+          <w:color w:val="000000"/>
+          <w:sz w:val="24"/>
+          <w:szCs w:val="24"/>
+          <w:shd w:val="clear" w:color="auto" w:fill="FFFFFF"/>
+        </w:rPr>
+        <w:t xml:space="preserve"> could potentially enhance the carrier’s Defense, a weapon, could increase the carrier’s Attack, a pendant could increase the carrier’s HPs and so on. </w:t>
       </w:r>
     </w:p>
     <w:p>
@@ -7979,7 +8099,7 @@
                     </pic:cNvPicPr>
                   </pic:nvPicPr>
                   <pic:blipFill>
-                    <a:blip r:embed="rId42">
+                    <a:blip r:embed="rId40">
                       <a:extLst>
                         <a:ext uri="{28A0092B-C50C-407E-A947-70E740481C1C}">
                           <a14:useLocalDpi xmlns:a14="http://schemas.microsoft.com/office/drawing/2010/main" val="0"/>
@@ -8109,7 +8229,7 @@
                     </pic:cNvPicPr>
                   </pic:nvPicPr>
                   <pic:blipFill>
-                    <a:blip r:embed="rId43">
+                    <a:blip r:embed="rId41">
                       <a:extLst>
                         <a:ext uri="{28A0092B-C50C-407E-A947-70E740481C1C}">
                           <a14:useLocalDpi xmlns:a14="http://schemas.microsoft.com/office/drawing/2010/main" val="0"/>
@@ -8287,7 +8407,7 @@
                     </pic:cNvPicPr>
                   </pic:nvPicPr>
                   <pic:blipFill>
-                    <a:blip r:embed="rId44">
+                    <a:blip r:embed="rId42">
                       <a:extLst>
                         <a:ext uri="{28A0092B-C50C-407E-A947-70E740481C1C}">
                           <a14:useLocalDpi xmlns:a14="http://schemas.microsoft.com/office/drawing/2010/main" val="0"/>
@@ -8346,7 +8466,29 @@
           <w:szCs w:val="24"/>
           <w:shd w:val="clear" w:color="auto" w:fill="FFFFFF"/>
         </w:rPr>
-        <w:t>After a Game reaches the “gameOver” state, that Game instance will send a score to the Leaderboard so that the highest scores can be stored and viewable for the user in a specific screen. The Leaderboard will be updated once a game is done and allow the user to retrieve the score list in descending order from the highest to the lowest for a certain range, say, top 10 or 25.</w:t>
+        <w:t>After a Game reaches the “</w:t>
+      </w:r>
+      <w:proofErr w:type="spellStart"/>
+      <w:r>
+        <w:rPr>
+          <w:rFonts w:ascii="Arial" w:eastAsia="Times New Roman" w:hAnsi="Arial" w:cs="Arial"/>
+          <w:color w:val="000000"/>
+          <w:sz w:val="24"/>
+          <w:szCs w:val="24"/>
+          <w:shd w:val="clear" w:color="auto" w:fill="FFFFFF"/>
+        </w:rPr>
+        <w:t>gameOver</w:t>
+      </w:r>
+      <w:proofErr w:type="spellEnd"/>
+      <w:r>
+        <w:rPr>
+          <w:rFonts w:ascii="Arial" w:eastAsia="Times New Roman" w:hAnsi="Arial" w:cs="Arial"/>
+          <w:color w:val="000000"/>
+          <w:sz w:val="24"/>
+          <w:szCs w:val="24"/>
+          <w:shd w:val="clear" w:color="auto" w:fill="FFFFFF"/>
+        </w:rPr>
+        <w:t>” state, that Game instance will send a score to the Leaderboard so that the highest scores can be stored and viewable for the user in a specific screen. The Leaderboard will be updated once a game is done and allow the user to retrieve the score list in descending order from the highest to the lowest for a certain range, say, top 10 or 25.</w:t>
       </w:r>
     </w:p>
     <w:p>
@@ -8480,7 +8622,51 @@
           <w:szCs w:val="24"/>
           <w:shd w:val="clear" w:color="auto" w:fill="FFFFFF"/>
         </w:rPr>
-        <w:t xml:space="preserve">When creating a new battle, all remaining characters are enqueued with the fresh batch of newly generated monsters in order of dex. This is the combatQueue, which determines move number. </w:t>
+        <w:t xml:space="preserve">When creating a new battle, all remaining characters are enqueued with the fresh batch of newly generated monsters in order of </w:t>
+      </w:r>
+      <w:proofErr w:type="spellStart"/>
+      <w:r>
+        <w:rPr>
+          <w:rFonts w:ascii="Arial" w:eastAsia="Times New Roman" w:hAnsi="Arial" w:cs="Arial"/>
+          <w:color w:val="000000"/>
+          <w:sz w:val="24"/>
+          <w:szCs w:val="24"/>
+          <w:shd w:val="clear" w:color="auto" w:fill="FFFFFF"/>
+        </w:rPr>
+        <w:t>dex</w:t>
+      </w:r>
+      <w:proofErr w:type="spellEnd"/>
+      <w:r>
+        <w:rPr>
+          <w:rFonts w:ascii="Arial" w:eastAsia="Times New Roman" w:hAnsi="Arial" w:cs="Arial"/>
+          <w:color w:val="000000"/>
+          <w:sz w:val="24"/>
+          <w:szCs w:val="24"/>
+          <w:shd w:val="clear" w:color="auto" w:fill="FFFFFF"/>
+        </w:rPr>
+        <w:t xml:space="preserve">. This is the </w:t>
+      </w:r>
+      <w:proofErr w:type="spellStart"/>
+      <w:r>
+        <w:rPr>
+          <w:rFonts w:ascii="Arial" w:eastAsia="Times New Roman" w:hAnsi="Arial" w:cs="Arial"/>
+          <w:color w:val="000000"/>
+          <w:sz w:val="24"/>
+          <w:szCs w:val="24"/>
+          <w:shd w:val="clear" w:color="auto" w:fill="FFFFFF"/>
+        </w:rPr>
+        <w:t>combatQueue</w:t>
+      </w:r>
+      <w:proofErr w:type="spellEnd"/>
+      <w:r>
+        <w:rPr>
+          <w:rFonts w:ascii="Arial" w:eastAsia="Times New Roman" w:hAnsi="Arial" w:cs="Arial"/>
+          <w:color w:val="000000"/>
+          <w:sz w:val="24"/>
+          <w:szCs w:val="24"/>
+          <w:shd w:val="clear" w:color="auto" w:fill="FFFFFF"/>
+        </w:rPr>
+        <w:t xml:space="preserve">, which determines move number. </w:t>
       </w:r>
     </w:p>
     <w:p>
@@ -8511,7 +8697,95 @@
           <w:szCs w:val="24"/>
           <w:shd w:val="clear" w:color="auto" w:fill="FFFFFF"/>
         </w:rPr>
-        <w:t>1. Dequeue the combatQueue. If isAlive == false, dequeue again. Else, attack the fighter at the top of the opposite team’s stack.</w:t>
+        <w:t xml:space="preserve">1. </w:t>
+      </w:r>
+      <w:proofErr w:type="spellStart"/>
+      <w:r>
+        <w:rPr>
+          <w:rFonts w:ascii="Arial" w:eastAsia="Times New Roman" w:hAnsi="Arial" w:cs="Arial"/>
+          <w:color w:val="000000"/>
+          <w:sz w:val="24"/>
+          <w:szCs w:val="24"/>
+          <w:shd w:val="clear" w:color="auto" w:fill="FFFFFF"/>
+        </w:rPr>
+        <w:t>Dequeue</w:t>
+      </w:r>
+      <w:proofErr w:type="spellEnd"/>
+      <w:r>
+        <w:rPr>
+          <w:rFonts w:ascii="Arial" w:eastAsia="Times New Roman" w:hAnsi="Arial" w:cs="Arial"/>
+          <w:color w:val="000000"/>
+          <w:sz w:val="24"/>
+          <w:szCs w:val="24"/>
+          <w:shd w:val="clear" w:color="auto" w:fill="FFFFFF"/>
+        </w:rPr>
+        <w:t xml:space="preserve"> the </w:t>
+      </w:r>
+      <w:proofErr w:type="spellStart"/>
+      <w:r>
+        <w:rPr>
+          <w:rFonts w:ascii="Arial" w:eastAsia="Times New Roman" w:hAnsi="Arial" w:cs="Arial"/>
+          <w:color w:val="000000"/>
+          <w:sz w:val="24"/>
+          <w:szCs w:val="24"/>
+          <w:shd w:val="clear" w:color="auto" w:fill="FFFFFF"/>
+        </w:rPr>
+        <w:t>combatQueue</w:t>
+      </w:r>
+      <w:proofErr w:type="spellEnd"/>
+      <w:r>
+        <w:rPr>
+          <w:rFonts w:ascii="Arial" w:eastAsia="Times New Roman" w:hAnsi="Arial" w:cs="Arial"/>
+          <w:color w:val="000000"/>
+          <w:sz w:val="24"/>
+          <w:szCs w:val="24"/>
+          <w:shd w:val="clear" w:color="auto" w:fill="FFFFFF"/>
+        </w:rPr>
+        <w:t xml:space="preserve">. If </w:t>
+      </w:r>
+      <w:proofErr w:type="spellStart"/>
+      <w:r>
+        <w:rPr>
+          <w:rFonts w:ascii="Arial" w:eastAsia="Times New Roman" w:hAnsi="Arial" w:cs="Arial"/>
+          <w:color w:val="000000"/>
+          <w:sz w:val="24"/>
+          <w:szCs w:val="24"/>
+          <w:shd w:val="clear" w:color="auto" w:fill="FFFFFF"/>
+        </w:rPr>
+        <w:t>isAlive</w:t>
+      </w:r>
+      <w:proofErr w:type="spellEnd"/>
+      <w:r>
+        <w:rPr>
+          <w:rFonts w:ascii="Arial" w:eastAsia="Times New Roman" w:hAnsi="Arial" w:cs="Arial"/>
+          <w:color w:val="000000"/>
+          <w:sz w:val="24"/>
+          <w:szCs w:val="24"/>
+          <w:shd w:val="clear" w:color="auto" w:fill="FFFFFF"/>
+        </w:rPr>
+        <w:t xml:space="preserve"> == false, </w:t>
+      </w:r>
+      <w:proofErr w:type="spellStart"/>
+      <w:r>
+        <w:rPr>
+          <w:rFonts w:ascii="Arial" w:eastAsia="Times New Roman" w:hAnsi="Arial" w:cs="Arial"/>
+          <w:color w:val="000000"/>
+          <w:sz w:val="24"/>
+          <w:szCs w:val="24"/>
+          <w:shd w:val="clear" w:color="auto" w:fill="FFFFFF"/>
+        </w:rPr>
+        <w:t>dequeue</w:t>
+      </w:r>
+      <w:proofErr w:type="spellEnd"/>
+      <w:r>
+        <w:rPr>
+          <w:rFonts w:ascii="Arial" w:eastAsia="Times New Roman" w:hAnsi="Arial" w:cs="Arial"/>
+          <w:color w:val="000000"/>
+          <w:sz w:val="24"/>
+          <w:szCs w:val="24"/>
+          <w:shd w:val="clear" w:color="auto" w:fill="FFFFFF"/>
+        </w:rPr>
+        <w:t xml:space="preserve"> again. Else, attack the fighter at the top of the opposite team’s stack.</w:t>
       </w:r>
     </w:p>
     <w:p>
@@ -8553,7 +8827,95 @@
           <w:szCs w:val="24"/>
           <w:shd w:val="clear" w:color="auto" w:fill="FFFFFF"/>
         </w:rPr>
-        <w:t>(1-20)(AttackerLevel + AttackerStrength) - (1-20)(DefenderLevel + DefenderDefense)</w:t>
+        <w:t>(1-20)(</w:t>
+      </w:r>
+      <w:proofErr w:type="spellStart"/>
+      <w:r>
+        <w:rPr>
+          <w:rFonts w:ascii="Arial" w:eastAsia="Times New Roman" w:hAnsi="Arial" w:cs="Arial"/>
+          <w:color w:val="000000"/>
+          <w:sz w:val="24"/>
+          <w:szCs w:val="24"/>
+          <w:shd w:val="clear" w:color="auto" w:fill="FFFFFF"/>
+        </w:rPr>
+        <w:t>AttackerLevel</w:t>
+      </w:r>
+      <w:proofErr w:type="spellEnd"/>
+      <w:r>
+        <w:rPr>
+          <w:rFonts w:ascii="Arial" w:eastAsia="Times New Roman" w:hAnsi="Arial" w:cs="Arial"/>
+          <w:color w:val="000000"/>
+          <w:sz w:val="24"/>
+          <w:szCs w:val="24"/>
+          <w:shd w:val="clear" w:color="auto" w:fill="FFFFFF"/>
+        </w:rPr>
+        <w:t xml:space="preserve"> + </w:t>
+      </w:r>
+      <w:proofErr w:type="spellStart"/>
+      <w:r>
+        <w:rPr>
+          <w:rFonts w:ascii="Arial" w:eastAsia="Times New Roman" w:hAnsi="Arial" w:cs="Arial"/>
+          <w:color w:val="000000"/>
+          <w:sz w:val="24"/>
+          <w:szCs w:val="24"/>
+          <w:shd w:val="clear" w:color="auto" w:fill="FFFFFF"/>
+        </w:rPr>
+        <w:t>AttackerStrength</w:t>
+      </w:r>
+      <w:proofErr w:type="spellEnd"/>
+      <w:r>
+        <w:rPr>
+          <w:rFonts w:ascii="Arial" w:eastAsia="Times New Roman" w:hAnsi="Arial" w:cs="Arial"/>
+          <w:color w:val="000000"/>
+          <w:sz w:val="24"/>
+          <w:szCs w:val="24"/>
+          <w:shd w:val="clear" w:color="auto" w:fill="FFFFFF"/>
+        </w:rPr>
+        <w:t>) - (1-20)(</w:t>
+      </w:r>
+      <w:proofErr w:type="spellStart"/>
+      <w:r>
+        <w:rPr>
+          <w:rFonts w:ascii="Arial" w:eastAsia="Times New Roman" w:hAnsi="Arial" w:cs="Arial"/>
+          <w:color w:val="000000"/>
+          <w:sz w:val="24"/>
+          <w:szCs w:val="24"/>
+          <w:shd w:val="clear" w:color="auto" w:fill="FFFFFF"/>
+        </w:rPr>
+        <w:t>DefenderLevel</w:t>
+      </w:r>
+      <w:proofErr w:type="spellEnd"/>
+      <w:r>
+        <w:rPr>
+          <w:rFonts w:ascii="Arial" w:eastAsia="Times New Roman" w:hAnsi="Arial" w:cs="Arial"/>
+          <w:color w:val="000000"/>
+          <w:sz w:val="24"/>
+          <w:szCs w:val="24"/>
+          <w:shd w:val="clear" w:color="auto" w:fill="FFFFFF"/>
+        </w:rPr>
+        <w:t xml:space="preserve"> + </w:t>
+      </w:r>
+      <w:proofErr w:type="spellStart"/>
+      <w:r>
+        <w:rPr>
+          <w:rFonts w:ascii="Arial" w:eastAsia="Times New Roman" w:hAnsi="Arial" w:cs="Arial"/>
+          <w:color w:val="000000"/>
+          <w:sz w:val="24"/>
+          <w:szCs w:val="24"/>
+          <w:shd w:val="clear" w:color="auto" w:fill="FFFFFF"/>
+        </w:rPr>
+        <w:t>DefenderDefense</w:t>
+      </w:r>
+      <w:proofErr w:type="spellEnd"/>
+      <w:r>
+        <w:rPr>
+          <w:rFonts w:ascii="Arial" w:eastAsia="Times New Roman" w:hAnsi="Arial" w:cs="Arial"/>
+          <w:color w:val="000000"/>
+          <w:sz w:val="24"/>
+          <w:szCs w:val="24"/>
+          <w:shd w:val="clear" w:color="auto" w:fill="FFFFFF"/>
+        </w:rPr>
+        <w:t>)</w:t>
       </w:r>
     </w:p>
     <w:p>
@@ -8584,7 +8946,29 @@
           <w:szCs w:val="24"/>
           <w:shd w:val="clear" w:color="auto" w:fill="FFFFFF"/>
         </w:rPr>
-        <w:t>Where (1-20) is a simulated D20 dice roll equalling between 0.1 to 2.0. Negative scores are misses.</w:t>
+        <w:t xml:space="preserve">Where (1-20) is a simulated D20 dice roll </w:t>
+      </w:r>
+      <w:proofErr w:type="spellStart"/>
+      <w:r>
+        <w:rPr>
+          <w:rFonts w:ascii="Arial" w:eastAsia="Times New Roman" w:hAnsi="Arial" w:cs="Arial"/>
+          <w:color w:val="000000"/>
+          <w:sz w:val="24"/>
+          <w:szCs w:val="24"/>
+          <w:shd w:val="clear" w:color="auto" w:fill="FFFFFF"/>
+        </w:rPr>
+        <w:t>equalling</w:t>
+      </w:r>
+      <w:proofErr w:type="spellEnd"/>
+      <w:r>
+        <w:rPr>
+          <w:rFonts w:ascii="Arial" w:eastAsia="Times New Roman" w:hAnsi="Arial" w:cs="Arial"/>
+          <w:color w:val="000000"/>
+          <w:sz w:val="24"/>
+          <w:szCs w:val="24"/>
+          <w:shd w:val="clear" w:color="auto" w:fill="FFFFFF"/>
+        </w:rPr>
+        <w:t xml:space="preserve"> between 0.1 to 2.0. Negative scores are misses.</w:t>
       </w:r>
     </w:p>
     <w:p>
@@ -8615,7 +8999,29 @@
           <w:szCs w:val="24"/>
           <w:shd w:val="clear" w:color="auto" w:fill="FFFFFF"/>
         </w:rPr>
-        <w:t>3. If there is a hit, DefenderHP -= Damage.</w:t>
+        <w:t xml:space="preserve">3. If there is a hit, </w:t>
+      </w:r>
+      <w:proofErr w:type="spellStart"/>
+      <w:r>
+        <w:rPr>
+          <w:rFonts w:ascii="Arial" w:eastAsia="Times New Roman" w:hAnsi="Arial" w:cs="Arial"/>
+          <w:color w:val="000000"/>
+          <w:sz w:val="24"/>
+          <w:szCs w:val="24"/>
+          <w:shd w:val="clear" w:color="auto" w:fill="FFFFFF"/>
+        </w:rPr>
+        <w:t>DefenderHP</w:t>
+      </w:r>
+      <w:proofErr w:type="spellEnd"/>
+      <w:r>
+        <w:rPr>
+          <w:rFonts w:ascii="Arial" w:eastAsia="Times New Roman" w:hAnsi="Arial" w:cs="Arial"/>
+          <w:color w:val="000000"/>
+          <w:sz w:val="24"/>
+          <w:szCs w:val="24"/>
+          <w:shd w:val="clear" w:color="auto" w:fill="FFFFFF"/>
+        </w:rPr>
+        <w:t xml:space="preserve"> -= Damage.</w:t>
       </w:r>
     </w:p>
     <w:p>
@@ -8646,7 +9052,29 @@
           <w:szCs w:val="24"/>
           <w:shd w:val="clear" w:color="auto" w:fill="FFFFFF"/>
         </w:rPr>
-        <w:t>4. Check if the character is alive - isAlive(). If it is not alive, dequeue.  If the dead fighter is a monster, generate an item and grant it to the last character to land a hit. Update the score.</w:t>
+        <w:t xml:space="preserve">4. Check if the character is alive - </w:t>
+      </w:r>
+      <w:proofErr w:type="spellStart"/>
+      <w:r>
+        <w:rPr>
+          <w:rFonts w:ascii="Arial" w:eastAsia="Times New Roman" w:hAnsi="Arial" w:cs="Arial"/>
+          <w:color w:val="000000"/>
+          <w:sz w:val="24"/>
+          <w:szCs w:val="24"/>
+          <w:shd w:val="clear" w:color="auto" w:fill="FFFFFF"/>
+        </w:rPr>
+        <w:t>isAlive</w:t>
+      </w:r>
+      <w:proofErr w:type="spellEnd"/>
+      <w:r>
+        <w:rPr>
+          <w:rFonts w:ascii="Arial" w:eastAsia="Times New Roman" w:hAnsi="Arial" w:cs="Arial"/>
+          <w:color w:val="000000"/>
+          <w:sz w:val="24"/>
+          <w:szCs w:val="24"/>
+          <w:shd w:val="clear" w:color="auto" w:fill="FFFFFF"/>
+        </w:rPr>
+        <w:t>(). If it is not alive, dequeue.  If the dead fighter is a monster, generate an item and grant it to the last character to land a hit. Update the score.</w:t>
       </w:r>
     </w:p>
     <w:p>
@@ -8668,7 +9096,29 @@
           <w:shd w:val="clear" w:color="auto" w:fill="FFFFFF"/>
         </w:rPr>
         <w:tab/>
-        <w:t>If the fighter is alive, enqueue the fighter in the combatQueue.</w:t>
+        <w:t xml:space="preserve">If the fighter is alive, enqueue the fighter in the </w:t>
+      </w:r>
+      <w:proofErr w:type="spellStart"/>
+      <w:r>
+        <w:rPr>
+          <w:rFonts w:ascii="Arial" w:eastAsia="Times New Roman" w:hAnsi="Arial" w:cs="Arial"/>
+          <w:color w:val="000000"/>
+          <w:sz w:val="24"/>
+          <w:szCs w:val="24"/>
+          <w:shd w:val="clear" w:color="auto" w:fill="FFFFFF"/>
+        </w:rPr>
+        <w:t>combatQueue</w:t>
+      </w:r>
+      <w:proofErr w:type="spellEnd"/>
+      <w:r>
+        <w:rPr>
+          <w:rFonts w:ascii="Arial" w:eastAsia="Times New Roman" w:hAnsi="Arial" w:cs="Arial"/>
+          <w:color w:val="000000"/>
+          <w:sz w:val="24"/>
+          <w:szCs w:val="24"/>
+          <w:shd w:val="clear" w:color="auto" w:fill="FFFFFF"/>
+        </w:rPr>
+        <w:t>.</w:t>
       </w:r>
     </w:p>
     <w:p>
@@ -8730,7 +9180,51 @@
           <w:szCs w:val="24"/>
           <w:shd w:val="clear" w:color="auto" w:fill="FFFFFF"/>
         </w:rPr>
-        <w:t>5. If monster stack is empty but the character queue is not, display that you've entered a new portion of the dungeon. Generate a new round. (roundNumber++, new monsters, new combatQueue). Update the score. Start at 1.</w:t>
+        <w:t>5. If monster stack is empty but the character queue is not, display that you've entered a new portion of the dungeon. Generate a new round. (</w:t>
+      </w:r>
+      <w:proofErr w:type="spellStart"/>
+      <w:r>
+        <w:rPr>
+          <w:rFonts w:ascii="Arial" w:eastAsia="Times New Roman" w:hAnsi="Arial" w:cs="Arial"/>
+          <w:color w:val="000000"/>
+          <w:sz w:val="24"/>
+          <w:szCs w:val="24"/>
+          <w:shd w:val="clear" w:color="auto" w:fill="FFFFFF"/>
+        </w:rPr>
+        <w:t>roundNumber</w:t>
+      </w:r>
+      <w:proofErr w:type="spellEnd"/>
+      <w:r>
+        <w:rPr>
+          <w:rFonts w:ascii="Arial" w:eastAsia="Times New Roman" w:hAnsi="Arial" w:cs="Arial"/>
+          <w:color w:val="000000"/>
+          <w:sz w:val="24"/>
+          <w:szCs w:val="24"/>
+          <w:shd w:val="clear" w:color="auto" w:fill="FFFFFF"/>
+        </w:rPr>
+        <w:t xml:space="preserve">++, new monsters, new </w:t>
+      </w:r>
+      <w:proofErr w:type="spellStart"/>
+      <w:r>
+        <w:rPr>
+          <w:rFonts w:ascii="Arial" w:eastAsia="Times New Roman" w:hAnsi="Arial" w:cs="Arial"/>
+          <w:color w:val="000000"/>
+          <w:sz w:val="24"/>
+          <w:szCs w:val="24"/>
+          <w:shd w:val="clear" w:color="auto" w:fill="FFFFFF"/>
+        </w:rPr>
+        <w:t>combatQueue</w:t>
+      </w:r>
+      <w:proofErr w:type="spellEnd"/>
+      <w:r>
+        <w:rPr>
+          <w:rFonts w:ascii="Arial" w:eastAsia="Times New Roman" w:hAnsi="Arial" w:cs="Arial"/>
+          <w:color w:val="000000"/>
+          <w:sz w:val="24"/>
+          <w:szCs w:val="24"/>
+          <w:shd w:val="clear" w:color="auto" w:fill="FFFFFF"/>
+        </w:rPr>
+        <w:t>). Update the score. Start at 1.</w:t>
       </w:r>
     </w:p>
     <w:p>
@@ -8933,7 +9427,27 @@
         <w:sz w:val="20"/>
         <w:szCs w:val="20"/>
       </w:rPr>
-      <w:t xml:space="preserve">Submitted by: Heather Wensler, Matthew </w:t>
+      <w:t xml:space="preserve">Submitted by: Heather </w:t>
+    </w:r>
+    <w:proofErr w:type="spellStart"/>
+    <w:r>
+      <w:rPr>
+        <w:rFonts w:ascii="Arial" w:hAnsi="Arial" w:cs="Arial"/>
+        <w:color w:val="000000"/>
+        <w:sz w:val="20"/>
+        <w:szCs w:val="20"/>
+      </w:rPr>
+      <w:t>Wensler</w:t>
+    </w:r>
+    <w:proofErr w:type="spellEnd"/>
+    <w:r>
+      <w:rPr>
+        <w:rFonts w:ascii="Arial" w:hAnsi="Arial" w:cs="Arial"/>
+        <w:color w:val="000000"/>
+        <w:sz w:val="20"/>
+        <w:szCs w:val="20"/>
+      </w:rPr>
+      <w:t xml:space="preserve">, Matthew </w:t>
     </w:r>
     <w:r>
       <w:rPr>

</xml_diff>

<commit_message>
updated the notes regarding the new character create/update/delete view
</commit_message>
<xml_diff>
--- a/Documentation/Specs.docx
+++ b/Documentation/Specs.docx
@@ -3548,6 +3548,18 @@
     <w:p>
       <w:pPr>
         <w:spacing w:before="180" w:after="180" w:line="240" w:lineRule="auto"/>
+        <w:rPr>
+          <w:rFonts w:ascii="Arial" w:hAnsi="Arial" w:cs="Arial"/>
+          <w:b/>
+          <w:sz w:val="24"/>
+          <w:szCs w:val="24"/>
+          <w:u w:val="single"/>
+        </w:rPr>
+      </w:pPr>
+    </w:p>
+    <w:p>
+      <w:pPr>
+        <w:spacing w:before="180" w:after="180" w:line="240" w:lineRule="auto"/>
         <w:ind w:left="1080"/>
         <w:rPr>
           <w:rFonts w:ascii="Arial" w:hAnsi="Arial" w:cs="Arial"/>
@@ -3557,8 +3569,16 @@
           <w:u w:val="single"/>
         </w:rPr>
       </w:pPr>
-      <w:bookmarkStart w:id="0" w:name="_GoBack"/>
-      <w:bookmarkEnd w:id="0"/>
+      <w:r>
+        <w:rPr>
+          <w:rFonts w:ascii="Arial" w:hAnsi="Arial" w:cs="Arial"/>
+          <w:b/>
+          <w:sz w:val="24"/>
+          <w:szCs w:val="24"/>
+          <w:u w:val="single"/>
+        </w:rPr>
+        <w:t>Notes:</w:t>
+      </w:r>
     </w:p>
     <w:p>
       <w:pPr>
@@ -3566,21 +3586,83 @@
         <w:ind w:left="1080"/>
         <w:rPr>
           <w:rFonts w:ascii="Arial" w:hAnsi="Arial" w:cs="Arial"/>
-          <w:b/>
-          <w:sz w:val="24"/>
-          <w:szCs w:val="24"/>
-          <w:u w:val="single"/>
-        </w:rPr>
-      </w:pPr>
-      <w:r>
-        <w:rPr>
-          <w:rFonts w:ascii="Arial" w:hAnsi="Arial" w:cs="Arial"/>
-          <w:b/>
-          <w:sz w:val="24"/>
-          <w:szCs w:val="24"/>
-          <w:u w:val="single"/>
-        </w:rPr>
-        <w:t>Notes:</w:t>
+          <w:sz w:val="24"/>
+          <w:szCs w:val="24"/>
+        </w:rPr>
+      </w:pPr>
+      <w:r>
+        <w:rPr>
+          <w:rFonts w:ascii="Arial" w:hAnsi="Arial" w:cs="Arial"/>
+          <w:sz w:val="24"/>
+          <w:szCs w:val="24"/>
+        </w:rPr>
+        <w:t xml:space="preserve">In order to play the game, the user must create four characters. The user </w:t>
+      </w:r>
+      <w:proofErr w:type="gramStart"/>
+      <w:r>
+        <w:rPr>
+          <w:rFonts w:ascii="Arial" w:hAnsi="Arial" w:cs="Arial"/>
+          <w:sz w:val="24"/>
+          <w:szCs w:val="24"/>
+        </w:rPr>
+        <w:t>is allowed to</w:t>
+      </w:r>
+      <w:proofErr w:type="gramEnd"/>
+      <w:r>
+        <w:rPr>
+          <w:rFonts w:ascii="Arial" w:hAnsi="Arial" w:cs="Arial"/>
+          <w:sz w:val="24"/>
+          <w:szCs w:val="24"/>
+        </w:rPr>
+        <w:t xml:space="preserve"> edit </w:t>
+      </w:r>
+      <w:r>
+        <w:rPr>
+          <w:rFonts w:ascii="Arial" w:hAnsi="Arial" w:cs="Arial"/>
+          <w:sz w:val="24"/>
+          <w:szCs w:val="24"/>
+        </w:rPr>
+        <w:t xml:space="preserve">or delete </w:t>
+      </w:r>
+      <w:r>
+        <w:rPr>
+          <w:rFonts w:ascii="Arial" w:hAnsi="Arial" w:cs="Arial"/>
+          <w:sz w:val="24"/>
+          <w:szCs w:val="24"/>
+        </w:rPr>
+        <w:t xml:space="preserve">characters in Character </w:t>
+      </w:r>
+      <w:r>
+        <w:rPr>
+          <w:rFonts w:ascii="Arial" w:hAnsi="Arial" w:cs="Arial"/>
+          <w:sz w:val="24"/>
+          <w:szCs w:val="24"/>
+        </w:rPr>
+        <w:t>Read/</w:t>
+      </w:r>
+      <w:r>
+        <w:rPr>
+          <w:rFonts w:ascii="Arial" w:hAnsi="Arial" w:cs="Arial"/>
+          <w:sz w:val="24"/>
+          <w:szCs w:val="24"/>
+        </w:rPr>
+        <w:t>Update</w:t>
+      </w:r>
+      <w:r>
+        <w:rPr>
+          <w:rFonts w:ascii="Arial" w:hAnsi="Arial" w:cs="Arial"/>
+          <w:sz w:val="24"/>
+          <w:szCs w:val="24"/>
+        </w:rPr>
+        <w:t>/Delete</w:t>
+      </w:r>
+      <w:r>
+        <w:rPr>
+          <w:rFonts w:ascii="Arial" w:hAnsi="Arial" w:cs="Arial"/>
+          <w:sz w:val="24"/>
+          <w:szCs w:val="24"/>
+        </w:rPr>
+        <w:t xml:space="preserve"> View</w:t>
       </w:r>
     </w:p>
     <w:p>
@@ -3591,285 +3673,6 @@
           <w:rFonts w:ascii="Arial" w:hAnsi="Arial" w:cs="Arial"/>
           <w:sz w:val="24"/>
           <w:szCs w:val="24"/>
-        </w:rPr>
-      </w:pPr>
-      <w:r>
-        <w:rPr>
-          <w:rFonts w:ascii="Arial" w:hAnsi="Arial" w:cs="Arial"/>
-          <w:sz w:val="24"/>
-          <w:szCs w:val="24"/>
-        </w:rPr>
-        <w:t>In order to play the game, the user must create four characters. The user is allowed to edit characters in Character Update View, but cannot delete characters.</w:t>
-      </w:r>
-    </w:p>
-    <w:p>
-      <w:pPr>
-        <w:spacing w:before="180" w:after="180" w:line="240" w:lineRule="auto"/>
-        <w:ind w:left="1080"/>
-        <w:rPr>
-          <w:rFonts w:ascii="Arial" w:hAnsi="Arial" w:cs="Arial"/>
-          <w:sz w:val="24"/>
-          <w:szCs w:val="24"/>
-        </w:rPr>
-      </w:pPr>
-    </w:p>
-    <w:p>
-      <w:pPr>
-        <w:spacing w:before="180" w:after="180" w:line="240" w:lineRule="auto"/>
-        <w:ind w:left="1080"/>
-        <w:rPr>
-          <w:rFonts w:ascii="Arial" w:hAnsi="Arial" w:cs="Arial"/>
-          <w:b/>
-          <w:sz w:val="24"/>
-          <w:szCs w:val="24"/>
-          <w:u w:val="single"/>
-        </w:rPr>
-      </w:pPr>
-    </w:p>
-    <w:p>
-      <w:pPr>
-        <w:spacing w:before="180" w:after="180" w:line="240" w:lineRule="auto"/>
-        <w:ind w:left="1080"/>
-        <w:rPr>
-          <w:rFonts w:ascii="Arial" w:hAnsi="Arial" w:cs="Arial"/>
-          <w:b/>
-          <w:sz w:val="24"/>
-          <w:szCs w:val="24"/>
-          <w:u w:val="single"/>
-        </w:rPr>
-      </w:pPr>
-    </w:p>
-    <w:p>
-      <w:pPr>
-        <w:spacing w:before="180" w:after="180" w:line="240" w:lineRule="auto"/>
-        <w:ind w:left="1080"/>
-        <w:rPr>
-          <w:rFonts w:ascii="Arial" w:hAnsi="Arial" w:cs="Arial"/>
-          <w:b/>
-          <w:sz w:val="24"/>
-          <w:szCs w:val="24"/>
-          <w:u w:val="single"/>
-        </w:rPr>
-      </w:pPr>
-    </w:p>
-    <w:p>
-      <w:pPr>
-        <w:spacing w:before="180" w:after="180" w:line="240" w:lineRule="auto"/>
-        <w:ind w:left="1080"/>
-        <w:rPr>
-          <w:rFonts w:ascii="Arial" w:hAnsi="Arial" w:cs="Arial"/>
-          <w:b/>
-          <w:sz w:val="24"/>
-          <w:szCs w:val="24"/>
-          <w:u w:val="single"/>
-        </w:rPr>
-      </w:pPr>
-    </w:p>
-    <w:p>
-      <w:pPr>
-        <w:spacing w:before="180" w:after="180" w:line="240" w:lineRule="auto"/>
-        <w:ind w:left="1080"/>
-        <w:rPr>
-          <w:rFonts w:ascii="Arial" w:hAnsi="Arial" w:cs="Arial"/>
-          <w:b/>
-          <w:sz w:val="24"/>
-          <w:szCs w:val="24"/>
-          <w:u w:val="single"/>
-        </w:rPr>
-      </w:pPr>
-    </w:p>
-    <w:p>
-      <w:pPr>
-        <w:spacing w:before="180" w:after="180" w:line="240" w:lineRule="auto"/>
-        <w:ind w:left="1080"/>
-        <w:rPr>
-          <w:rFonts w:ascii="Arial" w:hAnsi="Arial" w:cs="Arial"/>
-          <w:b/>
-          <w:sz w:val="24"/>
-          <w:szCs w:val="24"/>
-          <w:u w:val="single"/>
-        </w:rPr>
-      </w:pPr>
-    </w:p>
-    <w:p>
-      <w:pPr>
-        <w:spacing w:before="180" w:after="180" w:line="240" w:lineRule="auto"/>
-        <w:ind w:left="1080"/>
-        <w:rPr>
-          <w:rFonts w:ascii="Arial" w:hAnsi="Arial" w:cs="Arial"/>
-          <w:b/>
-          <w:sz w:val="24"/>
-          <w:szCs w:val="24"/>
-          <w:u w:val="single"/>
-        </w:rPr>
-      </w:pPr>
-    </w:p>
-    <w:p>
-      <w:pPr>
-        <w:spacing w:before="180" w:after="180" w:line="240" w:lineRule="auto"/>
-        <w:ind w:left="1080"/>
-        <w:rPr>
-          <w:rFonts w:ascii="Arial" w:hAnsi="Arial" w:cs="Arial"/>
-          <w:b/>
-          <w:sz w:val="24"/>
-          <w:szCs w:val="24"/>
-          <w:u w:val="single"/>
-        </w:rPr>
-      </w:pPr>
-    </w:p>
-    <w:p>
-      <w:pPr>
-        <w:spacing w:before="180" w:after="180" w:line="240" w:lineRule="auto"/>
-        <w:ind w:left="1080"/>
-        <w:rPr>
-          <w:rFonts w:ascii="Arial" w:hAnsi="Arial" w:cs="Arial"/>
-          <w:b/>
-          <w:sz w:val="24"/>
-          <w:szCs w:val="24"/>
-          <w:u w:val="single"/>
-        </w:rPr>
-      </w:pPr>
-    </w:p>
-    <w:p>
-      <w:pPr>
-        <w:spacing w:before="180" w:after="180" w:line="240" w:lineRule="auto"/>
-        <w:ind w:left="1080"/>
-        <w:rPr>
-          <w:rFonts w:ascii="Arial" w:hAnsi="Arial" w:cs="Arial"/>
-          <w:b/>
-          <w:sz w:val="24"/>
-          <w:szCs w:val="24"/>
-          <w:u w:val="single"/>
-        </w:rPr>
-      </w:pPr>
-    </w:p>
-    <w:p>
-      <w:pPr>
-        <w:spacing w:before="180" w:after="180" w:line="240" w:lineRule="auto"/>
-        <w:ind w:left="1080"/>
-        <w:rPr>
-          <w:rFonts w:ascii="Arial" w:hAnsi="Arial" w:cs="Arial"/>
-          <w:b/>
-          <w:sz w:val="24"/>
-          <w:szCs w:val="24"/>
-          <w:u w:val="single"/>
-        </w:rPr>
-      </w:pPr>
-    </w:p>
-    <w:p>
-      <w:pPr>
-        <w:spacing w:before="180" w:after="180" w:line="240" w:lineRule="auto"/>
-        <w:ind w:left="1080"/>
-        <w:rPr>
-          <w:rFonts w:ascii="Arial" w:hAnsi="Arial" w:cs="Arial"/>
-          <w:b/>
-          <w:sz w:val="24"/>
-          <w:szCs w:val="24"/>
-          <w:u w:val="single"/>
-        </w:rPr>
-      </w:pPr>
-    </w:p>
-    <w:p>
-      <w:pPr>
-        <w:spacing w:before="180" w:after="180" w:line="240" w:lineRule="auto"/>
-        <w:ind w:left="1080"/>
-        <w:rPr>
-          <w:rFonts w:ascii="Arial" w:hAnsi="Arial" w:cs="Arial"/>
-          <w:b/>
-          <w:sz w:val="24"/>
-          <w:szCs w:val="24"/>
-          <w:u w:val="single"/>
-        </w:rPr>
-      </w:pPr>
-    </w:p>
-    <w:p>
-      <w:pPr>
-        <w:spacing w:before="180" w:after="180" w:line="240" w:lineRule="auto"/>
-        <w:ind w:left="1080"/>
-        <w:rPr>
-          <w:rFonts w:ascii="Arial" w:hAnsi="Arial" w:cs="Arial"/>
-          <w:b/>
-          <w:sz w:val="24"/>
-          <w:szCs w:val="24"/>
-          <w:u w:val="single"/>
-        </w:rPr>
-      </w:pPr>
-    </w:p>
-    <w:p>
-      <w:pPr>
-        <w:spacing w:before="180" w:after="180" w:line="240" w:lineRule="auto"/>
-        <w:ind w:left="1080"/>
-        <w:rPr>
-          <w:rFonts w:ascii="Arial" w:hAnsi="Arial" w:cs="Arial"/>
-          <w:b/>
-          <w:sz w:val="24"/>
-          <w:szCs w:val="24"/>
-          <w:u w:val="single"/>
-        </w:rPr>
-      </w:pPr>
-    </w:p>
-    <w:p>
-      <w:pPr>
-        <w:spacing w:before="180" w:after="180" w:line="240" w:lineRule="auto"/>
-        <w:ind w:left="1080"/>
-        <w:rPr>
-          <w:rFonts w:ascii="Arial" w:hAnsi="Arial" w:cs="Arial"/>
-          <w:b/>
-          <w:sz w:val="24"/>
-          <w:szCs w:val="24"/>
-          <w:u w:val="single"/>
-        </w:rPr>
-      </w:pPr>
-    </w:p>
-    <w:p>
-      <w:pPr>
-        <w:spacing w:before="180" w:after="180" w:line="240" w:lineRule="auto"/>
-        <w:ind w:left="1080"/>
-        <w:rPr>
-          <w:rFonts w:ascii="Arial" w:hAnsi="Arial" w:cs="Arial"/>
-          <w:b/>
-          <w:sz w:val="24"/>
-          <w:szCs w:val="24"/>
-          <w:u w:val="single"/>
-        </w:rPr>
-      </w:pPr>
-    </w:p>
-    <w:p>
-      <w:pPr>
-        <w:spacing w:before="180" w:after="180" w:line="240" w:lineRule="auto"/>
-        <w:ind w:left="1080"/>
-        <w:rPr>
-          <w:rFonts w:ascii="Arial" w:hAnsi="Arial" w:cs="Arial"/>
-          <w:b/>
-          <w:sz w:val="24"/>
-          <w:szCs w:val="24"/>
-          <w:u w:val="single"/>
-        </w:rPr>
-      </w:pPr>
-    </w:p>
-    <w:p>
-      <w:pPr>
-        <w:spacing w:before="180" w:after="180" w:line="240" w:lineRule="auto"/>
-        <w:ind w:left="1080"/>
-        <w:rPr>
-          <w:rFonts w:ascii="Arial" w:hAnsi="Arial" w:cs="Arial"/>
-          <w:b/>
-          <w:sz w:val="24"/>
-          <w:szCs w:val="24"/>
-          <w:u w:val="single"/>
-        </w:rPr>
-      </w:pPr>
-    </w:p>
-    <w:p>
-      <w:pPr>
-        <w:spacing w:before="180" w:after="180" w:line="240" w:lineRule="auto"/>
-        <w:ind w:left="1080"/>
-        <w:rPr>
-          <w:rFonts w:ascii="Arial" w:hAnsi="Arial" w:cs="Arial"/>
-          <w:b/>
-          <w:sz w:val="24"/>
-          <w:szCs w:val="24"/>
-          <w:u w:val="single"/>
         </w:rPr>
       </w:pPr>
     </w:p>
@@ -3891,13 +3694,13 @@
           <w:lang w:eastAsia="zh-CN"/>
         </w:rPr>
         <w:drawing>
-          <wp:anchor distT="0" distB="0" distL="114300" distR="114300" simplePos="0" relativeHeight="251668480" behindDoc="1" locked="0" layoutInCell="1" allowOverlap="1" wp14:anchorId="21C68D4E" wp14:editId="5927C007">
+          <wp:anchor distT="0" distB="0" distL="114300" distR="114300" simplePos="0" relativeHeight="251668480" behindDoc="1" locked="0" layoutInCell="1" allowOverlap="1" wp14:anchorId="21C68D4E" wp14:editId="1AB1D054">
             <wp:simplePos x="0" y="0"/>
             <wp:positionH relativeFrom="margin">
-              <wp:posOffset>158266</wp:posOffset>
+              <wp:posOffset>278765</wp:posOffset>
             </wp:positionH>
             <wp:positionV relativeFrom="paragraph">
-              <wp:posOffset>219703</wp:posOffset>
+              <wp:posOffset>278130</wp:posOffset>
             </wp:positionV>
             <wp:extent cx="5943600" cy="1144905"/>
             <wp:effectExtent l="0" t="0" r="0" b="0"/>
@@ -3980,6 +3783,20 @@
           <w:u w:val="single"/>
         </w:rPr>
       </w:pPr>
+      <w:bookmarkStart w:id="0" w:name="_GoBack"/>
+      <w:bookmarkEnd w:id="0"/>
+    </w:p>
+    <w:p>
+      <w:pPr>
+        <w:spacing w:before="180" w:after="180" w:line="240" w:lineRule="auto"/>
+        <w:rPr>
+          <w:rFonts w:ascii="Arial" w:hAnsi="Arial" w:cs="Arial"/>
+          <w:b/>
+          <w:sz w:val="24"/>
+          <w:szCs w:val="24"/>
+          <w:u w:val="single"/>
+        </w:rPr>
+      </w:pPr>
       <w:r>
         <w:rPr>
           <w:rFonts w:ascii="Arial" w:hAnsi="Arial" w:cs="Arial"/>
@@ -4048,12 +3865,23 @@
           <w:szCs w:val="24"/>
         </w:rPr>
       </w:pPr>
+    </w:p>
+    <w:p>
+      <w:pPr>
+        <w:pStyle w:val="ListParagraph"/>
+        <w:spacing w:before="180" w:after="180" w:line="240" w:lineRule="auto"/>
+        <w:ind w:left="1440"/>
+        <w:rPr>
+          <w:rFonts w:ascii="Arial" w:hAnsi="Arial" w:cs="Arial"/>
+          <w:sz w:val="24"/>
+          <w:szCs w:val="24"/>
+        </w:rPr>
+      </w:pPr>
       <w:r>
         <w:rPr>
           <w:noProof/>
           <w:lang w:eastAsia="zh-CN"/>
         </w:rPr>
-        <w:lastRenderedPageBreak/>
         <w:drawing>
           <wp:inline distT="0" distB="0" distL="0" distR="0" wp14:anchorId="64FEAC73" wp14:editId="192AA4CD">
             <wp:extent cx="1993392" cy="3639312"/>
@@ -4172,8 +4000,21 @@
           <w:sz w:val="24"/>
           <w:szCs w:val="24"/>
         </w:rPr>
+        <w:lastRenderedPageBreak/>
         <w:t>List with items</w:t>
       </w:r>
+    </w:p>
+    <w:p>
+      <w:pPr>
+        <w:pStyle w:val="ListParagraph"/>
+        <w:spacing w:before="180" w:after="180" w:line="240" w:lineRule="auto"/>
+        <w:ind w:left="1440"/>
+        <w:rPr>
+          <w:rFonts w:ascii="Arial" w:hAnsi="Arial" w:cs="Arial"/>
+          <w:sz w:val="24"/>
+          <w:szCs w:val="24"/>
+        </w:rPr>
+      </w:pPr>
     </w:p>
     <w:p>
       <w:pPr>
@@ -4191,7 +4032,6 @@
           <w:noProof/>
           <w:lang w:eastAsia="zh-CN"/>
         </w:rPr>
-        <w:lastRenderedPageBreak/>
         <w:drawing>
           <wp:inline distT="0" distB="0" distL="0" distR="0" wp14:anchorId="14010AF7" wp14:editId="070E6BF1">
             <wp:extent cx="2002536" cy="3639312"/>

</xml_diff>

<commit_message>
finished updating the Character Views
</commit_message>
<xml_diff>
--- a/Documentation/Specs.docx
+++ b/Documentation/Specs.docx
@@ -1582,22 +1582,22 @@
           <w:lang w:eastAsia="zh-CN"/>
         </w:rPr>
         <w:drawing>
-          <wp:anchor distT="0" distB="0" distL="114300" distR="114300" simplePos="0" relativeHeight="251662336" behindDoc="1" locked="0" layoutInCell="1" allowOverlap="1" wp14:anchorId="470720FA" wp14:editId="7788ED22">
+          <wp:anchor distT="0" distB="0" distL="114300" distR="114300" simplePos="0" relativeHeight="251662336" behindDoc="1" locked="0" layoutInCell="1" allowOverlap="1" wp14:anchorId="470720FA" wp14:editId="1610CDE6">
             <wp:simplePos x="0" y="0"/>
             <wp:positionH relativeFrom="column">
-              <wp:posOffset>-47625</wp:posOffset>
+              <wp:posOffset>165100</wp:posOffset>
             </wp:positionH>
             <wp:positionV relativeFrom="paragraph">
-              <wp:posOffset>91440</wp:posOffset>
+              <wp:posOffset>90805</wp:posOffset>
             </wp:positionV>
-            <wp:extent cx="2291715" cy="4191000"/>
+            <wp:extent cx="2186305" cy="3997960"/>
             <wp:effectExtent l="0" t="0" r="0" b="0"/>
             <wp:wrapTight wrapText="bothSides">
               <wp:wrapPolygon edited="0">
                 <wp:start x="0" y="0"/>
-                <wp:lineTo x="0" y="21502"/>
-                <wp:lineTo x="21367" y="21502"/>
-                <wp:lineTo x="21367" y="0"/>
+                <wp:lineTo x="0" y="21408"/>
+                <wp:lineTo x="21330" y="21408"/>
+                <wp:lineTo x="21330" y="0"/>
                 <wp:lineTo x="0" y="0"/>
               </wp:wrapPolygon>
             </wp:wrapTight>
@@ -1630,7 +1630,7 @@
                   <pic:spPr bwMode="auto">
                     <a:xfrm>
                       <a:off x="0" y="0"/>
-                      <a:ext cx="2291715" cy="4191000"/>
+                      <a:ext cx="2186305" cy="3997960"/>
                     </a:xfrm>
                     <a:prstGeom prst="rect">
                       <a:avLst/>
@@ -3216,6 +3216,17 @@
           </wp:inline>
         </w:drawing>
       </w:r>
+      <w:r>
+        <w:rPr>
+          <w:rFonts w:ascii="Arial" w:hAnsi="Arial" w:cs="Arial"/>
+          <w:sz w:val="24"/>
+          <w:szCs w:val="24"/>
+          <w:u w:val="single"/>
+        </w:rPr>
+        <w:t xml:space="preserve"> </w:t>
+      </w:r>
+      <w:bookmarkStart w:id="0" w:name="_GoBack"/>
+      <w:bookmarkEnd w:id="0"/>
     </w:p>
     <w:p>
       <w:pPr>
@@ -3544,6 +3555,13 @@
         </w:rPr>
         <w:t>Character Index View</w:t>
       </w:r>
+      <w:r>
+        <w:rPr>
+          <w:noProof/>
+          <w:lang w:eastAsia="zh-CN"/>
+        </w:rPr>
+        <w:t xml:space="preserve"> </w:t>
+      </w:r>
     </w:p>
     <w:p>
       <w:pPr>
@@ -3598,16 +3616,14 @@
         </w:rPr>
         <w:t xml:space="preserve">In order to play the game, the user must create four characters. The user </w:t>
       </w:r>
-      <w:proofErr w:type="gramStart"/>
-      <w:r>
-        <w:rPr>
-          <w:rFonts w:ascii="Arial" w:hAnsi="Arial" w:cs="Arial"/>
-          <w:sz w:val="24"/>
-          <w:szCs w:val="24"/>
-        </w:rPr>
-        <w:t>is allowed to</w:t>
-      </w:r>
-      <w:proofErr w:type="gramEnd"/>
+      <w:r>
+        <w:rPr>
+          <w:rFonts w:ascii="Arial" w:hAnsi="Arial" w:cs="Arial"/>
+          <w:sz w:val="24"/>
+          <w:szCs w:val="24"/>
+        </w:rPr>
+        <w:t>can</w:t>
+      </w:r>
       <w:r>
         <w:rPr>
           <w:rFonts w:ascii="Arial" w:hAnsi="Arial" w:cs="Arial"/>
@@ -3774,17 +3790,14 @@
     <w:p>
       <w:pPr>
         <w:spacing w:before="180" w:after="180" w:line="240" w:lineRule="auto"/>
-        <w:ind w:left="1080"/>
-        <w:rPr>
-          <w:rFonts w:ascii="Arial" w:hAnsi="Arial" w:cs="Arial"/>
-          <w:b/>
-          <w:sz w:val="24"/>
-          <w:szCs w:val="24"/>
-          <w:u w:val="single"/>
-        </w:rPr>
-      </w:pPr>
-      <w:bookmarkStart w:id="0" w:name="_GoBack"/>
-      <w:bookmarkEnd w:id="0"/>
+        <w:rPr>
+          <w:rFonts w:ascii="Arial" w:hAnsi="Arial" w:cs="Arial"/>
+          <w:b/>
+          <w:sz w:val="24"/>
+          <w:szCs w:val="24"/>
+          <w:u w:val="single"/>
+        </w:rPr>
+      </w:pPr>
     </w:p>
     <w:p>
       <w:pPr>
@@ -6357,25 +6370,7 @@
           <w:sz w:val="24"/>
           <w:szCs w:val="24"/>
         </w:rPr>
-        <w:t xml:space="preserve">????? are unencountered monsters. When you encounter a monster, their name will replace the ?????????. This idea definitely riff on a </w:t>
-      </w:r>
-      <w:proofErr w:type="spellStart"/>
-      <w:r>
-        <w:rPr>
-          <w:rFonts w:ascii="Arial" w:hAnsi="Arial" w:cs="Arial"/>
-          <w:sz w:val="24"/>
-          <w:szCs w:val="24"/>
-        </w:rPr>
-        <w:t>Pokédex</w:t>
-      </w:r>
-      <w:proofErr w:type="spellEnd"/>
-      <w:r>
-        <w:rPr>
-          <w:rFonts w:ascii="Arial" w:hAnsi="Arial" w:cs="Arial"/>
-          <w:sz w:val="24"/>
-          <w:szCs w:val="24"/>
-        </w:rPr>
-        <w:t xml:space="preserve"> in Pokémon. </w:t>
+        <w:t xml:space="preserve">????? are unencountered monsters. When you encounter a monster, their name will replace the ?????????. This idea definitely riff on a Pokédex in Pokémon. </w:t>
       </w:r>
     </w:p>
     <w:p>
@@ -7697,51 +7692,7 @@
           <w:szCs w:val="24"/>
           <w:shd w:val="clear" w:color="auto" w:fill="FFFFFF"/>
         </w:rPr>
-        <w:t xml:space="preserve">The Item dropped by defeated Monster will immediately enhance the Character that delivered the final blow. The items have different classes, such as </w:t>
-      </w:r>
-      <w:proofErr w:type="spellStart"/>
-      <w:r>
-        <w:rPr>
-          <w:rFonts w:ascii="Arial" w:eastAsia="Times New Roman" w:hAnsi="Arial" w:cs="Arial"/>
-          <w:color w:val="000000"/>
-          <w:sz w:val="24"/>
-          <w:szCs w:val="24"/>
-          <w:shd w:val="clear" w:color="auto" w:fill="FFFFFF"/>
-        </w:rPr>
-        <w:t>armour</w:t>
-      </w:r>
-      <w:proofErr w:type="spellEnd"/>
-      <w:r>
-        <w:rPr>
-          <w:rFonts w:ascii="Arial" w:eastAsia="Times New Roman" w:hAnsi="Arial" w:cs="Arial"/>
-          <w:color w:val="000000"/>
-          <w:sz w:val="24"/>
-          <w:szCs w:val="24"/>
-          <w:shd w:val="clear" w:color="auto" w:fill="FFFFFF"/>
-        </w:rPr>
-        <w:t xml:space="preserve">, weapon, boots etc., as well as the ability to modify the different skills that a fighter has. The number of modification points provided by the weapon will be based on the overall power of the monster team defeated. </w:t>
-      </w:r>
-      <w:proofErr w:type="spellStart"/>
-      <w:r>
-        <w:rPr>
-          <w:rFonts w:ascii="Arial" w:eastAsia="Times New Roman" w:hAnsi="Arial" w:cs="Arial"/>
-          <w:color w:val="000000"/>
-          <w:sz w:val="24"/>
-          <w:szCs w:val="24"/>
-          <w:shd w:val="clear" w:color="auto" w:fill="FFFFFF"/>
-        </w:rPr>
-        <w:t>Armour</w:t>
-      </w:r>
-      <w:proofErr w:type="spellEnd"/>
-      <w:r>
-        <w:rPr>
-          <w:rFonts w:ascii="Arial" w:eastAsia="Times New Roman" w:hAnsi="Arial" w:cs="Arial"/>
-          <w:color w:val="000000"/>
-          <w:sz w:val="24"/>
-          <w:szCs w:val="24"/>
-          <w:shd w:val="clear" w:color="auto" w:fill="FFFFFF"/>
-        </w:rPr>
-        <w:t xml:space="preserve"> could potentially enhance the carrier’s Defense, a weapon, could increase the carrier’s Attack, a pendant could increase the carrier’s HPs and so on. </w:t>
+        <w:t xml:space="preserve">The Item dropped by defeated Monster will immediately enhance the Character that delivered the final blow. The items have different classes, such as armour, weapon, boots etc., as well as the ability to modify the different skills that a fighter has. The number of modification points provided by the weapon will be based on the overall power of the monster team defeated. Armour could potentially enhance the carrier’s Defense, a weapon, could increase the carrier’s Attack, a pendant could increase the carrier’s HPs and so on. </w:t>
       </w:r>
     </w:p>
     <w:p>
@@ -8306,20 +8257,50 @@
           <w:szCs w:val="24"/>
           <w:shd w:val="clear" w:color="auto" w:fill="FFFFFF"/>
         </w:rPr>
-        <w:t>After a Game reaches the “</w:t>
-      </w:r>
-      <w:proofErr w:type="spellStart"/>
-      <w:r>
-        <w:rPr>
-          <w:rFonts w:ascii="Arial" w:eastAsia="Times New Roman" w:hAnsi="Arial" w:cs="Arial"/>
+        <w:t>After a Game reaches the “gameOver” state, that Game instance will send a score to the Leaderboard so that the highest scores can be stored and viewable for the user in a specific screen. The Leaderboard will be updated once a game is done and allow the user to retrieve the score list in descending order from the highest to the lowest for a certain range, say, top 10 or 25.</w:t>
+      </w:r>
+    </w:p>
+    <w:p>
+      <w:pPr>
+        <w:spacing w:after="0" w:line="240" w:lineRule="auto"/>
+        <w:rPr>
+          <w:rFonts w:ascii="Times New Roman" w:eastAsia="Times New Roman" w:hAnsi="Times New Roman" w:cs="Times New Roman"/>
+          <w:sz w:val="24"/>
+          <w:szCs w:val="24"/>
+        </w:rPr>
+      </w:pPr>
+    </w:p>
+    <w:p>
+      <w:pPr>
+        <w:spacing w:after="0" w:line="240" w:lineRule="auto"/>
+        <w:rPr>
+          <w:rFonts w:ascii="Times New Roman" w:eastAsia="Times New Roman" w:hAnsi="Times New Roman" w:cs="Times New Roman"/>
+          <w:sz w:val="24"/>
+          <w:szCs w:val="24"/>
+        </w:rPr>
+      </w:pPr>
+      <w:r>
+        <w:rPr>
+          <w:rFonts w:ascii="Arial" w:eastAsia="Times New Roman" w:hAnsi="Arial" w:cs="Arial"/>
+          <w:b/>
+          <w:bCs/>
           <w:color w:val="000000"/>
           <w:sz w:val="24"/>
           <w:szCs w:val="24"/>
           <w:shd w:val="clear" w:color="auto" w:fill="FFFFFF"/>
         </w:rPr>
-        <w:t>gameOver</w:t>
-      </w:r>
-      <w:proofErr w:type="spellEnd"/>
+        <w:t>III. Game Information:</w:t>
+      </w:r>
+    </w:p>
+    <w:p>
+      <w:pPr>
+        <w:spacing w:after="0" w:line="240" w:lineRule="auto"/>
+        <w:rPr>
+          <w:rFonts w:ascii="Times New Roman" w:eastAsia="Times New Roman" w:hAnsi="Times New Roman" w:cs="Times New Roman"/>
+          <w:sz w:val="24"/>
+          <w:szCs w:val="24"/>
+        </w:rPr>
+      </w:pPr>
       <w:r>
         <w:rPr>
           <w:rFonts w:ascii="Arial" w:eastAsia="Times New Roman" w:hAnsi="Arial" w:cs="Arial"/>
@@ -8328,7 +8309,7 @@
           <w:szCs w:val="24"/>
           <w:shd w:val="clear" w:color="auto" w:fill="FFFFFF"/>
         </w:rPr>
-        <w:t>” state, that Game instance will send a score to the Leaderboard so that the highest scores can be stored and viewable for the user in a specific screen. The Leaderboard will be updated once a game is done and allow the user to retrieve the score list in descending order from the highest to the lowest for a certain range, say, top 10 or 25.</w:t>
+        <w:t>Our game will run "tank-style." During creation of characters, you can auto-generate characters or allocate skill points yourself (as well as determining the order in a character stack. You can only hit the character at the top of the opposing team’s stack. When they die, they’re popped.</w:t>
       </w:r>
     </w:p>
     <w:p>
@@ -8353,14 +8334,12 @@
       <w:r>
         <w:rPr>
           <w:rFonts w:ascii="Arial" w:eastAsia="Times New Roman" w:hAnsi="Arial" w:cs="Arial"/>
-          <w:b/>
-          <w:bCs/>
           <w:color w:val="000000"/>
           <w:sz w:val="24"/>
           <w:szCs w:val="24"/>
           <w:shd w:val="clear" w:color="auto" w:fill="FFFFFF"/>
         </w:rPr>
-        <w:t>III. Game Information:</w:t>
+        <w:t>When all of your characters are dead, you’ll be given a score for your party based the amount of experience points gained (as well as some function of the party’s inventory). Therefore, there’s not necessarily a “winner” - just those who have created characters and ordered their battle queues with enough strategy to earn their entire party a place on the leaderboard.</w:t>
       </w:r>
     </w:p>
     <w:p>
@@ -8372,15 +8351,27 @@
           <w:szCs w:val="24"/>
         </w:rPr>
       </w:pPr>
-      <w:r>
-        <w:rPr>
-          <w:rFonts w:ascii="Arial" w:eastAsia="Times New Roman" w:hAnsi="Arial" w:cs="Arial"/>
+    </w:p>
+    <w:p>
+      <w:pPr>
+        <w:spacing w:after="0" w:line="240" w:lineRule="auto"/>
+        <w:rPr>
+          <w:rFonts w:ascii="Times New Roman" w:eastAsia="Times New Roman" w:hAnsi="Times New Roman" w:cs="Times New Roman"/>
+          <w:sz w:val="24"/>
+          <w:szCs w:val="24"/>
+        </w:rPr>
+      </w:pPr>
+      <w:r>
+        <w:rPr>
+          <w:rFonts w:ascii="Arial" w:eastAsia="Times New Roman" w:hAnsi="Arial" w:cs="Arial"/>
+          <w:b/>
+          <w:bCs/>
           <w:color w:val="000000"/>
           <w:sz w:val="24"/>
           <w:szCs w:val="24"/>
           <w:shd w:val="clear" w:color="auto" w:fill="FFFFFF"/>
         </w:rPr>
-        <w:t>Our game will run "tank-style." During creation of characters, you can auto-generate characters or allocate skill points yourself (as well as determining the order in a character stack. You can only hit the character at the top of the opposing team’s stack. When they die, they’re popped.</w:t>
+        <w:t>IV. Combat logic:</w:t>
       </w:r>
     </w:p>
     <w:p>
@@ -8392,16 +8383,6 @@
           <w:szCs w:val="24"/>
         </w:rPr>
       </w:pPr>
-    </w:p>
-    <w:p>
-      <w:pPr>
-        <w:spacing w:after="0" w:line="240" w:lineRule="auto"/>
-        <w:rPr>
-          <w:rFonts w:ascii="Times New Roman" w:eastAsia="Times New Roman" w:hAnsi="Times New Roman" w:cs="Times New Roman"/>
-          <w:sz w:val="24"/>
-          <w:szCs w:val="24"/>
-        </w:rPr>
-      </w:pPr>
       <w:r>
         <w:rPr>
           <w:rFonts w:ascii="Arial" w:eastAsia="Times New Roman" w:hAnsi="Arial" w:cs="Arial"/>
@@ -8410,103 +8391,7 @@
           <w:szCs w:val="24"/>
           <w:shd w:val="clear" w:color="auto" w:fill="FFFFFF"/>
         </w:rPr>
-        <w:t>When all of your characters are dead, you’ll be given a score for your party based the amount of experience points gained (as well as some function of the party’s inventory). Therefore, there’s not necessarily a “winner” - just those who have created characters and ordered their battle queues with enough strategy to earn their entire party a place on the leaderboard.</w:t>
-      </w:r>
-    </w:p>
-    <w:p>
-      <w:pPr>
-        <w:spacing w:after="0" w:line="240" w:lineRule="auto"/>
-        <w:rPr>
-          <w:rFonts w:ascii="Times New Roman" w:eastAsia="Times New Roman" w:hAnsi="Times New Roman" w:cs="Times New Roman"/>
-          <w:sz w:val="24"/>
-          <w:szCs w:val="24"/>
-        </w:rPr>
-      </w:pPr>
-    </w:p>
-    <w:p>
-      <w:pPr>
-        <w:spacing w:after="0" w:line="240" w:lineRule="auto"/>
-        <w:rPr>
-          <w:rFonts w:ascii="Times New Roman" w:eastAsia="Times New Roman" w:hAnsi="Times New Roman" w:cs="Times New Roman"/>
-          <w:sz w:val="24"/>
-          <w:szCs w:val="24"/>
-        </w:rPr>
-      </w:pPr>
-      <w:r>
-        <w:rPr>
-          <w:rFonts w:ascii="Arial" w:eastAsia="Times New Roman" w:hAnsi="Arial" w:cs="Arial"/>
-          <w:b/>
-          <w:bCs/>
-          <w:color w:val="000000"/>
-          <w:sz w:val="24"/>
-          <w:szCs w:val="24"/>
-          <w:shd w:val="clear" w:color="auto" w:fill="FFFFFF"/>
-        </w:rPr>
-        <w:t>IV. Combat logic:</w:t>
-      </w:r>
-    </w:p>
-    <w:p>
-      <w:pPr>
-        <w:spacing w:after="0" w:line="240" w:lineRule="auto"/>
-        <w:rPr>
-          <w:rFonts w:ascii="Times New Roman" w:eastAsia="Times New Roman" w:hAnsi="Times New Roman" w:cs="Times New Roman"/>
-          <w:sz w:val="24"/>
-          <w:szCs w:val="24"/>
-        </w:rPr>
-      </w:pPr>
-      <w:r>
-        <w:rPr>
-          <w:rFonts w:ascii="Arial" w:eastAsia="Times New Roman" w:hAnsi="Arial" w:cs="Arial"/>
-          <w:color w:val="000000"/>
-          <w:sz w:val="24"/>
-          <w:szCs w:val="24"/>
-          <w:shd w:val="clear" w:color="auto" w:fill="FFFFFF"/>
-        </w:rPr>
-        <w:t xml:space="preserve">When creating a new battle, all remaining characters are enqueued with the fresh batch of newly generated monsters in order of </w:t>
-      </w:r>
-      <w:proofErr w:type="spellStart"/>
-      <w:r>
-        <w:rPr>
-          <w:rFonts w:ascii="Arial" w:eastAsia="Times New Roman" w:hAnsi="Arial" w:cs="Arial"/>
-          <w:color w:val="000000"/>
-          <w:sz w:val="24"/>
-          <w:szCs w:val="24"/>
-          <w:shd w:val="clear" w:color="auto" w:fill="FFFFFF"/>
-        </w:rPr>
-        <w:t>dex</w:t>
-      </w:r>
-      <w:proofErr w:type="spellEnd"/>
-      <w:r>
-        <w:rPr>
-          <w:rFonts w:ascii="Arial" w:eastAsia="Times New Roman" w:hAnsi="Arial" w:cs="Arial"/>
-          <w:color w:val="000000"/>
-          <w:sz w:val="24"/>
-          <w:szCs w:val="24"/>
-          <w:shd w:val="clear" w:color="auto" w:fill="FFFFFF"/>
-        </w:rPr>
-        <w:t xml:space="preserve">. This is the </w:t>
-      </w:r>
-      <w:proofErr w:type="spellStart"/>
-      <w:r>
-        <w:rPr>
-          <w:rFonts w:ascii="Arial" w:eastAsia="Times New Roman" w:hAnsi="Arial" w:cs="Arial"/>
-          <w:color w:val="000000"/>
-          <w:sz w:val="24"/>
-          <w:szCs w:val="24"/>
-          <w:shd w:val="clear" w:color="auto" w:fill="FFFFFF"/>
-        </w:rPr>
-        <w:t>combatQueue</w:t>
-      </w:r>
-      <w:proofErr w:type="spellEnd"/>
-      <w:r>
-        <w:rPr>
-          <w:rFonts w:ascii="Arial" w:eastAsia="Times New Roman" w:hAnsi="Arial" w:cs="Arial"/>
-          <w:color w:val="000000"/>
-          <w:sz w:val="24"/>
-          <w:szCs w:val="24"/>
-          <w:shd w:val="clear" w:color="auto" w:fill="FFFFFF"/>
-        </w:rPr>
-        <w:t xml:space="preserve">, which determines move number. </w:t>
+        <w:t xml:space="preserve">When creating a new battle, all remaining characters are enqueued with the fresh batch of newly generated monsters in order of dex. This is the combatQueue, which determines move number. </w:t>
       </w:r>
     </w:p>
     <w:p>
@@ -8537,95 +8422,7 @@
           <w:szCs w:val="24"/>
           <w:shd w:val="clear" w:color="auto" w:fill="FFFFFF"/>
         </w:rPr>
-        <w:t xml:space="preserve">1. </w:t>
-      </w:r>
-      <w:proofErr w:type="spellStart"/>
-      <w:r>
-        <w:rPr>
-          <w:rFonts w:ascii="Arial" w:eastAsia="Times New Roman" w:hAnsi="Arial" w:cs="Arial"/>
-          <w:color w:val="000000"/>
-          <w:sz w:val="24"/>
-          <w:szCs w:val="24"/>
-          <w:shd w:val="clear" w:color="auto" w:fill="FFFFFF"/>
-        </w:rPr>
-        <w:t>Dequeue</w:t>
-      </w:r>
-      <w:proofErr w:type="spellEnd"/>
-      <w:r>
-        <w:rPr>
-          <w:rFonts w:ascii="Arial" w:eastAsia="Times New Roman" w:hAnsi="Arial" w:cs="Arial"/>
-          <w:color w:val="000000"/>
-          <w:sz w:val="24"/>
-          <w:szCs w:val="24"/>
-          <w:shd w:val="clear" w:color="auto" w:fill="FFFFFF"/>
-        </w:rPr>
-        <w:t xml:space="preserve"> the </w:t>
-      </w:r>
-      <w:proofErr w:type="spellStart"/>
-      <w:r>
-        <w:rPr>
-          <w:rFonts w:ascii="Arial" w:eastAsia="Times New Roman" w:hAnsi="Arial" w:cs="Arial"/>
-          <w:color w:val="000000"/>
-          <w:sz w:val="24"/>
-          <w:szCs w:val="24"/>
-          <w:shd w:val="clear" w:color="auto" w:fill="FFFFFF"/>
-        </w:rPr>
-        <w:t>combatQueue</w:t>
-      </w:r>
-      <w:proofErr w:type="spellEnd"/>
-      <w:r>
-        <w:rPr>
-          <w:rFonts w:ascii="Arial" w:eastAsia="Times New Roman" w:hAnsi="Arial" w:cs="Arial"/>
-          <w:color w:val="000000"/>
-          <w:sz w:val="24"/>
-          <w:szCs w:val="24"/>
-          <w:shd w:val="clear" w:color="auto" w:fill="FFFFFF"/>
-        </w:rPr>
-        <w:t xml:space="preserve">. If </w:t>
-      </w:r>
-      <w:proofErr w:type="spellStart"/>
-      <w:r>
-        <w:rPr>
-          <w:rFonts w:ascii="Arial" w:eastAsia="Times New Roman" w:hAnsi="Arial" w:cs="Arial"/>
-          <w:color w:val="000000"/>
-          <w:sz w:val="24"/>
-          <w:szCs w:val="24"/>
-          <w:shd w:val="clear" w:color="auto" w:fill="FFFFFF"/>
-        </w:rPr>
-        <w:t>isAlive</w:t>
-      </w:r>
-      <w:proofErr w:type="spellEnd"/>
-      <w:r>
-        <w:rPr>
-          <w:rFonts w:ascii="Arial" w:eastAsia="Times New Roman" w:hAnsi="Arial" w:cs="Arial"/>
-          <w:color w:val="000000"/>
-          <w:sz w:val="24"/>
-          <w:szCs w:val="24"/>
-          <w:shd w:val="clear" w:color="auto" w:fill="FFFFFF"/>
-        </w:rPr>
-        <w:t xml:space="preserve"> == false, </w:t>
-      </w:r>
-      <w:proofErr w:type="spellStart"/>
-      <w:r>
-        <w:rPr>
-          <w:rFonts w:ascii="Arial" w:eastAsia="Times New Roman" w:hAnsi="Arial" w:cs="Arial"/>
-          <w:color w:val="000000"/>
-          <w:sz w:val="24"/>
-          <w:szCs w:val="24"/>
-          <w:shd w:val="clear" w:color="auto" w:fill="FFFFFF"/>
-        </w:rPr>
-        <w:t>dequeue</w:t>
-      </w:r>
-      <w:proofErr w:type="spellEnd"/>
-      <w:r>
-        <w:rPr>
-          <w:rFonts w:ascii="Arial" w:eastAsia="Times New Roman" w:hAnsi="Arial" w:cs="Arial"/>
-          <w:color w:val="000000"/>
-          <w:sz w:val="24"/>
-          <w:szCs w:val="24"/>
-          <w:shd w:val="clear" w:color="auto" w:fill="FFFFFF"/>
-        </w:rPr>
-        <w:t xml:space="preserve"> again. Else, attack the fighter at the top of the opposite team’s stack.</w:t>
+        <w:t>1. Dequeue the combatQueue. If isAlive == false, dequeue again. Else, attack the fighter at the top of the opposite team’s stack.</w:t>
       </w:r>
     </w:p>
     <w:p>
@@ -8667,95 +8464,7 @@
           <w:szCs w:val="24"/>
           <w:shd w:val="clear" w:color="auto" w:fill="FFFFFF"/>
         </w:rPr>
-        <w:t>(1-20)(</w:t>
-      </w:r>
-      <w:proofErr w:type="spellStart"/>
-      <w:r>
-        <w:rPr>
-          <w:rFonts w:ascii="Arial" w:eastAsia="Times New Roman" w:hAnsi="Arial" w:cs="Arial"/>
-          <w:color w:val="000000"/>
-          <w:sz w:val="24"/>
-          <w:szCs w:val="24"/>
-          <w:shd w:val="clear" w:color="auto" w:fill="FFFFFF"/>
-        </w:rPr>
-        <w:t>AttackerLevel</w:t>
-      </w:r>
-      <w:proofErr w:type="spellEnd"/>
-      <w:r>
-        <w:rPr>
-          <w:rFonts w:ascii="Arial" w:eastAsia="Times New Roman" w:hAnsi="Arial" w:cs="Arial"/>
-          <w:color w:val="000000"/>
-          <w:sz w:val="24"/>
-          <w:szCs w:val="24"/>
-          <w:shd w:val="clear" w:color="auto" w:fill="FFFFFF"/>
-        </w:rPr>
-        <w:t xml:space="preserve"> + </w:t>
-      </w:r>
-      <w:proofErr w:type="spellStart"/>
-      <w:r>
-        <w:rPr>
-          <w:rFonts w:ascii="Arial" w:eastAsia="Times New Roman" w:hAnsi="Arial" w:cs="Arial"/>
-          <w:color w:val="000000"/>
-          <w:sz w:val="24"/>
-          <w:szCs w:val="24"/>
-          <w:shd w:val="clear" w:color="auto" w:fill="FFFFFF"/>
-        </w:rPr>
-        <w:t>AttackerStrength</w:t>
-      </w:r>
-      <w:proofErr w:type="spellEnd"/>
-      <w:r>
-        <w:rPr>
-          <w:rFonts w:ascii="Arial" w:eastAsia="Times New Roman" w:hAnsi="Arial" w:cs="Arial"/>
-          <w:color w:val="000000"/>
-          <w:sz w:val="24"/>
-          <w:szCs w:val="24"/>
-          <w:shd w:val="clear" w:color="auto" w:fill="FFFFFF"/>
-        </w:rPr>
-        <w:t>) - (1-20)(</w:t>
-      </w:r>
-      <w:proofErr w:type="spellStart"/>
-      <w:r>
-        <w:rPr>
-          <w:rFonts w:ascii="Arial" w:eastAsia="Times New Roman" w:hAnsi="Arial" w:cs="Arial"/>
-          <w:color w:val="000000"/>
-          <w:sz w:val="24"/>
-          <w:szCs w:val="24"/>
-          <w:shd w:val="clear" w:color="auto" w:fill="FFFFFF"/>
-        </w:rPr>
-        <w:t>DefenderLevel</w:t>
-      </w:r>
-      <w:proofErr w:type="spellEnd"/>
-      <w:r>
-        <w:rPr>
-          <w:rFonts w:ascii="Arial" w:eastAsia="Times New Roman" w:hAnsi="Arial" w:cs="Arial"/>
-          <w:color w:val="000000"/>
-          <w:sz w:val="24"/>
-          <w:szCs w:val="24"/>
-          <w:shd w:val="clear" w:color="auto" w:fill="FFFFFF"/>
-        </w:rPr>
-        <w:t xml:space="preserve"> + </w:t>
-      </w:r>
-      <w:proofErr w:type="spellStart"/>
-      <w:r>
-        <w:rPr>
-          <w:rFonts w:ascii="Arial" w:eastAsia="Times New Roman" w:hAnsi="Arial" w:cs="Arial"/>
-          <w:color w:val="000000"/>
-          <w:sz w:val="24"/>
-          <w:szCs w:val="24"/>
-          <w:shd w:val="clear" w:color="auto" w:fill="FFFFFF"/>
-        </w:rPr>
-        <w:t>DefenderDefense</w:t>
-      </w:r>
-      <w:proofErr w:type="spellEnd"/>
-      <w:r>
-        <w:rPr>
-          <w:rFonts w:ascii="Arial" w:eastAsia="Times New Roman" w:hAnsi="Arial" w:cs="Arial"/>
-          <w:color w:val="000000"/>
-          <w:sz w:val="24"/>
-          <w:szCs w:val="24"/>
-          <w:shd w:val="clear" w:color="auto" w:fill="FFFFFF"/>
-        </w:rPr>
-        <w:t>)</w:t>
+        <w:t>(1-20)(AttackerLevel + AttackerStrength) - (1-20)(DefenderLevel + DefenderDefense)</w:t>
       </w:r>
     </w:p>
     <w:p>
@@ -8786,29 +8495,7 @@
           <w:szCs w:val="24"/>
           <w:shd w:val="clear" w:color="auto" w:fill="FFFFFF"/>
         </w:rPr>
-        <w:t xml:space="preserve">Where (1-20) is a simulated D20 dice roll </w:t>
-      </w:r>
-      <w:proofErr w:type="spellStart"/>
-      <w:r>
-        <w:rPr>
-          <w:rFonts w:ascii="Arial" w:eastAsia="Times New Roman" w:hAnsi="Arial" w:cs="Arial"/>
-          <w:color w:val="000000"/>
-          <w:sz w:val="24"/>
-          <w:szCs w:val="24"/>
-          <w:shd w:val="clear" w:color="auto" w:fill="FFFFFF"/>
-        </w:rPr>
-        <w:t>equalling</w:t>
-      </w:r>
-      <w:proofErr w:type="spellEnd"/>
-      <w:r>
-        <w:rPr>
-          <w:rFonts w:ascii="Arial" w:eastAsia="Times New Roman" w:hAnsi="Arial" w:cs="Arial"/>
-          <w:color w:val="000000"/>
-          <w:sz w:val="24"/>
-          <w:szCs w:val="24"/>
-          <w:shd w:val="clear" w:color="auto" w:fill="FFFFFF"/>
-        </w:rPr>
-        <w:t xml:space="preserve"> between 0.1 to 2.0. Negative scores are misses.</w:t>
+        <w:t>Where (1-20) is a simulated D20 dice roll equalling between 0.1 to 2.0. Negative scores are misses.</w:t>
       </w:r>
     </w:p>
     <w:p>
@@ -8839,29 +8526,7 @@
           <w:szCs w:val="24"/>
           <w:shd w:val="clear" w:color="auto" w:fill="FFFFFF"/>
         </w:rPr>
-        <w:t xml:space="preserve">3. If there is a hit, </w:t>
-      </w:r>
-      <w:proofErr w:type="spellStart"/>
-      <w:r>
-        <w:rPr>
-          <w:rFonts w:ascii="Arial" w:eastAsia="Times New Roman" w:hAnsi="Arial" w:cs="Arial"/>
-          <w:color w:val="000000"/>
-          <w:sz w:val="24"/>
-          <w:szCs w:val="24"/>
-          <w:shd w:val="clear" w:color="auto" w:fill="FFFFFF"/>
-        </w:rPr>
-        <w:t>DefenderHP</w:t>
-      </w:r>
-      <w:proofErr w:type="spellEnd"/>
-      <w:r>
-        <w:rPr>
-          <w:rFonts w:ascii="Arial" w:eastAsia="Times New Roman" w:hAnsi="Arial" w:cs="Arial"/>
-          <w:color w:val="000000"/>
-          <w:sz w:val="24"/>
-          <w:szCs w:val="24"/>
-          <w:shd w:val="clear" w:color="auto" w:fill="FFFFFF"/>
-        </w:rPr>
-        <w:t xml:space="preserve"> -= Damage.</w:t>
+        <w:t>3. If there is a hit, DefenderHP -= Damage.</w:t>
       </w:r>
     </w:p>
     <w:p>
@@ -8892,29 +8557,7 @@
           <w:szCs w:val="24"/>
           <w:shd w:val="clear" w:color="auto" w:fill="FFFFFF"/>
         </w:rPr>
-        <w:t xml:space="preserve">4. Check if the character is alive - </w:t>
-      </w:r>
-      <w:proofErr w:type="spellStart"/>
-      <w:r>
-        <w:rPr>
-          <w:rFonts w:ascii="Arial" w:eastAsia="Times New Roman" w:hAnsi="Arial" w:cs="Arial"/>
-          <w:color w:val="000000"/>
-          <w:sz w:val="24"/>
-          <w:szCs w:val="24"/>
-          <w:shd w:val="clear" w:color="auto" w:fill="FFFFFF"/>
-        </w:rPr>
-        <w:t>isAlive</w:t>
-      </w:r>
-      <w:proofErr w:type="spellEnd"/>
-      <w:r>
-        <w:rPr>
-          <w:rFonts w:ascii="Arial" w:eastAsia="Times New Roman" w:hAnsi="Arial" w:cs="Arial"/>
-          <w:color w:val="000000"/>
-          <w:sz w:val="24"/>
-          <w:szCs w:val="24"/>
-          <w:shd w:val="clear" w:color="auto" w:fill="FFFFFF"/>
-        </w:rPr>
-        <w:t>(). If it is not alive, dequeue.  If the dead fighter is a monster, generate an item and grant it to the last character to land a hit. Update the score.</w:t>
+        <w:t>4. Check if the character is alive - isAlive(). If it is not alive, dequeue.  If the dead fighter is a monster, generate an item and grant it to the last character to land a hit. Update the score.</w:t>
       </w:r>
     </w:p>
     <w:p>
@@ -8936,29 +8579,7 @@
           <w:shd w:val="clear" w:color="auto" w:fill="FFFFFF"/>
         </w:rPr>
         <w:tab/>
-        <w:t xml:space="preserve">If the fighter is alive, enqueue the fighter in the </w:t>
-      </w:r>
-      <w:proofErr w:type="spellStart"/>
-      <w:r>
-        <w:rPr>
-          <w:rFonts w:ascii="Arial" w:eastAsia="Times New Roman" w:hAnsi="Arial" w:cs="Arial"/>
-          <w:color w:val="000000"/>
-          <w:sz w:val="24"/>
-          <w:szCs w:val="24"/>
-          <w:shd w:val="clear" w:color="auto" w:fill="FFFFFF"/>
-        </w:rPr>
-        <w:t>combatQueue</w:t>
-      </w:r>
-      <w:proofErr w:type="spellEnd"/>
-      <w:r>
-        <w:rPr>
-          <w:rFonts w:ascii="Arial" w:eastAsia="Times New Roman" w:hAnsi="Arial" w:cs="Arial"/>
-          <w:color w:val="000000"/>
-          <w:sz w:val="24"/>
-          <w:szCs w:val="24"/>
-          <w:shd w:val="clear" w:color="auto" w:fill="FFFFFF"/>
-        </w:rPr>
-        <w:t>.</w:t>
+        <w:t>If the fighter is alive, enqueue the fighter in the combatQueue.</w:t>
       </w:r>
     </w:p>
     <w:p>
@@ -9020,51 +8641,7 @@
           <w:szCs w:val="24"/>
           <w:shd w:val="clear" w:color="auto" w:fill="FFFFFF"/>
         </w:rPr>
-        <w:t>5. If monster stack is empty but the character queue is not, display that you've entered a new portion of the dungeon. Generate a new round. (</w:t>
-      </w:r>
-      <w:proofErr w:type="spellStart"/>
-      <w:r>
-        <w:rPr>
-          <w:rFonts w:ascii="Arial" w:eastAsia="Times New Roman" w:hAnsi="Arial" w:cs="Arial"/>
-          <w:color w:val="000000"/>
-          <w:sz w:val="24"/>
-          <w:szCs w:val="24"/>
-          <w:shd w:val="clear" w:color="auto" w:fill="FFFFFF"/>
-        </w:rPr>
-        <w:t>roundNumber</w:t>
-      </w:r>
-      <w:proofErr w:type="spellEnd"/>
-      <w:r>
-        <w:rPr>
-          <w:rFonts w:ascii="Arial" w:eastAsia="Times New Roman" w:hAnsi="Arial" w:cs="Arial"/>
-          <w:color w:val="000000"/>
-          <w:sz w:val="24"/>
-          <w:szCs w:val="24"/>
-          <w:shd w:val="clear" w:color="auto" w:fill="FFFFFF"/>
-        </w:rPr>
-        <w:t xml:space="preserve">++, new monsters, new </w:t>
-      </w:r>
-      <w:proofErr w:type="spellStart"/>
-      <w:r>
-        <w:rPr>
-          <w:rFonts w:ascii="Arial" w:eastAsia="Times New Roman" w:hAnsi="Arial" w:cs="Arial"/>
-          <w:color w:val="000000"/>
-          <w:sz w:val="24"/>
-          <w:szCs w:val="24"/>
-          <w:shd w:val="clear" w:color="auto" w:fill="FFFFFF"/>
-        </w:rPr>
-        <w:t>combatQueue</w:t>
-      </w:r>
-      <w:proofErr w:type="spellEnd"/>
-      <w:r>
-        <w:rPr>
-          <w:rFonts w:ascii="Arial" w:eastAsia="Times New Roman" w:hAnsi="Arial" w:cs="Arial"/>
-          <w:color w:val="000000"/>
-          <w:sz w:val="24"/>
-          <w:szCs w:val="24"/>
-          <w:shd w:val="clear" w:color="auto" w:fill="FFFFFF"/>
-        </w:rPr>
-        <w:t>). Update the score. Start at 1.</w:t>
+        <w:t>5. If monster stack is empty but the character queue is not, display that you've entered a new portion of the dungeon. Generate a new round. (roundNumber++, new monsters, new combatQueue). Update the score. Start at 1.</w:t>
       </w:r>
     </w:p>
     <w:p>
@@ -9267,27 +8844,7 @@
         <w:sz w:val="20"/>
         <w:szCs w:val="20"/>
       </w:rPr>
-      <w:t xml:space="preserve">Submitted by: Heather </w:t>
-    </w:r>
-    <w:proofErr w:type="spellStart"/>
-    <w:r>
-      <w:rPr>
-        <w:rFonts w:ascii="Arial" w:hAnsi="Arial" w:cs="Arial"/>
-        <w:color w:val="000000"/>
-        <w:sz w:val="20"/>
-        <w:szCs w:val="20"/>
-      </w:rPr>
-      <w:t>Wensler</w:t>
-    </w:r>
-    <w:proofErr w:type="spellEnd"/>
-    <w:r>
-      <w:rPr>
-        <w:rFonts w:ascii="Arial" w:hAnsi="Arial" w:cs="Arial"/>
-        <w:color w:val="000000"/>
-        <w:sz w:val="20"/>
-        <w:szCs w:val="20"/>
-      </w:rPr>
-      <w:t xml:space="preserve">, Matthew </w:t>
+      <w:t xml:space="preserve">Submitted by: Heather Wensler, Matthew </w:t>
     </w:r>
     <w:r>
       <w:rPr>

</xml_diff>

<commit_message>
updated specs and MVC
</commit_message>
<xml_diff>
--- a/Documentation/Specs.docx
+++ b/Documentation/Specs.docx
@@ -1,6 +1,6 @@
 
 <file path=word/document.xml><?xml version="1.0" encoding="utf-8"?>
-<w:document xmlns:wpc="http://schemas.microsoft.com/office/word/2010/wordprocessingCanvas" xmlns:mo="http://schemas.microsoft.com/office/mac/office/2008/main" xmlns:mc="http://schemas.openxmlformats.org/markup-compatibility/2006" xmlns:mv="urn:schemas-microsoft-com:mac:vml" xmlns:o="urn:schemas-microsoft-com:office:office" xmlns:r="http://schemas.openxmlformats.org/officeDocument/2006/relationships" xmlns:m="http://schemas.openxmlformats.org/officeDocument/2006/math" xmlns:v="urn:schemas-microsoft-com:vml" xmlns:wp14="http://schemas.microsoft.com/office/word/2010/wordprocessingDrawing" xmlns:wp="http://schemas.openxmlformats.org/drawingml/2006/wordprocessingDrawing" xmlns:w10="urn:schemas-microsoft-com:office:word" xmlns:w="http://schemas.openxmlformats.org/wordprocessingml/2006/main" xmlns:w14="http://schemas.microsoft.com/office/word/2010/wordml" xmlns:w15="http://schemas.microsoft.com/office/word/2012/wordml" xmlns:wpg="http://schemas.microsoft.com/office/word/2010/wordprocessingGroup" xmlns:wpi="http://schemas.microsoft.com/office/word/2010/wordprocessingInk" xmlns:wne="http://schemas.microsoft.com/office/word/2006/wordml" xmlns:wps="http://schemas.microsoft.com/office/word/2010/wordprocessingShape" mc:Ignorable="w14 w15 wp14">
+<w:document xmlns:wpc="http://schemas.microsoft.com/office/word/2010/wordprocessingCanvas" xmlns:cx="http://schemas.microsoft.com/office/drawing/2014/chartex" xmlns:cx1="http://schemas.microsoft.com/office/drawing/2015/9/8/chartex" xmlns:cx2="http://schemas.microsoft.com/office/drawing/2015/10/21/chartex" xmlns:cx3="http://schemas.microsoft.com/office/drawing/2016/5/9/chartex" xmlns:cx4="http://schemas.microsoft.com/office/drawing/2016/5/10/chartex" xmlns:cx5="http://schemas.microsoft.com/office/drawing/2016/5/11/chartex" xmlns:cx6="http://schemas.microsoft.com/office/drawing/2016/5/12/chartex" xmlns:cx7="http://schemas.microsoft.com/office/drawing/2016/5/13/chartex" xmlns:cx8="http://schemas.microsoft.com/office/drawing/2016/5/14/chartex" xmlns:mc="http://schemas.openxmlformats.org/markup-compatibility/2006" xmlns:o="urn:schemas-microsoft-com:office:office" xmlns:r="http://schemas.openxmlformats.org/officeDocument/2006/relationships" xmlns:m="http://schemas.openxmlformats.org/officeDocument/2006/math" xmlns:v="urn:schemas-microsoft-com:vml" xmlns:wp14="http://schemas.microsoft.com/office/word/2010/wordprocessingDrawing" xmlns:wp="http://schemas.openxmlformats.org/drawingml/2006/wordprocessingDrawing" xmlns:w10="urn:schemas-microsoft-com:office:word" xmlns:w="http://schemas.openxmlformats.org/wordprocessingml/2006/main" xmlns:w14="http://schemas.microsoft.com/office/word/2010/wordml" xmlns:w15="http://schemas.microsoft.com/office/word/2012/wordml" xmlns:w16se="http://schemas.microsoft.com/office/word/2015/wordml/symex" xmlns:wpg="http://schemas.microsoft.com/office/word/2010/wordprocessingGroup" xmlns:wpi="http://schemas.microsoft.com/office/word/2010/wordprocessingInk" xmlns:wne="http://schemas.microsoft.com/office/word/2006/wordml" xmlns:wps="http://schemas.microsoft.com/office/word/2010/wordprocessingShape" mc:Ignorable="w14 w15 w16se wp14">
   <w:body>
     <w:p>
       <w:pPr>
@@ -69,29 +69,28 @@
       <w:r>
         <w:rPr>
           <w:noProof/>
-          <w:lang w:eastAsia="zh-CN"/>
         </w:rPr>
         <w:drawing>
-          <wp:anchor distT="0" distB="0" distL="114300" distR="114300" simplePos="0" relativeHeight="251658240" behindDoc="1" locked="0" layoutInCell="1" allowOverlap="1" wp14:anchorId="69FE7C66" wp14:editId="62F74D03">
+          <wp:anchor distT="0" distB="0" distL="114300" distR="114300" simplePos="0" relativeHeight="251678720" behindDoc="1" locked="0" layoutInCell="1" allowOverlap="1" wp14:anchorId="61A4B38E" wp14:editId="1A840001">
             <wp:simplePos x="0" y="0"/>
             <wp:positionH relativeFrom="column">
-              <wp:posOffset>90488</wp:posOffset>
+              <wp:posOffset>-534729</wp:posOffset>
             </wp:positionH>
             <wp:positionV relativeFrom="paragraph">
-              <wp:posOffset>209550</wp:posOffset>
+              <wp:posOffset>230107</wp:posOffset>
             </wp:positionV>
-            <wp:extent cx="5943600" cy="6682105"/>
-            <wp:effectExtent l="0" t="0" r="0" b="4445"/>
+            <wp:extent cx="6645349" cy="6849110"/>
+            <wp:effectExtent l="0" t="0" r="3175" b="8890"/>
             <wp:wrapTight wrapText="bothSides">
               <wp:wrapPolygon edited="0">
                 <wp:start x="0" y="0"/>
-                <wp:lineTo x="0" y="21553"/>
-                <wp:lineTo x="21531" y="21553"/>
-                <wp:lineTo x="21531" y="0"/>
+                <wp:lineTo x="0" y="21568"/>
+                <wp:lineTo x="21548" y="21568"/>
+                <wp:lineTo x="21548" y="0"/>
                 <wp:lineTo x="0" y="0"/>
               </wp:wrapPolygon>
             </wp:wrapTight>
-            <wp:docPr id="20" name="Picture 20"/>
+            <wp:docPr id="2" name="Picture 2"/>
             <wp:cNvGraphicFramePr>
               <a:graphicFrameLocks xmlns:a="http://schemas.openxmlformats.org/drawingml/2006/main" noChangeAspect="1"/>
             </wp:cNvGraphicFramePr>
@@ -103,7 +102,7 @@
                     <pic:cNvPicPr/>
                   </pic:nvPicPr>
                   <pic:blipFill>
-                    <a:blip r:embed="rId7" cstate="print">
+                    <a:blip r:embed="rId7">
                       <a:extLst>
                         <a:ext uri="{28A0092B-C50C-407E-A947-70E740481C1C}">
                           <a14:useLocalDpi xmlns:a14="http://schemas.microsoft.com/office/drawing/2010/main" val="0"/>
@@ -117,7 +116,7 @@
                   <pic:spPr>
                     <a:xfrm>
                       <a:off x="0" y="0"/>
-                      <a:ext cx="5943600" cy="6682105"/>
+                      <a:ext cx="6645349" cy="6849110"/>
                     </a:xfrm>
                     <a:prstGeom prst="rect">
                       <a:avLst/>
@@ -126,12 +125,6 @@
                 </pic:pic>
               </a:graphicData>
             </a:graphic>
-            <wp14:sizeRelH relativeFrom="page">
-              <wp14:pctWidth>0</wp14:pctWidth>
-            </wp14:sizeRelH>
-            <wp14:sizeRelV relativeFrom="page">
-              <wp14:pctHeight>0</wp14:pctHeight>
-            </wp14:sizeRelV>
           </wp:anchor>
         </w:drawing>
       </w:r>
@@ -185,7 +178,6 @@
           <w:noProof/>
           <w:sz w:val="32"/>
           <w:szCs w:val="32"/>
-          <w:lang w:eastAsia="zh-CN"/>
         </w:rPr>
         <w:lastRenderedPageBreak/>
         <w:drawing>
@@ -373,7 +365,6 @@
       <w:r>
         <w:rPr>
           <w:noProof/>
-          <w:lang w:eastAsia="zh-CN"/>
         </w:rPr>
         <w:drawing>
           <wp:anchor distT="0" distB="0" distL="114300" distR="114300" simplePos="0" relativeHeight="251659264" behindDoc="1" locked="0" layoutInCell="1" allowOverlap="1" wp14:anchorId="7238FF95" wp14:editId="0FB1ECFF">
@@ -1161,7 +1152,6 @@
       <w:r>
         <w:rPr>
           <w:noProof/>
-          <w:lang w:eastAsia="zh-CN"/>
         </w:rPr>
         <w:drawing>
           <wp:inline distT="0" distB="0" distL="0" distR="0" wp14:anchorId="37DD9B79" wp14:editId="4BA24A92">
@@ -1295,6 +1285,21 @@
     <w:p>
       <w:pPr>
         <w:spacing w:before="180" w:after="180" w:line="240" w:lineRule="auto"/>
+        <w:rPr>
+          <w:rFonts w:ascii="Arial" w:eastAsia="Times New Roman" w:hAnsi="Arial" w:cs="Arial"/>
+          <w:b/>
+          <w:bCs/>
+          <w:color w:val="2D3B45"/>
+          <w:sz w:val="24"/>
+          <w:szCs w:val="24"/>
+          <w:u w:val="single"/>
+          <w:shd w:val="clear" w:color="auto" w:fill="FFFFFF"/>
+        </w:rPr>
+      </w:pPr>
+    </w:p>
+    <w:p>
+      <w:pPr>
+        <w:spacing w:before="180" w:after="180" w:line="240" w:lineRule="auto"/>
         <w:ind w:left="1080"/>
         <w:rPr>
           <w:rFonts w:ascii="Arial" w:eastAsia="Times New Roman" w:hAnsi="Arial" w:cs="Arial"/>
@@ -1371,26 +1376,9 @@
           <w:shd w:val="clear" w:color="auto" w:fill="FFFFFF"/>
         </w:rPr>
       </w:pPr>
-    </w:p>
-    <w:p>
-      <w:pPr>
-        <w:spacing w:before="180" w:after="180" w:line="240" w:lineRule="auto"/>
-        <w:ind w:left="1080"/>
-        <w:rPr>
-          <w:rFonts w:ascii="Arial" w:eastAsia="Times New Roman" w:hAnsi="Arial" w:cs="Arial"/>
-          <w:b/>
-          <w:bCs/>
-          <w:color w:val="2D3B45"/>
-          <w:sz w:val="24"/>
-          <w:szCs w:val="24"/>
-          <w:u w:val="single"/>
-          <w:shd w:val="clear" w:color="auto" w:fill="FFFFFF"/>
-        </w:rPr>
-      </w:pPr>
       <w:r>
         <w:rPr>
           <w:noProof/>
-          <w:lang w:eastAsia="zh-CN"/>
         </w:rPr>
         <w:lastRenderedPageBreak/>
         <w:drawing>
@@ -1557,7 +1545,6 @@
           <w:szCs w:val="24"/>
           <w:shd w:val="clear" w:color="auto" w:fill="FFFFFF"/>
         </w:rPr>
-        <w:lastRenderedPageBreak/>
         <w:t>Empty List</w:t>
       </w:r>
     </w:p>
@@ -1579,7 +1566,6 @@
       <w:r>
         <w:rPr>
           <w:noProof/>
-          <w:lang w:eastAsia="zh-CN"/>
         </w:rPr>
         <w:drawing>
           <wp:anchor distT="0" distB="0" distL="114300" distR="114300" simplePos="0" relativeHeight="251662336" behindDoc="1" locked="0" layoutInCell="1" allowOverlap="1" wp14:anchorId="470720FA" wp14:editId="1610CDE6">
@@ -2072,9 +2058,7 @@
       <w:r>
         <w:rPr>
           <w:noProof/>
-          <w:lang w:eastAsia="zh-CN"/>
-        </w:rPr>
-        <w:lastRenderedPageBreak/>
+        </w:rPr>
         <w:drawing>
           <wp:anchor distT="0" distB="0" distL="114300" distR="114300" simplePos="0" relativeHeight="251663360" behindDoc="1" locked="0" layoutInCell="1" allowOverlap="1" wp14:anchorId="5AFE3B25" wp14:editId="662FD5C7">
             <wp:simplePos x="0" y="0"/>
@@ -2315,7 +2299,6 @@
       <w:r>
         <w:rPr>
           <w:noProof/>
-          <w:lang w:eastAsia="zh-CN"/>
         </w:rPr>
         <w:lastRenderedPageBreak/>
         <w:drawing>
@@ -2535,7 +2518,6 @@
       <w:r>
         <w:rPr>
           <w:noProof/>
-          <w:lang w:eastAsia="zh-CN"/>
         </w:rPr>
         <w:drawing>
           <wp:anchor distT="0" distB="0" distL="114300" distR="114300" simplePos="0" relativeHeight="251665408" behindDoc="1" locked="0" layoutInCell="1" allowOverlap="1" wp14:anchorId="4C42E510" wp14:editId="3D5A68DC">
@@ -2607,14 +2589,135 @@
           <w:u w:val="single"/>
         </w:rPr>
       </w:pPr>
-      <w:r>
-        <w:rPr>
-          <w:rFonts w:ascii="Arial" w:hAnsi="Arial" w:cs="Arial"/>
-          <w:b/>
-          <w:sz w:val="24"/>
-          <w:szCs w:val="24"/>
-          <w:u w:val="single"/>
-        </w:rPr>
+    </w:p>
+    <w:p>
+      <w:pPr>
+        <w:spacing w:before="180" w:after="180" w:line="240" w:lineRule="auto"/>
+        <w:rPr>
+          <w:rFonts w:ascii="Arial" w:hAnsi="Arial" w:cs="Arial"/>
+          <w:b/>
+          <w:sz w:val="24"/>
+          <w:szCs w:val="24"/>
+          <w:u w:val="single"/>
+        </w:rPr>
+      </w:pPr>
+    </w:p>
+    <w:p>
+      <w:pPr>
+        <w:spacing w:before="180" w:after="180" w:line="240" w:lineRule="auto"/>
+        <w:rPr>
+          <w:rFonts w:ascii="Arial" w:hAnsi="Arial" w:cs="Arial"/>
+          <w:b/>
+          <w:sz w:val="24"/>
+          <w:szCs w:val="24"/>
+          <w:u w:val="single"/>
+        </w:rPr>
+      </w:pPr>
+    </w:p>
+    <w:p>
+      <w:pPr>
+        <w:spacing w:before="180" w:after="180" w:line="240" w:lineRule="auto"/>
+        <w:rPr>
+          <w:rFonts w:ascii="Arial" w:hAnsi="Arial" w:cs="Arial"/>
+          <w:b/>
+          <w:sz w:val="24"/>
+          <w:szCs w:val="24"/>
+          <w:u w:val="single"/>
+        </w:rPr>
+      </w:pPr>
+    </w:p>
+    <w:p>
+      <w:pPr>
+        <w:spacing w:before="180" w:after="180" w:line="240" w:lineRule="auto"/>
+        <w:rPr>
+          <w:rFonts w:ascii="Arial" w:hAnsi="Arial" w:cs="Arial"/>
+          <w:b/>
+          <w:sz w:val="24"/>
+          <w:szCs w:val="24"/>
+          <w:u w:val="single"/>
+        </w:rPr>
+      </w:pPr>
+    </w:p>
+    <w:p>
+      <w:pPr>
+        <w:spacing w:before="180" w:after="180" w:line="240" w:lineRule="auto"/>
+        <w:rPr>
+          <w:rFonts w:ascii="Arial" w:hAnsi="Arial" w:cs="Arial"/>
+          <w:b/>
+          <w:sz w:val="24"/>
+          <w:szCs w:val="24"/>
+          <w:u w:val="single"/>
+        </w:rPr>
+      </w:pPr>
+    </w:p>
+    <w:p>
+      <w:pPr>
+        <w:spacing w:before="180" w:after="180" w:line="240" w:lineRule="auto"/>
+        <w:rPr>
+          <w:rFonts w:ascii="Arial" w:hAnsi="Arial" w:cs="Arial"/>
+          <w:b/>
+          <w:sz w:val="24"/>
+          <w:szCs w:val="24"/>
+          <w:u w:val="single"/>
+        </w:rPr>
+      </w:pPr>
+    </w:p>
+    <w:p>
+      <w:pPr>
+        <w:spacing w:before="180" w:after="180" w:line="240" w:lineRule="auto"/>
+        <w:rPr>
+          <w:rFonts w:ascii="Arial" w:hAnsi="Arial" w:cs="Arial"/>
+          <w:b/>
+          <w:sz w:val="24"/>
+          <w:szCs w:val="24"/>
+          <w:u w:val="single"/>
+        </w:rPr>
+      </w:pPr>
+    </w:p>
+    <w:p>
+      <w:pPr>
+        <w:spacing w:before="180" w:after="180" w:line="240" w:lineRule="auto"/>
+        <w:rPr>
+          <w:rFonts w:ascii="Arial" w:hAnsi="Arial" w:cs="Arial"/>
+          <w:b/>
+          <w:sz w:val="24"/>
+          <w:szCs w:val="24"/>
+          <w:u w:val="single"/>
+        </w:rPr>
+      </w:pPr>
+    </w:p>
+    <w:p>
+      <w:pPr>
+        <w:spacing w:before="180" w:after="180" w:line="240" w:lineRule="auto"/>
+        <w:rPr>
+          <w:rFonts w:ascii="Arial" w:hAnsi="Arial" w:cs="Arial"/>
+          <w:b/>
+          <w:sz w:val="24"/>
+          <w:szCs w:val="24"/>
+          <w:u w:val="single"/>
+        </w:rPr>
+      </w:pPr>
+    </w:p>
+    <w:p>
+      <w:pPr>
+        <w:spacing w:before="180" w:after="180" w:line="240" w:lineRule="auto"/>
+        <w:rPr>
+          <w:rFonts w:ascii="Arial" w:hAnsi="Arial" w:cs="Arial"/>
+          <w:b/>
+          <w:sz w:val="24"/>
+          <w:szCs w:val="24"/>
+          <w:u w:val="single"/>
+        </w:rPr>
+      </w:pPr>
+      <w:r>
+        <w:rPr>
+          <w:rFonts w:ascii="Arial" w:hAnsi="Arial" w:cs="Arial"/>
+          <w:b/>
+          <w:sz w:val="24"/>
+          <w:szCs w:val="24"/>
+          <w:u w:val="single"/>
+        </w:rPr>
+        <w:lastRenderedPageBreak/>
         <w:t>Character Index View</w:t>
       </w:r>
     </w:p>
@@ -2674,11 +2777,9 @@
       <w:r>
         <w:rPr>
           <w:noProof/>
-          <w:lang w:eastAsia="zh-CN"/>
-        </w:rPr>
-        <w:lastRenderedPageBreak/>
+        </w:rPr>
         <w:drawing>
-          <wp:inline distT="0" distB="0" distL="0" distR="0" wp14:anchorId="507595CA" wp14:editId="2F490C88">
+          <wp:inline distT="0" distB="0" distL="0" distR="0" wp14:anchorId="507595CA" wp14:editId="4890E987">
             <wp:extent cx="2451735" cy="2826394"/>
             <wp:effectExtent l="0" t="0" r="12065" b="0"/>
             <wp:docPr id="3" name="Picture 3"/>
@@ -2701,7 +2802,7 @@
                   <pic:spPr>
                     <a:xfrm>
                       <a:off x="0" y="0"/>
-                      <a:ext cx="2556058" cy="2946659"/>
+                      <a:ext cx="2451735" cy="2826394"/>
                     </a:xfrm>
                     <a:prstGeom prst="rect">
                       <a:avLst/>
@@ -2890,6 +2991,7 @@
           <w:rFonts w:ascii="Arial" w:hAnsi="Arial" w:cs="Arial"/>
           <w:b/>
           <w:i/>
+          <w:noProof/>
           <w:sz w:val="24"/>
           <w:szCs w:val="24"/>
         </w:rPr>
@@ -2966,6 +3068,7 @@
           <w:sz w:val="24"/>
           <w:szCs w:val="24"/>
         </w:rPr>
+        <w:lastRenderedPageBreak/>
         <w:t xml:space="preserve">Click on </w:t>
       </w:r>
       <w:r>
@@ -3106,7 +3209,6 @@
           <w:szCs w:val="24"/>
           <w:u w:val="single"/>
         </w:rPr>
-        <w:lastRenderedPageBreak/>
         <w:t>C</w:t>
       </w:r>
       <w:r>
@@ -3176,6 +3278,7 @@
         <w:rPr>
           <w:rFonts w:ascii="Arial" w:hAnsi="Arial" w:cs="Arial"/>
           <w:b/>
+          <w:noProof/>
           <w:sz w:val="24"/>
           <w:szCs w:val="24"/>
           <w:u w:val="single"/>
@@ -3225,8 +3328,6 @@
         </w:rPr>
         <w:t xml:space="preserve"> </w:t>
       </w:r>
-      <w:bookmarkStart w:id="0" w:name="_GoBack"/>
-      <w:bookmarkEnd w:id="0"/>
     </w:p>
     <w:p>
       <w:pPr>
@@ -3274,31 +3375,7 @@
           <w:sz w:val="24"/>
           <w:szCs w:val="24"/>
         </w:rPr>
-        <w:t xml:space="preserve">to </w:t>
-      </w:r>
-      <w:r>
-        <w:rPr>
-          <w:rFonts w:ascii="Arial" w:hAnsi="Arial" w:cs="Arial"/>
-          <w:sz w:val="24"/>
-          <w:szCs w:val="24"/>
-        </w:rPr>
-        <w:t>create</w:t>
-      </w:r>
-      <w:r>
-        <w:rPr>
-          <w:rFonts w:ascii="Arial" w:hAnsi="Arial" w:cs="Arial"/>
-          <w:sz w:val="24"/>
-          <w:szCs w:val="24"/>
-        </w:rPr>
-        <w:t xml:space="preserve"> new characters</w:t>
-      </w:r>
-      <w:r>
-        <w:rPr>
-          <w:rFonts w:ascii="Arial" w:hAnsi="Arial" w:cs="Arial"/>
-          <w:sz w:val="24"/>
-          <w:szCs w:val="24"/>
-        </w:rPr>
-        <w:t xml:space="preserve"> (empty list) OR to update character’s info (not empty) </w:t>
+        <w:t xml:space="preserve">to create new characters (empty list) OR to update character’s info (not empty) </w:t>
       </w:r>
       <w:r>
         <w:rPr>
@@ -3707,7 +3784,6 @@
       <w:r>
         <w:rPr>
           <w:noProof/>
-          <w:lang w:eastAsia="zh-CN"/>
         </w:rPr>
         <w:drawing>
           <wp:anchor distT="0" distB="0" distL="114300" distR="114300" simplePos="0" relativeHeight="251668480" behindDoc="1" locked="0" layoutInCell="1" allowOverlap="1" wp14:anchorId="21C68D4E" wp14:editId="1AB1D054">
@@ -3863,7 +3939,6 @@
           <w:sz w:val="24"/>
           <w:szCs w:val="24"/>
         </w:rPr>
-        <w:lastRenderedPageBreak/>
         <w:t>Empty List</w:t>
       </w:r>
     </w:p>
@@ -3893,7 +3968,6 @@
       <w:r>
         <w:rPr>
           <w:noProof/>
-          <w:lang w:eastAsia="zh-CN"/>
         </w:rPr>
         <w:drawing>
           <wp:inline distT="0" distB="0" distL="0" distR="0" wp14:anchorId="64FEAC73" wp14:editId="192AA4CD">
@@ -4013,7 +4087,6 @@
           <w:sz w:val="24"/>
           <w:szCs w:val="24"/>
         </w:rPr>
-        <w:lastRenderedPageBreak/>
         <w:t>List with items</w:t>
       </w:r>
     </w:p>
@@ -4043,7 +4116,6 @@
       <w:r>
         <w:rPr>
           <w:noProof/>
-          <w:lang w:eastAsia="zh-CN"/>
         </w:rPr>
         <w:drawing>
           <wp:inline distT="0" distB="0" distL="0" distR="0" wp14:anchorId="14010AF7" wp14:editId="070E6BF1">
@@ -4283,14 +4355,28 @@
           <w:u w:val="single"/>
         </w:rPr>
       </w:pPr>
-      <w:r>
-        <w:rPr>
-          <w:rFonts w:ascii="Arial" w:hAnsi="Arial" w:cs="Arial"/>
-          <w:b/>
-          <w:sz w:val="24"/>
-          <w:szCs w:val="24"/>
-          <w:u w:val="single"/>
-        </w:rPr>
+    </w:p>
+    <w:p>
+      <w:pPr>
+        <w:spacing w:before="180" w:after="180" w:line="240" w:lineRule="auto"/>
+        <w:ind w:left="1080"/>
+        <w:rPr>
+          <w:rFonts w:ascii="Arial" w:hAnsi="Arial" w:cs="Arial"/>
+          <w:b/>
+          <w:sz w:val="24"/>
+          <w:szCs w:val="24"/>
+          <w:u w:val="single"/>
+        </w:rPr>
+      </w:pPr>
+      <w:r>
+        <w:rPr>
+          <w:rFonts w:ascii="Arial" w:hAnsi="Arial" w:cs="Arial"/>
+          <w:b/>
+          <w:sz w:val="24"/>
+          <w:szCs w:val="24"/>
+          <w:u w:val="single"/>
+        </w:rPr>
+        <w:lastRenderedPageBreak/>
         <w:t>Inventory Read View</w:t>
       </w:r>
     </w:p>
@@ -4331,9 +4417,7 @@
       <w:r>
         <w:rPr>
           <w:noProof/>
-          <w:lang w:eastAsia="zh-CN"/>
-        </w:rPr>
-        <w:lastRenderedPageBreak/>
+        </w:rPr>
         <w:drawing>
           <wp:inline distT="0" distB="0" distL="0" distR="0" wp14:anchorId="4F4FB798" wp14:editId="40432127">
             <wp:extent cx="1984248" cy="3630168"/>
@@ -4425,7 +4509,6 @@
       <w:r>
         <w:rPr>
           <w:noProof/>
-          <w:lang w:eastAsia="zh-CN"/>
         </w:rPr>
         <w:drawing>
           <wp:anchor distT="0" distB="0" distL="114300" distR="114300" simplePos="0" relativeHeight="251669504" behindDoc="1" locked="0" layoutInCell="1" allowOverlap="1" wp14:anchorId="6A5BB453" wp14:editId="5B21C837">
@@ -4504,14 +4587,41 @@
           <w:u w:val="single"/>
         </w:rPr>
       </w:pPr>
-      <w:r>
-        <w:rPr>
-          <w:rFonts w:ascii="Arial" w:hAnsi="Arial" w:cs="Arial"/>
-          <w:b/>
-          <w:sz w:val="24"/>
-          <w:szCs w:val="24"/>
-          <w:u w:val="single"/>
-        </w:rPr>
+    </w:p>
+    <w:p>
+      <w:pPr>
+        <w:spacing w:before="180" w:after="180" w:line="240" w:lineRule="auto"/>
+        <w:ind w:left="1080"/>
+        <w:rPr>
+          <w:rFonts w:ascii="Arial" w:hAnsi="Arial" w:cs="Arial"/>
+          <w:b/>
+          <w:sz w:val="24"/>
+          <w:szCs w:val="24"/>
+          <w:u w:val="single"/>
+        </w:rPr>
+      </w:pPr>
+    </w:p>
+    <w:p>
+      <w:pPr>
+        <w:spacing w:before="180" w:after="180" w:line="240" w:lineRule="auto"/>
+        <w:ind w:left="1080"/>
+        <w:rPr>
+          <w:rFonts w:ascii="Arial" w:hAnsi="Arial" w:cs="Arial"/>
+          <w:b/>
+          <w:sz w:val="24"/>
+          <w:szCs w:val="24"/>
+          <w:u w:val="single"/>
+        </w:rPr>
+      </w:pPr>
+      <w:r>
+        <w:rPr>
+          <w:rFonts w:ascii="Arial" w:hAnsi="Arial" w:cs="Arial"/>
+          <w:b/>
+          <w:sz w:val="24"/>
+          <w:szCs w:val="24"/>
+          <w:u w:val="single"/>
+        </w:rPr>
+        <w:lastRenderedPageBreak/>
         <w:t>Battle Main View</w:t>
       </w:r>
     </w:p>
@@ -4530,9 +4640,7 @@
       <w:r>
         <w:rPr>
           <w:noProof/>
-          <w:lang w:eastAsia="zh-CN"/>
-        </w:rPr>
-        <w:lastRenderedPageBreak/>
+        </w:rPr>
         <w:drawing>
           <wp:anchor distT="0" distB="0" distL="114300" distR="114300" simplePos="0" relativeHeight="251670528" behindDoc="1" locked="0" layoutInCell="1" allowOverlap="1" wp14:anchorId="3A0ACDAF" wp14:editId="4B817509">
             <wp:simplePos x="0" y="0"/>
@@ -4958,6 +5066,242 @@
           <w:u w:val="single"/>
         </w:rPr>
       </w:pPr>
+    </w:p>
+    <w:p>
+      <w:pPr>
+        <w:spacing w:before="180" w:after="180" w:line="240" w:lineRule="auto"/>
+        <w:ind w:left="1080"/>
+        <w:rPr>
+          <w:rFonts w:ascii="Arial" w:hAnsi="Arial" w:cs="Arial"/>
+          <w:b/>
+          <w:sz w:val="24"/>
+          <w:szCs w:val="24"/>
+          <w:u w:val="single"/>
+        </w:rPr>
+      </w:pPr>
+    </w:p>
+    <w:p>
+      <w:pPr>
+        <w:spacing w:before="180" w:after="180" w:line="240" w:lineRule="auto"/>
+        <w:ind w:left="1080"/>
+        <w:rPr>
+          <w:rFonts w:ascii="Arial" w:hAnsi="Arial" w:cs="Arial"/>
+          <w:b/>
+          <w:sz w:val="24"/>
+          <w:szCs w:val="24"/>
+          <w:u w:val="single"/>
+        </w:rPr>
+      </w:pPr>
+    </w:p>
+    <w:p>
+      <w:pPr>
+        <w:spacing w:before="180" w:after="180" w:line="240" w:lineRule="auto"/>
+        <w:ind w:left="1080"/>
+        <w:rPr>
+          <w:rFonts w:ascii="Arial" w:hAnsi="Arial" w:cs="Arial"/>
+          <w:b/>
+          <w:sz w:val="24"/>
+          <w:szCs w:val="24"/>
+          <w:u w:val="single"/>
+        </w:rPr>
+      </w:pPr>
+    </w:p>
+    <w:p>
+      <w:pPr>
+        <w:spacing w:before="180" w:after="180" w:line="240" w:lineRule="auto"/>
+        <w:ind w:left="1080"/>
+        <w:rPr>
+          <w:rFonts w:ascii="Arial" w:hAnsi="Arial" w:cs="Arial"/>
+          <w:b/>
+          <w:sz w:val="24"/>
+          <w:szCs w:val="24"/>
+          <w:u w:val="single"/>
+        </w:rPr>
+      </w:pPr>
+    </w:p>
+    <w:p>
+      <w:pPr>
+        <w:spacing w:before="180" w:after="180" w:line="240" w:lineRule="auto"/>
+        <w:ind w:left="1080"/>
+        <w:rPr>
+          <w:rFonts w:ascii="Arial" w:hAnsi="Arial" w:cs="Arial"/>
+          <w:b/>
+          <w:sz w:val="24"/>
+          <w:szCs w:val="24"/>
+          <w:u w:val="single"/>
+        </w:rPr>
+      </w:pPr>
+    </w:p>
+    <w:p>
+      <w:pPr>
+        <w:spacing w:before="180" w:after="180" w:line="240" w:lineRule="auto"/>
+        <w:ind w:left="1080"/>
+        <w:rPr>
+          <w:rFonts w:ascii="Arial" w:hAnsi="Arial" w:cs="Arial"/>
+          <w:b/>
+          <w:sz w:val="24"/>
+          <w:szCs w:val="24"/>
+          <w:u w:val="single"/>
+        </w:rPr>
+      </w:pPr>
+    </w:p>
+    <w:p>
+      <w:pPr>
+        <w:spacing w:before="180" w:after="180" w:line="240" w:lineRule="auto"/>
+        <w:ind w:left="1080"/>
+        <w:rPr>
+          <w:rFonts w:ascii="Arial" w:hAnsi="Arial" w:cs="Arial"/>
+          <w:b/>
+          <w:sz w:val="24"/>
+          <w:szCs w:val="24"/>
+          <w:u w:val="single"/>
+        </w:rPr>
+      </w:pPr>
+    </w:p>
+    <w:p>
+      <w:pPr>
+        <w:spacing w:before="180" w:after="180" w:line="240" w:lineRule="auto"/>
+        <w:ind w:left="1080"/>
+        <w:rPr>
+          <w:rFonts w:ascii="Arial" w:hAnsi="Arial" w:cs="Arial"/>
+          <w:b/>
+          <w:sz w:val="24"/>
+          <w:szCs w:val="24"/>
+          <w:u w:val="single"/>
+        </w:rPr>
+      </w:pPr>
+    </w:p>
+    <w:p>
+      <w:pPr>
+        <w:spacing w:before="180" w:after="180" w:line="240" w:lineRule="auto"/>
+        <w:ind w:left="1080"/>
+        <w:rPr>
+          <w:rFonts w:ascii="Arial" w:hAnsi="Arial" w:cs="Arial"/>
+          <w:b/>
+          <w:sz w:val="24"/>
+          <w:szCs w:val="24"/>
+          <w:u w:val="single"/>
+        </w:rPr>
+      </w:pPr>
+    </w:p>
+    <w:p>
+      <w:pPr>
+        <w:spacing w:before="180" w:after="180" w:line="240" w:lineRule="auto"/>
+        <w:ind w:left="1080"/>
+        <w:rPr>
+          <w:rFonts w:ascii="Arial" w:hAnsi="Arial" w:cs="Arial"/>
+          <w:b/>
+          <w:sz w:val="24"/>
+          <w:szCs w:val="24"/>
+          <w:u w:val="single"/>
+        </w:rPr>
+      </w:pPr>
+    </w:p>
+    <w:p>
+      <w:pPr>
+        <w:spacing w:before="180" w:after="180" w:line="240" w:lineRule="auto"/>
+        <w:ind w:left="1080"/>
+        <w:rPr>
+          <w:rFonts w:ascii="Arial" w:hAnsi="Arial" w:cs="Arial"/>
+          <w:b/>
+          <w:sz w:val="24"/>
+          <w:szCs w:val="24"/>
+          <w:u w:val="single"/>
+        </w:rPr>
+      </w:pPr>
+    </w:p>
+    <w:p>
+      <w:pPr>
+        <w:spacing w:before="180" w:after="180" w:line="240" w:lineRule="auto"/>
+        <w:ind w:left="1080"/>
+        <w:rPr>
+          <w:rFonts w:ascii="Arial" w:hAnsi="Arial" w:cs="Arial"/>
+          <w:b/>
+          <w:sz w:val="24"/>
+          <w:szCs w:val="24"/>
+          <w:u w:val="single"/>
+        </w:rPr>
+      </w:pPr>
+    </w:p>
+    <w:p>
+      <w:pPr>
+        <w:spacing w:before="180" w:after="180" w:line="240" w:lineRule="auto"/>
+        <w:ind w:left="1080"/>
+        <w:rPr>
+          <w:rFonts w:ascii="Arial" w:hAnsi="Arial" w:cs="Arial"/>
+          <w:b/>
+          <w:sz w:val="24"/>
+          <w:szCs w:val="24"/>
+          <w:u w:val="single"/>
+        </w:rPr>
+      </w:pPr>
+    </w:p>
+    <w:p>
+      <w:pPr>
+        <w:spacing w:before="180" w:after="180" w:line="240" w:lineRule="auto"/>
+        <w:ind w:left="1080"/>
+        <w:rPr>
+          <w:rFonts w:ascii="Arial" w:hAnsi="Arial" w:cs="Arial"/>
+          <w:b/>
+          <w:sz w:val="24"/>
+          <w:szCs w:val="24"/>
+          <w:u w:val="single"/>
+        </w:rPr>
+      </w:pPr>
+    </w:p>
+    <w:p>
+      <w:pPr>
+        <w:spacing w:before="180" w:after="180" w:line="240" w:lineRule="auto"/>
+        <w:ind w:left="1080"/>
+        <w:rPr>
+          <w:rFonts w:ascii="Arial" w:hAnsi="Arial" w:cs="Arial"/>
+          <w:b/>
+          <w:sz w:val="24"/>
+          <w:szCs w:val="24"/>
+          <w:u w:val="single"/>
+        </w:rPr>
+      </w:pPr>
+    </w:p>
+    <w:p>
+      <w:pPr>
+        <w:spacing w:before="180" w:after="180" w:line="240" w:lineRule="auto"/>
+        <w:ind w:left="1080"/>
+        <w:rPr>
+          <w:rFonts w:ascii="Arial" w:hAnsi="Arial" w:cs="Arial"/>
+          <w:b/>
+          <w:sz w:val="24"/>
+          <w:szCs w:val="24"/>
+          <w:u w:val="single"/>
+        </w:rPr>
+      </w:pPr>
+    </w:p>
+    <w:p>
+      <w:pPr>
+        <w:spacing w:before="180" w:after="180" w:line="240" w:lineRule="auto"/>
+        <w:ind w:left="1080"/>
+        <w:rPr>
+          <w:rFonts w:ascii="Arial" w:hAnsi="Arial" w:cs="Arial"/>
+          <w:b/>
+          <w:sz w:val="24"/>
+          <w:szCs w:val="24"/>
+          <w:u w:val="single"/>
+        </w:rPr>
+      </w:pPr>
+    </w:p>
+    <w:p>
+      <w:pPr>
+        <w:spacing w:before="180" w:after="180" w:line="240" w:lineRule="auto"/>
+        <w:ind w:left="1080"/>
+        <w:rPr>
+          <w:rFonts w:ascii="Arial" w:hAnsi="Arial" w:cs="Arial"/>
+          <w:b/>
+          <w:sz w:val="24"/>
+          <w:szCs w:val="24"/>
+          <w:u w:val="single"/>
+        </w:rPr>
+      </w:pPr>
+      <w:bookmarkStart w:id="0" w:name="_GoBack"/>
+      <w:bookmarkEnd w:id="0"/>
       <w:r>
         <w:rPr>
           <w:rFonts w:ascii="Arial" w:hAnsi="Arial" w:cs="Arial"/>
@@ -4985,9 +5329,7 @@
       <w:r>
         <w:rPr>
           <w:noProof/>
-          <w:lang w:eastAsia="zh-CN"/>
-        </w:rPr>
-        <w:lastRenderedPageBreak/>
+        </w:rPr>
         <w:drawing>
           <wp:inline distT="0" distB="0" distL="0" distR="0" wp14:anchorId="4073B888" wp14:editId="327B0037">
             <wp:extent cx="1755648" cy="3200400"/>
@@ -5082,7 +5424,6 @@
           <w:szCs w:val="24"/>
           <w:u w:val="single"/>
         </w:rPr>
-        <w:lastRenderedPageBreak/>
         <w:t>Battle Read View</w:t>
       </w:r>
     </w:p>
@@ -5101,7 +5442,6 @@
       <w:r>
         <w:rPr>
           <w:noProof/>
-          <w:lang w:eastAsia="zh-CN"/>
         </w:rPr>
         <w:drawing>
           <wp:inline distT="0" distB="0" distL="0" distR="0" wp14:anchorId="33C40A69" wp14:editId="02D01C1D">
@@ -5218,7 +5558,6 @@
           <w:szCs w:val="24"/>
           <w:u w:val="single"/>
         </w:rPr>
-        <w:lastRenderedPageBreak/>
         <w:t>Battle Delete View</w:t>
       </w:r>
     </w:p>
@@ -5237,7 +5576,6 @@
       <w:r>
         <w:rPr>
           <w:noProof/>
-          <w:lang w:eastAsia="zh-CN"/>
         </w:rPr>
         <w:drawing>
           <wp:anchor distT="0" distB="0" distL="114300" distR="114300" simplePos="0" relativeHeight="251671552" behindDoc="1" locked="0" layoutInCell="1" allowOverlap="1" wp14:anchorId="04D34055" wp14:editId="3757AE69">
@@ -5574,7 +5912,6 @@
       <w:r>
         <w:rPr>
           <w:noProof/>
-          <w:lang w:eastAsia="zh-CN"/>
         </w:rPr>
         <w:lastRenderedPageBreak/>
         <w:drawing>
@@ -5696,7 +6033,6 @@
       <w:r>
         <w:rPr>
           <w:noProof/>
-          <w:lang w:eastAsia="zh-CN"/>
         </w:rPr>
         <w:drawing>
           <wp:anchor distT="0" distB="0" distL="114300" distR="114300" simplePos="0" relativeHeight="251674624" behindDoc="1" locked="0" layoutInCell="1" allowOverlap="1" wp14:anchorId="6692BB59" wp14:editId="262A42EA">
@@ -5984,7 +6320,6 @@
       <w:r>
         <w:rPr>
           <w:noProof/>
-          <w:lang w:eastAsia="zh-CN"/>
         </w:rPr>
         <w:drawing>
           <wp:anchor distT="0" distB="0" distL="114300" distR="114300" simplePos="0" relativeHeight="251673600" behindDoc="1" locked="0" layoutInCell="1" allowOverlap="1" wp14:anchorId="3E55CEF8" wp14:editId="7CF1D043">
@@ -6132,7 +6467,6 @@
       <w:r>
         <w:rPr>
           <w:noProof/>
-          <w:lang w:eastAsia="zh-CN"/>
         </w:rPr>
         <w:lastRenderedPageBreak/>
         <w:drawing>
@@ -6219,7 +6553,6 @@
       <w:r>
         <w:rPr>
           <w:noProof/>
-          <w:lang w:eastAsia="zh-CN"/>
         </w:rPr>
         <w:drawing>
           <wp:inline distT="0" distB="0" distL="0" distR="0" wp14:anchorId="63B4AAFB" wp14:editId="2510471C">
@@ -6370,7 +6703,25 @@
           <w:sz w:val="24"/>
           <w:szCs w:val="24"/>
         </w:rPr>
-        <w:t xml:space="preserve">????? are unencountered monsters. When you encounter a monster, their name will replace the ?????????. This idea definitely riff on a Pokédex in Pokémon. </w:t>
+        <w:t xml:space="preserve">????? are unencountered monsters. When you encounter a monster, their name will replace the ?????????. This idea definitely riff on a </w:t>
+      </w:r>
+      <w:proofErr w:type="spellStart"/>
+      <w:r>
+        <w:rPr>
+          <w:rFonts w:ascii="Arial" w:hAnsi="Arial" w:cs="Arial"/>
+          <w:sz w:val="24"/>
+          <w:szCs w:val="24"/>
+        </w:rPr>
+        <w:t>Pokédex</w:t>
+      </w:r>
+      <w:proofErr w:type="spellEnd"/>
+      <w:r>
+        <w:rPr>
+          <w:rFonts w:ascii="Arial" w:hAnsi="Arial" w:cs="Arial"/>
+          <w:sz w:val="24"/>
+          <w:szCs w:val="24"/>
+        </w:rPr>
+        <w:t xml:space="preserve"> in Pokémon. </w:t>
       </w:r>
     </w:p>
     <w:p>
@@ -6500,9 +6851,7 @@
       <w:r>
         <w:rPr>
           <w:noProof/>
-          <w:lang w:eastAsia="zh-CN"/>
-        </w:rPr>
-        <w:lastRenderedPageBreak/>
+        </w:rPr>
         <w:drawing>
           <wp:anchor distT="0" distB="0" distL="114300" distR="114300" simplePos="0" relativeHeight="251676672" behindDoc="1" locked="0" layoutInCell="1" allowOverlap="1" wp14:anchorId="7C84D489" wp14:editId="0EDA8408">
             <wp:simplePos x="0" y="0"/>
@@ -6577,7 +6926,6 @@
       <w:r>
         <w:rPr>
           <w:noProof/>
-          <w:lang w:eastAsia="zh-CN"/>
         </w:rPr>
         <w:drawing>
           <wp:anchor distT="0" distB="0" distL="114300" distR="114300" simplePos="0" relativeHeight="251677696" behindDoc="1" locked="0" layoutInCell="1" allowOverlap="1" wp14:anchorId="7007EEE9" wp14:editId="7B654FD6">
@@ -7029,7 +7377,6 @@
       <w:r>
         <w:rPr>
           <w:noProof/>
-          <w:lang w:eastAsia="zh-CN"/>
         </w:rPr>
         <w:drawing>
           <wp:inline distT="0" distB="0" distL="0" distR="0" wp14:anchorId="78B4B3DC" wp14:editId="4764E726">
@@ -7202,7 +7549,6 @@
       <w:r>
         <w:rPr>
           <w:noProof/>
-          <w:lang w:eastAsia="zh-CN"/>
         </w:rPr>
         <w:drawing>
           <wp:inline distT="0" distB="0" distL="0" distR="0" wp14:anchorId="050469C3" wp14:editId="1559FFDC">
@@ -7319,7 +7665,6 @@
           <w:sz w:val="24"/>
           <w:szCs w:val="24"/>
           <w:shd w:val="clear" w:color="auto" w:fill="FFFFFF"/>
-          <w:lang w:eastAsia="zh-CN"/>
         </w:rPr>
         <w:drawing>
           <wp:inline distT="0" distB="0" distL="0" distR="0" wp14:anchorId="38B9603B" wp14:editId="3AAD91F3">
@@ -7473,7 +7818,6 @@
           <w:sz w:val="24"/>
           <w:szCs w:val="24"/>
           <w:shd w:val="clear" w:color="auto" w:fill="FFFFFF"/>
-          <w:lang w:eastAsia="zh-CN"/>
         </w:rPr>
         <w:drawing>
           <wp:inline distT="0" distB="0" distL="0" distR="0" wp14:anchorId="2FC4DAF0" wp14:editId="2E1003DA">
@@ -7613,7 +7957,6 @@
           <w:sz w:val="24"/>
           <w:szCs w:val="24"/>
           <w:shd w:val="clear" w:color="auto" w:fill="FFFFFF"/>
-          <w:lang w:eastAsia="zh-CN"/>
         </w:rPr>
         <w:drawing>
           <wp:inline distT="0" distB="0" distL="0" distR="0" wp14:anchorId="377093CB" wp14:editId="74E2A52A">
@@ -7692,7 +8035,51 @@
           <w:szCs w:val="24"/>
           <w:shd w:val="clear" w:color="auto" w:fill="FFFFFF"/>
         </w:rPr>
-        <w:t xml:space="preserve">The Item dropped by defeated Monster will immediately enhance the Character that delivered the final blow. The items have different classes, such as armour, weapon, boots etc., as well as the ability to modify the different skills that a fighter has. The number of modification points provided by the weapon will be based on the overall power of the monster team defeated. Armour could potentially enhance the carrier’s Defense, a weapon, could increase the carrier’s Attack, a pendant could increase the carrier’s HPs and so on. </w:t>
+        <w:t xml:space="preserve">The Item dropped by defeated Monster will immediately enhance the Character that delivered the final blow. The items have different classes, such as </w:t>
+      </w:r>
+      <w:proofErr w:type="spellStart"/>
+      <w:r>
+        <w:rPr>
+          <w:rFonts w:ascii="Arial" w:eastAsia="Times New Roman" w:hAnsi="Arial" w:cs="Arial"/>
+          <w:color w:val="000000"/>
+          <w:sz w:val="24"/>
+          <w:szCs w:val="24"/>
+          <w:shd w:val="clear" w:color="auto" w:fill="FFFFFF"/>
+        </w:rPr>
+        <w:t>armour</w:t>
+      </w:r>
+      <w:proofErr w:type="spellEnd"/>
+      <w:r>
+        <w:rPr>
+          <w:rFonts w:ascii="Arial" w:eastAsia="Times New Roman" w:hAnsi="Arial" w:cs="Arial"/>
+          <w:color w:val="000000"/>
+          <w:sz w:val="24"/>
+          <w:szCs w:val="24"/>
+          <w:shd w:val="clear" w:color="auto" w:fill="FFFFFF"/>
+        </w:rPr>
+        <w:t xml:space="preserve">, weapon, boots etc., as well as the ability to modify the different skills that a fighter has. The number of modification points provided by the weapon will be based on the overall power of the monster team defeated. </w:t>
+      </w:r>
+      <w:proofErr w:type="spellStart"/>
+      <w:r>
+        <w:rPr>
+          <w:rFonts w:ascii="Arial" w:eastAsia="Times New Roman" w:hAnsi="Arial" w:cs="Arial"/>
+          <w:color w:val="000000"/>
+          <w:sz w:val="24"/>
+          <w:szCs w:val="24"/>
+          <w:shd w:val="clear" w:color="auto" w:fill="FFFFFF"/>
+        </w:rPr>
+        <w:t>Armour</w:t>
+      </w:r>
+      <w:proofErr w:type="spellEnd"/>
+      <w:r>
+        <w:rPr>
+          <w:rFonts w:ascii="Arial" w:eastAsia="Times New Roman" w:hAnsi="Arial" w:cs="Arial"/>
+          <w:color w:val="000000"/>
+          <w:sz w:val="24"/>
+          <w:szCs w:val="24"/>
+          <w:shd w:val="clear" w:color="auto" w:fill="FFFFFF"/>
+        </w:rPr>
+        <w:t xml:space="preserve"> could potentially enhance the carrier’s Defense, a weapon, could increase the carrier’s Attack, a pendant could increase the carrier’s HPs and so on. </w:t>
       </w:r>
     </w:p>
     <w:p>
@@ -7870,7 +8257,6 @@
           <w:sz w:val="24"/>
           <w:szCs w:val="24"/>
           <w:shd w:val="clear" w:color="auto" w:fill="FFFFFF"/>
-          <w:lang w:eastAsia="zh-CN"/>
         </w:rPr>
         <w:drawing>
           <wp:inline distT="0" distB="0" distL="0" distR="0" wp14:anchorId="35E734F8" wp14:editId="01E7D98D">
@@ -8000,7 +8386,6 @@
           <w:sz w:val="24"/>
           <w:szCs w:val="24"/>
           <w:shd w:val="clear" w:color="auto" w:fill="FFFFFF"/>
-          <w:lang w:eastAsia="zh-CN"/>
         </w:rPr>
         <w:drawing>
           <wp:inline distT="0" distB="0" distL="0" distR="0" wp14:anchorId="3691A654" wp14:editId="0CA6AF86">
@@ -8178,7 +8563,6 @@
           <w:sz w:val="24"/>
           <w:szCs w:val="24"/>
           <w:shd w:val="clear" w:color="auto" w:fill="FFFFFF"/>
-          <w:lang w:eastAsia="zh-CN"/>
         </w:rPr>
         <w:drawing>
           <wp:inline distT="0" distB="0" distL="0" distR="0" wp14:anchorId="71A86B56" wp14:editId="652AC344">
@@ -8257,7 +8641,29 @@
           <w:szCs w:val="24"/>
           <w:shd w:val="clear" w:color="auto" w:fill="FFFFFF"/>
         </w:rPr>
-        <w:t>After a Game reaches the “gameOver” state, that Game instance will send a score to the Leaderboard so that the highest scores can be stored and viewable for the user in a specific screen. The Leaderboard will be updated once a game is done and allow the user to retrieve the score list in descending order from the highest to the lowest for a certain range, say, top 10 or 25.</w:t>
+        <w:t>After a Game reaches the “</w:t>
+      </w:r>
+      <w:proofErr w:type="spellStart"/>
+      <w:r>
+        <w:rPr>
+          <w:rFonts w:ascii="Arial" w:eastAsia="Times New Roman" w:hAnsi="Arial" w:cs="Arial"/>
+          <w:color w:val="000000"/>
+          <w:sz w:val="24"/>
+          <w:szCs w:val="24"/>
+          <w:shd w:val="clear" w:color="auto" w:fill="FFFFFF"/>
+        </w:rPr>
+        <w:t>gameOver</w:t>
+      </w:r>
+      <w:proofErr w:type="spellEnd"/>
+      <w:r>
+        <w:rPr>
+          <w:rFonts w:ascii="Arial" w:eastAsia="Times New Roman" w:hAnsi="Arial" w:cs="Arial"/>
+          <w:color w:val="000000"/>
+          <w:sz w:val="24"/>
+          <w:szCs w:val="24"/>
+          <w:shd w:val="clear" w:color="auto" w:fill="FFFFFF"/>
+        </w:rPr>
+        <w:t>” state, that Game instance will send a score to the Leaderboard so that the highest scores can be stored and viewable for the user in a specific screen. The Leaderboard will be updated once a game is done and allow the user to retrieve the score list in descending order from the highest to the lowest for a certain range, say, top 10 or 25.</w:t>
       </w:r>
     </w:p>
     <w:p>
@@ -8391,7 +8797,51 @@
           <w:szCs w:val="24"/>
           <w:shd w:val="clear" w:color="auto" w:fill="FFFFFF"/>
         </w:rPr>
-        <w:t xml:space="preserve">When creating a new battle, all remaining characters are enqueued with the fresh batch of newly generated monsters in order of dex. This is the combatQueue, which determines move number. </w:t>
+        <w:t xml:space="preserve">When creating a new battle, all remaining characters are enqueued with the fresh batch of newly generated monsters in order of </w:t>
+      </w:r>
+      <w:proofErr w:type="spellStart"/>
+      <w:r>
+        <w:rPr>
+          <w:rFonts w:ascii="Arial" w:eastAsia="Times New Roman" w:hAnsi="Arial" w:cs="Arial"/>
+          <w:color w:val="000000"/>
+          <w:sz w:val="24"/>
+          <w:szCs w:val="24"/>
+          <w:shd w:val="clear" w:color="auto" w:fill="FFFFFF"/>
+        </w:rPr>
+        <w:t>dex</w:t>
+      </w:r>
+      <w:proofErr w:type="spellEnd"/>
+      <w:r>
+        <w:rPr>
+          <w:rFonts w:ascii="Arial" w:eastAsia="Times New Roman" w:hAnsi="Arial" w:cs="Arial"/>
+          <w:color w:val="000000"/>
+          <w:sz w:val="24"/>
+          <w:szCs w:val="24"/>
+          <w:shd w:val="clear" w:color="auto" w:fill="FFFFFF"/>
+        </w:rPr>
+        <w:t xml:space="preserve">. This is the </w:t>
+      </w:r>
+      <w:proofErr w:type="spellStart"/>
+      <w:r>
+        <w:rPr>
+          <w:rFonts w:ascii="Arial" w:eastAsia="Times New Roman" w:hAnsi="Arial" w:cs="Arial"/>
+          <w:color w:val="000000"/>
+          <w:sz w:val="24"/>
+          <w:szCs w:val="24"/>
+          <w:shd w:val="clear" w:color="auto" w:fill="FFFFFF"/>
+        </w:rPr>
+        <w:t>combatQueue</w:t>
+      </w:r>
+      <w:proofErr w:type="spellEnd"/>
+      <w:r>
+        <w:rPr>
+          <w:rFonts w:ascii="Arial" w:eastAsia="Times New Roman" w:hAnsi="Arial" w:cs="Arial"/>
+          <w:color w:val="000000"/>
+          <w:sz w:val="24"/>
+          <w:szCs w:val="24"/>
+          <w:shd w:val="clear" w:color="auto" w:fill="FFFFFF"/>
+        </w:rPr>
+        <w:t xml:space="preserve">, which determines move number. </w:t>
       </w:r>
     </w:p>
     <w:p>
@@ -8422,7 +8872,51 @@
           <w:szCs w:val="24"/>
           <w:shd w:val="clear" w:color="auto" w:fill="FFFFFF"/>
         </w:rPr>
-        <w:t>1. Dequeue the combatQueue. If isAlive == false, dequeue again. Else, attack the fighter at the top of the opposite team’s stack.</w:t>
+        <w:t xml:space="preserve">1. Dequeue the </w:t>
+      </w:r>
+      <w:proofErr w:type="spellStart"/>
+      <w:r>
+        <w:rPr>
+          <w:rFonts w:ascii="Arial" w:eastAsia="Times New Roman" w:hAnsi="Arial" w:cs="Arial"/>
+          <w:color w:val="000000"/>
+          <w:sz w:val="24"/>
+          <w:szCs w:val="24"/>
+          <w:shd w:val="clear" w:color="auto" w:fill="FFFFFF"/>
+        </w:rPr>
+        <w:t>combatQueue</w:t>
+      </w:r>
+      <w:proofErr w:type="spellEnd"/>
+      <w:r>
+        <w:rPr>
+          <w:rFonts w:ascii="Arial" w:eastAsia="Times New Roman" w:hAnsi="Arial" w:cs="Arial"/>
+          <w:color w:val="000000"/>
+          <w:sz w:val="24"/>
+          <w:szCs w:val="24"/>
+          <w:shd w:val="clear" w:color="auto" w:fill="FFFFFF"/>
+        </w:rPr>
+        <w:t xml:space="preserve">. If </w:t>
+      </w:r>
+      <w:proofErr w:type="spellStart"/>
+      <w:r>
+        <w:rPr>
+          <w:rFonts w:ascii="Arial" w:eastAsia="Times New Roman" w:hAnsi="Arial" w:cs="Arial"/>
+          <w:color w:val="000000"/>
+          <w:sz w:val="24"/>
+          <w:szCs w:val="24"/>
+          <w:shd w:val="clear" w:color="auto" w:fill="FFFFFF"/>
+        </w:rPr>
+        <w:t>isAlive</w:t>
+      </w:r>
+      <w:proofErr w:type="spellEnd"/>
+      <w:r>
+        <w:rPr>
+          <w:rFonts w:ascii="Arial" w:eastAsia="Times New Roman" w:hAnsi="Arial" w:cs="Arial"/>
+          <w:color w:val="000000"/>
+          <w:sz w:val="24"/>
+          <w:szCs w:val="24"/>
+          <w:shd w:val="clear" w:color="auto" w:fill="FFFFFF"/>
+        </w:rPr>
+        <w:t xml:space="preserve"> == false, dequeue again. Else, attack the fighter at the top of the opposite team’s stack.</w:t>
       </w:r>
     </w:p>
     <w:p>
@@ -8464,7 +8958,95 @@
           <w:szCs w:val="24"/>
           <w:shd w:val="clear" w:color="auto" w:fill="FFFFFF"/>
         </w:rPr>
-        <w:t>(1-20)(AttackerLevel + AttackerStrength) - (1-20)(DefenderLevel + DefenderDefense)</w:t>
+        <w:t>(1-20)(</w:t>
+      </w:r>
+      <w:proofErr w:type="spellStart"/>
+      <w:r>
+        <w:rPr>
+          <w:rFonts w:ascii="Arial" w:eastAsia="Times New Roman" w:hAnsi="Arial" w:cs="Arial"/>
+          <w:color w:val="000000"/>
+          <w:sz w:val="24"/>
+          <w:szCs w:val="24"/>
+          <w:shd w:val="clear" w:color="auto" w:fill="FFFFFF"/>
+        </w:rPr>
+        <w:t>AttackerLevel</w:t>
+      </w:r>
+      <w:proofErr w:type="spellEnd"/>
+      <w:r>
+        <w:rPr>
+          <w:rFonts w:ascii="Arial" w:eastAsia="Times New Roman" w:hAnsi="Arial" w:cs="Arial"/>
+          <w:color w:val="000000"/>
+          <w:sz w:val="24"/>
+          <w:szCs w:val="24"/>
+          <w:shd w:val="clear" w:color="auto" w:fill="FFFFFF"/>
+        </w:rPr>
+        <w:t xml:space="preserve"> + </w:t>
+      </w:r>
+      <w:proofErr w:type="spellStart"/>
+      <w:r>
+        <w:rPr>
+          <w:rFonts w:ascii="Arial" w:eastAsia="Times New Roman" w:hAnsi="Arial" w:cs="Arial"/>
+          <w:color w:val="000000"/>
+          <w:sz w:val="24"/>
+          <w:szCs w:val="24"/>
+          <w:shd w:val="clear" w:color="auto" w:fill="FFFFFF"/>
+        </w:rPr>
+        <w:t>AttackerStrength</w:t>
+      </w:r>
+      <w:proofErr w:type="spellEnd"/>
+      <w:r>
+        <w:rPr>
+          <w:rFonts w:ascii="Arial" w:eastAsia="Times New Roman" w:hAnsi="Arial" w:cs="Arial"/>
+          <w:color w:val="000000"/>
+          <w:sz w:val="24"/>
+          <w:szCs w:val="24"/>
+          <w:shd w:val="clear" w:color="auto" w:fill="FFFFFF"/>
+        </w:rPr>
+        <w:t>) - (1-20)(</w:t>
+      </w:r>
+      <w:proofErr w:type="spellStart"/>
+      <w:r>
+        <w:rPr>
+          <w:rFonts w:ascii="Arial" w:eastAsia="Times New Roman" w:hAnsi="Arial" w:cs="Arial"/>
+          <w:color w:val="000000"/>
+          <w:sz w:val="24"/>
+          <w:szCs w:val="24"/>
+          <w:shd w:val="clear" w:color="auto" w:fill="FFFFFF"/>
+        </w:rPr>
+        <w:t>DefenderLevel</w:t>
+      </w:r>
+      <w:proofErr w:type="spellEnd"/>
+      <w:r>
+        <w:rPr>
+          <w:rFonts w:ascii="Arial" w:eastAsia="Times New Roman" w:hAnsi="Arial" w:cs="Arial"/>
+          <w:color w:val="000000"/>
+          <w:sz w:val="24"/>
+          <w:szCs w:val="24"/>
+          <w:shd w:val="clear" w:color="auto" w:fill="FFFFFF"/>
+        </w:rPr>
+        <w:t xml:space="preserve"> + </w:t>
+      </w:r>
+      <w:proofErr w:type="spellStart"/>
+      <w:r>
+        <w:rPr>
+          <w:rFonts w:ascii="Arial" w:eastAsia="Times New Roman" w:hAnsi="Arial" w:cs="Arial"/>
+          <w:color w:val="000000"/>
+          <w:sz w:val="24"/>
+          <w:szCs w:val="24"/>
+          <w:shd w:val="clear" w:color="auto" w:fill="FFFFFF"/>
+        </w:rPr>
+        <w:t>DefenderDefense</w:t>
+      </w:r>
+      <w:proofErr w:type="spellEnd"/>
+      <w:r>
+        <w:rPr>
+          <w:rFonts w:ascii="Arial" w:eastAsia="Times New Roman" w:hAnsi="Arial" w:cs="Arial"/>
+          <w:color w:val="000000"/>
+          <w:sz w:val="24"/>
+          <w:szCs w:val="24"/>
+          <w:shd w:val="clear" w:color="auto" w:fill="FFFFFF"/>
+        </w:rPr>
+        <w:t>)</w:t>
       </w:r>
     </w:p>
     <w:p>
@@ -8495,7 +9077,29 @@
           <w:szCs w:val="24"/>
           <w:shd w:val="clear" w:color="auto" w:fill="FFFFFF"/>
         </w:rPr>
-        <w:t>Where (1-20) is a simulated D20 dice roll equalling between 0.1 to 2.0. Negative scores are misses.</w:t>
+        <w:t xml:space="preserve">Where (1-20) is a simulated D20 dice roll </w:t>
+      </w:r>
+      <w:proofErr w:type="spellStart"/>
+      <w:r>
+        <w:rPr>
+          <w:rFonts w:ascii="Arial" w:eastAsia="Times New Roman" w:hAnsi="Arial" w:cs="Arial"/>
+          <w:color w:val="000000"/>
+          <w:sz w:val="24"/>
+          <w:szCs w:val="24"/>
+          <w:shd w:val="clear" w:color="auto" w:fill="FFFFFF"/>
+        </w:rPr>
+        <w:t>equalling</w:t>
+      </w:r>
+      <w:proofErr w:type="spellEnd"/>
+      <w:r>
+        <w:rPr>
+          <w:rFonts w:ascii="Arial" w:eastAsia="Times New Roman" w:hAnsi="Arial" w:cs="Arial"/>
+          <w:color w:val="000000"/>
+          <w:sz w:val="24"/>
+          <w:szCs w:val="24"/>
+          <w:shd w:val="clear" w:color="auto" w:fill="FFFFFF"/>
+        </w:rPr>
+        <w:t xml:space="preserve"> between 0.1 to 2.0. Negative scores are misses.</w:t>
       </w:r>
     </w:p>
     <w:p>
@@ -8526,7 +9130,29 @@
           <w:szCs w:val="24"/>
           <w:shd w:val="clear" w:color="auto" w:fill="FFFFFF"/>
         </w:rPr>
-        <w:t>3. If there is a hit, DefenderHP -= Damage.</w:t>
+        <w:t xml:space="preserve">3. If there is a hit, </w:t>
+      </w:r>
+      <w:proofErr w:type="spellStart"/>
+      <w:r>
+        <w:rPr>
+          <w:rFonts w:ascii="Arial" w:eastAsia="Times New Roman" w:hAnsi="Arial" w:cs="Arial"/>
+          <w:color w:val="000000"/>
+          <w:sz w:val="24"/>
+          <w:szCs w:val="24"/>
+          <w:shd w:val="clear" w:color="auto" w:fill="FFFFFF"/>
+        </w:rPr>
+        <w:t>DefenderHP</w:t>
+      </w:r>
+      <w:proofErr w:type="spellEnd"/>
+      <w:r>
+        <w:rPr>
+          <w:rFonts w:ascii="Arial" w:eastAsia="Times New Roman" w:hAnsi="Arial" w:cs="Arial"/>
+          <w:color w:val="000000"/>
+          <w:sz w:val="24"/>
+          <w:szCs w:val="24"/>
+          <w:shd w:val="clear" w:color="auto" w:fill="FFFFFF"/>
+        </w:rPr>
+        <w:t xml:space="preserve"> -= Damage.</w:t>
       </w:r>
     </w:p>
     <w:p>
@@ -8557,7 +9183,29 @@
           <w:szCs w:val="24"/>
           <w:shd w:val="clear" w:color="auto" w:fill="FFFFFF"/>
         </w:rPr>
-        <w:t>4. Check if the character is alive - isAlive(). If it is not alive, dequeue.  If the dead fighter is a monster, generate an item and grant it to the last character to land a hit. Update the score.</w:t>
+        <w:t xml:space="preserve">4. Check if the character is alive - </w:t>
+      </w:r>
+      <w:proofErr w:type="spellStart"/>
+      <w:r>
+        <w:rPr>
+          <w:rFonts w:ascii="Arial" w:eastAsia="Times New Roman" w:hAnsi="Arial" w:cs="Arial"/>
+          <w:color w:val="000000"/>
+          <w:sz w:val="24"/>
+          <w:szCs w:val="24"/>
+          <w:shd w:val="clear" w:color="auto" w:fill="FFFFFF"/>
+        </w:rPr>
+        <w:t>isAlive</w:t>
+      </w:r>
+      <w:proofErr w:type="spellEnd"/>
+      <w:r>
+        <w:rPr>
+          <w:rFonts w:ascii="Arial" w:eastAsia="Times New Roman" w:hAnsi="Arial" w:cs="Arial"/>
+          <w:color w:val="000000"/>
+          <w:sz w:val="24"/>
+          <w:szCs w:val="24"/>
+          <w:shd w:val="clear" w:color="auto" w:fill="FFFFFF"/>
+        </w:rPr>
+        <w:t>(). If it is not alive, dequeue.  If the dead fighter is a monster, generate an item and grant it to the last character to land a hit. Update the score.</w:t>
       </w:r>
     </w:p>
     <w:p>
@@ -8579,7 +9227,29 @@
           <w:shd w:val="clear" w:color="auto" w:fill="FFFFFF"/>
         </w:rPr>
         <w:tab/>
-        <w:t>If the fighter is alive, enqueue the fighter in the combatQueue.</w:t>
+        <w:t xml:space="preserve">If the fighter is alive, enqueue the fighter in the </w:t>
+      </w:r>
+      <w:proofErr w:type="spellStart"/>
+      <w:r>
+        <w:rPr>
+          <w:rFonts w:ascii="Arial" w:eastAsia="Times New Roman" w:hAnsi="Arial" w:cs="Arial"/>
+          <w:color w:val="000000"/>
+          <w:sz w:val="24"/>
+          <w:szCs w:val="24"/>
+          <w:shd w:val="clear" w:color="auto" w:fill="FFFFFF"/>
+        </w:rPr>
+        <w:t>combatQueue</w:t>
+      </w:r>
+      <w:proofErr w:type="spellEnd"/>
+      <w:r>
+        <w:rPr>
+          <w:rFonts w:ascii="Arial" w:eastAsia="Times New Roman" w:hAnsi="Arial" w:cs="Arial"/>
+          <w:color w:val="000000"/>
+          <w:sz w:val="24"/>
+          <w:szCs w:val="24"/>
+          <w:shd w:val="clear" w:color="auto" w:fill="FFFFFF"/>
+        </w:rPr>
+        <w:t>.</w:t>
       </w:r>
     </w:p>
     <w:p>
@@ -8641,7 +9311,51 @@
           <w:szCs w:val="24"/>
           <w:shd w:val="clear" w:color="auto" w:fill="FFFFFF"/>
         </w:rPr>
-        <w:t>5. If monster stack is empty but the character queue is not, display that you've entered a new portion of the dungeon. Generate a new round. (roundNumber++, new monsters, new combatQueue). Update the score. Start at 1.</w:t>
+        <w:t>5. If monster stack is empty but the character queue is not, display that you've entered a new portion of the dungeon. Generate a new round. (</w:t>
+      </w:r>
+      <w:proofErr w:type="spellStart"/>
+      <w:r>
+        <w:rPr>
+          <w:rFonts w:ascii="Arial" w:eastAsia="Times New Roman" w:hAnsi="Arial" w:cs="Arial"/>
+          <w:color w:val="000000"/>
+          <w:sz w:val="24"/>
+          <w:szCs w:val="24"/>
+          <w:shd w:val="clear" w:color="auto" w:fill="FFFFFF"/>
+        </w:rPr>
+        <w:t>roundNumber</w:t>
+      </w:r>
+      <w:proofErr w:type="spellEnd"/>
+      <w:r>
+        <w:rPr>
+          <w:rFonts w:ascii="Arial" w:eastAsia="Times New Roman" w:hAnsi="Arial" w:cs="Arial"/>
+          <w:color w:val="000000"/>
+          <w:sz w:val="24"/>
+          <w:szCs w:val="24"/>
+          <w:shd w:val="clear" w:color="auto" w:fill="FFFFFF"/>
+        </w:rPr>
+        <w:t xml:space="preserve">++, new monsters, new </w:t>
+      </w:r>
+      <w:proofErr w:type="spellStart"/>
+      <w:r>
+        <w:rPr>
+          <w:rFonts w:ascii="Arial" w:eastAsia="Times New Roman" w:hAnsi="Arial" w:cs="Arial"/>
+          <w:color w:val="000000"/>
+          <w:sz w:val="24"/>
+          <w:szCs w:val="24"/>
+          <w:shd w:val="clear" w:color="auto" w:fill="FFFFFF"/>
+        </w:rPr>
+        <w:t>combatQueue</w:t>
+      </w:r>
+      <w:proofErr w:type="spellEnd"/>
+      <w:r>
+        <w:rPr>
+          <w:rFonts w:ascii="Arial" w:eastAsia="Times New Roman" w:hAnsi="Arial" w:cs="Arial"/>
+          <w:color w:val="000000"/>
+          <w:sz w:val="24"/>
+          <w:szCs w:val="24"/>
+          <w:shd w:val="clear" w:color="auto" w:fill="FFFFFF"/>
+        </w:rPr>
+        <w:t>). Update the score. Start at 1.</w:t>
       </w:r>
     </w:p>
     <w:p>
@@ -8749,7 +9463,7 @@
 </file>
 
 <file path=word/endnotes.xml><?xml version="1.0" encoding="utf-8"?>
-<w:endnotes xmlns:wpc="http://schemas.microsoft.com/office/word/2010/wordprocessingCanvas" xmlns:mo="http://schemas.microsoft.com/office/mac/office/2008/main" xmlns:mc="http://schemas.openxmlformats.org/markup-compatibility/2006" xmlns:mv="urn:schemas-microsoft-com:mac:vml" xmlns:o="urn:schemas-microsoft-com:office:office" xmlns:r="http://schemas.openxmlformats.org/officeDocument/2006/relationships" xmlns:m="http://schemas.openxmlformats.org/officeDocument/2006/math" xmlns:v="urn:schemas-microsoft-com:vml" xmlns:wp14="http://schemas.microsoft.com/office/word/2010/wordprocessingDrawing" xmlns:wp="http://schemas.openxmlformats.org/drawingml/2006/wordprocessingDrawing" xmlns:w10="urn:schemas-microsoft-com:office:word" xmlns:w="http://schemas.openxmlformats.org/wordprocessingml/2006/main" xmlns:w14="http://schemas.microsoft.com/office/word/2010/wordml" xmlns:w15="http://schemas.microsoft.com/office/word/2012/wordml" xmlns:wpg="http://schemas.microsoft.com/office/word/2010/wordprocessingGroup" xmlns:wpi="http://schemas.microsoft.com/office/word/2010/wordprocessingInk" xmlns:wne="http://schemas.microsoft.com/office/word/2006/wordml" xmlns:wps="http://schemas.microsoft.com/office/word/2010/wordprocessingShape" mc:Ignorable="w14 w15 wp14">
+<w:endnotes xmlns:wpc="http://schemas.microsoft.com/office/word/2010/wordprocessingCanvas" xmlns:cx="http://schemas.microsoft.com/office/drawing/2014/chartex" xmlns:cx1="http://schemas.microsoft.com/office/drawing/2015/9/8/chartex" xmlns:cx2="http://schemas.microsoft.com/office/drawing/2015/10/21/chartex" xmlns:cx3="http://schemas.microsoft.com/office/drawing/2016/5/9/chartex" xmlns:cx4="http://schemas.microsoft.com/office/drawing/2016/5/10/chartex" xmlns:cx5="http://schemas.microsoft.com/office/drawing/2016/5/11/chartex" xmlns:cx6="http://schemas.microsoft.com/office/drawing/2016/5/12/chartex" xmlns:cx7="http://schemas.microsoft.com/office/drawing/2016/5/13/chartex" xmlns:cx8="http://schemas.microsoft.com/office/drawing/2016/5/14/chartex" xmlns:mc="http://schemas.openxmlformats.org/markup-compatibility/2006" xmlns:o="urn:schemas-microsoft-com:office:office" xmlns:r="http://schemas.openxmlformats.org/officeDocument/2006/relationships" xmlns:m="http://schemas.openxmlformats.org/officeDocument/2006/math" xmlns:v="urn:schemas-microsoft-com:vml" xmlns:wp14="http://schemas.microsoft.com/office/word/2010/wordprocessingDrawing" xmlns:wp="http://schemas.openxmlformats.org/drawingml/2006/wordprocessingDrawing" xmlns:w10="urn:schemas-microsoft-com:office:word" xmlns:w="http://schemas.openxmlformats.org/wordprocessingml/2006/main" xmlns:w14="http://schemas.microsoft.com/office/word/2010/wordml" xmlns:w15="http://schemas.microsoft.com/office/word/2012/wordml" xmlns:w16se="http://schemas.microsoft.com/office/word/2015/wordml/symex" xmlns:wpg="http://schemas.microsoft.com/office/word/2010/wordprocessingGroup" xmlns:wpi="http://schemas.microsoft.com/office/word/2010/wordprocessingInk" xmlns:wne="http://schemas.microsoft.com/office/word/2006/wordml" xmlns:wps="http://schemas.microsoft.com/office/word/2010/wordprocessingShape" mc:Ignorable="w14 w15 w16se wp14">
   <w:endnote w:type="separator" w:id="-1">
     <w:p>
       <w:pPr>
@@ -8774,7 +9488,7 @@
 </file>
 
 <file path=word/footnotes.xml><?xml version="1.0" encoding="utf-8"?>
-<w:footnotes xmlns:wpc="http://schemas.microsoft.com/office/word/2010/wordprocessingCanvas" xmlns:mo="http://schemas.microsoft.com/office/mac/office/2008/main" xmlns:mc="http://schemas.openxmlformats.org/markup-compatibility/2006" xmlns:mv="urn:schemas-microsoft-com:mac:vml" xmlns:o="urn:schemas-microsoft-com:office:office" xmlns:r="http://schemas.openxmlformats.org/officeDocument/2006/relationships" xmlns:m="http://schemas.openxmlformats.org/officeDocument/2006/math" xmlns:v="urn:schemas-microsoft-com:vml" xmlns:wp14="http://schemas.microsoft.com/office/word/2010/wordprocessingDrawing" xmlns:wp="http://schemas.openxmlformats.org/drawingml/2006/wordprocessingDrawing" xmlns:w10="urn:schemas-microsoft-com:office:word" xmlns:w="http://schemas.openxmlformats.org/wordprocessingml/2006/main" xmlns:w14="http://schemas.microsoft.com/office/word/2010/wordml" xmlns:w15="http://schemas.microsoft.com/office/word/2012/wordml" xmlns:wpg="http://schemas.microsoft.com/office/word/2010/wordprocessingGroup" xmlns:wpi="http://schemas.microsoft.com/office/word/2010/wordprocessingInk" xmlns:wne="http://schemas.microsoft.com/office/word/2006/wordml" xmlns:wps="http://schemas.microsoft.com/office/word/2010/wordprocessingShape" mc:Ignorable="w14 w15 wp14">
+<w:footnotes xmlns:wpc="http://schemas.microsoft.com/office/word/2010/wordprocessingCanvas" xmlns:cx="http://schemas.microsoft.com/office/drawing/2014/chartex" xmlns:cx1="http://schemas.microsoft.com/office/drawing/2015/9/8/chartex" xmlns:cx2="http://schemas.microsoft.com/office/drawing/2015/10/21/chartex" xmlns:cx3="http://schemas.microsoft.com/office/drawing/2016/5/9/chartex" xmlns:cx4="http://schemas.microsoft.com/office/drawing/2016/5/10/chartex" xmlns:cx5="http://schemas.microsoft.com/office/drawing/2016/5/11/chartex" xmlns:cx6="http://schemas.microsoft.com/office/drawing/2016/5/12/chartex" xmlns:cx7="http://schemas.microsoft.com/office/drawing/2016/5/13/chartex" xmlns:cx8="http://schemas.microsoft.com/office/drawing/2016/5/14/chartex" xmlns:mc="http://schemas.openxmlformats.org/markup-compatibility/2006" xmlns:o="urn:schemas-microsoft-com:office:office" xmlns:r="http://schemas.openxmlformats.org/officeDocument/2006/relationships" xmlns:m="http://schemas.openxmlformats.org/officeDocument/2006/math" xmlns:v="urn:schemas-microsoft-com:vml" xmlns:wp14="http://schemas.microsoft.com/office/word/2010/wordprocessingDrawing" xmlns:wp="http://schemas.openxmlformats.org/drawingml/2006/wordprocessingDrawing" xmlns:w10="urn:schemas-microsoft-com:office:word" xmlns:w="http://schemas.openxmlformats.org/wordprocessingml/2006/main" xmlns:w14="http://schemas.microsoft.com/office/word/2010/wordml" xmlns:w15="http://schemas.microsoft.com/office/word/2012/wordml" xmlns:w16se="http://schemas.microsoft.com/office/word/2015/wordml/symex" xmlns:wpg="http://schemas.microsoft.com/office/word/2010/wordprocessingGroup" xmlns:wpi="http://schemas.microsoft.com/office/word/2010/wordprocessingInk" xmlns:wne="http://schemas.microsoft.com/office/word/2006/wordml" xmlns:wps="http://schemas.microsoft.com/office/word/2010/wordprocessingShape" mc:Ignorable="w14 w15 w16se wp14">
   <w:footnote w:type="separator" w:id="-1">
     <w:p>
       <w:pPr>
@@ -8799,7 +9513,7 @@
 </file>
 
 <file path=word/header1.xml><?xml version="1.0" encoding="utf-8"?>
-<w:hdr xmlns:wpc="http://schemas.microsoft.com/office/word/2010/wordprocessingCanvas" xmlns:mo="http://schemas.microsoft.com/office/mac/office/2008/main" xmlns:mc="http://schemas.openxmlformats.org/markup-compatibility/2006" xmlns:mv="urn:schemas-microsoft-com:mac:vml" xmlns:o="urn:schemas-microsoft-com:office:office" xmlns:r="http://schemas.openxmlformats.org/officeDocument/2006/relationships" xmlns:m="http://schemas.openxmlformats.org/officeDocument/2006/math" xmlns:v="urn:schemas-microsoft-com:vml" xmlns:wp14="http://schemas.microsoft.com/office/word/2010/wordprocessingDrawing" xmlns:wp="http://schemas.openxmlformats.org/drawingml/2006/wordprocessingDrawing" xmlns:w10="urn:schemas-microsoft-com:office:word" xmlns:w="http://schemas.openxmlformats.org/wordprocessingml/2006/main" xmlns:w14="http://schemas.microsoft.com/office/word/2010/wordml" xmlns:w15="http://schemas.microsoft.com/office/word/2012/wordml" xmlns:wpg="http://schemas.microsoft.com/office/word/2010/wordprocessingGroup" xmlns:wpi="http://schemas.microsoft.com/office/word/2010/wordprocessingInk" xmlns:wne="http://schemas.microsoft.com/office/word/2006/wordml" xmlns:wps="http://schemas.microsoft.com/office/word/2010/wordprocessingShape" mc:Ignorable="w14 w15 wp14">
+<w:hdr xmlns:wpc="http://schemas.microsoft.com/office/word/2010/wordprocessingCanvas" xmlns:cx="http://schemas.microsoft.com/office/drawing/2014/chartex" xmlns:cx1="http://schemas.microsoft.com/office/drawing/2015/9/8/chartex" xmlns:cx2="http://schemas.microsoft.com/office/drawing/2015/10/21/chartex" xmlns:cx3="http://schemas.microsoft.com/office/drawing/2016/5/9/chartex" xmlns:cx4="http://schemas.microsoft.com/office/drawing/2016/5/10/chartex" xmlns:cx5="http://schemas.microsoft.com/office/drawing/2016/5/11/chartex" xmlns:cx6="http://schemas.microsoft.com/office/drawing/2016/5/12/chartex" xmlns:cx7="http://schemas.microsoft.com/office/drawing/2016/5/13/chartex" xmlns:cx8="http://schemas.microsoft.com/office/drawing/2016/5/14/chartex" xmlns:mc="http://schemas.openxmlformats.org/markup-compatibility/2006" xmlns:o="urn:schemas-microsoft-com:office:office" xmlns:r="http://schemas.openxmlformats.org/officeDocument/2006/relationships" xmlns:m="http://schemas.openxmlformats.org/officeDocument/2006/math" xmlns:v="urn:schemas-microsoft-com:vml" xmlns:wp14="http://schemas.microsoft.com/office/word/2010/wordprocessingDrawing" xmlns:wp="http://schemas.openxmlformats.org/drawingml/2006/wordprocessingDrawing" xmlns:w10="urn:schemas-microsoft-com:office:word" xmlns:w="http://schemas.openxmlformats.org/wordprocessingml/2006/main" xmlns:w14="http://schemas.microsoft.com/office/word/2010/wordml" xmlns:w15="http://schemas.microsoft.com/office/word/2012/wordml" xmlns:w16se="http://schemas.microsoft.com/office/word/2015/wordml/symex" xmlns:wpg="http://schemas.microsoft.com/office/word/2010/wordprocessingGroup" xmlns:wpi="http://schemas.microsoft.com/office/word/2010/wordprocessingInk" xmlns:wne="http://schemas.microsoft.com/office/word/2006/wordml" xmlns:wps="http://schemas.microsoft.com/office/word/2010/wordprocessingShape" mc:Ignorable="w14 w15 w16se wp14">
   <w:p>
     <w:pPr>
       <w:pStyle w:val="NormalWeb"/>
@@ -8853,7 +9567,27 @@
         <w:sz w:val="20"/>
         <w:szCs w:val="20"/>
       </w:rPr>
-      <w:t>Irwin, Sunny Yeung, Shuai Miao (</w:t>
+      <w:t xml:space="preserve">Irwin, Sunny Yeung, </w:t>
+    </w:r>
+    <w:proofErr w:type="spellStart"/>
+    <w:r>
+      <w:rPr>
+        <w:rFonts w:ascii="Arial" w:hAnsi="Arial" w:cs="Arial"/>
+        <w:color w:val="000000"/>
+        <w:sz w:val="20"/>
+        <w:szCs w:val="20"/>
+      </w:rPr>
+      <w:t>Shuai</w:t>
+    </w:r>
+    <w:proofErr w:type="spellEnd"/>
+    <w:r>
+      <w:rPr>
+        <w:rFonts w:ascii="Arial" w:hAnsi="Arial" w:cs="Arial"/>
+        <w:color w:val="000000"/>
+        <w:sz w:val="20"/>
+        <w:szCs w:val="20"/>
+      </w:rPr>
+      <w:t xml:space="preserve"> Miao (</w:t>
     </w:r>
     <w:r>
       <w:rPr>
@@ -8874,8 +9608,8 @@
 </file>
 
 <file path=word/numbering.xml><?xml version="1.0" encoding="utf-8"?>
-<w:numbering xmlns:wpc="http://schemas.microsoft.com/office/word/2010/wordprocessingCanvas" xmlns:mo="http://schemas.microsoft.com/office/mac/office/2008/main" xmlns:mc="http://schemas.openxmlformats.org/markup-compatibility/2006" xmlns:mv="urn:schemas-microsoft-com:mac:vml" xmlns:o="urn:schemas-microsoft-com:office:office" xmlns:r="http://schemas.openxmlformats.org/officeDocument/2006/relationships" xmlns:m="http://schemas.openxmlformats.org/officeDocument/2006/math" xmlns:v="urn:schemas-microsoft-com:vml" xmlns:wp14="http://schemas.microsoft.com/office/word/2010/wordprocessingDrawing" xmlns:wp="http://schemas.openxmlformats.org/drawingml/2006/wordprocessingDrawing" xmlns:w10="urn:schemas-microsoft-com:office:word" xmlns:w="http://schemas.openxmlformats.org/wordprocessingml/2006/main" xmlns:w14="http://schemas.microsoft.com/office/word/2010/wordml" xmlns:w15="http://schemas.microsoft.com/office/word/2012/wordml" xmlns:wpg="http://schemas.microsoft.com/office/word/2010/wordprocessingGroup" xmlns:wpi="http://schemas.microsoft.com/office/word/2010/wordprocessingInk" xmlns:wne="http://schemas.microsoft.com/office/word/2006/wordml" xmlns:wps="http://schemas.microsoft.com/office/word/2010/wordprocessingShape" mc:Ignorable="w14 w15 wp14">
-  <w:abstractNum w:abstractNumId="0">
+<w:numbering xmlns:wpc="http://schemas.microsoft.com/office/word/2010/wordprocessingCanvas" xmlns:cx="http://schemas.microsoft.com/office/drawing/2014/chartex" xmlns:cx1="http://schemas.microsoft.com/office/drawing/2015/9/8/chartex" xmlns:cx2="http://schemas.microsoft.com/office/drawing/2015/10/21/chartex" xmlns:cx3="http://schemas.microsoft.com/office/drawing/2016/5/9/chartex" xmlns:cx4="http://schemas.microsoft.com/office/drawing/2016/5/10/chartex" xmlns:cx5="http://schemas.microsoft.com/office/drawing/2016/5/11/chartex" xmlns:cx6="http://schemas.microsoft.com/office/drawing/2016/5/12/chartex" xmlns:cx7="http://schemas.microsoft.com/office/drawing/2016/5/13/chartex" xmlns:cx8="http://schemas.microsoft.com/office/drawing/2016/5/14/chartex" xmlns:mc="http://schemas.openxmlformats.org/markup-compatibility/2006" xmlns:o="urn:schemas-microsoft-com:office:office" xmlns:r="http://schemas.openxmlformats.org/officeDocument/2006/relationships" xmlns:m="http://schemas.openxmlformats.org/officeDocument/2006/math" xmlns:v="urn:schemas-microsoft-com:vml" xmlns:wp14="http://schemas.microsoft.com/office/word/2010/wordprocessingDrawing" xmlns:wp="http://schemas.openxmlformats.org/drawingml/2006/wordprocessingDrawing" xmlns:w10="urn:schemas-microsoft-com:office:word" xmlns:w="http://schemas.openxmlformats.org/wordprocessingml/2006/main" xmlns:w14="http://schemas.microsoft.com/office/word/2010/wordml" xmlns:w15="http://schemas.microsoft.com/office/word/2012/wordml" xmlns:w16se="http://schemas.microsoft.com/office/word/2015/wordml/symex" xmlns:wpg="http://schemas.microsoft.com/office/word/2010/wordprocessingGroup" xmlns:wpi="http://schemas.microsoft.com/office/word/2010/wordprocessingInk" xmlns:wne="http://schemas.microsoft.com/office/word/2006/wordml" xmlns:wps="http://schemas.microsoft.com/office/word/2010/wordprocessingShape" mc:Ignorable="w14 w15 w16se wp14">
+  <w:abstractNum w:abstractNumId="0" w15:restartNumberingAfterBreak="0">
     <w:nsid w:val="104D0E5A"/>
     <w:multiLevelType w:val="hybridMultilevel"/>
     <w:tmpl w:val="39DABABC"/>
@@ -8964,7 +9698,7 @@
       </w:pPr>
     </w:lvl>
   </w:abstractNum>
-  <w:abstractNum w:abstractNumId="1">
+  <w:abstractNum w:abstractNumId="1" w15:restartNumberingAfterBreak="0">
     <w:nsid w:val="2DC171B0"/>
     <w:multiLevelType w:val="multilevel"/>
     <w:tmpl w:val="75549BB4"/>
@@ -9113,7 +9847,7 @@
       </w:rPr>
     </w:lvl>
   </w:abstractNum>
-  <w:abstractNum w:abstractNumId="2">
+  <w:abstractNum w:abstractNumId="2" w15:restartNumberingAfterBreak="0">
     <w:nsid w:val="428D5C4B"/>
     <w:multiLevelType w:val="hybridMultilevel"/>
     <w:tmpl w:val="D816582C"/>
@@ -9226,7 +9960,7 @@
       </w:rPr>
     </w:lvl>
   </w:abstractNum>
-  <w:abstractNum w:abstractNumId="3">
+  <w:abstractNum w:abstractNumId="3" w15:restartNumberingAfterBreak="0">
     <w:nsid w:val="79783C9A"/>
     <w:multiLevelType w:val="hybridMultilevel"/>
     <w:tmpl w:val="438A5024"/>
@@ -9355,7 +10089,7 @@
 </file>
 
 <file path=word/styles.xml><?xml version="1.0" encoding="utf-8"?>
-<w:styles xmlns:mc="http://schemas.openxmlformats.org/markup-compatibility/2006" xmlns:r="http://schemas.openxmlformats.org/officeDocument/2006/relationships" xmlns:w="http://schemas.openxmlformats.org/wordprocessingml/2006/main" xmlns:w14="http://schemas.microsoft.com/office/word/2010/wordml" xmlns:w15="http://schemas.microsoft.com/office/word/2012/wordml" mc:Ignorable="w14 w15">
+<w:styles xmlns:mc="http://schemas.openxmlformats.org/markup-compatibility/2006" xmlns:r="http://schemas.openxmlformats.org/officeDocument/2006/relationships" xmlns:w="http://schemas.openxmlformats.org/wordprocessingml/2006/main" xmlns:w14="http://schemas.microsoft.com/office/word/2010/wordml" xmlns:w15="http://schemas.microsoft.com/office/word/2012/wordml" xmlns:w16se="http://schemas.microsoft.com/office/word/2015/wordml/symex" mc:Ignorable="w14 w15 w16se">
   <w:docDefaults>
     <w:rPrDefault>
       <w:rPr>
@@ -9371,7 +10105,7 @@
       </w:pPr>
     </w:pPrDefault>
   </w:docDefaults>
-  <w:latentStyles w:defLockedState="0" w:defUIPriority="99" w:defSemiHidden="0" w:defUnhideWhenUsed="0" w:defQFormat="0" w:count="382">
+  <w:latentStyles w:defLockedState="0" w:defUIPriority="99" w:defSemiHidden="0" w:defUnhideWhenUsed="0" w:defQFormat="0" w:count="374">
     <w:lsdException w:name="Normal" w:uiPriority="0" w:qFormat="1"/>
     <w:lsdException w:name="heading 1" w:uiPriority="9" w:qFormat="1"/>
     <w:lsdException w:name="heading 2" w:semiHidden="1" w:uiPriority="9" w:unhideWhenUsed="1" w:qFormat="1"/>

</xml_diff>

<commit_message>
updated models class diagrams and specs
</commit_message>
<xml_diff>
--- a/Documentation/Specs.docx
+++ b/Documentation/Specs.docx
@@ -5300,8 +5300,6 @@
           <w:u w:val="single"/>
         </w:rPr>
       </w:pPr>
-      <w:bookmarkStart w:id="0" w:name="_GoBack"/>
-      <w:bookmarkEnd w:id="0"/>
       <w:r>
         <w:rPr>
           <w:rFonts w:ascii="Arial" w:hAnsi="Arial" w:cs="Arial"/>
@@ -7360,10 +7358,6 @@
     <w:p>
       <w:pPr>
         <w:pStyle w:val="ListParagraph"/>
-        <w:numPr>
-          <w:ilvl w:val="0"/>
-          <w:numId w:val="1"/>
-        </w:numPr>
         <w:shd w:val="clear" w:color="auto" w:fill="FFFFFF"/>
         <w:spacing w:before="180" w:after="0" w:line="240" w:lineRule="auto"/>
         <w:textAlignment w:val="baseline"/>
@@ -7374,14 +7368,29 @@
           <w:szCs w:val="24"/>
         </w:rPr>
       </w:pPr>
+    </w:p>
+    <w:p>
+      <w:pPr>
+        <w:pStyle w:val="ListParagraph"/>
+        <w:shd w:val="clear" w:color="auto" w:fill="FFFFFF"/>
+        <w:spacing w:before="180" w:after="0" w:line="240" w:lineRule="auto"/>
+        <w:textAlignment w:val="baseline"/>
+        <w:rPr>
+          <w:rFonts w:ascii="Arial" w:eastAsia="Times New Roman" w:hAnsi="Arial" w:cs="Arial"/>
+          <w:color w:val="2D3B45"/>
+          <w:sz w:val="24"/>
+          <w:szCs w:val="24"/>
+        </w:rPr>
+      </w:pPr>
+      <w:bookmarkStart w:id="0" w:name="_GoBack"/>
       <w:r>
         <w:rPr>
           <w:noProof/>
         </w:rPr>
         <w:drawing>
-          <wp:inline distT="0" distB="0" distL="0" distR="0" wp14:anchorId="78B4B3DC" wp14:editId="4764E726">
-            <wp:extent cx="5943600" cy="5974080"/>
-            <wp:effectExtent l="0" t="0" r="0" b="7620"/>
+          <wp:inline distT="0" distB="0" distL="0" distR="0" wp14:anchorId="13FDFDC3" wp14:editId="04CFDE87">
+            <wp:extent cx="6230679" cy="6020435"/>
+            <wp:effectExtent l="0" t="0" r="0" b="0"/>
             <wp:docPr id="1" name="Picture 1"/>
             <wp:cNvGraphicFramePr>
               <a:graphicFrameLocks xmlns:a="http://schemas.openxmlformats.org/drawingml/2006/main" noChangeAspect="1"/>
@@ -7402,7 +7411,7 @@
                   <pic:spPr>
                     <a:xfrm>
                       <a:off x="0" y="0"/>
-                      <a:ext cx="5943600" cy="5974080"/>
+                      <a:ext cx="6234570" cy="6024195"/>
                     </a:xfrm>
                     <a:prstGeom prst="rect">
                       <a:avLst/>
@@ -7414,6 +7423,25 @@
           </wp:inline>
         </w:drawing>
       </w:r>
+      <w:bookmarkEnd w:id="0"/>
+    </w:p>
+    <w:p>
+      <w:pPr>
+        <w:pStyle w:val="ListParagraph"/>
+        <w:numPr>
+          <w:ilvl w:val="0"/>
+          <w:numId w:val="1"/>
+        </w:numPr>
+        <w:shd w:val="clear" w:color="auto" w:fill="FFFFFF"/>
+        <w:spacing w:before="180" w:after="0" w:line="240" w:lineRule="auto"/>
+        <w:textAlignment w:val="baseline"/>
+        <w:rPr>
+          <w:rFonts w:ascii="Arial" w:eastAsia="Times New Roman" w:hAnsi="Arial" w:cs="Arial"/>
+          <w:color w:val="2D3B45"/>
+          <w:sz w:val="24"/>
+          <w:szCs w:val="24"/>
+        </w:rPr>
+      </w:pPr>
       <w:r>
         <w:rPr>
           <w:rFonts w:ascii="Arial" w:eastAsia="Times New Roman" w:hAnsi="Arial" w:cs="Arial"/>
@@ -7533,7 +7561,6 @@
           <w:u w:val="single"/>
           <w:shd w:val="clear" w:color="auto" w:fill="FFFFFF"/>
         </w:rPr>
-        <w:lastRenderedPageBreak/>
         <w:t>Fighter:</w:t>
       </w:r>
     </w:p>
@@ -7797,7 +7824,6 @@
           <w:u w:val="single"/>
           <w:shd w:val="clear" w:color="auto" w:fill="FFFFFF"/>
         </w:rPr>
-        <w:lastRenderedPageBreak/>
         <w:t>Character:</w:t>
       </w:r>
     </w:p>
@@ -8542,7 +8568,6 @@
           <w:u w:val="single"/>
           <w:shd w:val="clear" w:color="auto" w:fill="FFFFFF"/>
         </w:rPr>
-        <w:lastRenderedPageBreak/>
         <w:t>Leaderboard:</w:t>
       </w:r>
     </w:p>
@@ -9183,6 +9208,7 @@
           <w:szCs w:val="24"/>
           <w:shd w:val="clear" w:color="auto" w:fill="FFFFFF"/>
         </w:rPr>
+        <w:lastRenderedPageBreak/>
         <w:t xml:space="preserve">4. Check if the character is alive - </w:t>
       </w:r>
       <w:proofErr w:type="spellStart"/>

</xml_diff>